<commit_message>
Cleanup documents from minor changes for speaker requirements.
</commit_message>
<xml_diff>
--- a/drafts/S-9.1.1.3 21MTC Decoder Interface.docx
+++ b/drafts/S-9.1.1.3 21MTC Decoder Interface.docx
@@ -1,6 +1,6 @@
 
 <file path=word/document.xml><?xml version="1.0" encoding="utf-8"?>
-<w:document xmlns:wpc="http://schemas.microsoft.com/office/word/2010/wordprocessingCanvas" xmlns:mc="http://schemas.openxmlformats.org/markup-compatibility/2006" xmlns:o="urn:schemas-microsoft-com:office:office" xmlns:r="http://schemas.openxmlformats.org/officeDocument/2006/relationships" xmlns:m="http://schemas.openxmlformats.org/officeDocument/2006/math" xmlns:v="urn:schemas-microsoft-com:vml" xmlns:wp14="http://schemas.microsoft.com/office/word/2010/wordprocessingDrawing" xmlns:wp="http://schemas.openxmlformats.org/drawingml/2006/wordprocessingDrawing" xmlns:w10="urn:schemas-microsoft-com:office:word" xmlns:w="http://schemas.openxmlformats.org/wordprocessingml/2006/main" xmlns:w14="http://schemas.microsoft.com/office/word/2010/wordml" xmlns:w15="http://schemas.microsoft.com/office/word/2012/wordml" xmlns:wpg="http://schemas.microsoft.com/office/word/2010/wordprocessingGroup" xmlns:wpi="http://schemas.microsoft.com/office/word/2010/wordprocessingInk" xmlns:wne="http://schemas.microsoft.com/office/word/2006/wordml" xmlns:wps="http://schemas.microsoft.com/office/word/2010/wordprocessingShape" mc:Ignorable="w14 w15 wp14">
+<w:document xmlns:wpc="http://schemas.microsoft.com/office/word/2010/wordprocessingCanvas" xmlns:mc="http://schemas.openxmlformats.org/markup-compatibility/2006" xmlns:o="urn:schemas-microsoft-com:office:office" xmlns:r="http://schemas.openxmlformats.org/officeDocument/2006/relationships" xmlns:m="http://schemas.openxmlformats.org/officeDocument/2006/math" xmlns:v="urn:schemas-microsoft-com:vml" xmlns:wp14="http://schemas.microsoft.com/office/word/2010/wordprocessingDrawing" xmlns:wp="http://schemas.openxmlformats.org/drawingml/2006/wordprocessingDrawing" xmlns:w10="urn:schemas-microsoft-com:office:word" xmlns:w="http://schemas.openxmlformats.org/wordprocessingml/2006/main" xmlns:w14="http://schemas.microsoft.com/office/word/2010/wordml" xmlns:wpg="http://schemas.microsoft.com/office/word/2010/wordprocessingGroup" xmlns:wpi="http://schemas.microsoft.com/office/word/2010/wordprocessingInk" xmlns:wne="http://schemas.microsoft.com/office/word/2006/wordml" xmlns:wps="http://schemas.microsoft.com/office/word/2010/wordprocessingShape" mc:Ignorable="w14 wp14">
   <w:body>
     <w:p>
       <w:pPr>
@@ -209,7 +209,21 @@
         <w:rPr>
           <w:szCs w:val="24"/>
         </w:rPr>
-        <w:t xml:space="preserve">The interface supports the connection of a motor, </w:t>
+        <w:t xml:space="preserve">The interface supports the connection of a </w:t>
+      </w:r>
+      <w:proofErr w:type="gramStart"/>
+      <w:r>
+        <w:rPr>
+          <w:szCs w:val="24"/>
+        </w:rPr>
+        <w:t>motor,</w:t>
+      </w:r>
+      <w:proofErr w:type="gramEnd"/>
+      <w:r>
+        <w:rPr>
+          <w:szCs w:val="24"/>
+        </w:rPr>
+        <w:t xml:space="preserve"> </w:t>
       </w:r>
       <w:r>
         <w:rPr>
@@ -308,7 +322,7 @@
                     </pic:cNvPicPr>
                   </pic:nvPicPr>
                   <pic:blipFill>
-                    <a:blip r:embed="rId9">
+                    <a:blip r:embed="rId10">
                       <a:extLst>
                         <a:ext uri="{28A0092B-C50C-407E-A947-70E740481C1C}">
                           <a14:useLocalDpi xmlns:a14="http://schemas.microsoft.com/office/drawing/2010/main" val="0"/>
@@ -381,8 +395,8 @@
         <w:tblLook w:val="04A0" w:firstRow="1" w:lastRow="0" w:firstColumn="1" w:lastColumn="0" w:noHBand="0" w:noVBand="1"/>
       </w:tblPr>
       <w:tblGrid>
-        <w:gridCol w:w="1619"/>
-        <w:gridCol w:w="7371"/>
+        <w:gridCol w:w="1620"/>
+        <w:gridCol w:w="7380"/>
       </w:tblGrid>
       <w:tr>
         <w:tc>
@@ -981,7 +995,21 @@
         <w:rPr>
           <w:szCs w:val="24"/>
         </w:rPr>
-        <w:t xml:space="preserve">Section 4), the </w:t>
+        <w:t>Section 4)</w:t>
+      </w:r>
+      <w:proofErr w:type="gramStart"/>
+      <w:r>
+        <w:rPr>
+          <w:szCs w:val="24"/>
+        </w:rPr>
+        <w:t>,</w:t>
+      </w:r>
+      <w:proofErr w:type="gramEnd"/>
+      <w:r>
+        <w:rPr>
+          <w:szCs w:val="24"/>
+        </w:rPr>
+        <w:t xml:space="preserve"> the </w:t>
       </w:r>
       <w:r>
         <w:rPr>
@@ -1055,7 +1083,7 @@
                     </pic:cNvPicPr>
                   </pic:nvPicPr>
                   <pic:blipFill>
-                    <a:blip r:embed="rId10">
+                    <a:blip r:embed="rId11">
                       <a:extLst>
                         <a:ext uri="{28A0092B-C50C-407E-A947-70E740481C1C}">
                           <a14:useLocalDpi xmlns:a14="http://schemas.microsoft.com/office/drawing/2010/main" val="0"/>
@@ -1149,7 +1177,17 @@
           <w:sz w:val="22"/>
           <w:szCs w:val="22"/>
         </w:rPr>
-        <w:t xml:space="preserve">Decoder plan view (top visible) and a side view for compact plug variant. </w:t>
+        <w:t xml:space="preserve">Decoder plan view (top visible) and </w:t>
+      </w:r>
+      <w:bookmarkStart w:id="0" w:name="_GoBack"/>
+      <w:bookmarkEnd w:id="0"/>
+      <w:r>
+        <w:rPr>
+          <w:rFonts w:ascii="Arial" w:eastAsia="Calibri" w:hAnsi="Arial" w:cs="Arial"/>
+          <w:sz w:val="22"/>
+          <w:szCs w:val="22"/>
+        </w:rPr>
+        <w:t xml:space="preserve">a side view for compact plug variant. </w:t>
       </w:r>
     </w:p>
     <w:tbl>
@@ -1167,8 +1205,8 @@
         <w:tblLook w:val="04A0" w:firstRow="1" w:lastRow="0" w:firstColumn="1" w:lastColumn="0" w:noHBand="0" w:noVBand="1"/>
       </w:tblPr>
       <w:tblGrid>
-        <w:gridCol w:w="4818"/>
-        <w:gridCol w:w="4830"/>
+        <w:gridCol w:w="4932"/>
+        <w:gridCol w:w="4932"/>
       </w:tblGrid>
       <w:tr>
         <w:tc>
@@ -2376,7 +2414,7 @@
                           </pic:cNvPicPr>
                         </pic:nvPicPr>
                         <pic:blipFill>
-                          <a:blip r:embed="rId11">
+                          <a:blip r:embed="rId12">
                             <a:extLst>
                               <a:ext uri="{28A0092B-C50C-407E-A947-70E740481C1C}">
                                 <a14:useLocalDpi xmlns:a14="http://schemas.microsoft.com/office/drawing/2010/main" val="0"/>
@@ -2696,7 +2734,7 @@
                           </pic:cNvPicPr>
                         </pic:nvPicPr>
                         <pic:blipFill>
-                          <a:blip r:embed="rId12">
+                          <a:blip r:embed="rId13">
                             <a:extLst>
                               <a:ext uri="{28A0092B-C50C-407E-A947-70E740481C1C}">
                                 <a14:useLocalDpi xmlns:a14="http://schemas.microsoft.com/office/drawing/2010/main" val="0"/>
@@ -3076,6 +3114,7 @@
         <w:spacing w:after="160" w:line="259" w:lineRule="auto"/>
         <w:jc w:val="both"/>
       </w:pPr>
+      <w:proofErr w:type="gramStart"/>
       <w:r>
         <w:rPr>
           <w:rFonts w:ascii="Calibri" w:eastAsia="Calibri" w:hAnsi="Calibri"/>
@@ -3088,19 +3127,40 @@
         <w:rPr>
           <w:szCs w:val="24"/>
         </w:rPr>
-        <w:t>The compact variant results in the lowest possible overall height. Here the decoder</w:t>
-      </w:r>
+        <w:t>The compact variant results in the lowest possible overall height.</w:t>
+      </w:r>
+      <w:proofErr w:type="gramEnd"/>
       <w:r>
         <w:rPr>
           <w:szCs w:val="24"/>
         </w:rPr>
+        <w:t xml:space="preserve"> Here the decoder</w:t>
+      </w:r>
+      <w:r>
+        <w:rPr>
+          <w:szCs w:val="24"/>
+        </w:rPr>
         <w:t xml:space="preserve"> </w:t>
       </w:r>
       <w:r>
         <w:rPr>
           <w:szCs w:val="24"/>
         </w:rPr>
-        <w:t>is inserted with the socket facing up. The pins of the connector are inserted through the board of the decoder. The decoder sits on the board in the vehicle. On</w:t>
+        <w:t xml:space="preserve">is inserted with the socket facing up. The pins of the connector are inserted through the board of the decoder. The </w:t>
+      </w:r>
+      <w:proofErr w:type="gramStart"/>
+      <w:r>
+        <w:rPr>
+          <w:szCs w:val="24"/>
+        </w:rPr>
+        <w:t>decoder</w:t>
+      </w:r>
+      <w:proofErr w:type="gramEnd"/>
+      <w:r>
+        <w:rPr>
+          <w:szCs w:val="24"/>
+        </w:rPr>
+        <w:t xml:space="preserve"> sits on the board in the vehicle. On</w:t>
       </w:r>
       <w:r>
         <w:rPr>
@@ -3150,7 +3210,7 @@
                     </pic:cNvPicPr>
                   </pic:nvPicPr>
                   <pic:blipFill>
-                    <a:blip r:embed="rId13">
+                    <a:blip r:embed="rId14">
                       <a:extLst>
                         <a:ext uri="{28A0092B-C50C-407E-A947-70E740481C1C}">
                           <a14:useLocalDpi xmlns:a14="http://schemas.microsoft.com/office/drawing/2010/main" val="0"/>
@@ -3341,12 +3401,21 @@
           <w:szCs w:val="24"/>
         </w:rPr>
       </w:pPr>
+      <w:proofErr w:type="gramStart"/>
       <w:r>
         <w:rPr>
           <w:rFonts w:eastAsia="Calibri"/>
           <w:szCs w:val="24"/>
         </w:rPr>
-        <w:t>be electrically isolated from the decoder.</w:t>
+        <w:t>be</w:t>
+      </w:r>
+      <w:proofErr w:type="gramEnd"/>
+      <w:r>
+        <w:rPr>
+          <w:rFonts w:eastAsia="Calibri"/>
+          <w:szCs w:val="24"/>
+        </w:rPr>
+        <w:t xml:space="preserve"> electrically isolated from the decoder.</w:t>
       </w:r>
     </w:p>
     <w:tbl>
@@ -3416,7 +3485,7 @@
                           </pic:cNvPicPr>
                         </pic:nvPicPr>
                         <pic:blipFill>
-                          <a:blip r:embed="rId14">
+                          <a:blip r:embed="rId15">
                             <a:extLst>
                               <a:ext uri="{28A0092B-C50C-407E-A947-70E740481C1C}">
                                 <a14:useLocalDpi xmlns:a14="http://schemas.microsoft.com/office/drawing/2010/main" val="0"/>
@@ -5053,7 +5122,43 @@
                 <w:sz w:val="18"/>
                 <w:szCs w:val="18"/>
               </w:rPr>
-              <w:t>a (TxD, RxD), alternate AUX 10</w:t>
+              <w:t>a (</w:t>
+            </w:r>
+            <w:proofErr w:type="spellStart"/>
+            <w:r>
+              <w:rPr>
+                <w:rFonts w:ascii="Calibri" w:eastAsia="Arial" w:hAnsi="Calibri"/>
+                <w:sz w:val="18"/>
+                <w:szCs w:val="18"/>
+              </w:rPr>
+              <w:t>TxD</w:t>
+            </w:r>
+            <w:proofErr w:type="spellEnd"/>
+            <w:r>
+              <w:rPr>
+                <w:rFonts w:ascii="Calibri" w:eastAsia="Arial" w:hAnsi="Calibri"/>
+                <w:sz w:val="18"/>
+                <w:szCs w:val="18"/>
+              </w:rPr>
+              <w:t xml:space="preserve">, </w:t>
+            </w:r>
+            <w:proofErr w:type="spellStart"/>
+            <w:r>
+              <w:rPr>
+                <w:rFonts w:ascii="Calibri" w:eastAsia="Arial" w:hAnsi="Calibri"/>
+                <w:sz w:val="18"/>
+                <w:szCs w:val="18"/>
+              </w:rPr>
+              <w:t>RxD</w:t>
+            </w:r>
+            <w:proofErr w:type="spellEnd"/>
+            <w:r>
+              <w:rPr>
+                <w:rFonts w:ascii="Calibri" w:eastAsia="Arial" w:hAnsi="Calibri"/>
+                <w:sz w:val="18"/>
+                <w:szCs w:val="18"/>
+              </w:rPr>
+              <w:t>), alternate AUX 10</w:t>
             </w:r>
           </w:p>
         </w:tc>
@@ -6039,6 +6144,7 @@
                 <w:szCs w:val="18"/>
               </w:rPr>
             </w:pPr>
+            <w:proofErr w:type="spellStart"/>
             <w:r>
               <w:rPr>
                 <w:rFonts w:ascii="Calibri" w:eastAsia="Arial" w:hAnsi="Calibri"/>
@@ -6047,6 +6153,7 @@
               </w:rPr>
               <w:t>Vcc</w:t>
             </w:r>
+            <w:proofErr w:type="spellEnd"/>
           </w:p>
         </w:tc>
         <w:tc>
@@ -9647,9 +9754,9 @@
         <w:tblLook w:val="04A0" w:firstRow="1" w:lastRow="0" w:firstColumn="1" w:lastColumn="0" w:noHBand="0" w:noVBand="1"/>
       </w:tblPr>
       <w:tblGrid>
-        <w:gridCol w:w="3214"/>
-        <w:gridCol w:w="3217"/>
-        <w:gridCol w:w="3217"/>
+        <w:gridCol w:w="3288"/>
+        <w:gridCol w:w="3288"/>
+        <w:gridCol w:w="3288"/>
       </w:tblGrid>
       <w:tr>
         <w:trPr>
@@ -11298,7 +11405,7 @@
                     </wp:anchor>
                   </w:drawing>
                 </mc:Choice>
-                <mc:Fallback>
+                <mc:Fallback xmlns:w15="http://schemas.microsoft.com/office/word/2012/wordml">
                   <w:pict>
                     <v:group w14:anchorId="619F1FE4" id="Group 45" o:spid="_x0000_s1026" style="position:absolute;left:0;text-align:left;margin-left:21.15pt;margin-top:7.6pt;width:90pt;height:144.75pt;z-index:251659264" coordorigin="949,589" coordsize="15845,23633" o:gfxdata="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">
                       <v:group id="Group 818" o:spid="_x0000_s1027" style="position:absolute;left:7377;top:1439;width:3239;height:19431" coordorigin="7377,1439" coordsize="1,6" o:gfxdata="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">
@@ -13837,7 +13944,7 @@
                     </wp:anchor>
                   </w:drawing>
                 </mc:Choice>
-                <mc:Fallback>
+                <mc:Fallback xmlns:w15="http://schemas.microsoft.com/office/word/2012/wordml">
                   <w:pict>
                     <v:group w14:anchorId="30976411" id="Group 80" o:spid="_x0000_s1060" style="position:absolute;left:0;text-align:left;margin-left:19.5pt;margin-top:6.1pt;width:96pt;height:159pt;z-index:251657728" coordsize="16560,26640" o:gfxdata="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">
                       <v:rect id="Rechteck 2" o:spid="_x0000_s1061" style="position:absolute;width:16560;height:26640;visibility:visible;mso-wrap-style:square;v-text-anchor:top" o:gfxdata="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" stroked="f" strokeweight=".5pt">
@@ -17122,7 +17229,7 @@
                     </wp:anchor>
                   </w:drawing>
                 </mc:Choice>
-                <mc:Fallback>
+                <mc:Fallback xmlns:w15="http://schemas.microsoft.com/office/word/2012/wordml">
                   <w:pict>
                     <v:group w14:anchorId="3AE6ABC7" id="Group 131" o:spid="_x0000_s1111" style="position:absolute;left:0;text-align:left;margin-left:20.1pt;margin-top:6.1pt;width:99.75pt;height:160.45pt;z-index:251660288" coordsize="16557,26638" o:gfxdata="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">
                       <v:rect id="Rechteck 3" o:spid="_x0000_s1112" style="position:absolute;width:16557;height:26638;visibility:visible;mso-wrap-style:square;v-text-anchor:top" o:gfxdata="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" stroked="f" strokeweight=".5pt">
@@ -17507,7 +17614,25 @@
           <w:szCs w:val="24"/>
           <w:lang w:val="en"/>
         </w:rPr>
-        <w:t>Depending on the wiring of the function outputs in the vehicle, the vehicle manufacturer can produce a jumper plug specific to the vehicle that connects other outputs. In the middle picture the outputs F0f and F0r are controlled depending on the direction; In the right picture, the functions AUX1 and AUX2 are also always switched on.</w:t>
+        <w:t xml:space="preserve">Depending on the wiring of the function outputs in the vehicle, the vehicle manufacturer can produce a jumper plug specific to the vehicle that connects other outputs. In the middle picture the outputs F0f and F0r are controlled depending on the direction; </w:t>
+      </w:r>
+      <w:proofErr w:type="gramStart"/>
+      <w:r>
+        <w:rPr>
+          <w:rFonts w:eastAsia="Calibri"/>
+          <w:szCs w:val="24"/>
+          <w:lang w:val="en"/>
+        </w:rPr>
+        <w:t>In</w:t>
+      </w:r>
+      <w:proofErr w:type="gramEnd"/>
+      <w:r>
+        <w:rPr>
+          <w:rFonts w:eastAsia="Calibri"/>
+          <w:szCs w:val="24"/>
+          <w:lang w:val="en"/>
+        </w:rPr>
+        <w:t xml:space="preserve"> the right picture, the functions AUX1 and AUX2 are also always switched on.</w:t>
       </w:r>
     </w:p>
     <w:p>
@@ -17827,13 +17952,13 @@
         <w:tblLook w:val="04A0" w:firstRow="1" w:lastRow="0" w:firstColumn="1" w:lastColumn="0" w:noHBand="0" w:noVBand="1"/>
       </w:tblPr>
       <w:tblGrid>
-        <w:gridCol w:w="1453"/>
-        <w:gridCol w:w="8185"/>
+        <w:gridCol w:w="1548"/>
+        <w:gridCol w:w="8316"/>
       </w:tblGrid>
       <w:tr>
         <w:tc>
           <w:tcPr>
-            <w:tcW w:w="1458" w:type="dxa"/>
+            <w:tcW w:w="1548" w:type="dxa"/>
             <w:shd w:val="clear" w:color="auto" w:fill="BFBFBF" w:themeFill="background1" w:themeFillShade="BF"/>
           </w:tcPr>
           <w:p>
@@ -17852,7 +17977,7 @@
         </w:tc>
         <w:tc>
           <w:tcPr>
-            <w:tcW w:w="8406" w:type="dxa"/>
+            <w:tcW w:w="8316" w:type="dxa"/>
             <w:shd w:val="clear" w:color="auto" w:fill="BFBFBF" w:themeFill="background1" w:themeFillShade="BF"/>
           </w:tcPr>
           <w:p>
@@ -17873,17 +17998,17 @@
       <w:tr>
         <w:tc>
           <w:tcPr>
-            <w:tcW w:w="1458" w:type="dxa"/>
+            <w:tcW w:w="1548" w:type="dxa"/>
           </w:tcPr>
           <w:p>
             <w:r>
-              <w:t>09/10/2020</w:t>
+              <w:t>Sept 10, 2020</w:t>
             </w:r>
           </w:p>
         </w:tc>
         <w:tc>
           <w:tcPr>
-            <w:tcW w:w="8406" w:type="dxa"/>
+            <w:tcW w:w="8316" w:type="dxa"/>
           </w:tcPr>
           <w:p>
             <w:r>
@@ -17898,17 +18023,17 @@
       <w:tr>
         <w:tc>
           <w:tcPr>
-            <w:tcW w:w="1458" w:type="dxa"/>
+            <w:tcW w:w="1548" w:type="dxa"/>
           </w:tcPr>
           <w:p>
             <w:r>
-              <w:t>11/10/2020</w:t>
+              <w:t>Nov 10, 2020</w:t>
             </w:r>
           </w:p>
         </w:tc>
         <w:tc>
           <w:tcPr>
-            <w:tcW w:w="8406" w:type="dxa"/>
+            <w:tcW w:w="8316" w:type="dxa"/>
           </w:tcPr>
           <w:p>
             <w:r>
@@ -17916,6 +18041,9 @@
             </w:r>
             <w:r>
               <w:t>, text corrections, and changes to text supporting the latest 21MTC proposed feature additions</w:t>
+            </w:r>
+            <w:r>
+              <w:t>.</w:t>
             </w:r>
           </w:p>
         </w:tc>
@@ -17923,27 +18051,35 @@
       <w:tr>
         <w:tc>
           <w:tcPr>
-            <w:tcW w:w="1458" w:type="dxa"/>
+            <w:tcW w:w="1548" w:type="dxa"/>
+          </w:tcPr>
+          <w:p>
+            <w:r>
+              <w:t>Nov 17, 2020</w:t>
+            </w:r>
+          </w:p>
+        </w:tc>
+        <w:tc>
+          <w:tcPr>
+            <w:tcW w:w="8316" w:type="dxa"/>
+          </w:tcPr>
+          <w:p>
+            <w:r>
+              <w:t>Added additional clarifying test for the speaker requirements.</w:t>
+            </w:r>
+          </w:p>
+        </w:tc>
+      </w:tr>
+      <w:tr>
+        <w:tc>
+          <w:tcPr>
+            <w:tcW w:w="1548" w:type="dxa"/>
           </w:tcPr>
           <w:p/>
         </w:tc>
         <w:tc>
           <w:tcPr>
-            <w:tcW w:w="8406" w:type="dxa"/>
-          </w:tcPr>
-          <w:p/>
-        </w:tc>
-      </w:tr>
-      <w:tr>
-        <w:tc>
-          <w:tcPr>
-            <w:tcW w:w="1458" w:type="dxa"/>
-          </w:tcPr>
-          <w:p/>
-        </w:tc>
-        <w:tc>
-          <w:tcPr>
-            <w:tcW w:w="8406" w:type="dxa"/>
+            <w:tcW w:w="8316" w:type="dxa"/>
           </w:tcPr>
           <w:p/>
         </w:tc>
@@ -17952,12 +18088,10 @@
     <w:p>
       <w:pPr>
         <w:sectPr>
-          <w:headerReference w:type="even" r:id="rId15"/>
-          <w:headerReference w:type="default" r:id="rId16"/>
-          <w:footerReference w:type="even" r:id="rId17"/>
-          <w:footerReference w:type="default" r:id="rId18"/>
-          <w:headerReference w:type="first" r:id="rId19"/>
-          <w:footerReference w:type="first" r:id="rId20"/>
+          <w:footerReference w:type="even" r:id="rId16"/>
+          <w:footerReference w:type="default" r:id="rId17"/>
+          <w:headerReference w:type="first" r:id="rId18"/>
+          <w:footerReference w:type="first" r:id="rId19"/>
           <w:pgSz w:w="12240" w:h="15840" w:code="1"/>
           <w:pgMar w:top="864" w:right="1440" w:bottom="864" w:left="1152" w:header="288" w:footer="648" w:gutter="0"/>
           <w:lnNumType w:countBy="5" w:restart="continuous"/>
@@ -17981,7 +18115,7 @@
           <w:szCs w:val="26"/>
         </w:rPr>
         <w:sectPr>
-          <w:headerReference w:type="default" r:id="rId21"/>
+          <w:headerReference w:type="default" r:id="rId20"/>
           <w:pgSz w:w="12240" w:h="15840" w:code="1"/>
           <w:pgMar w:top="864" w:right="1440" w:bottom="864" w:left="1152" w:header="288" w:footer="648" w:gutter="0"/>
           <w:cols w:space="144"/>
@@ -18018,6 +18152,7 @@
           <w:sz w:val="17"/>
           <w:szCs w:val="17"/>
         </w:rPr>
+        <w:lastRenderedPageBreak/>
         <w:t>The Standards (S), Recommended Practices (RP), Technical Note (TN)</w:t>
       </w:r>
       <w:r>
@@ -18404,6 +18539,7 @@
           <w:sz w:val="17"/>
           <w:szCs w:val="17"/>
         </w:rPr>
+        <w:lastRenderedPageBreak/>
         <w:t>Translations</w:t>
       </w:r>
     </w:p>
@@ -19495,7 +19631,7 @@
 </file>
 
 <file path=word/endnotes.xml><?xml version="1.0" encoding="utf-8"?>
-<w:endnotes xmlns:wpc="http://schemas.microsoft.com/office/word/2010/wordprocessingCanvas" xmlns:mc="http://schemas.openxmlformats.org/markup-compatibility/2006" xmlns:o="urn:schemas-microsoft-com:office:office" xmlns:r="http://schemas.openxmlformats.org/officeDocument/2006/relationships" xmlns:m="http://schemas.openxmlformats.org/officeDocument/2006/math" xmlns:v="urn:schemas-microsoft-com:vml" xmlns:wp14="http://schemas.microsoft.com/office/word/2010/wordprocessingDrawing" xmlns:wp="http://schemas.openxmlformats.org/drawingml/2006/wordprocessingDrawing" xmlns:w10="urn:schemas-microsoft-com:office:word" xmlns:w="http://schemas.openxmlformats.org/wordprocessingml/2006/main" xmlns:w14="http://schemas.microsoft.com/office/word/2010/wordml" xmlns:w15="http://schemas.microsoft.com/office/word/2012/wordml" xmlns:wpg="http://schemas.microsoft.com/office/word/2010/wordprocessingGroup" xmlns:wpi="http://schemas.microsoft.com/office/word/2010/wordprocessingInk" xmlns:wne="http://schemas.microsoft.com/office/word/2006/wordml" xmlns:wps="http://schemas.microsoft.com/office/word/2010/wordprocessingShape" mc:Ignorable="w14 w15 wp14">
+<w:endnotes xmlns:wpc="http://schemas.microsoft.com/office/word/2010/wordprocessingCanvas" xmlns:mc="http://schemas.openxmlformats.org/markup-compatibility/2006" xmlns:o="urn:schemas-microsoft-com:office:office" xmlns:r="http://schemas.openxmlformats.org/officeDocument/2006/relationships" xmlns:m="http://schemas.openxmlformats.org/officeDocument/2006/math" xmlns:v="urn:schemas-microsoft-com:vml" xmlns:wp14="http://schemas.microsoft.com/office/word/2010/wordprocessingDrawing" xmlns:wp="http://schemas.openxmlformats.org/drawingml/2006/wordprocessingDrawing" xmlns:w10="urn:schemas-microsoft-com:office:word" xmlns:w="http://schemas.openxmlformats.org/wordprocessingml/2006/main" xmlns:w14="http://schemas.microsoft.com/office/word/2010/wordml" xmlns:wpg="http://schemas.microsoft.com/office/word/2010/wordprocessingGroup" xmlns:wpi="http://schemas.microsoft.com/office/word/2010/wordprocessingInk" xmlns:wne="http://schemas.microsoft.com/office/word/2006/wordml" xmlns:wps="http://schemas.microsoft.com/office/word/2010/wordprocessingShape" mc:Ignorable="w14 wp14">
   <w:endnote w:type="separator" w:id="-1">
     <w:p>
       <w:r>
@@ -19514,7 +19650,7 @@
 </file>
 
 <file path=word/footer1.xml><?xml version="1.0" encoding="utf-8"?>
-<w:ftr xmlns:wpc="http://schemas.microsoft.com/office/word/2010/wordprocessingCanvas" xmlns:mc="http://schemas.openxmlformats.org/markup-compatibility/2006" xmlns:o="urn:schemas-microsoft-com:office:office" xmlns:r="http://schemas.openxmlformats.org/officeDocument/2006/relationships" xmlns:m="http://schemas.openxmlformats.org/officeDocument/2006/math" xmlns:v="urn:schemas-microsoft-com:vml" xmlns:wp14="http://schemas.microsoft.com/office/word/2010/wordprocessingDrawing" xmlns:wp="http://schemas.openxmlformats.org/drawingml/2006/wordprocessingDrawing" xmlns:w10="urn:schemas-microsoft-com:office:word" xmlns:w="http://schemas.openxmlformats.org/wordprocessingml/2006/main" xmlns:w14="http://schemas.microsoft.com/office/word/2010/wordml" xmlns:w15="http://schemas.microsoft.com/office/word/2012/wordml" xmlns:wpg="http://schemas.microsoft.com/office/word/2010/wordprocessingGroup" xmlns:wpi="http://schemas.microsoft.com/office/word/2010/wordprocessingInk" xmlns:wne="http://schemas.microsoft.com/office/word/2006/wordml" xmlns:wps="http://schemas.microsoft.com/office/word/2010/wordprocessingShape" mc:Ignorable="w14 w15 wp14">
+<w:ftr xmlns:wpc="http://schemas.microsoft.com/office/word/2010/wordprocessingCanvas" xmlns:mc="http://schemas.openxmlformats.org/markup-compatibility/2006" xmlns:o="urn:schemas-microsoft-com:office:office" xmlns:r="http://schemas.openxmlformats.org/officeDocument/2006/relationships" xmlns:m="http://schemas.openxmlformats.org/officeDocument/2006/math" xmlns:v="urn:schemas-microsoft-com:vml" xmlns:wp14="http://schemas.microsoft.com/office/word/2010/wordprocessingDrawing" xmlns:wp="http://schemas.openxmlformats.org/drawingml/2006/wordprocessingDrawing" xmlns:w10="urn:schemas-microsoft-com:office:word" xmlns:w="http://schemas.openxmlformats.org/wordprocessingml/2006/main" xmlns:w14="http://schemas.microsoft.com/office/word/2010/wordml" xmlns:wpg="http://schemas.microsoft.com/office/word/2010/wordprocessingGroup" xmlns:wpi="http://schemas.microsoft.com/office/word/2010/wordprocessingInk" xmlns:wne="http://schemas.microsoft.com/office/word/2006/wordml" xmlns:wps="http://schemas.microsoft.com/office/word/2010/wordprocessingShape" mc:Ignorable="w14 wp14">
   <w:tbl>
     <w:tblPr>
       <w:tblStyle w:val="TableGrid"/>
@@ -19562,7 +19698,17 @@
             <w:fldChar w:fldCharType="separate"/>
           </w:r>
           <w:r>
-            <w:t>© yyyy-yyyy National Model Railroad Association, Inc.</w:t>
+            <w:t xml:space="preserve">© </w:t>
+          </w:r>
+          <w:proofErr w:type="spellStart"/>
+          <w:proofErr w:type="gramStart"/>
+          <w:r>
+            <w:t>yyyy-yyyy</w:t>
+          </w:r>
+          <w:proofErr w:type="spellEnd"/>
+          <w:proofErr w:type="gramEnd"/>
+          <w:r>
+            <w:t xml:space="preserve"> National Model Railroad Association, Inc.</w:t>
           </w:r>
           <w:r>
             <w:fldChar w:fldCharType="end"/>
@@ -19660,11 +19806,21 @@
           <w:pPr>
             <w:jc w:val="right"/>
           </w:pPr>
-          <w:fldSimple w:instr=" TITLE  \* MERGEFORMAT ">
-            <w:r>
-              <w:t>S-9.1.1.3</w:t>
-            </w:r>
-          </w:fldSimple>
+          <w:r>
+            <w:fldChar w:fldCharType="begin"/>
+          </w:r>
+          <w:r>
+            <w:instrText xml:space="preserve"> TITLE  \* MERGEFORMAT </w:instrText>
+          </w:r>
+          <w:r>
+            <w:fldChar w:fldCharType="separate"/>
+          </w:r>
+          <w:r>
+            <w:t>S-9.1.1.3</w:t>
+          </w:r>
+          <w:r>
+            <w:fldChar w:fldCharType="end"/>
+          </w:r>
           <w:r>
             <w:t xml:space="preserve"> </w:t>
           </w:r>
@@ -19678,7 +19834,15 @@
             <w:fldChar w:fldCharType="separate"/>
           </w:r>
           <w:r>
-            <w:t>Brief Desc.</w:t>
+            <w:t xml:space="preserve">Brief </w:t>
+          </w:r>
+          <w:proofErr w:type="spellStart"/>
+          <w:r>
+            <w:t>Desc</w:t>
+          </w:r>
+          <w:proofErr w:type="spellEnd"/>
+          <w:r>
+            <w:t>.</w:t>
           </w:r>
           <w:r>
             <w:fldChar w:fldCharType="end"/>
@@ -19696,32 +19860,29 @@
 </file>
 
 <file path=word/footer2.xml><?xml version="1.0" encoding="utf-8"?>
-<w:ftr xmlns:wpc="http://schemas.microsoft.com/office/word/2010/wordprocessingCanvas" xmlns:mc="http://schemas.openxmlformats.org/markup-compatibility/2006" xmlns:o="urn:schemas-microsoft-com:office:office" xmlns:r="http://schemas.openxmlformats.org/officeDocument/2006/relationships" xmlns:m="http://schemas.openxmlformats.org/officeDocument/2006/math" xmlns:v="urn:schemas-microsoft-com:vml" xmlns:wp14="http://schemas.microsoft.com/office/word/2010/wordprocessingDrawing" xmlns:wp="http://schemas.openxmlformats.org/drawingml/2006/wordprocessingDrawing" xmlns:w10="urn:schemas-microsoft-com:office:word" xmlns:w="http://schemas.openxmlformats.org/wordprocessingml/2006/main" xmlns:w14="http://schemas.microsoft.com/office/word/2010/wordml" xmlns:w15="http://schemas.microsoft.com/office/word/2012/wordml" xmlns:wpg="http://schemas.microsoft.com/office/word/2010/wordprocessingGroup" xmlns:wpi="http://schemas.microsoft.com/office/word/2010/wordprocessingInk" xmlns:wne="http://schemas.microsoft.com/office/word/2006/wordml" xmlns:wps="http://schemas.microsoft.com/office/word/2010/wordprocessingShape" mc:Ignorable="w14 w15 wp14">
-  <w:p>
-    <w:pPr>
-      <w:spacing w:after="0"/>
-    </w:pPr>
-    <w:r>
-      <w:fldChar w:fldCharType="begin"/>
-    </w:r>
-    <w:r>
-      <w:instrText xml:space="preserve"> DOCPROPERTY  Company  \* MERGEFORMAT </w:instrText>
-    </w:r>
-    <w:r>
-      <w:fldChar w:fldCharType="separate"/>
-    </w:r>
-    <w:r>
-      <w:t>© 20</w:t>
-    </w:r>
-    <w:bookmarkStart w:id="0" w:name="_GoBack"/>
-    <w:bookmarkEnd w:id="0"/>
-    <w:r>
-      <w:t>20 National Model Railroad Association, Inc.</w:t>
-    </w:r>
-    <w:r>
-      <w:fldChar w:fldCharType="end"/>
-    </w:r>
-  </w:p>
+<w:ftr xmlns:wpc="http://schemas.microsoft.com/office/word/2010/wordprocessingCanvas" xmlns:mc="http://schemas.openxmlformats.org/markup-compatibility/2006" xmlns:o="urn:schemas-microsoft-com:office:office" xmlns:r="http://schemas.openxmlformats.org/officeDocument/2006/relationships" xmlns:m="http://schemas.openxmlformats.org/officeDocument/2006/math" xmlns:v="urn:schemas-microsoft-com:vml" xmlns:wp14="http://schemas.microsoft.com/office/word/2010/wordprocessingDrawing" xmlns:wp="http://schemas.openxmlformats.org/drawingml/2006/wordprocessingDrawing" xmlns:w10="urn:schemas-microsoft-com:office:word" xmlns:w="http://schemas.openxmlformats.org/wordprocessingml/2006/main" xmlns:w14="http://schemas.microsoft.com/office/word/2010/wordml" xmlns:wpg="http://schemas.microsoft.com/office/word/2010/wordprocessingGroup" xmlns:wpi="http://schemas.microsoft.com/office/word/2010/wordprocessingInk" xmlns:wne="http://schemas.microsoft.com/office/word/2006/wordml" xmlns:wps="http://schemas.microsoft.com/office/word/2010/wordprocessingShape" mc:Ignorable="w14 wp14">
+  <w:sdt>
+    <w:sdtPr>
+      <w:alias w:val="Company"/>
+      <w:tag w:val=""/>
+      <w:id w:val="-1705938354"/>
+      <w:placeholder>
+        <w:docPart w:val="E43FA8962EC54351BEBEBEA7915EC200"/>
+      </w:placeholder>
+      <w:dataBinding w:prefixMappings="xmlns:ns0='http://schemas.openxmlformats.org/officeDocument/2006/extended-properties' " w:xpath="/ns0:Properties[1]/ns0:Company[1]" w:storeItemID="{6668398D-A668-4E3E-A5EB-62B293D839F1}"/>
+      <w:text/>
+    </w:sdtPr>
+    <w:sdtContent>
+      <w:p>
+        <w:pPr>
+          <w:spacing w:after="0"/>
+        </w:pPr>
+        <w:r>
+          <w:t>© 2020 National Model Railroad Association, Inc.</w:t>
+        </w:r>
+      </w:p>
+    </w:sdtContent>
+  </w:sdt>
   <w:p>
     <w:pPr>
       <w:pStyle w:val="Footer"/>
@@ -19731,54 +19892,43 @@
       </w:tabs>
       <w:spacing w:after="0"/>
     </w:pPr>
-    <w:r>
-      <w:rPr>
-        <w:noProof/>
-      </w:rPr>
-      <w:fldChar w:fldCharType="begin"/>
-    </w:r>
-    <w:r>
-      <w:rPr>
-        <w:noProof/>
-      </w:rPr>
-      <w:instrText xml:space="preserve"> TITLE  \* MERGEFORMAT </w:instrText>
-    </w:r>
-    <w:r>
-      <w:rPr>
-        <w:noProof/>
-      </w:rPr>
-      <w:fldChar w:fldCharType="separate"/>
-    </w:r>
-    <w:r>
-      <w:rPr>
-        <w:noProof/>
-      </w:rPr>
-      <w:t>S-9.1.1.3</w:t>
-    </w:r>
-    <w:r>
-      <w:rPr>
-        <w:noProof/>
-      </w:rPr>
-      <w:fldChar w:fldCharType="end"/>
-    </w:r>
-    <w:r>
-      <w:t xml:space="preserve"> Draft </w:t>
-    </w:r>
-    <w:r>
-      <w:t xml:space="preserve">  21MTC</w:t>
-    </w:r>
+    <w:sdt>
+      <w:sdtPr>
+        <w:alias w:val="Title"/>
+        <w:tag w:val=""/>
+        <w:id w:val="233897675"/>
+        <w:placeholder>
+          <w:docPart w:val="B1880B4507D6441781452A5F89C8E9B2"/>
+        </w:placeholder>
+        <w:dataBinding w:prefixMappings="xmlns:ns0='http://purl.org/dc/elements/1.1/' xmlns:ns1='http://schemas.openxmlformats.org/package/2006/metadata/core-properties' " w:xpath="/ns1:coreProperties[1]/ns0:title[1]" w:storeItemID="{6C3C8BC8-F283-45AE-878A-BAB7291924A1}"/>
+        <w:text/>
+      </w:sdtPr>
+      <w:sdtContent>
+        <w:r>
+          <w:t>S-9.1.1.3 Draft</w:t>
+        </w:r>
+      </w:sdtContent>
+    </w:sdt>
     <w:r>
       <w:t xml:space="preserve"> </w:t>
     </w:r>
-    <w:r>
-      <w:t xml:space="preserve">Decoder </w:t>
-    </w:r>
-    <w:r>
-      <w:t>Interface</w:t>
-    </w:r>
-    <w:r>
-      <w:t xml:space="preserve"> </w:t>
-    </w:r>
+    <w:sdt>
+      <w:sdtPr>
+        <w:alias w:val="Subject"/>
+        <w:tag w:val=""/>
+        <w:id w:val="-969666803"/>
+        <w:placeholder>
+          <w:docPart w:val="C6BB119DE5414E3586E65DB72C402DD4"/>
+        </w:placeholder>
+        <w:dataBinding w:prefixMappings="xmlns:ns0='http://purl.org/dc/elements/1.1/' xmlns:ns1='http://schemas.openxmlformats.org/package/2006/metadata/core-properties' " w:xpath="/ns1:coreProperties[1]/ns0:subject[1]" w:storeItemID="{6C3C8BC8-F283-45AE-878A-BAB7291924A1}"/>
+        <w:text/>
+      </w:sdtPr>
+      <w:sdtContent>
+        <w:r>
+          <w:t>21MTC Decoder Interface</w:t>
+        </w:r>
+      </w:sdtContent>
+    </w:sdt>
     <w:r>
       <w:ptab w:relativeTo="margin" w:alignment="right" w:leader="none"/>
     </w:r>
@@ -19811,7 +19961,7 @@
         <w:rStyle w:val="PageNumber"/>
         <w:noProof/>
       </w:rPr>
-      <w:t>6</w:t>
+      <w:t>2</w:t>
     </w:r>
     <w:r>
       <w:rPr>
@@ -19897,72 +20047,70 @@
 </file>
 
 <file path=word/footer3.xml><?xml version="1.0" encoding="utf-8"?>
-<w:ftr xmlns:wpc="http://schemas.microsoft.com/office/word/2010/wordprocessingCanvas" xmlns:mc="http://schemas.openxmlformats.org/markup-compatibility/2006" xmlns:o="urn:schemas-microsoft-com:office:office" xmlns:r="http://schemas.openxmlformats.org/officeDocument/2006/relationships" xmlns:m="http://schemas.openxmlformats.org/officeDocument/2006/math" xmlns:v="urn:schemas-microsoft-com:vml" xmlns:wp14="http://schemas.microsoft.com/office/word/2010/wordprocessingDrawing" xmlns:wp="http://schemas.openxmlformats.org/drawingml/2006/wordprocessingDrawing" xmlns:w10="urn:schemas-microsoft-com:office:word" xmlns:w="http://schemas.openxmlformats.org/wordprocessingml/2006/main" xmlns:w14="http://schemas.microsoft.com/office/word/2010/wordml" xmlns:w15="http://schemas.microsoft.com/office/word/2012/wordml" xmlns:wpg="http://schemas.microsoft.com/office/word/2010/wordprocessingGroup" xmlns:wpi="http://schemas.microsoft.com/office/word/2010/wordprocessingInk" xmlns:wne="http://schemas.microsoft.com/office/word/2006/wordml" xmlns:wps="http://schemas.microsoft.com/office/word/2010/wordprocessingShape" mc:Ignorable="w14 w15 wp14">
+<w:ftr xmlns:wpc="http://schemas.microsoft.com/office/word/2010/wordprocessingCanvas" xmlns:mc="http://schemas.openxmlformats.org/markup-compatibility/2006" xmlns:o="urn:schemas-microsoft-com:office:office" xmlns:r="http://schemas.openxmlformats.org/officeDocument/2006/relationships" xmlns:m="http://schemas.openxmlformats.org/officeDocument/2006/math" xmlns:v="urn:schemas-microsoft-com:vml" xmlns:wp14="http://schemas.microsoft.com/office/word/2010/wordprocessingDrawing" xmlns:wp="http://schemas.openxmlformats.org/drawingml/2006/wordprocessingDrawing" xmlns:w10="urn:schemas-microsoft-com:office:word" xmlns:w="http://schemas.openxmlformats.org/wordprocessingml/2006/main" xmlns:w14="http://schemas.microsoft.com/office/word/2010/wordml" xmlns:wpg="http://schemas.microsoft.com/office/word/2010/wordprocessingGroup" xmlns:wpi="http://schemas.microsoft.com/office/word/2010/wordprocessingInk" xmlns:wne="http://schemas.microsoft.com/office/word/2006/wordml" xmlns:wps="http://schemas.microsoft.com/office/word/2010/wordprocessingShape" mc:Ignorable="w14 wp14">
+  <w:sdt>
+    <w:sdtPr>
+      <w:alias w:val="Company"/>
+      <w:tag w:val=""/>
+      <w:id w:val="-1237477684"/>
+      <w:placeholder>
+        <w:docPart w:val="F09669BBBFC241FBA18792AFAB62A79E"/>
+      </w:placeholder>
+      <w:dataBinding w:prefixMappings="xmlns:ns0='http://schemas.openxmlformats.org/officeDocument/2006/extended-properties' " w:xpath="/ns0:Properties[1]/ns0:Company[1]" w:storeItemID="{6668398D-A668-4E3E-A5EB-62B293D839F1}"/>
+      <w:text/>
+    </w:sdtPr>
+    <w:sdtContent>
+      <w:p>
+        <w:pPr>
+          <w:spacing w:after="0"/>
+        </w:pPr>
+        <w:r>
+          <w:t>© 2020 National Model Railroad Association, Inc.</w:t>
+        </w:r>
+      </w:p>
+    </w:sdtContent>
+  </w:sdt>
   <w:p>
     <w:pPr>
       <w:spacing w:after="0"/>
     </w:pPr>
-    <w:fldSimple w:instr=" DOCPROPERTY &quot;Company&quot;  \* MERGEFORMAT ">
-      <w:r>
-        <w:t>© 2020 National Model Railroad Association, Inc.</w:t>
-      </w:r>
-    </w:fldSimple>
-  </w:p>
-  <w:p>
-    <w:pPr>
-      <w:spacing w:after="0"/>
-    </w:pPr>
-    <w:r>
-      <w:rPr>
-        <w:noProof/>
-      </w:rPr>
-      <w:fldChar w:fldCharType="begin"/>
-    </w:r>
-    <w:r>
-      <w:rPr>
-        <w:noProof/>
-      </w:rPr>
-      <w:instrText xml:space="preserve"> TITLE  S-9.1.1.3  \* MERGEFORMAT </w:instrText>
-    </w:r>
-    <w:r>
-      <w:rPr>
-        <w:noProof/>
-      </w:rPr>
-      <w:fldChar w:fldCharType="separate"/>
-    </w:r>
-    <w:r>
-      <w:rPr>
-        <w:noProof/>
-      </w:rPr>
-      <w:t>S-9.1.1.3</w:t>
-    </w:r>
-    <w:r>
-      <w:rPr>
-        <w:noProof/>
-      </w:rPr>
-      <w:fldChar w:fldCharType="end"/>
-    </w:r>
-    <w:r>
-      <w:t xml:space="preserve"> Draft </w:t>
-    </w:r>
-    <w:r>
-      <w:t xml:space="preserve">  </w:t>
-    </w:r>
-    <w:r>
-      <w:t>21MTC</w:t>
-    </w:r>
+    <w:sdt>
+      <w:sdtPr>
+        <w:alias w:val="Title"/>
+        <w:tag w:val=""/>
+        <w:id w:val="757326799"/>
+        <w:placeholder>
+          <w:docPart w:val="D0C47741724441B3A0E1ACD8370B34FC"/>
+        </w:placeholder>
+        <w:dataBinding w:prefixMappings="xmlns:ns0='http://purl.org/dc/elements/1.1/' xmlns:ns1='http://schemas.openxmlformats.org/package/2006/metadata/core-properties' " w:xpath="/ns1:coreProperties[1]/ns0:title[1]" w:storeItemID="{6C3C8BC8-F283-45AE-878A-BAB7291924A1}"/>
+        <w:text/>
+      </w:sdtPr>
+      <w:sdtContent>
+        <w:r>
+          <w:t>S-9.1.1.3 Draft</w:t>
+        </w:r>
+      </w:sdtContent>
+    </w:sdt>
     <w:r>
       <w:t xml:space="preserve"> </w:t>
     </w:r>
-    <w:r>
-      <w:t xml:space="preserve">Decoder </w:t>
-    </w:r>
-    <w:r>
-      <w:t>Interface</w:t>
-    </w:r>
-    <w:r>
-      <w:t xml:space="preserve"> </w:t>
-    </w:r>
+    <w:sdt>
+      <w:sdtPr>
+        <w:alias w:val="Subject"/>
+        <w:tag w:val=""/>
+        <w:id w:val="1695263371"/>
+        <w:placeholder>
+          <w:docPart w:val="C5D8649BFBAA426A83C449AB79653A84"/>
+        </w:placeholder>
+        <w:dataBinding w:prefixMappings="xmlns:ns0='http://purl.org/dc/elements/1.1/' xmlns:ns1='http://schemas.openxmlformats.org/package/2006/metadata/core-properties' " w:xpath="/ns1:coreProperties[1]/ns0:subject[1]" w:storeItemID="{6C3C8BC8-F283-45AE-878A-BAB7291924A1}"/>
+        <w:text/>
+      </w:sdtPr>
+      <w:sdtContent>
+        <w:r>
+          <w:t>21MTC Decoder Interface</w:t>
+        </w:r>
+      </w:sdtContent>
+    </w:sdt>
     <w:r>
       <w:ptab w:relativeTo="margin" w:alignment="right" w:leader="none"/>
     </w:r>
@@ -20081,7 +20229,7 @@
 </file>
 
 <file path=word/footnotes.xml><?xml version="1.0" encoding="utf-8"?>
-<w:footnotes xmlns:wpc="http://schemas.microsoft.com/office/word/2010/wordprocessingCanvas" xmlns:mc="http://schemas.openxmlformats.org/markup-compatibility/2006" xmlns:o="urn:schemas-microsoft-com:office:office" xmlns:r="http://schemas.openxmlformats.org/officeDocument/2006/relationships" xmlns:m="http://schemas.openxmlformats.org/officeDocument/2006/math" xmlns:v="urn:schemas-microsoft-com:vml" xmlns:wp14="http://schemas.microsoft.com/office/word/2010/wordprocessingDrawing" xmlns:wp="http://schemas.openxmlformats.org/drawingml/2006/wordprocessingDrawing" xmlns:w10="urn:schemas-microsoft-com:office:word" xmlns:w="http://schemas.openxmlformats.org/wordprocessingml/2006/main" xmlns:w14="http://schemas.microsoft.com/office/word/2010/wordml" xmlns:w15="http://schemas.microsoft.com/office/word/2012/wordml" xmlns:wpg="http://schemas.microsoft.com/office/word/2010/wordprocessingGroup" xmlns:wpi="http://schemas.microsoft.com/office/word/2010/wordprocessingInk" xmlns:wne="http://schemas.microsoft.com/office/word/2006/wordml" xmlns:wps="http://schemas.microsoft.com/office/word/2010/wordprocessingShape" mc:Ignorable="w14 w15 wp14">
+<w:footnotes xmlns:wpc="http://schemas.microsoft.com/office/word/2010/wordprocessingCanvas" xmlns:mc="http://schemas.openxmlformats.org/markup-compatibility/2006" xmlns:o="urn:schemas-microsoft-com:office:office" xmlns:r="http://schemas.openxmlformats.org/officeDocument/2006/relationships" xmlns:m="http://schemas.openxmlformats.org/officeDocument/2006/math" xmlns:v="urn:schemas-microsoft-com:vml" xmlns:wp14="http://schemas.microsoft.com/office/word/2010/wordprocessingDrawing" xmlns:wp="http://schemas.openxmlformats.org/drawingml/2006/wordprocessingDrawing" xmlns:w10="urn:schemas-microsoft-com:office:word" xmlns:w="http://schemas.openxmlformats.org/wordprocessingml/2006/main" xmlns:w14="http://schemas.microsoft.com/office/word/2010/wordml" xmlns:wpg="http://schemas.microsoft.com/office/word/2010/wordprocessingGroup" xmlns:wpi="http://schemas.microsoft.com/office/word/2010/wordprocessingInk" xmlns:wne="http://schemas.microsoft.com/office/word/2006/wordml" xmlns:wps="http://schemas.microsoft.com/office/word/2010/wordprocessingShape" mc:Ignorable="w14 wp14">
   <w:footnote w:type="separator" w:id="-1">
     <w:p>
       <w:r>
@@ -20100,27 +20248,7 @@
 </file>
 
 <file path=word/header1.xml><?xml version="1.0" encoding="utf-8"?>
-<w:hdr xmlns:wpc="http://schemas.microsoft.com/office/word/2010/wordprocessingCanvas" xmlns:mc="http://schemas.openxmlformats.org/markup-compatibility/2006" xmlns:o="urn:schemas-microsoft-com:office:office" xmlns:r="http://schemas.openxmlformats.org/officeDocument/2006/relationships" xmlns:m="http://schemas.openxmlformats.org/officeDocument/2006/math" xmlns:v="urn:schemas-microsoft-com:vml" xmlns:wp14="http://schemas.microsoft.com/office/word/2010/wordprocessingDrawing" xmlns:wp="http://schemas.openxmlformats.org/drawingml/2006/wordprocessingDrawing" xmlns:w10="urn:schemas-microsoft-com:office:word" xmlns:w="http://schemas.openxmlformats.org/wordprocessingml/2006/main" xmlns:w14="http://schemas.microsoft.com/office/word/2010/wordml" xmlns:w15="http://schemas.microsoft.com/office/word/2012/wordml" xmlns:wpg="http://schemas.microsoft.com/office/word/2010/wordprocessingGroup" xmlns:wpi="http://schemas.microsoft.com/office/word/2010/wordprocessingInk" xmlns:wne="http://schemas.microsoft.com/office/word/2006/wordml" xmlns:wps="http://schemas.microsoft.com/office/word/2010/wordprocessingShape" mc:Ignorable="w14 w15 wp14">
-  <w:p>
-    <w:pPr>
-      <w:pStyle w:val="Header"/>
-    </w:pPr>
-  </w:p>
-</w:hdr>
-</file>
-
-<file path=word/header2.xml><?xml version="1.0" encoding="utf-8"?>
-<w:hdr xmlns:wpc="http://schemas.microsoft.com/office/word/2010/wordprocessingCanvas" xmlns:mc="http://schemas.openxmlformats.org/markup-compatibility/2006" xmlns:o="urn:schemas-microsoft-com:office:office" xmlns:r="http://schemas.openxmlformats.org/officeDocument/2006/relationships" xmlns:m="http://schemas.openxmlformats.org/officeDocument/2006/math" xmlns:v="urn:schemas-microsoft-com:vml" xmlns:wp14="http://schemas.microsoft.com/office/word/2010/wordprocessingDrawing" xmlns:wp="http://schemas.openxmlformats.org/drawingml/2006/wordprocessingDrawing" xmlns:w10="urn:schemas-microsoft-com:office:word" xmlns:w="http://schemas.openxmlformats.org/wordprocessingml/2006/main" xmlns:w14="http://schemas.microsoft.com/office/word/2010/wordml" xmlns:w15="http://schemas.microsoft.com/office/word/2012/wordml" xmlns:wpg="http://schemas.microsoft.com/office/word/2010/wordprocessingGroup" xmlns:wpi="http://schemas.microsoft.com/office/word/2010/wordprocessingInk" xmlns:wne="http://schemas.microsoft.com/office/word/2006/wordml" xmlns:wps="http://schemas.microsoft.com/office/word/2010/wordprocessingShape" mc:Ignorable="w14 w15 wp14">
-  <w:p>
-    <w:pPr>
-      <w:pStyle w:val="Header"/>
-    </w:pPr>
-  </w:p>
-</w:hdr>
-</file>
-
-<file path=word/header3.xml><?xml version="1.0" encoding="utf-8"?>
-<w:hdr xmlns:wpc="http://schemas.microsoft.com/office/word/2010/wordprocessingCanvas" xmlns:mc="http://schemas.openxmlformats.org/markup-compatibility/2006" xmlns:o="urn:schemas-microsoft-com:office:office" xmlns:r="http://schemas.openxmlformats.org/officeDocument/2006/relationships" xmlns:m="http://schemas.openxmlformats.org/officeDocument/2006/math" xmlns:v="urn:schemas-microsoft-com:vml" xmlns:wp14="http://schemas.microsoft.com/office/word/2010/wordprocessingDrawing" xmlns:wp="http://schemas.openxmlformats.org/drawingml/2006/wordprocessingDrawing" xmlns:w10="urn:schemas-microsoft-com:office:word" xmlns:w="http://schemas.openxmlformats.org/wordprocessingml/2006/main" xmlns:w14="http://schemas.microsoft.com/office/word/2010/wordml" xmlns:w15="http://schemas.microsoft.com/office/word/2012/wordml" xmlns:wpg="http://schemas.microsoft.com/office/word/2010/wordprocessingGroup" xmlns:wpi="http://schemas.microsoft.com/office/word/2010/wordprocessingInk" xmlns:wne="http://schemas.microsoft.com/office/word/2006/wordml" xmlns:wps="http://schemas.microsoft.com/office/word/2010/wordprocessingShape" mc:Ignorable="w14 w15 wp14">
+<w:hdr xmlns:wpc="http://schemas.microsoft.com/office/word/2010/wordprocessingCanvas" xmlns:mc="http://schemas.openxmlformats.org/markup-compatibility/2006" xmlns:o="urn:schemas-microsoft-com:office:office" xmlns:r="http://schemas.openxmlformats.org/officeDocument/2006/relationships" xmlns:m="http://schemas.openxmlformats.org/officeDocument/2006/math" xmlns:v="urn:schemas-microsoft-com:vml" xmlns:wp14="http://schemas.microsoft.com/office/word/2010/wordprocessingDrawing" xmlns:wp="http://schemas.openxmlformats.org/drawingml/2006/wordprocessingDrawing" xmlns:w10="urn:schemas-microsoft-com:office:word" xmlns:w="http://schemas.openxmlformats.org/wordprocessingml/2006/main" xmlns:w14="http://schemas.microsoft.com/office/word/2010/wordml" xmlns:wpg="http://schemas.microsoft.com/office/word/2010/wordprocessingGroup" xmlns:wpi="http://schemas.microsoft.com/office/word/2010/wordprocessingInk" xmlns:wne="http://schemas.microsoft.com/office/word/2006/wordml" xmlns:wps="http://schemas.microsoft.com/office/word/2010/wordprocessingShape" mc:Ignorable="w14 wp14">
   <w:tbl>
     <w:tblPr>
       <w:tblW w:w="4982" w:type="pct"/>
@@ -20136,12 +20264,12 @@
       <w:tblLook w:val="01E0" w:firstRow="1" w:lastRow="1" w:firstColumn="1" w:lastColumn="1" w:noHBand="0" w:noVBand="0"/>
     </w:tblPr>
     <w:tblGrid>
-      <w:gridCol w:w="1064"/>
-      <w:gridCol w:w="270"/>
-      <w:gridCol w:w="4718"/>
-      <w:gridCol w:w="236"/>
-      <w:gridCol w:w="1429"/>
-      <w:gridCol w:w="1891"/>
+      <w:gridCol w:w="1089"/>
+      <w:gridCol w:w="277"/>
+      <w:gridCol w:w="4828"/>
+      <w:gridCol w:w="238"/>
+      <w:gridCol w:w="1462"/>
+      <w:gridCol w:w="1934"/>
     </w:tblGrid>
     <w:tr>
       <w:tc>
@@ -20542,31 +20670,34 @@
         </w:tcPr>
         <w:p/>
       </w:tc>
-      <w:tc>
-        <w:tcPr>
-          <w:tcW w:w="1728" w:type="pct"/>
-          <w:gridSpan w:val="2"/>
-        </w:tcPr>
-        <w:p>
-          <w:pPr>
-            <w:jc w:val="center"/>
-          </w:pPr>
-          <w:bookmarkStart w:id="1" w:name="_Hlk54064179"/>
-          <w:r>
-            <w:t>21MTC</w:t>
-          </w:r>
-          <w:r>
-            <w:t xml:space="preserve"> </w:t>
-          </w:r>
-          <w:r>
-            <w:t xml:space="preserve">Decoder </w:t>
-          </w:r>
-          <w:r>
-            <w:t>Interface</w:t>
-          </w:r>
-          <w:bookmarkEnd w:id="1"/>
-        </w:p>
-      </w:tc>
+      <w:sdt>
+        <w:sdtPr>
+          <w:alias w:val="Subject"/>
+          <w:tag w:val=""/>
+          <w:id w:val="598691507"/>
+          <w:placeholder>
+            <w:docPart w:val="0AEF83C7B87746F19FD69323E92D428C"/>
+          </w:placeholder>
+          <w:dataBinding w:prefixMappings="xmlns:ns0='http://purl.org/dc/elements/1.1/' xmlns:ns1='http://schemas.openxmlformats.org/package/2006/metadata/core-properties' " w:xpath="/ns1:coreProperties[1]/ns0:subject[1]" w:storeItemID="{6C3C8BC8-F283-45AE-878A-BAB7291924A1}"/>
+          <w:text/>
+        </w:sdtPr>
+        <w:sdtContent>
+          <w:tc>
+            <w:tcPr>
+              <w:tcW w:w="1728" w:type="pct"/>
+              <w:gridSpan w:val="2"/>
+            </w:tcPr>
+            <w:p>
+              <w:pPr>
+                <w:jc w:val="center"/>
+              </w:pPr>
+              <w:r>
+                <w:t>21MTC Decoder Interface</w:t>
+              </w:r>
+            </w:p>
+          </w:tc>
+        </w:sdtContent>
+      </w:sdt>
     </w:tr>
     <w:tr>
       <w:tc>
@@ -20708,8 +20839,16 @@
             <w:rPr>
               <w:sz w:val="16"/>
             </w:rPr>
-            <w:t>Carl Marchand</w:t>
+            <w:t xml:space="preserve">Carl </w:t>
           </w:r>
+          <w:proofErr w:type="spellStart"/>
+          <w:r>
+            <w:rPr>
+              <w:sz w:val="16"/>
+            </w:rPr>
+            <w:t>Marchand</w:t>
+          </w:r>
+          <w:proofErr w:type="spellEnd"/>
         </w:p>
       </w:tc>
       <w:tc>
@@ -20825,52 +20964,42 @@
           </w:tc>
         </w:sdtContent>
       </w:sdt>
-      <w:tc>
-        <w:tcPr>
-          <w:tcW w:w="984" w:type="pct"/>
-          <w:vAlign w:val="center"/>
-        </w:tcPr>
-        <w:p>
-          <w:pPr>
-            <w:rPr>
-              <w:rFonts w:ascii="CG Times" w:hAnsi="CG Times"/>
-            </w:rPr>
-          </w:pPr>
-          <w:r>
-            <w:rPr>
-              <w:noProof/>
-            </w:rPr>
-            <w:fldChar w:fldCharType="begin"/>
-          </w:r>
-          <w:r>
-            <w:rPr>
-              <w:noProof/>
-            </w:rPr>
-            <w:instrText xml:space="preserve"> TITLE  S-9.1.1.3  \* MERGEFORMAT </w:instrText>
-          </w:r>
-          <w:r>
-            <w:rPr>
-              <w:noProof/>
-            </w:rPr>
-            <w:fldChar w:fldCharType="separate"/>
-          </w:r>
-          <w:r>
-            <w:rPr>
-              <w:noProof/>
-            </w:rPr>
-            <w:t>S-9.1.1.3</w:t>
-          </w:r>
-          <w:r>
-            <w:rPr>
-              <w:noProof/>
-            </w:rPr>
-            <w:fldChar w:fldCharType="end"/>
-          </w:r>
-          <w:r>
-            <w:t xml:space="preserve"> Draft</w:t>
-          </w:r>
-        </w:p>
-      </w:tc>
+      <w:sdt>
+        <w:sdtPr>
+          <w:rPr>
+            <w:rFonts w:ascii="CG Times" w:hAnsi="CG Times"/>
+          </w:rPr>
+          <w:alias w:val="Title"/>
+          <w:tag w:val=""/>
+          <w:id w:val="-311019735"/>
+          <w:placeholder>
+            <w:docPart w:val="C7A54B05B2AC4A0CA8BBA0E270701601"/>
+          </w:placeholder>
+          <w:dataBinding w:prefixMappings="xmlns:ns0='http://purl.org/dc/elements/1.1/' xmlns:ns1='http://schemas.openxmlformats.org/package/2006/metadata/core-properties' " w:xpath="/ns1:coreProperties[1]/ns0:title[1]" w:storeItemID="{6C3C8BC8-F283-45AE-878A-BAB7291924A1}"/>
+          <w:text/>
+        </w:sdtPr>
+        <w:sdtContent>
+          <w:tc>
+            <w:tcPr>
+              <w:tcW w:w="984" w:type="pct"/>
+              <w:vAlign w:val="center"/>
+            </w:tcPr>
+            <w:p>
+              <w:pPr>
+                <w:rPr>
+                  <w:rFonts w:ascii="CG Times" w:hAnsi="CG Times"/>
+                </w:rPr>
+              </w:pPr>
+              <w:r>
+                <w:rPr>
+                  <w:rFonts w:ascii="CG Times" w:hAnsi="CG Times"/>
+                </w:rPr>
+                <w:t>S-9.1.1.3 Draft</w:t>
+              </w:r>
+            </w:p>
+          </w:tc>
+        </w:sdtContent>
+      </w:sdt>
     </w:tr>
   </w:tbl>
   <w:p>
@@ -20881,8 +21010,8 @@
 </w:hdr>
 </file>
 
-<file path=word/header4.xml><?xml version="1.0" encoding="utf-8"?>
-<w:hdr xmlns:wpc="http://schemas.microsoft.com/office/word/2010/wordprocessingCanvas" xmlns:mc="http://schemas.openxmlformats.org/markup-compatibility/2006" xmlns:o="urn:schemas-microsoft-com:office:office" xmlns:r="http://schemas.openxmlformats.org/officeDocument/2006/relationships" xmlns:m="http://schemas.openxmlformats.org/officeDocument/2006/math" xmlns:v="urn:schemas-microsoft-com:vml" xmlns:wp14="http://schemas.microsoft.com/office/word/2010/wordprocessingDrawing" xmlns:wp="http://schemas.openxmlformats.org/drawingml/2006/wordprocessingDrawing" xmlns:w10="urn:schemas-microsoft-com:office:word" xmlns:w="http://schemas.openxmlformats.org/wordprocessingml/2006/main" xmlns:w14="http://schemas.microsoft.com/office/word/2010/wordml" xmlns:w15="http://schemas.microsoft.com/office/word/2012/wordml" xmlns:wpg="http://schemas.microsoft.com/office/word/2010/wordprocessingGroup" xmlns:wpi="http://schemas.microsoft.com/office/word/2010/wordprocessingInk" xmlns:wne="http://schemas.microsoft.com/office/word/2006/wordml" xmlns:wps="http://schemas.microsoft.com/office/word/2010/wordprocessingShape" mc:Ignorable="w14 w15 wp14">
+<file path=word/header2.xml><?xml version="1.0" encoding="utf-8"?>
+<w:hdr xmlns:wpc="http://schemas.microsoft.com/office/word/2010/wordprocessingCanvas" xmlns:mc="http://schemas.openxmlformats.org/markup-compatibility/2006" xmlns:o="urn:schemas-microsoft-com:office:office" xmlns:r="http://schemas.openxmlformats.org/officeDocument/2006/relationships" xmlns:m="http://schemas.openxmlformats.org/officeDocument/2006/math" xmlns:v="urn:schemas-microsoft-com:vml" xmlns:wp14="http://schemas.microsoft.com/office/word/2010/wordprocessingDrawing" xmlns:wp="http://schemas.openxmlformats.org/drawingml/2006/wordprocessingDrawing" xmlns:w10="urn:schemas-microsoft-com:office:word" xmlns:w="http://schemas.openxmlformats.org/wordprocessingml/2006/main" xmlns:w14="http://schemas.microsoft.com/office/word/2010/wordml" xmlns:wpg="http://schemas.microsoft.com/office/word/2010/wordprocessingGroup" xmlns:wpi="http://schemas.microsoft.com/office/word/2010/wordprocessingInk" xmlns:wne="http://schemas.microsoft.com/office/word/2006/wordml" xmlns:wps="http://schemas.microsoft.com/office/word/2010/wordprocessingShape" mc:Ignorable="w14 wp14">
   <w:p>
     <w:pPr>
       <w:pStyle w:val="Header"/>
@@ -20892,8 +21021,8 @@
 </file>
 
 <file path=word/numbering.xml><?xml version="1.0" encoding="utf-8"?>
-<w:numbering xmlns:wpc="http://schemas.microsoft.com/office/word/2010/wordprocessingCanvas" xmlns:mc="http://schemas.openxmlformats.org/markup-compatibility/2006" xmlns:o="urn:schemas-microsoft-com:office:office" xmlns:r="http://schemas.openxmlformats.org/officeDocument/2006/relationships" xmlns:m="http://schemas.openxmlformats.org/officeDocument/2006/math" xmlns:v="urn:schemas-microsoft-com:vml" xmlns:wp14="http://schemas.microsoft.com/office/word/2010/wordprocessingDrawing" xmlns:wp="http://schemas.openxmlformats.org/drawingml/2006/wordprocessingDrawing" xmlns:w10="urn:schemas-microsoft-com:office:word" xmlns:w="http://schemas.openxmlformats.org/wordprocessingml/2006/main" xmlns:w14="http://schemas.microsoft.com/office/word/2010/wordml" xmlns:w15="http://schemas.microsoft.com/office/word/2012/wordml" xmlns:wpg="http://schemas.microsoft.com/office/word/2010/wordprocessingGroup" xmlns:wpi="http://schemas.microsoft.com/office/word/2010/wordprocessingInk" xmlns:wne="http://schemas.microsoft.com/office/word/2006/wordml" xmlns:wps="http://schemas.microsoft.com/office/word/2010/wordprocessingShape" mc:Ignorable="w14 w15 wp14">
-  <w:abstractNum w:abstractNumId="0" w15:restartNumberingAfterBreak="0">
+<w:numbering xmlns:wpc="http://schemas.microsoft.com/office/word/2010/wordprocessingCanvas" xmlns:mc="http://schemas.openxmlformats.org/markup-compatibility/2006" xmlns:o="urn:schemas-microsoft-com:office:office" xmlns:r="http://schemas.openxmlformats.org/officeDocument/2006/relationships" xmlns:m="http://schemas.openxmlformats.org/officeDocument/2006/math" xmlns:v="urn:schemas-microsoft-com:vml" xmlns:wp14="http://schemas.microsoft.com/office/word/2010/wordprocessingDrawing" xmlns:wp="http://schemas.openxmlformats.org/drawingml/2006/wordprocessingDrawing" xmlns:w10="urn:schemas-microsoft-com:office:word" xmlns:w="http://schemas.openxmlformats.org/wordprocessingml/2006/main" xmlns:w14="http://schemas.microsoft.com/office/word/2010/wordml" xmlns:wpg="http://schemas.microsoft.com/office/word/2010/wordprocessingGroup" xmlns:wpi="http://schemas.microsoft.com/office/word/2010/wordprocessingInk" xmlns:wne="http://schemas.microsoft.com/office/word/2006/wordml" xmlns:wps="http://schemas.microsoft.com/office/word/2010/wordprocessingShape" mc:Ignorable="w14 wp14">
+  <w:abstractNum w:abstractNumId="0">
     <w:nsid w:val="FFFFFF7C"/>
     <w:multiLevelType w:val="singleLevel"/>
     <w:tmpl w:val="4F2A88DE"/>
@@ -20911,7 +21040,7 @@
       </w:pPr>
     </w:lvl>
   </w:abstractNum>
-  <w:abstractNum w:abstractNumId="1" w15:restartNumberingAfterBreak="0">
+  <w:abstractNum w:abstractNumId="1">
     <w:nsid w:val="FFFFFF7D"/>
     <w:multiLevelType w:val="singleLevel"/>
     <w:tmpl w:val="C192836E"/>
@@ -20929,7 +21058,7 @@
       </w:pPr>
     </w:lvl>
   </w:abstractNum>
-  <w:abstractNum w:abstractNumId="2" w15:restartNumberingAfterBreak="0">
+  <w:abstractNum w:abstractNumId="2">
     <w:nsid w:val="FFFFFF7E"/>
     <w:multiLevelType w:val="singleLevel"/>
     <w:tmpl w:val="E9C85B04"/>
@@ -20947,7 +21076,7 @@
       </w:pPr>
     </w:lvl>
   </w:abstractNum>
-  <w:abstractNum w:abstractNumId="3" w15:restartNumberingAfterBreak="0">
+  <w:abstractNum w:abstractNumId="3">
     <w:nsid w:val="FFFFFF7F"/>
     <w:multiLevelType w:val="singleLevel"/>
     <w:tmpl w:val="182220A6"/>
@@ -20965,7 +21094,7 @@
       </w:pPr>
     </w:lvl>
   </w:abstractNum>
-  <w:abstractNum w:abstractNumId="4" w15:restartNumberingAfterBreak="0">
+  <w:abstractNum w:abstractNumId="4">
     <w:nsid w:val="FFFFFF80"/>
     <w:multiLevelType w:val="singleLevel"/>
     <w:tmpl w:val="61382E62"/>
@@ -20986,7 +21115,7 @@
       </w:rPr>
     </w:lvl>
   </w:abstractNum>
-  <w:abstractNum w:abstractNumId="5" w15:restartNumberingAfterBreak="0">
+  <w:abstractNum w:abstractNumId="5">
     <w:nsid w:val="FFFFFF81"/>
     <w:multiLevelType w:val="singleLevel"/>
     <w:tmpl w:val="2D36FE90"/>
@@ -21007,7 +21136,7 @@
       </w:rPr>
     </w:lvl>
   </w:abstractNum>
-  <w:abstractNum w:abstractNumId="6" w15:restartNumberingAfterBreak="0">
+  <w:abstractNum w:abstractNumId="6">
     <w:nsid w:val="FFFFFF82"/>
     <w:multiLevelType w:val="singleLevel"/>
     <w:tmpl w:val="61BE54E4"/>
@@ -21028,7 +21157,7 @@
       </w:rPr>
     </w:lvl>
   </w:abstractNum>
-  <w:abstractNum w:abstractNumId="7" w15:restartNumberingAfterBreak="0">
+  <w:abstractNum w:abstractNumId="7">
     <w:nsid w:val="FFFFFF83"/>
     <w:multiLevelType w:val="singleLevel"/>
     <w:tmpl w:val="DF2EA586"/>
@@ -21049,7 +21178,7 @@
       </w:rPr>
     </w:lvl>
   </w:abstractNum>
-  <w:abstractNum w:abstractNumId="8" w15:restartNumberingAfterBreak="0">
+  <w:abstractNum w:abstractNumId="8">
     <w:nsid w:val="FFFFFF88"/>
     <w:multiLevelType w:val="singleLevel"/>
     <w:tmpl w:val="B85ACB6C"/>
@@ -21067,7 +21196,7 @@
       </w:pPr>
     </w:lvl>
   </w:abstractNum>
-  <w:abstractNum w:abstractNumId="9" w15:restartNumberingAfterBreak="0">
+  <w:abstractNum w:abstractNumId="9">
     <w:nsid w:val="FFFFFF89"/>
     <w:multiLevelType w:val="singleLevel"/>
     <w:tmpl w:val="CBE469C4"/>
@@ -21088,7 +21217,7 @@
       </w:rPr>
     </w:lvl>
   </w:abstractNum>
-  <w:abstractNum w:abstractNumId="10" w15:restartNumberingAfterBreak="0">
+  <w:abstractNum w:abstractNumId="10">
     <w:nsid w:val="FFFFFFFE"/>
     <w:multiLevelType w:val="singleLevel"/>
     <w:tmpl w:val="FFFFFFFF"/>
@@ -21098,7 +21227,7 @@
       <w:lvlJc w:val="left"/>
     </w:lvl>
   </w:abstractNum>
-  <w:abstractNum w:abstractNumId="11" w15:restartNumberingAfterBreak="0">
+  <w:abstractNum w:abstractNumId="11">
     <w:nsid w:val="1AC05FBF"/>
     <w:multiLevelType w:val="singleLevel"/>
     <w:tmpl w:val="DA884720"/>
@@ -21120,7 +21249,7 @@
       </w:rPr>
     </w:lvl>
   </w:abstractNum>
-  <w:abstractNum w:abstractNumId="12" w15:restartNumberingAfterBreak="0">
+  <w:abstractNum w:abstractNumId="12">
     <w:nsid w:val="2325748C"/>
     <w:multiLevelType w:val="hybridMultilevel"/>
     <w:tmpl w:val="02B2DD52"/>
@@ -21206,7 +21335,7 @@
       </w:pPr>
     </w:lvl>
   </w:abstractNum>
-  <w:abstractNum w:abstractNumId="13" w15:restartNumberingAfterBreak="0">
+  <w:abstractNum w:abstractNumId="13">
     <w:nsid w:val="2DB82509"/>
     <w:multiLevelType w:val="singleLevel"/>
     <w:tmpl w:val="04090001"/>
@@ -21226,7 +21355,7 @@
       </w:rPr>
     </w:lvl>
   </w:abstractNum>
-  <w:abstractNum w:abstractNumId="14" w15:restartNumberingAfterBreak="0">
+  <w:abstractNum w:abstractNumId="14">
     <w:nsid w:val="404E24F4"/>
     <w:multiLevelType w:val="hybridMultilevel"/>
     <w:tmpl w:val="D7FA1324"/>
@@ -21339,7 +21468,7 @@
       </w:rPr>
     </w:lvl>
   </w:abstractNum>
-  <w:abstractNum w:abstractNumId="15" w15:restartNumberingAfterBreak="0">
+  <w:abstractNum w:abstractNumId="15">
     <w:nsid w:val="40D607EC"/>
     <w:multiLevelType w:val="singleLevel"/>
     <w:tmpl w:val="40E273BC"/>
@@ -21354,7 +21483,7 @@
       </w:pPr>
     </w:lvl>
   </w:abstractNum>
-  <w:abstractNum w:abstractNumId="16" w15:restartNumberingAfterBreak="0">
+  <w:abstractNum w:abstractNumId="16">
     <w:nsid w:val="46520B59"/>
     <w:multiLevelType w:val="singleLevel"/>
     <w:tmpl w:val="0409000F"/>
@@ -21374,7 +21503,7 @@
       </w:rPr>
     </w:lvl>
   </w:abstractNum>
-  <w:abstractNum w:abstractNumId="17" w15:restartNumberingAfterBreak="0">
+  <w:abstractNum w:abstractNumId="17">
     <w:nsid w:val="474E3515"/>
     <w:multiLevelType w:val="hybridMultilevel"/>
     <w:tmpl w:val="C8666D02"/>
@@ -21487,7 +21616,7 @@
       </w:rPr>
     </w:lvl>
   </w:abstractNum>
-  <w:abstractNum w:abstractNumId="18" w15:restartNumberingAfterBreak="0">
+  <w:abstractNum w:abstractNumId="18">
     <w:nsid w:val="510906A6"/>
     <w:multiLevelType w:val="singleLevel"/>
     <w:tmpl w:val="04090001"/>
@@ -21507,7 +21636,7 @@
       </w:rPr>
     </w:lvl>
   </w:abstractNum>
-  <w:abstractNum w:abstractNumId="19" w15:restartNumberingAfterBreak="0">
+  <w:abstractNum w:abstractNumId="19">
     <w:nsid w:val="5663688C"/>
     <w:multiLevelType w:val="hybridMultilevel"/>
     <w:tmpl w:val="08FE74C8"/>
@@ -21620,7 +21749,7 @@
       </w:rPr>
     </w:lvl>
   </w:abstractNum>
-  <w:abstractNum w:abstractNumId="20" w15:restartNumberingAfterBreak="0">
+  <w:abstractNum w:abstractNumId="20">
     <w:nsid w:val="64FE2F4B"/>
     <w:multiLevelType w:val="multilevel"/>
     <w:tmpl w:val="3238173C"/>
@@ -21769,7 +21898,7 @@
       </w:rPr>
     </w:lvl>
   </w:abstractNum>
-  <w:abstractNum w:abstractNumId="21" w15:restartNumberingAfterBreak="0">
+  <w:abstractNum w:abstractNumId="21">
     <w:nsid w:val="68D049E6"/>
     <w:multiLevelType w:val="multilevel"/>
     <w:tmpl w:val="CC2AFCDE"/>
@@ -21977,7 +22106,7 @@
       </w:rPr>
     </w:lvl>
   </w:abstractNum>
-  <w:abstractNum w:abstractNumId="22" w15:restartNumberingAfterBreak="0">
+  <w:abstractNum w:abstractNumId="22">
     <w:nsid w:val="7D6E41E9"/>
     <w:multiLevelType w:val="singleLevel"/>
     <w:tmpl w:val="B03A3A72"/>
@@ -22211,7 +22340,7 @@
 </file>
 
 <file path=word/styles.xml><?xml version="1.0" encoding="utf-8"?>
-<w:styles xmlns:mc="http://schemas.openxmlformats.org/markup-compatibility/2006" xmlns:r="http://schemas.openxmlformats.org/officeDocument/2006/relationships" xmlns:w="http://schemas.openxmlformats.org/wordprocessingml/2006/main" xmlns:w14="http://schemas.microsoft.com/office/word/2010/wordml" xmlns:w15="http://schemas.microsoft.com/office/word/2012/wordml" mc:Ignorable="w14 w15">
+<w:styles xmlns:mc="http://schemas.openxmlformats.org/markup-compatibility/2006" xmlns:r="http://schemas.openxmlformats.org/officeDocument/2006/relationships" xmlns:w="http://schemas.openxmlformats.org/wordprocessingml/2006/main" xmlns:w14="http://schemas.microsoft.com/office/word/2010/wordml" mc:Ignorable="w14">
   <w:docDefaults>
     <w:rPrDefault>
       <w:rPr>
@@ -22221,368 +22350,144 @@
     </w:rPrDefault>
     <w:pPrDefault/>
   </w:docDefaults>
-  <w:latentStyles w:defLockedState="0" w:defUIPriority="0" w:defSemiHidden="0" w:defUnhideWhenUsed="0" w:defQFormat="0" w:count="371">
-    <w:lsdException w:name="Normal" w:qFormat="1"/>
-    <w:lsdException w:name="heading 1" w:qFormat="1"/>
-    <w:lsdException w:name="heading 2" w:qFormat="1"/>
-    <w:lsdException w:name="heading 3" w:qFormat="1"/>
-    <w:lsdException w:name="heading 4" w:qFormat="1"/>
-    <w:lsdException w:name="heading 5" w:qFormat="1"/>
-    <w:lsdException w:name="heading 6" w:semiHidden="1" w:unhideWhenUsed="1" w:qFormat="1"/>
-    <w:lsdException w:name="heading 7" w:qFormat="1"/>
-    <w:lsdException w:name="heading 8" w:qFormat="1"/>
-    <w:lsdException w:name="heading 9" w:qFormat="1"/>
-    <w:lsdException w:name="index 3" w:semiHidden="1" w:unhideWhenUsed="1"/>
-    <w:lsdException w:name="index 4" w:semiHidden="1" w:unhideWhenUsed="1"/>
-    <w:lsdException w:name="index 5" w:semiHidden="1" w:unhideWhenUsed="1"/>
-    <w:lsdException w:name="index 6" w:semiHidden="1" w:unhideWhenUsed="1"/>
-    <w:lsdException w:name="index 7" w:semiHidden="1" w:unhideWhenUsed="1"/>
-    <w:lsdException w:name="index 8" w:semiHidden="1" w:unhideWhenUsed="1"/>
-    <w:lsdException w:name="index 9" w:semiHidden="1" w:unhideWhenUsed="1"/>
-    <w:lsdException w:name="toc 1" w:semiHidden="1" w:unhideWhenUsed="1"/>
-    <w:lsdException w:name="toc 2" w:semiHidden="1" w:unhideWhenUsed="1"/>
-    <w:lsdException w:name="toc 3" w:semiHidden="1" w:unhideWhenUsed="1"/>
-    <w:lsdException w:name="toc 4" w:semiHidden="1" w:unhideWhenUsed="1"/>
-    <w:lsdException w:name="toc 5" w:semiHidden="1" w:unhideWhenUsed="1"/>
-    <w:lsdException w:name="toc 6" w:semiHidden="1" w:unhideWhenUsed="1"/>
-    <w:lsdException w:name="toc 7" w:semiHidden="1" w:unhideWhenUsed="1"/>
-    <w:lsdException w:name="toc 8" w:semiHidden="1" w:unhideWhenUsed="1"/>
-    <w:lsdException w:name="toc 9" w:semiHidden="1" w:unhideWhenUsed="1"/>
-    <w:lsdException w:name="Normal Indent" w:semiHidden="1" w:unhideWhenUsed="1"/>
-    <w:lsdException w:name="footnote text" w:semiHidden="1" w:unhideWhenUsed="1"/>
-    <w:lsdException w:name="annotation text" w:semiHidden="1" w:unhideWhenUsed="1"/>
-    <w:lsdException w:name="header" w:semiHidden="1" w:unhideWhenUsed="1"/>
-    <w:lsdException w:name="footer" w:semiHidden="1" w:unhideWhenUsed="1"/>
-    <w:lsdException w:name="index heading" w:semiHidden="1" w:unhideWhenUsed="1"/>
-    <w:lsdException w:name="caption" w:semiHidden="1" w:unhideWhenUsed="1" w:qFormat="1"/>
-    <w:lsdException w:name="table of figures" w:semiHidden="1" w:unhideWhenUsed="1"/>
-    <w:lsdException w:name="envelope address" w:semiHidden="1" w:unhideWhenUsed="1"/>
-    <w:lsdException w:name="envelope return" w:semiHidden="1" w:unhideWhenUsed="1"/>
-    <w:lsdException w:name="footnote reference" w:semiHidden="1" w:unhideWhenUsed="1"/>
-    <w:lsdException w:name="annotation reference" w:semiHidden="1" w:unhideWhenUsed="1"/>
-    <w:lsdException w:name="line number" w:semiHidden="1" w:unhideWhenUsed="1"/>
-    <w:lsdException w:name="page number" w:semiHidden="1" w:unhideWhenUsed="1"/>
-    <w:lsdException w:name="endnote reference" w:semiHidden="1" w:unhideWhenUsed="1"/>
-    <w:lsdException w:name="endnote text" w:semiHidden="1" w:unhideWhenUsed="1"/>
-    <w:lsdException w:name="table of authorities" w:semiHidden="1" w:unhideWhenUsed="1"/>
-    <w:lsdException w:name="macro" w:semiHidden="1" w:unhideWhenUsed="1"/>
-    <w:lsdException w:name="toa heading" w:semiHidden="1" w:unhideWhenUsed="1"/>
-    <w:lsdException w:name="List" w:semiHidden="1" w:unhideWhenUsed="1"/>
-    <w:lsdException w:name="List Bullet" w:semiHidden="1" w:unhideWhenUsed="1"/>
-    <w:lsdException w:name="List Number" w:semiHidden="1" w:unhideWhenUsed="1"/>
-    <w:lsdException w:name="List 2" w:semiHidden="1" w:unhideWhenUsed="1"/>
-    <w:lsdException w:name="List 3" w:semiHidden="1" w:unhideWhenUsed="1"/>
-    <w:lsdException w:name="List 4" w:semiHidden="1" w:unhideWhenUsed="1"/>
-    <w:lsdException w:name="List 5" w:semiHidden="1" w:unhideWhenUsed="1"/>
-    <w:lsdException w:name="List Bullet 3" w:semiHidden="1" w:unhideWhenUsed="1"/>
-    <w:lsdException w:name="List Bullet 4" w:semiHidden="1" w:unhideWhenUsed="1"/>
-    <w:lsdException w:name="List Number 3" w:semiHidden="1" w:unhideWhenUsed="1"/>
-    <w:lsdException w:name="List Number 4" w:semiHidden="1" w:unhideWhenUsed="1"/>
-    <w:lsdException w:name="List Number 5" w:semiHidden="1" w:unhideWhenUsed="1"/>
-    <w:lsdException w:name="Title" w:qFormat="1"/>
-    <w:lsdException w:name="Closing" w:semiHidden="1" w:unhideWhenUsed="1"/>
-    <w:lsdException w:name="Signature" w:semiHidden="1" w:unhideWhenUsed="1"/>
-    <w:lsdException w:name="Default Paragraph Font" w:semiHidden="1" w:unhideWhenUsed="1"/>
-    <w:lsdException w:name="Body Text" w:semiHidden="1" w:unhideWhenUsed="1"/>
-    <w:lsdException w:name="Body Text Indent" w:semiHidden="1" w:unhideWhenUsed="1"/>
-    <w:lsdException w:name="List Continue" w:semiHidden="1" w:unhideWhenUsed="1"/>
-    <w:lsdException w:name="List Continue 2" w:semiHidden="1" w:unhideWhenUsed="1"/>
-    <w:lsdException w:name="List Continue 3" w:semiHidden="1" w:unhideWhenUsed="1"/>
-    <w:lsdException w:name="List Continue 4" w:semiHidden="1" w:unhideWhenUsed="1"/>
-    <w:lsdException w:name="List Continue 5" w:semiHidden="1" w:unhideWhenUsed="1"/>
-    <w:lsdException w:name="Message Header" w:semiHidden="1" w:unhideWhenUsed="1"/>
-    <w:lsdException w:name="Subtitle" w:qFormat="1"/>
-    <w:lsdException w:name="Salutation" w:semiHidden="1" w:unhideWhenUsed="1"/>
-    <w:lsdException w:name="Date" w:semiHidden="1" w:unhideWhenUsed="1"/>
-    <w:lsdException w:name="Body Text First Indent" w:semiHidden="1" w:unhideWhenUsed="1"/>
-    <w:lsdException w:name="Body Text First Indent 2" w:semiHidden="1" w:unhideWhenUsed="1"/>
-    <w:lsdException w:name="Body Text Indent 3" w:semiHidden="1" w:unhideWhenUsed="1"/>
-    <w:lsdException w:name="Block Text" w:semiHidden="1" w:unhideWhenUsed="1"/>
-    <w:lsdException w:name="Hyperlink" w:semiHidden="1" w:unhideWhenUsed="1"/>
-    <w:lsdException w:name="FollowedHyperlink" w:semiHidden="1" w:unhideWhenUsed="1"/>
-    <w:lsdException w:name="Strong" w:qFormat="1"/>
-    <w:lsdException w:name="Emphasis" w:qFormat="1"/>
-    <w:lsdException w:name="Document Map" w:semiHidden="1" w:unhideWhenUsed="1"/>
-    <w:lsdException w:name="Plain Text" w:semiHidden="1" w:unhideWhenUsed="1"/>
-    <w:lsdException w:name="E-mail Signature" w:semiHidden="1" w:unhideWhenUsed="1"/>
-    <w:lsdException w:name="HTML Top of Form" w:semiHidden="1" w:unhideWhenUsed="1"/>
-    <w:lsdException w:name="HTML Bottom of Form" w:semiHidden="1" w:unhideWhenUsed="1"/>
-    <w:lsdException w:name="Normal (Web)" w:semiHidden="1" w:uiPriority="99" w:unhideWhenUsed="1"/>
-    <w:lsdException w:name="HTML Acronym" w:semiHidden="1" w:unhideWhenUsed="1"/>
-    <w:lsdException w:name="HTML Address" w:semiHidden="1" w:unhideWhenUsed="1"/>
-    <w:lsdException w:name="HTML Cite" w:semiHidden="1" w:unhideWhenUsed="1"/>
-    <w:lsdException w:name="HTML Code" w:semiHidden="1" w:unhideWhenUsed="1"/>
-    <w:lsdException w:name="HTML Definition" w:semiHidden="1" w:unhideWhenUsed="1"/>
-    <w:lsdException w:name="HTML Keyboard" w:semiHidden="1" w:unhideWhenUsed="1"/>
-    <w:lsdException w:name="HTML Preformatted" w:semiHidden="1" w:unhideWhenUsed="1"/>
-    <w:lsdException w:name="HTML Sample" w:semiHidden="1" w:unhideWhenUsed="1"/>
-    <w:lsdException w:name="HTML Typewriter" w:semiHidden="1" w:unhideWhenUsed="1"/>
-    <w:lsdException w:name="HTML Variable" w:semiHidden="1" w:unhideWhenUsed="1"/>
-    <w:lsdException w:name="Normal Table" w:semiHidden="1" w:unhideWhenUsed="1"/>
-    <w:lsdException w:name="annotation subject" w:semiHidden="1" w:unhideWhenUsed="1"/>
-    <w:lsdException w:name="No List" w:semiHidden="1" w:unhideWhenUsed="1"/>
-    <w:lsdException w:name="Outline List 1" w:semiHidden="1" w:unhideWhenUsed="1"/>
-    <w:lsdException w:name="Outline List 2" w:semiHidden="1" w:unhideWhenUsed="1"/>
-    <w:lsdException w:name="Outline List 3" w:semiHidden="1" w:unhideWhenUsed="1"/>
-    <w:lsdException w:name="Table Simple 1" w:semiHidden="1" w:unhideWhenUsed="1"/>
-    <w:lsdException w:name="Table Simple 2" w:semiHidden="1" w:unhideWhenUsed="1"/>
-    <w:lsdException w:name="Table Simple 3" w:semiHidden="1" w:unhideWhenUsed="1"/>
-    <w:lsdException w:name="Table Classic 1" w:semiHidden="1" w:unhideWhenUsed="1"/>
-    <w:lsdException w:name="Table Classic 2" w:semiHidden="1" w:unhideWhenUsed="1"/>
-    <w:lsdException w:name="Table Classic 3" w:semiHidden="1" w:unhideWhenUsed="1"/>
-    <w:lsdException w:name="Table Classic 4" w:semiHidden="1" w:unhideWhenUsed="1"/>
-    <w:lsdException w:name="Table Colorful 1" w:semiHidden="1" w:unhideWhenUsed="1"/>
-    <w:lsdException w:name="Table Colorful 2" w:semiHidden="1" w:unhideWhenUsed="1"/>
-    <w:lsdException w:name="Table Colorful 3" w:semiHidden="1" w:unhideWhenUsed="1"/>
-    <w:lsdException w:name="Table Columns 1" w:semiHidden="1" w:unhideWhenUsed="1"/>
-    <w:lsdException w:name="Table Columns 2" w:semiHidden="1" w:unhideWhenUsed="1"/>
-    <w:lsdException w:name="Table Columns 3" w:semiHidden="1" w:unhideWhenUsed="1"/>
-    <w:lsdException w:name="Table Columns 4" w:semiHidden="1" w:unhideWhenUsed="1"/>
-    <w:lsdException w:name="Table Columns 5" w:semiHidden="1" w:unhideWhenUsed="1"/>
-    <w:lsdException w:name="Table Grid 1" w:semiHidden="1" w:unhideWhenUsed="1"/>
-    <w:lsdException w:name="Table Grid 2" w:semiHidden="1" w:unhideWhenUsed="1"/>
-    <w:lsdException w:name="Table Grid 3" w:semiHidden="1" w:unhideWhenUsed="1"/>
-    <w:lsdException w:name="Table Grid 4" w:semiHidden="1" w:unhideWhenUsed="1"/>
-    <w:lsdException w:name="Table Grid 5" w:semiHidden="1" w:unhideWhenUsed="1"/>
-    <w:lsdException w:name="Table Grid 6" w:semiHidden="1" w:unhideWhenUsed="1"/>
-    <w:lsdException w:name="Table Grid 7" w:semiHidden="1" w:unhideWhenUsed="1"/>
-    <w:lsdException w:name="Table Grid 8" w:semiHidden="1" w:unhideWhenUsed="1"/>
-    <w:lsdException w:name="Table List 1" w:semiHidden="1" w:unhideWhenUsed="1"/>
-    <w:lsdException w:name="Table List 2" w:semiHidden="1" w:unhideWhenUsed="1"/>
-    <w:lsdException w:name="Table List 3" w:semiHidden="1" w:unhideWhenUsed="1"/>
-    <w:lsdException w:name="Table List 4" w:semiHidden="1" w:unhideWhenUsed="1"/>
-    <w:lsdException w:name="Table List 5" w:semiHidden="1" w:unhideWhenUsed="1"/>
-    <w:lsdException w:name="Table List 6" w:semiHidden="1" w:unhideWhenUsed="1"/>
-    <w:lsdException w:name="Table List 7" w:semiHidden="1" w:unhideWhenUsed="1"/>
-    <w:lsdException w:name="Table List 8" w:semiHidden="1" w:unhideWhenUsed="1"/>
-    <w:lsdException w:name="Table 3D effects 1" w:semiHidden="1" w:unhideWhenUsed="1"/>
-    <w:lsdException w:name="Table 3D effects 2" w:semiHidden="1" w:unhideWhenUsed="1"/>
-    <w:lsdException w:name="Table 3D effects 3" w:semiHidden="1" w:unhideWhenUsed="1"/>
-    <w:lsdException w:name="Table Contemporary" w:semiHidden="1" w:unhideWhenUsed="1"/>
-    <w:lsdException w:name="Table Elegant" w:semiHidden="1" w:unhideWhenUsed="1"/>
-    <w:lsdException w:name="Table Professional" w:semiHidden="1" w:unhideWhenUsed="1"/>
-    <w:lsdException w:name="Table Subtle 1" w:semiHidden="1" w:unhideWhenUsed="1"/>
-    <w:lsdException w:name="Table Subtle 2" w:semiHidden="1" w:unhideWhenUsed="1"/>
-    <w:lsdException w:name="Table Web 1" w:semiHidden="1" w:unhideWhenUsed="1"/>
-    <w:lsdException w:name="Table Web 2" w:semiHidden="1" w:unhideWhenUsed="1"/>
-    <w:lsdException w:name="Table Web 3" w:semiHidden="1" w:unhideWhenUsed="1"/>
-    <w:lsdException w:name="Balloon Text" w:semiHidden="1" w:unhideWhenUsed="1"/>
-    <w:lsdException w:name="Table Theme" w:semiHidden="1" w:unhideWhenUsed="1"/>
-    <w:lsdException w:name="Placeholder Text" w:semiHidden="1" w:uiPriority="99"/>
-    <w:lsdException w:name="No Spacing" w:uiPriority="1" w:qFormat="1"/>
-    <w:lsdException w:name="Light Shading" w:uiPriority="60"/>
-    <w:lsdException w:name="Light List" w:uiPriority="61"/>
-    <w:lsdException w:name="Light Grid" w:uiPriority="62"/>
-    <w:lsdException w:name="Medium Shading 1" w:uiPriority="63"/>
-    <w:lsdException w:name="Medium Shading 2" w:uiPriority="64"/>
-    <w:lsdException w:name="Medium List 1" w:uiPriority="65"/>
-    <w:lsdException w:name="Medium List 2" w:uiPriority="66"/>
-    <w:lsdException w:name="Medium Grid 1" w:uiPriority="67"/>
-    <w:lsdException w:name="Medium Grid 2" w:uiPriority="68"/>
-    <w:lsdException w:name="Medium Grid 3" w:uiPriority="69"/>
-    <w:lsdException w:name="Dark List" w:uiPriority="70"/>
-    <w:lsdException w:name="Colorful Shading" w:uiPriority="71"/>
-    <w:lsdException w:name="Colorful List" w:uiPriority="72"/>
-    <w:lsdException w:name="Colorful Grid" w:uiPriority="73"/>
-    <w:lsdException w:name="Light Shading Accent 1" w:uiPriority="60"/>
-    <w:lsdException w:name="Light List Accent 1" w:uiPriority="61"/>
-    <w:lsdException w:name="Light Grid Accent 1" w:uiPriority="62"/>
-    <w:lsdException w:name="Medium Shading 1 Accent 1" w:uiPriority="63"/>
-    <w:lsdException w:name="Medium Shading 2 Accent 1" w:uiPriority="64"/>
-    <w:lsdException w:name="Medium List 1 Accent 1" w:uiPriority="65"/>
-    <w:lsdException w:name="Revision" w:semiHidden="1" w:uiPriority="99"/>
-    <w:lsdException w:name="List Paragraph" w:uiPriority="34" w:qFormat="1"/>
-    <w:lsdException w:name="Quote" w:uiPriority="29" w:qFormat="1"/>
-    <w:lsdException w:name="Intense Quote" w:uiPriority="30" w:qFormat="1"/>
-    <w:lsdException w:name="Medium List 2 Accent 1" w:uiPriority="66"/>
-    <w:lsdException w:name="Medium Grid 1 Accent 1" w:uiPriority="67"/>
-    <w:lsdException w:name="Medium Grid 2 Accent 1" w:uiPriority="68"/>
-    <w:lsdException w:name="Medium Grid 3 Accent 1" w:uiPriority="69"/>
-    <w:lsdException w:name="Dark List Accent 1" w:uiPriority="70"/>
-    <w:lsdException w:name="Colorful Shading Accent 1" w:uiPriority="71"/>
-    <w:lsdException w:name="Colorful List Accent 1" w:uiPriority="72"/>
-    <w:lsdException w:name="Colorful Grid Accent 1" w:uiPriority="73"/>
-    <w:lsdException w:name="Light Shading Accent 2" w:uiPriority="60"/>
-    <w:lsdException w:name="Light List Accent 2" w:uiPriority="61"/>
-    <w:lsdException w:name="Light Grid Accent 2" w:uiPriority="62"/>
-    <w:lsdException w:name="Medium Shading 1 Accent 2" w:uiPriority="63"/>
-    <w:lsdException w:name="Medium Shading 2 Accent 2" w:uiPriority="64"/>
-    <w:lsdException w:name="Medium List 1 Accent 2" w:uiPriority="65"/>
-    <w:lsdException w:name="Medium List 2 Accent 2" w:uiPriority="66"/>
-    <w:lsdException w:name="Medium Grid 1 Accent 2" w:uiPriority="67"/>
-    <w:lsdException w:name="Medium Grid 2 Accent 2" w:uiPriority="68"/>
-    <w:lsdException w:name="Medium Grid 3 Accent 2" w:uiPriority="69"/>
-    <w:lsdException w:name="Dark List Accent 2" w:uiPriority="70"/>
-    <w:lsdException w:name="Colorful Shading Accent 2" w:uiPriority="71"/>
-    <w:lsdException w:name="Colorful List Accent 2" w:uiPriority="72"/>
-    <w:lsdException w:name="Colorful Grid Accent 2" w:uiPriority="73"/>
-    <w:lsdException w:name="Light Shading Accent 3" w:uiPriority="60"/>
-    <w:lsdException w:name="Light List Accent 3" w:uiPriority="61"/>
-    <w:lsdException w:name="Light Grid Accent 3" w:uiPriority="62"/>
-    <w:lsdException w:name="Medium Shading 1 Accent 3" w:uiPriority="63"/>
-    <w:lsdException w:name="Medium Shading 2 Accent 3" w:uiPriority="64"/>
-    <w:lsdException w:name="Medium List 1 Accent 3" w:uiPriority="65"/>
-    <w:lsdException w:name="Medium List 2 Accent 3" w:uiPriority="66"/>
-    <w:lsdException w:name="Medium Grid 1 Accent 3" w:uiPriority="67"/>
-    <w:lsdException w:name="Medium Grid 2 Accent 3" w:uiPriority="68"/>
-    <w:lsdException w:name="Medium Grid 3 Accent 3" w:uiPriority="69"/>
-    <w:lsdException w:name="Dark List Accent 3" w:uiPriority="70"/>
-    <w:lsdException w:name="Colorful Shading Accent 3" w:uiPriority="71"/>
-    <w:lsdException w:name="Colorful List Accent 3" w:uiPriority="72"/>
-    <w:lsdException w:name="Colorful Grid Accent 3" w:uiPriority="73"/>
-    <w:lsdException w:name="Light Shading Accent 4" w:uiPriority="60"/>
-    <w:lsdException w:name="Light List Accent 4" w:uiPriority="61"/>
-    <w:lsdException w:name="Light Grid Accent 4" w:uiPriority="62"/>
-    <w:lsdException w:name="Medium Shading 1 Accent 4" w:uiPriority="63"/>
-    <w:lsdException w:name="Medium Shading 2 Accent 4" w:uiPriority="64"/>
-    <w:lsdException w:name="Medium List 1 Accent 4" w:uiPriority="65"/>
-    <w:lsdException w:name="Medium List 2 Accent 4" w:uiPriority="66"/>
-    <w:lsdException w:name="Medium Grid 1 Accent 4" w:uiPriority="67"/>
-    <w:lsdException w:name="Medium Grid 2 Accent 4" w:uiPriority="68"/>
-    <w:lsdException w:name="Medium Grid 3 Accent 4" w:uiPriority="69"/>
-    <w:lsdException w:name="Dark List Accent 4" w:uiPriority="70"/>
-    <w:lsdException w:name="Colorful Shading Accent 4" w:uiPriority="71"/>
-    <w:lsdException w:name="Colorful List Accent 4" w:uiPriority="72"/>
-    <w:lsdException w:name="Colorful Grid Accent 4" w:uiPriority="73"/>
-    <w:lsdException w:name="Light Shading Accent 5" w:uiPriority="60"/>
-    <w:lsdException w:name="Light List Accent 5" w:uiPriority="61"/>
-    <w:lsdException w:name="Light Grid Accent 5" w:uiPriority="62"/>
-    <w:lsdException w:name="Medium Shading 1 Accent 5" w:uiPriority="63"/>
-    <w:lsdException w:name="Medium Shading 2 Accent 5" w:uiPriority="64"/>
-    <w:lsdException w:name="Medium List 1 Accent 5" w:uiPriority="65"/>
-    <w:lsdException w:name="Medium List 2 Accent 5" w:uiPriority="66"/>
-    <w:lsdException w:name="Medium Grid 1 Accent 5" w:uiPriority="67"/>
-    <w:lsdException w:name="Medium Grid 2 Accent 5" w:uiPriority="68"/>
-    <w:lsdException w:name="Medium Grid 3 Accent 5" w:uiPriority="69"/>
-    <w:lsdException w:name="Dark List Accent 5" w:uiPriority="70"/>
-    <w:lsdException w:name="Colorful Shading Accent 5" w:uiPriority="71"/>
-    <w:lsdException w:name="Colorful List Accent 5" w:uiPriority="72"/>
-    <w:lsdException w:name="Colorful Grid Accent 5" w:uiPriority="73"/>
-    <w:lsdException w:name="Light Shading Accent 6" w:uiPriority="60"/>
-    <w:lsdException w:name="Light List Accent 6" w:uiPriority="61"/>
-    <w:lsdException w:name="Light Grid Accent 6" w:uiPriority="62"/>
-    <w:lsdException w:name="Medium Shading 1 Accent 6" w:uiPriority="63"/>
-    <w:lsdException w:name="Medium Shading 2 Accent 6" w:uiPriority="64"/>
-    <w:lsdException w:name="Medium List 1 Accent 6" w:uiPriority="65"/>
-    <w:lsdException w:name="Medium List 2 Accent 6" w:uiPriority="66"/>
-    <w:lsdException w:name="Medium Grid 1 Accent 6" w:uiPriority="67"/>
-    <w:lsdException w:name="Medium Grid 2 Accent 6" w:uiPriority="68"/>
-    <w:lsdException w:name="Medium Grid 3 Accent 6" w:uiPriority="69"/>
-    <w:lsdException w:name="Dark List Accent 6" w:uiPriority="70"/>
-    <w:lsdException w:name="Colorful Shading Accent 6" w:uiPriority="71"/>
-    <w:lsdException w:name="Colorful List Accent 6" w:uiPriority="72"/>
-    <w:lsdException w:name="Colorful Grid Accent 6" w:uiPriority="73"/>
-    <w:lsdException w:name="Subtle Emphasis" w:uiPriority="19" w:qFormat="1"/>
-    <w:lsdException w:name="Intense Emphasis" w:uiPriority="21" w:qFormat="1"/>
-    <w:lsdException w:name="Subtle Reference" w:uiPriority="31" w:qFormat="1"/>
-    <w:lsdException w:name="Intense Reference" w:uiPriority="32" w:qFormat="1"/>
-    <w:lsdException w:name="Book Title" w:uiPriority="33" w:qFormat="1"/>
-    <w:lsdException w:name="Bibliography" w:semiHidden="1" w:uiPriority="37" w:unhideWhenUsed="1"/>
-    <w:lsdException w:name="TOC Heading" w:semiHidden="1" w:uiPriority="39" w:unhideWhenUsed="1" w:qFormat="1"/>
-    <w:lsdException w:name="Plain Table 1" w:uiPriority="41"/>
-    <w:lsdException w:name="Plain Table 2" w:uiPriority="42"/>
-    <w:lsdException w:name="Plain Table 3" w:uiPriority="43"/>
-    <w:lsdException w:name="Plain Table 4" w:uiPriority="44"/>
-    <w:lsdException w:name="Plain Table 5" w:uiPriority="45"/>
-    <w:lsdException w:name="Grid Table Light" w:uiPriority="40"/>
-    <w:lsdException w:name="Grid Table 1 Light" w:uiPriority="46"/>
-    <w:lsdException w:name="Grid Table 2" w:uiPriority="47"/>
-    <w:lsdException w:name="Grid Table 3" w:uiPriority="48"/>
-    <w:lsdException w:name="Grid Table 4" w:uiPriority="49"/>
-    <w:lsdException w:name="Grid Table 5 Dark" w:uiPriority="50"/>
-    <w:lsdException w:name="Grid Table 6 Colorful" w:uiPriority="51"/>
-    <w:lsdException w:name="Grid Table 7 Colorful" w:uiPriority="52"/>
-    <w:lsdException w:name="Grid Table 1 Light Accent 1" w:uiPriority="46"/>
-    <w:lsdException w:name="Grid Table 2 Accent 1" w:uiPriority="47"/>
-    <w:lsdException w:name="Grid Table 3 Accent 1" w:uiPriority="48"/>
-    <w:lsdException w:name="Grid Table 4 Accent 1" w:uiPriority="49"/>
-    <w:lsdException w:name="Grid Table 5 Dark Accent 1" w:uiPriority="50"/>
-    <w:lsdException w:name="Grid Table 6 Colorful Accent 1" w:uiPriority="51"/>
-    <w:lsdException w:name="Grid Table 7 Colorful Accent 1" w:uiPriority="52"/>
-    <w:lsdException w:name="Grid Table 1 Light Accent 2" w:uiPriority="46"/>
-    <w:lsdException w:name="Grid Table 2 Accent 2" w:uiPriority="47"/>
-    <w:lsdException w:name="Grid Table 3 Accent 2" w:uiPriority="48"/>
-    <w:lsdException w:name="Grid Table 4 Accent 2" w:uiPriority="49"/>
-    <w:lsdException w:name="Grid Table 5 Dark Accent 2" w:uiPriority="50"/>
-    <w:lsdException w:name="Grid Table 6 Colorful Accent 2" w:uiPriority="51"/>
-    <w:lsdException w:name="Grid Table 7 Colorful Accent 2" w:uiPriority="52"/>
-    <w:lsdException w:name="Grid Table 1 Light Accent 3" w:uiPriority="46"/>
-    <w:lsdException w:name="Grid Table 2 Accent 3" w:uiPriority="47"/>
-    <w:lsdException w:name="Grid Table 3 Accent 3" w:uiPriority="48"/>
-    <w:lsdException w:name="Grid Table 4 Accent 3" w:uiPriority="49"/>
-    <w:lsdException w:name="Grid Table 5 Dark Accent 3" w:uiPriority="50"/>
-    <w:lsdException w:name="Grid Table 6 Colorful Accent 3" w:uiPriority="51"/>
-    <w:lsdException w:name="Grid Table 7 Colorful Accent 3" w:uiPriority="52"/>
-    <w:lsdException w:name="Grid Table 1 Light Accent 4" w:uiPriority="46"/>
-    <w:lsdException w:name="Grid Table 2 Accent 4" w:uiPriority="47"/>
-    <w:lsdException w:name="Grid Table 3 Accent 4" w:uiPriority="48"/>
-    <w:lsdException w:name="Grid Table 4 Accent 4" w:uiPriority="49"/>
-    <w:lsdException w:name="Grid Table 5 Dark Accent 4" w:uiPriority="50"/>
-    <w:lsdException w:name="Grid Table 6 Colorful Accent 4" w:uiPriority="51"/>
-    <w:lsdException w:name="Grid Table 7 Colorful Accent 4" w:uiPriority="52"/>
-    <w:lsdException w:name="Grid Table 1 Light Accent 5" w:uiPriority="46"/>
-    <w:lsdException w:name="Grid Table 2 Accent 5" w:uiPriority="47"/>
-    <w:lsdException w:name="Grid Table 3 Accent 5" w:uiPriority="48"/>
-    <w:lsdException w:name="Grid Table 4 Accent 5" w:uiPriority="49"/>
-    <w:lsdException w:name="Grid Table 5 Dark Accent 5" w:uiPriority="50"/>
-    <w:lsdException w:name="Grid Table 6 Colorful Accent 5" w:uiPriority="51"/>
-    <w:lsdException w:name="Grid Table 7 Colorful Accent 5" w:uiPriority="52"/>
-    <w:lsdException w:name="Grid Table 1 Light Accent 6" w:uiPriority="46"/>
-    <w:lsdException w:name="Grid Table 2 Accent 6" w:uiPriority="47"/>
-    <w:lsdException w:name="Grid Table 3 Accent 6" w:uiPriority="48"/>
-    <w:lsdException w:name="Grid Table 4 Accent 6" w:uiPriority="49"/>
-    <w:lsdException w:name="Grid Table 5 Dark Accent 6" w:uiPriority="50"/>
-    <w:lsdException w:name="Grid Table 6 Colorful Accent 6" w:uiPriority="51"/>
-    <w:lsdException w:name="Grid Table 7 Colorful Accent 6" w:uiPriority="52"/>
-    <w:lsdException w:name="List Table 1 Light" w:uiPriority="46"/>
-    <w:lsdException w:name="List Table 2" w:uiPriority="47"/>
-    <w:lsdException w:name="List Table 3" w:uiPriority="48"/>
-    <w:lsdException w:name="List Table 4" w:uiPriority="49"/>
-    <w:lsdException w:name="List Table 5 Dark" w:uiPriority="50"/>
-    <w:lsdException w:name="List Table 6 Colorful" w:uiPriority="51"/>
-    <w:lsdException w:name="List Table 7 Colorful" w:uiPriority="52"/>
-    <w:lsdException w:name="List Table 1 Light Accent 1" w:uiPriority="46"/>
-    <w:lsdException w:name="List Table 2 Accent 1" w:uiPriority="47"/>
-    <w:lsdException w:name="List Table 3 Accent 1" w:uiPriority="48"/>
-    <w:lsdException w:name="List Table 4 Accent 1" w:uiPriority="49"/>
-    <w:lsdException w:name="List Table 5 Dark Accent 1" w:uiPriority="50"/>
-    <w:lsdException w:name="List Table 6 Colorful Accent 1" w:uiPriority="51"/>
-    <w:lsdException w:name="List Table 7 Colorful Accent 1" w:uiPriority="52"/>
-    <w:lsdException w:name="List Table 1 Light Accent 2" w:uiPriority="46"/>
-    <w:lsdException w:name="List Table 2 Accent 2" w:uiPriority="47"/>
-    <w:lsdException w:name="List Table 3 Accent 2" w:uiPriority="48"/>
-    <w:lsdException w:name="List Table 4 Accent 2" w:uiPriority="49"/>
-    <w:lsdException w:name="List Table 5 Dark Accent 2" w:uiPriority="50"/>
-    <w:lsdException w:name="List Table 6 Colorful Accent 2" w:uiPriority="51"/>
-    <w:lsdException w:name="List Table 7 Colorful Accent 2" w:uiPriority="52"/>
-    <w:lsdException w:name="List Table 1 Light Accent 3" w:uiPriority="46"/>
-    <w:lsdException w:name="List Table 2 Accent 3" w:uiPriority="47"/>
-    <w:lsdException w:name="List Table 3 Accent 3" w:uiPriority="48"/>
-    <w:lsdException w:name="List Table 4 Accent 3" w:uiPriority="49"/>
-    <w:lsdException w:name="List Table 5 Dark Accent 3" w:uiPriority="50"/>
-    <w:lsdException w:name="List Table 6 Colorful Accent 3" w:uiPriority="51"/>
-    <w:lsdException w:name="List Table 7 Colorful Accent 3" w:uiPriority="52"/>
-    <w:lsdException w:name="List Table 1 Light Accent 4" w:uiPriority="46"/>
-    <w:lsdException w:name="List Table 2 Accent 4" w:uiPriority="47"/>
-    <w:lsdException w:name="List Table 3 Accent 4" w:uiPriority="48"/>
-    <w:lsdException w:name="List Table 4 Accent 4" w:uiPriority="49"/>
-    <w:lsdException w:name="List Table 5 Dark Accent 4" w:uiPriority="50"/>
-    <w:lsdException w:name="List Table 6 Colorful Accent 4" w:uiPriority="51"/>
-    <w:lsdException w:name="List Table 7 Colorful Accent 4" w:uiPriority="52"/>
-    <w:lsdException w:name="List Table 1 Light Accent 5" w:uiPriority="46"/>
-    <w:lsdException w:name="List Table 2 Accent 5" w:uiPriority="47"/>
-    <w:lsdException w:name="List Table 3 Accent 5" w:uiPriority="48"/>
-    <w:lsdException w:name="List Table 4 Accent 5" w:uiPriority="49"/>
-    <w:lsdException w:name="List Table 5 Dark Accent 5" w:uiPriority="50"/>
-    <w:lsdException w:name="List Table 6 Colorful Accent 5" w:uiPriority="51"/>
-    <w:lsdException w:name="List Table 7 Colorful Accent 5" w:uiPriority="52"/>
-    <w:lsdException w:name="List Table 1 Light Accent 6" w:uiPriority="46"/>
-    <w:lsdException w:name="List Table 2 Accent 6" w:uiPriority="47"/>
-    <w:lsdException w:name="List Table 3 Accent 6" w:uiPriority="48"/>
-    <w:lsdException w:name="List Table 4 Accent 6" w:uiPriority="49"/>
-    <w:lsdException w:name="List Table 5 Dark Accent 6" w:uiPriority="50"/>
-    <w:lsdException w:name="List Table 6 Colorful Accent 6" w:uiPriority="51"/>
-    <w:lsdException w:name="List Table 7 Colorful Accent 6" w:uiPriority="52"/>
+  <w:latentStyles w:defLockedState="0" w:defUIPriority="0" w:defSemiHidden="1" w:defUnhideWhenUsed="1" w:defQFormat="0" w:count="267">
+    <w:lsdException w:name="Normal" w:semiHidden="0" w:unhideWhenUsed="0" w:qFormat="1"/>
+    <w:lsdException w:name="heading 1" w:semiHidden="0" w:unhideWhenUsed="0" w:qFormat="1"/>
+    <w:lsdException w:name="heading 2" w:semiHidden="0" w:unhideWhenUsed="0" w:qFormat="1"/>
+    <w:lsdException w:name="heading 3" w:semiHidden="0" w:unhideWhenUsed="0" w:qFormat="1"/>
+    <w:lsdException w:name="heading 4" w:semiHidden="0" w:unhideWhenUsed="0" w:qFormat="1"/>
+    <w:lsdException w:name="heading 5" w:semiHidden="0" w:unhideWhenUsed="0" w:qFormat="1"/>
+    <w:lsdException w:name="heading 6" w:qFormat="1"/>
+    <w:lsdException w:name="heading 7" w:semiHidden="0" w:unhideWhenUsed="0" w:qFormat="1"/>
+    <w:lsdException w:name="heading 8" w:semiHidden="0" w:unhideWhenUsed="0" w:qFormat="1"/>
+    <w:lsdException w:name="heading 9" w:semiHidden="0" w:unhideWhenUsed="0" w:qFormat="1"/>
+    <w:lsdException w:name="index 1" w:semiHidden="0" w:unhideWhenUsed="0"/>
+    <w:lsdException w:name="index 2" w:semiHidden="0" w:unhideWhenUsed="0"/>
+    <w:lsdException w:name="caption" w:qFormat="1"/>
+    <w:lsdException w:name="List Bullet 2" w:semiHidden="0" w:unhideWhenUsed="0"/>
+    <w:lsdException w:name="List Bullet 5" w:semiHidden="0" w:unhideWhenUsed="0"/>
+    <w:lsdException w:name="List Number 2" w:semiHidden="0" w:unhideWhenUsed="0"/>
+    <w:lsdException w:name="Title" w:semiHidden="0" w:unhideWhenUsed="0" w:qFormat="1"/>
+    <w:lsdException w:name="Subtitle" w:semiHidden="0" w:unhideWhenUsed="0" w:qFormat="1"/>
+    <w:lsdException w:name="Note Heading" w:semiHidden="0" w:unhideWhenUsed="0"/>
+    <w:lsdException w:name="Body Text 2" w:semiHidden="0" w:unhideWhenUsed="0"/>
+    <w:lsdException w:name="Body Text 3" w:semiHidden="0" w:unhideWhenUsed="0"/>
+    <w:lsdException w:name="Body Text Indent 2" w:semiHidden="0" w:unhideWhenUsed="0"/>
+    <w:lsdException w:name="Strong" w:semiHidden="0" w:unhideWhenUsed="0" w:qFormat="1"/>
+    <w:lsdException w:name="Emphasis" w:semiHidden="0" w:unhideWhenUsed="0" w:qFormat="1"/>
+    <w:lsdException w:name="Normal (Web)" w:uiPriority="99"/>
+    <w:lsdException w:name="Table Grid" w:semiHidden="0" w:unhideWhenUsed="0"/>
+    <w:lsdException w:name="Placeholder Text" w:uiPriority="99" w:unhideWhenUsed="0"/>
+    <w:lsdException w:name="No Spacing" w:semiHidden="0" w:uiPriority="1" w:unhideWhenUsed="0" w:qFormat="1"/>
+    <w:lsdException w:name="Light Shading" w:semiHidden="0" w:uiPriority="60" w:unhideWhenUsed="0"/>
+    <w:lsdException w:name="Light List" w:semiHidden="0" w:uiPriority="61" w:unhideWhenUsed="0"/>
+    <w:lsdException w:name="Light Grid" w:semiHidden="0" w:uiPriority="62" w:unhideWhenUsed="0"/>
+    <w:lsdException w:name="Medium Shading 1" w:semiHidden="0" w:uiPriority="63" w:unhideWhenUsed="0"/>
+    <w:lsdException w:name="Medium Shading 2" w:semiHidden="0" w:uiPriority="64" w:unhideWhenUsed="0"/>
+    <w:lsdException w:name="Medium List 1" w:semiHidden="0" w:uiPriority="65" w:unhideWhenUsed="0"/>
+    <w:lsdException w:name="Medium List 2" w:semiHidden="0" w:uiPriority="66" w:unhideWhenUsed="0"/>
+    <w:lsdException w:name="Medium Grid 1" w:semiHidden="0" w:uiPriority="67" w:unhideWhenUsed="0"/>
+    <w:lsdException w:name="Medium Grid 2" w:semiHidden="0" w:uiPriority="68" w:unhideWhenUsed="0"/>
+    <w:lsdException w:name="Medium Grid 3" w:semiHidden="0" w:uiPriority="69" w:unhideWhenUsed="0"/>
+    <w:lsdException w:name="Dark List" w:semiHidden="0" w:uiPriority="70" w:unhideWhenUsed="0"/>
+    <w:lsdException w:name="Colorful Shading" w:semiHidden="0" w:uiPriority="71" w:unhideWhenUsed="0"/>
+    <w:lsdException w:name="Colorful List" w:semiHidden="0" w:uiPriority="72" w:unhideWhenUsed="0"/>
+    <w:lsdException w:name="Colorful Grid" w:semiHidden="0" w:uiPriority="73" w:unhideWhenUsed="0"/>
+    <w:lsdException w:name="Light Shading Accent 1" w:semiHidden="0" w:uiPriority="60" w:unhideWhenUsed="0"/>
+    <w:lsdException w:name="Light List Accent 1" w:semiHidden="0" w:uiPriority="61" w:unhideWhenUsed="0"/>
+    <w:lsdException w:name="Light Grid Accent 1" w:semiHidden="0" w:uiPriority="62" w:unhideWhenUsed="0"/>
+    <w:lsdException w:name="Medium Shading 1 Accent 1" w:semiHidden="0" w:uiPriority="63" w:unhideWhenUsed="0"/>
+    <w:lsdException w:name="Medium Shading 2 Accent 1" w:semiHidden="0" w:uiPriority="64" w:unhideWhenUsed="0"/>
+    <w:lsdException w:name="Medium List 1 Accent 1" w:semiHidden="0" w:uiPriority="65" w:unhideWhenUsed="0"/>
+    <w:lsdException w:name="Revision" w:uiPriority="99" w:unhideWhenUsed="0"/>
+    <w:lsdException w:name="List Paragraph" w:semiHidden="0" w:uiPriority="34" w:unhideWhenUsed="0" w:qFormat="1"/>
+    <w:lsdException w:name="Quote" w:semiHidden="0" w:uiPriority="29" w:unhideWhenUsed="0" w:qFormat="1"/>
+    <w:lsdException w:name="Intense Quote" w:semiHidden="0" w:uiPriority="30" w:unhideWhenUsed="0" w:qFormat="1"/>
+    <w:lsdException w:name="Medium List 2 Accent 1" w:semiHidden="0" w:uiPriority="66" w:unhideWhenUsed="0"/>
+    <w:lsdException w:name="Medium Grid 1 Accent 1" w:semiHidden="0" w:uiPriority="67" w:unhideWhenUsed="0"/>
+    <w:lsdException w:name="Medium Grid 2 Accent 1" w:semiHidden="0" w:uiPriority="68" w:unhideWhenUsed="0"/>
+    <w:lsdException w:name="Medium Grid 3 Accent 1" w:semiHidden="0" w:uiPriority="69" w:unhideWhenUsed="0"/>
+    <w:lsdException w:name="Dark List Accent 1" w:semiHidden="0" w:uiPriority="70" w:unhideWhenUsed="0"/>
+    <w:lsdException w:name="Colorful Shading Accent 1" w:semiHidden="0" w:uiPriority="71" w:unhideWhenUsed="0"/>
+    <w:lsdException w:name="Colorful List Accent 1" w:semiHidden="0" w:uiPriority="72" w:unhideWhenUsed="0"/>
+    <w:lsdException w:name="Colorful Grid Accent 1" w:semiHidden="0" w:uiPriority="73" w:unhideWhenUsed="0"/>
+    <w:lsdException w:name="Light Shading Accent 2" w:semiHidden="0" w:uiPriority="60" w:unhideWhenUsed="0"/>
+    <w:lsdException w:name="Light List Accent 2" w:semiHidden="0" w:uiPriority="61" w:unhideWhenUsed="0"/>
+    <w:lsdException w:name="Light Grid Accent 2" w:semiHidden="0" w:uiPriority="62" w:unhideWhenUsed="0"/>
+    <w:lsdException w:name="Medium Shading 1 Accent 2" w:semiHidden="0" w:uiPriority="63" w:unhideWhenUsed="0"/>
+    <w:lsdException w:name="Medium Shading 2 Accent 2" w:semiHidden="0" w:uiPriority="64" w:unhideWhenUsed="0"/>
+    <w:lsdException w:name="Medium List 1 Accent 2" w:semiHidden="0" w:uiPriority="65" w:unhideWhenUsed="0"/>
+    <w:lsdException w:name="Medium List 2 Accent 2" w:semiHidden="0" w:uiPriority="66" w:unhideWhenUsed="0"/>
+    <w:lsdException w:name="Medium Grid 1 Accent 2" w:semiHidden="0" w:uiPriority="67" w:unhideWhenUsed="0"/>
+    <w:lsdException w:name="Medium Grid 2 Accent 2" w:semiHidden="0" w:uiPriority="68" w:unhideWhenUsed="0"/>
+    <w:lsdException w:name="Medium Grid 3 Accent 2" w:semiHidden="0" w:uiPriority="69" w:unhideWhenUsed="0"/>
+    <w:lsdException w:name="Dark List Accent 2" w:semiHidden="0" w:uiPriority="70" w:unhideWhenUsed="0"/>
+    <w:lsdException w:name="Colorful Shading Accent 2" w:semiHidden="0" w:uiPriority="71" w:unhideWhenUsed="0"/>
+    <w:lsdException w:name="Colorful List Accent 2" w:semiHidden="0" w:uiPriority="72" w:unhideWhenUsed="0"/>
+    <w:lsdException w:name="Colorful Grid Accent 2" w:semiHidden="0" w:uiPriority="73" w:unhideWhenUsed="0"/>
+    <w:lsdException w:name="Light Shading Accent 3" w:semiHidden="0" w:uiPriority="60" w:unhideWhenUsed="0"/>
+    <w:lsdException w:name="Light List Accent 3" w:semiHidden="0" w:uiPriority="61" w:unhideWhenUsed="0"/>
+    <w:lsdException w:name="Light Grid Accent 3" w:semiHidden="0" w:uiPriority="62" w:unhideWhenUsed="0"/>
+    <w:lsdException w:name="Medium Shading 1 Accent 3" w:semiHidden="0" w:uiPriority="63" w:unhideWhenUsed="0"/>
+    <w:lsdException w:name="Medium Shading 2 Accent 3" w:semiHidden="0" w:uiPriority="64" w:unhideWhenUsed="0"/>
+    <w:lsdException w:name="Medium List 1 Accent 3" w:semiHidden="0" w:uiPriority="65" w:unhideWhenUsed="0"/>
+    <w:lsdException w:name="Medium List 2 Accent 3" w:semiHidden="0" w:uiPriority="66" w:unhideWhenUsed="0"/>
+    <w:lsdException w:name="Medium Grid 1 Accent 3" w:semiHidden="0" w:uiPriority="67" w:unhideWhenUsed="0"/>
+    <w:lsdException w:name="Medium Grid 2 Accent 3" w:semiHidden="0" w:uiPriority="68" w:unhideWhenUsed="0"/>
+    <w:lsdException w:name="Medium Grid 3 Accent 3" w:semiHidden="0" w:uiPriority="69" w:unhideWhenUsed="0"/>
+    <w:lsdException w:name="Dark List Accent 3" w:semiHidden="0" w:uiPriority="70" w:unhideWhenUsed="0"/>
+    <w:lsdException w:name="Colorful Shading Accent 3" w:semiHidden="0" w:uiPriority="71" w:unhideWhenUsed="0"/>
+    <w:lsdException w:name="Colorful List Accent 3" w:semiHidden="0" w:uiPriority="72" w:unhideWhenUsed="0"/>
+    <w:lsdException w:name="Colorful Grid Accent 3" w:semiHidden="0" w:uiPriority="73" w:unhideWhenUsed="0"/>
+    <w:lsdException w:name="Light Shading Accent 4" w:semiHidden="0" w:uiPriority="60" w:unhideWhenUsed="0"/>
+    <w:lsdException w:name="Light List Accent 4" w:semiHidden="0" w:uiPriority="61" w:unhideWhenUsed="0"/>
+    <w:lsdException w:name="Light Grid Accent 4" w:semiHidden="0" w:uiPriority="62" w:unhideWhenUsed="0"/>
+    <w:lsdException w:name="Medium Shading 1 Accent 4" w:semiHidden="0" w:uiPriority="63" w:unhideWhenUsed="0"/>
+    <w:lsdException w:name="Medium Shading 2 Accent 4" w:semiHidden="0" w:uiPriority="64" w:unhideWhenUsed="0"/>
+    <w:lsdException w:name="Medium List 1 Accent 4" w:semiHidden="0" w:uiPriority="65" w:unhideWhenUsed="0"/>
+    <w:lsdException w:name="Medium List 2 Accent 4" w:semiHidden="0" w:uiPriority="66" w:unhideWhenUsed="0"/>
+    <w:lsdException w:name="Medium Grid 1 Accent 4" w:semiHidden="0" w:uiPriority="67" w:unhideWhenUsed="0"/>
+    <w:lsdException w:name="Medium Grid 2 Accent 4" w:semiHidden="0" w:uiPriority="68" w:unhideWhenUsed="0"/>
+    <w:lsdException w:name="Medium Grid 3 Accent 4" w:semiHidden="0" w:uiPriority="69" w:unhideWhenUsed="0"/>
+    <w:lsdException w:name="Dark List Accent 4" w:semiHidden="0" w:uiPriority="70" w:unhideWhenUsed="0"/>
+    <w:lsdException w:name="Colorful Shading Accent 4" w:semiHidden="0" w:uiPriority="71" w:unhideWhenUsed="0"/>
+    <w:lsdException w:name="Colorful List Accent 4" w:semiHidden="0" w:uiPriority="72" w:unhideWhenUsed="0"/>
+    <w:lsdException w:name="Colorful Grid Accent 4" w:semiHidden="0" w:uiPriority="73" w:unhideWhenUsed="0"/>
+    <w:lsdException w:name="Light Shading Accent 5" w:semiHidden="0" w:uiPriority="60" w:unhideWhenUsed="0"/>
+    <w:lsdException w:name="Light List Accent 5" w:semiHidden="0" w:uiPriority="61" w:unhideWhenUsed="0"/>
+    <w:lsdException w:name="Light Grid Accent 5" w:semiHidden="0" w:uiPriority="62" w:unhideWhenUsed="0"/>
+    <w:lsdException w:name="Medium Shading 1 Accent 5" w:semiHidden="0" w:uiPriority="63" w:unhideWhenUsed="0"/>
+    <w:lsdException w:name="Medium Shading 2 Accent 5" w:semiHidden="0" w:uiPriority="64" w:unhideWhenUsed="0"/>
+    <w:lsdException w:name="Medium List 1 Accent 5" w:semiHidden="0" w:uiPriority="65" w:unhideWhenUsed="0"/>
+    <w:lsdException w:name="Medium List 2 Accent 5" w:semiHidden="0" w:uiPriority="66" w:unhideWhenUsed="0"/>
+    <w:lsdException w:name="Medium Grid 1 Accent 5" w:semiHidden="0" w:uiPriority="67" w:unhideWhenUsed="0"/>
+    <w:lsdException w:name="Medium Grid 2 Accent 5" w:semiHidden="0" w:uiPriority="68" w:unhideWhenUsed="0"/>
+    <w:lsdException w:name="Medium Grid 3 Accent 5" w:semiHidden="0" w:uiPriority="69" w:unhideWhenUsed="0"/>
+    <w:lsdException w:name="Dark List Accent 5" w:semiHidden="0" w:uiPriority="70" w:unhideWhenUsed="0"/>
+    <w:lsdException w:name="Colorful Shading Accent 5" w:semiHidden="0" w:uiPriority="71" w:unhideWhenUsed="0"/>
+    <w:lsdException w:name="Colorful List Accent 5" w:semiHidden="0" w:uiPriority="72" w:unhideWhenUsed="0"/>
+    <w:lsdException w:name="Colorful Grid Accent 5" w:semiHidden="0" w:uiPriority="73" w:unhideWhenUsed="0"/>
+    <w:lsdException w:name="Light Shading Accent 6" w:semiHidden="0" w:uiPriority="60" w:unhideWhenUsed="0"/>
+    <w:lsdException w:name="Light List Accent 6" w:semiHidden="0" w:uiPriority="61" w:unhideWhenUsed="0"/>
+    <w:lsdException w:name="Light Grid Accent 6" w:semiHidden="0" w:uiPriority="62" w:unhideWhenUsed="0"/>
+    <w:lsdException w:name="Medium Shading 1 Accent 6" w:semiHidden="0" w:uiPriority="63" w:unhideWhenUsed="0"/>
+    <w:lsdException w:name="Medium Shading 2 Accent 6" w:semiHidden="0" w:uiPriority="64" w:unhideWhenUsed="0"/>
+    <w:lsdException w:name="Medium List 1 Accent 6" w:semiHidden="0" w:uiPriority="65" w:unhideWhenUsed="0"/>
+    <w:lsdException w:name="Medium List 2 Accent 6" w:semiHidden="0" w:uiPriority="66" w:unhideWhenUsed="0"/>
+    <w:lsdException w:name="Medium Grid 1 Accent 6" w:semiHidden="0" w:uiPriority="67" w:unhideWhenUsed="0"/>
+    <w:lsdException w:name="Medium Grid 2 Accent 6" w:semiHidden="0" w:uiPriority="68" w:unhideWhenUsed="0"/>
+    <w:lsdException w:name="Medium Grid 3 Accent 6" w:semiHidden="0" w:uiPriority="69" w:unhideWhenUsed="0"/>
+    <w:lsdException w:name="Dark List Accent 6" w:semiHidden="0" w:uiPriority="70" w:unhideWhenUsed="0"/>
+    <w:lsdException w:name="Colorful Shading Accent 6" w:semiHidden="0" w:uiPriority="71" w:unhideWhenUsed="0"/>
+    <w:lsdException w:name="Colorful List Accent 6" w:semiHidden="0" w:uiPriority="72" w:unhideWhenUsed="0"/>
+    <w:lsdException w:name="Colorful Grid Accent 6" w:semiHidden="0" w:uiPriority="73" w:unhideWhenUsed="0"/>
+    <w:lsdException w:name="Subtle Emphasis" w:semiHidden="0" w:uiPriority="19" w:unhideWhenUsed="0" w:qFormat="1"/>
+    <w:lsdException w:name="Intense Emphasis" w:semiHidden="0" w:uiPriority="21" w:unhideWhenUsed="0" w:qFormat="1"/>
+    <w:lsdException w:name="Subtle Reference" w:semiHidden="0" w:uiPriority="31" w:unhideWhenUsed="0" w:qFormat="1"/>
+    <w:lsdException w:name="Intense Reference" w:semiHidden="0" w:uiPriority="32" w:unhideWhenUsed="0" w:qFormat="1"/>
+    <w:lsdException w:name="Book Title" w:semiHidden="0" w:uiPriority="33" w:unhideWhenUsed="0" w:qFormat="1"/>
+    <w:lsdException w:name="Bibliography" w:uiPriority="37"/>
+    <w:lsdException w:name="TOC Heading" w:uiPriority="39" w:qFormat="1"/>
   </w:latentStyles>
   <w:style w:type="paragraph" w:default="1" w:styleId="Normal">
     <w:name w:val="Normal"/>
@@ -24177,6 +24082,2507 @@
 </w:styles>
 </file>
 
+<file path=word/stylesWithEffects.xml><?xml version="1.0" encoding="utf-8"?>
+<w:styles xmlns:wpc="http://schemas.microsoft.com/office/word/2010/wordprocessingCanvas" xmlns:mc="http://schemas.openxmlformats.org/markup-compatibility/2006" xmlns:o="urn:schemas-microsoft-com:office:office" xmlns:r="http://schemas.openxmlformats.org/officeDocument/2006/relationships" xmlns:m="http://schemas.openxmlformats.org/officeDocument/2006/math" xmlns:v="urn:schemas-microsoft-com:vml" xmlns:wp14="http://schemas.microsoft.com/office/word/2010/wordprocessingDrawing" xmlns:wp="http://schemas.openxmlformats.org/drawingml/2006/wordprocessingDrawing" xmlns:w10="urn:schemas-microsoft-com:office:word" xmlns:w="http://schemas.openxmlformats.org/wordprocessingml/2006/main" xmlns:w14="http://schemas.microsoft.com/office/word/2010/wordml" xmlns:wpg="http://schemas.microsoft.com/office/word/2010/wordprocessingGroup" xmlns:wpi="http://schemas.microsoft.com/office/word/2010/wordprocessingInk" xmlns:wne="http://schemas.microsoft.com/office/word/2006/wordml" xmlns:wps="http://schemas.microsoft.com/office/word/2010/wordprocessingShape" mc:Ignorable="w14 wp14">
+  <w:docDefaults>
+    <w:rPrDefault>
+      <w:rPr>
+        <w:rFonts w:ascii="Times New Roman" w:eastAsia="Times New Roman" w:hAnsi="Times New Roman" w:cs="Times New Roman"/>
+        <w:lang w:val="en-US" w:eastAsia="en-US" w:bidi="ar-SA"/>
+      </w:rPr>
+    </w:rPrDefault>
+    <w:pPrDefault/>
+  </w:docDefaults>
+  <w:latentStyles w:defLockedState="0" w:defUIPriority="0" w:defSemiHidden="1" w:defUnhideWhenUsed="1" w:defQFormat="0" w:count="267">
+    <w:lsdException w:name="Normal" w:semiHidden="0" w:unhideWhenUsed="0" w:qFormat="1"/>
+    <w:lsdException w:name="heading 1" w:semiHidden="0" w:unhideWhenUsed="0" w:qFormat="1"/>
+    <w:lsdException w:name="heading 2" w:semiHidden="0" w:unhideWhenUsed="0" w:qFormat="1"/>
+    <w:lsdException w:name="heading 3" w:semiHidden="0" w:unhideWhenUsed="0" w:qFormat="1"/>
+    <w:lsdException w:name="heading 4" w:semiHidden="0" w:unhideWhenUsed="0" w:qFormat="1"/>
+    <w:lsdException w:name="heading 5" w:semiHidden="0" w:unhideWhenUsed="0" w:qFormat="1"/>
+    <w:lsdException w:name="heading 6" w:qFormat="1"/>
+    <w:lsdException w:name="heading 7" w:semiHidden="0" w:unhideWhenUsed="0" w:qFormat="1"/>
+    <w:lsdException w:name="heading 8" w:semiHidden="0" w:unhideWhenUsed="0" w:qFormat="1"/>
+    <w:lsdException w:name="heading 9" w:semiHidden="0" w:unhideWhenUsed="0" w:qFormat="1"/>
+    <w:lsdException w:name="index 1" w:semiHidden="0" w:unhideWhenUsed="0"/>
+    <w:lsdException w:name="index 2" w:semiHidden="0" w:unhideWhenUsed="0"/>
+    <w:lsdException w:name="caption" w:qFormat="1"/>
+    <w:lsdException w:name="List Bullet 2" w:semiHidden="0" w:unhideWhenUsed="0"/>
+    <w:lsdException w:name="List Bullet 5" w:semiHidden="0" w:unhideWhenUsed="0"/>
+    <w:lsdException w:name="List Number 2" w:semiHidden="0" w:unhideWhenUsed="0"/>
+    <w:lsdException w:name="Title" w:semiHidden="0" w:unhideWhenUsed="0" w:qFormat="1"/>
+    <w:lsdException w:name="Subtitle" w:semiHidden="0" w:unhideWhenUsed="0" w:qFormat="1"/>
+    <w:lsdException w:name="Note Heading" w:semiHidden="0" w:unhideWhenUsed="0"/>
+    <w:lsdException w:name="Body Text 2" w:semiHidden="0" w:unhideWhenUsed="0"/>
+    <w:lsdException w:name="Body Text 3" w:semiHidden="0" w:unhideWhenUsed="0"/>
+    <w:lsdException w:name="Body Text Indent 2" w:semiHidden="0" w:unhideWhenUsed="0"/>
+    <w:lsdException w:name="Strong" w:semiHidden="0" w:unhideWhenUsed="0" w:qFormat="1"/>
+    <w:lsdException w:name="Emphasis" w:semiHidden="0" w:unhideWhenUsed="0" w:qFormat="1"/>
+    <w:lsdException w:name="Normal (Web)" w:uiPriority="99"/>
+    <w:lsdException w:name="Table Grid" w:semiHidden="0" w:unhideWhenUsed="0"/>
+    <w:lsdException w:name="Placeholder Text" w:uiPriority="99" w:unhideWhenUsed="0"/>
+    <w:lsdException w:name="No Spacing" w:semiHidden="0" w:uiPriority="1" w:unhideWhenUsed="0" w:qFormat="1"/>
+    <w:lsdException w:name="Light Shading" w:semiHidden="0" w:uiPriority="60" w:unhideWhenUsed="0"/>
+    <w:lsdException w:name="Light List" w:semiHidden="0" w:uiPriority="61" w:unhideWhenUsed="0"/>
+    <w:lsdException w:name="Light Grid" w:semiHidden="0" w:uiPriority="62" w:unhideWhenUsed="0"/>
+    <w:lsdException w:name="Medium Shading 1" w:semiHidden="0" w:uiPriority="63" w:unhideWhenUsed="0"/>
+    <w:lsdException w:name="Medium Shading 2" w:semiHidden="0" w:uiPriority="64" w:unhideWhenUsed="0"/>
+    <w:lsdException w:name="Medium List 1" w:semiHidden="0" w:uiPriority="65" w:unhideWhenUsed="0"/>
+    <w:lsdException w:name="Medium List 2" w:semiHidden="0" w:uiPriority="66" w:unhideWhenUsed="0"/>
+    <w:lsdException w:name="Medium Grid 1" w:semiHidden="0" w:uiPriority="67" w:unhideWhenUsed="0"/>
+    <w:lsdException w:name="Medium Grid 2" w:semiHidden="0" w:uiPriority="68" w:unhideWhenUsed="0"/>
+    <w:lsdException w:name="Medium Grid 3" w:semiHidden="0" w:uiPriority="69" w:unhideWhenUsed="0"/>
+    <w:lsdException w:name="Dark List" w:semiHidden="0" w:uiPriority="70" w:unhideWhenUsed="0"/>
+    <w:lsdException w:name="Colorful Shading" w:semiHidden="0" w:uiPriority="71" w:unhideWhenUsed="0"/>
+    <w:lsdException w:name="Colorful List" w:semiHidden="0" w:uiPriority="72" w:unhideWhenUsed="0"/>
+    <w:lsdException w:name="Colorful Grid" w:semiHidden="0" w:uiPriority="73" w:unhideWhenUsed="0"/>
+    <w:lsdException w:name="Light Shading Accent 1" w:semiHidden="0" w:uiPriority="60" w:unhideWhenUsed="0"/>
+    <w:lsdException w:name="Light List Accent 1" w:semiHidden="0" w:uiPriority="61" w:unhideWhenUsed="0"/>
+    <w:lsdException w:name="Light Grid Accent 1" w:semiHidden="0" w:uiPriority="62" w:unhideWhenUsed="0"/>
+    <w:lsdException w:name="Medium Shading 1 Accent 1" w:semiHidden="0" w:uiPriority="63" w:unhideWhenUsed="0"/>
+    <w:lsdException w:name="Medium Shading 2 Accent 1" w:semiHidden="0" w:uiPriority="64" w:unhideWhenUsed="0"/>
+    <w:lsdException w:name="Medium List 1 Accent 1" w:semiHidden="0" w:uiPriority="65" w:unhideWhenUsed="0"/>
+    <w:lsdException w:name="Revision" w:uiPriority="99" w:unhideWhenUsed="0"/>
+    <w:lsdException w:name="List Paragraph" w:semiHidden="0" w:uiPriority="34" w:unhideWhenUsed="0" w:qFormat="1"/>
+    <w:lsdException w:name="Quote" w:semiHidden="0" w:uiPriority="29" w:unhideWhenUsed="0" w:qFormat="1"/>
+    <w:lsdException w:name="Intense Quote" w:semiHidden="0" w:uiPriority="30" w:unhideWhenUsed="0" w:qFormat="1"/>
+    <w:lsdException w:name="Medium List 2 Accent 1" w:semiHidden="0" w:uiPriority="66" w:unhideWhenUsed="0"/>
+    <w:lsdException w:name="Medium Grid 1 Accent 1" w:semiHidden="0" w:uiPriority="67" w:unhideWhenUsed="0"/>
+    <w:lsdException w:name="Medium Grid 2 Accent 1" w:semiHidden="0" w:uiPriority="68" w:unhideWhenUsed="0"/>
+    <w:lsdException w:name="Medium Grid 3 Accent 1" w:semiHidden="0" w:uiPriority="69" w:unhideWhenUsed="0"/>
+    <w:lsdException w:name="Dark List Accent 1" w:semiHidden="0" w:uiPriority="70" w:unhideWhenUsed="0"/>
+    <w:lsdException w:name="Colorful Shading Accent 1" w:semiHidden="0" w:uiPriority="71" w:unhideWhenUsed="0"/>
+    <w:lsdException w:name="Colorful List Accent 1" w:semiHidden="0" w:uiPriority="72" w:unhideWhenUsed="0"/>
+    <w:lsdException w:name="Colorful Grid Accent 1" w:semiHidden="0" w:uiPriority="73" w:unhideWhenUsed="0"/>
+    <w:lsdException w:name="Light Shading Accent 2" w:semiHidden="0" w:uiPriority="60" w:unhideWhenUsed="0"/>
+    <w:lsdException w:name="Light List Accent 2" w:semiHidden="0" w:uiPriority="61" w:unhideWhenUsed="0"/>
+    <w:lsdException w:name="Light Grid Accent 2" w:semiHidden="0" w:uiPriority="62" w:unhideWhenUsed="0"/>
+    <w:lsdException w:name="Medium Shading 1 Accent 2" w:semiHidden="0" w:uiPriority="63" w:unhideWhenUsed="0"/>
+    <w:lsdException w:name="Medium Shading 2 Accent 2" w:semiHidden="0" w:uiPriority="64" w:unhideWhenUsed="0"/>
+    <w:lsdException w:name="Medium List 1 Accent 2" w:semiHidden="0" w:uiPriority="65" w:unhideWhenUsed="0"/>
+    <w:lsdException w:name="Medium List 2 Accent 2" w:semiHidden="0" w:uiPriority="66" w:unhideWhenUsed="0"/>
+    <w:lsdException w:name="Medium Grid 1 Accent 2" w:semiHidden="0" w:uiPriority="67" w:unhideWhenUsed="0"/>
+    <w:lsdException w:name="Medium Grid 2 Accent 2" w:semiHidden="0" w:uiPriority="68" w:unhideWhenUsed="0"/>
+    <w:lsdException w:name="Medium Grid 3 Accent 2" w:semiHidden="0" w:uiPriority="69" w:unhideWhenUsed="0"/>
+    <w:lsdException w:name="Dark List Accent 2" w:semiHidden="0" w:uiPriority="70" w:unhideWhenUsed="0"/>
+    <w:lsdException w:name="Colorful Shading Accent 2" w:semiHidden="0" w:uiPriority="71" w:unhideWhenUsed="0"/>
+    <w:lsdException w:name="Colorful List Accent 2" w:semiHidden="0" w:uiPriority="72" w:unhideWhenUsed="0"/>
+    <w:lsdException w:name="Colorful Grid Accent 2" w:semiHidden="0" w:uiPriority="73" w:unhideWhenUsed="0"/>
+    <w:lsdException w:name="Light Shading Accent 3" w:semiHidden="0" w:uiPriority="60" w:unhideWhenUsed="0"/>
+    <w:lsdException w:name="Light List Accent 3" w:semiHidden="0" w:uiPriority="61" w:unhideWhenUsed="0"/>
+    <w:lsdException w:name="Light Grid Accent 3" w:semiHidden="0" w:uiPriority="62" w:unhideWhenUsed="0"/>
+    <w:lsdException w:name="Medium Shading 1 Accent 3" w:semiHidden="0" w:uiPriority="63" w:unhideWhenUsed="0"/>
+    <w:lsdException w:name="Medium Shading 2 Accent 3" w:semiHidden="0" w:uiPriority="64" w:unhideWhenUsed="0"/>
+    <w:lsdException w:name="Medium List 1 Accent 3" w:semiHidden="0" w:uiPriority="65" w:unhideWhenUsed="0"/>
+    <w:lsdException w:name="Medium List 2 Accent 3" w:semiHidden="0" w:uiPriority="66" w:unhideWhenUsed="0"/>
+    <w:lsdException w:name="Medium Grid 1 Accent 3" w:semiHidden="0" w:uiPriority="67" w:unhideWhenUsed="0"/>
+    <w:lsdException w:name="Medium Grid 2 Accent 3" w:semiHidden="0" w:uiPriority="68" w:unhideWhenUsed="0"/>
+    <w:lsdException w:name="Medium Grid 3 Accent 3" w:semiHidden="0" w:uiPriority="69" w:unhideWhenUsed="0"/>
+    <w:lsdException w:name="Dark List Accent 3" w:semiHidden="0" w:uiPriority="70" w:unhideWhenUsed="0"/>
+    <w:lsdException w:name="Colorful Shading Accent 3" w:semiHidden="0" w:uiPriority="71" w:unhideWhenUsed="0"/>
+    <w:lsdException w:name="Colorful List Accent 3" w:semiHidden="0" w:uiPriority="72" w:unhideWhenUsed="0"/>
+    <w:lsdException w:name="Colorful Grid Accent 3" w:semiHidden="0" w:uiPriority="73" w:unhideWhenUsed="0"/>
+    <w:lsdException w:name="Light Shading Accent 4" w:semiHidden="0" w:uiPriority="60" w:unhideWhenUsed="0"/>
+    <w:lsdException w:name="Light List Accent 4" w:semiHidden="0" w:uiPriority="61" w:unhideWhenUsed="0"/>
+    <w:lsdException w:name="Light Grid Accent 4" w:semiHidden="0" w:uiPriority="62" w:unhideWhenUsed="0"/>
+    <w:lsdException w:name="Medium Shading 1 Accent 4" w:semiHidden="0" w:uiPriority="63" w:unhideWhenUsed="0"/>
+    <w:lsdException w:name="Medium Shading 2 Accent 4" w:semiHidden="0" w:uiPriority="64" w:unhideWhenUsed="0"/>
+    <w:lsdException w:name="Medium List 1 Accent 4" w:semiHidden="0" w:uiPriority="65" w:unhideWhenUsed="0"/>
+    <w:lsdException w:name="Medium List 2 Accent 4" w:semiHidden="0" w:uiPriority="66" w:unhideWhenUsed="0"/>
+    <w:lsdException w:name="Medium Grid 1 Accent 4" w:semiHidden="0" w:uiPriority="67" w:unhideWhenUsed="0"/>
+    <w:lsdException w:name="Medium Grid 2 Accent 4" w:semiHidden="0" w:uiPriority="68" w:unhideWhenUsed="0"/>
+    <w:lsdException w:name="Medium Grid 3 Accent 4" w:semiHidden="0" w:uiPriority="69" w:unhideWhenUsed="0"/>
+    <w:lsdException w:name="Dark List Accent 4" w:semiHidden="0" w:uiPriority="70" w:unhideWhenUsed="0"/>
+    <w:lsdException w:name="Colorful Shading Accent 4" w:semiHidden="0" w:uiPriority="71" w:unhideWhenUsed="0"/>
+    <w:lsdException w:name="Colorful List Accent 4" w:semiHidden="0" w:uiPriority="72" w:unhideWhenUsed="0"/>
+    <w:lsdException w:name="Colorful Grid Accent 4" w:semiHidden="0" w:uiPriority="73" w:unhideWhenUsed="0"/>
+    <w:lsdException w:name="Light Shading Accent 5" w:semiHidden="0" w:uiPriority="60" w:unhideWhenUsed="0"/>
+    <w:lsdException w:name="Light List Accent 5" w:semiHidden="0" w:uiPriority="61" w:unhideWhenUsed="0"/>
+    <w:lsdException w:name="Light Grid Accent 5" w:semiHidden="0" w:uiPriority="62" w:unhideWhenUsed="0"/>
+    <w:lsdException w:name="Medium Shading 1 Accent 5" w:semiHidden="0" w:uiPriority="63" w:unhideWhenUsed="0"/>
+    <w:lsdException w:name="Medium Shading 2 Accent 5" w:semiHidden="0" w:uiPriority="64" w:unhideWhenUsed="0"/>
+    <w:lsdException w:name="Medium List 1 Accent 5" w:semiHidden="0" w:uiPriority="65" w:unhideWhenUsed="0"/>
+    <w:lsdException w:name="Medium List 2 Accent 5" w:semiHidden="0" w:uiPriority="66" w:unhideWhenUsed="0"/>
+    <w:lsdException w:name="Medium Grid 1 Accent 5" w:semiHidden="0" w:uiPriority="67" w:unhideWhenUsed="0"/>
+    <w:lsdException w:name="Medium Grid 2 Accent 5" w:semiHidden="0" w:uiPriority="68" w:unhideWhenUsed="0"/>
+    <w:lsdException w:name="Medium Grid 3 Accent 5" w:semiHidden="0" w:uiPriority="69" w:unhideWhenUsed="0"/>
+    <w:lsdException w:name="Dark List Accent 5" w:semiHidden="0" w:uiPriority="70" w:unhideWhenUsed="0"/>
+    <w:lsdException w:name="Colorful Shading Accent 5" w:semiHidden="0" w:uiPriority="71" w:unhideWhenUsed="0"/>
+    <w:lsdException w:name="Colorful List Accent 5" w:semiHidden="0" w:uiPriority="72" w:unhideWhenUsed="0"/>
+    <w:lsdException w:name="Colorful Grid Accent 5" w:semiHidden="0" w:uiPriority="73" w:unhideWhenUsed="0"/>
+    <w:lsdException w:name="Light Shading Accent 6" w:semiHidden="0" w:uiPriority="60" w:unhideWhenUsed="0"/>
+    <w:lsdException w:name="Light List Accent 6" w:semiHidden="0" w:uiPriority="61" w:unhideWhenUsed="0"/>
+    <w:lsdException w:name="Light Grid Accent 6" w:semiHidden="0" w:uiPriority="62" w:unhideWhenUsed="0"/>
+    <w:lsdException w:name="Medium Shading 1 Accent 6" w:semiHidden="0" w:uiPriority="63" w:unhideWhenUsed="0"/>
+    <w:lsdException w:name="Medium Shading 2 Accent 6" w:semiHidden="0" w:uiPriority="64" w:unhideWhenUsed="0"/>
+    <w:lsdException w:name="Medium List 1 Accent 6" w:semiHidden="0" w:uiPriority="65" w:unhideWhenUsed="0"/>
+    <w:lsdException w:name="Medium List 2 Accent 6" w:semiHidden="0" w:uiPriority="66" w:unhideWhenUsed="0"/>
+    <w:lsdException w:name="Medium Grid 1 Accent 6" w:semiHidden="0" w:uiPriority="67" w:unhideWhenUsed="0"/>
+    <w:lsdException w:name="Medium Grid 2 Accent 6" w:semiHidden="0" w:uiPriority="68" w:unhideWhenUsed="0"/>
+    <w:lsdException w:name="Medium Grid 3 Accent 6" w:semiHidden="0" w:uiPriority="69" w:unhideWhenUsed="0"/>
+    <w:lsdException w:name="Dark List Accent 6" w:semiHidden="0" w:uiPriority="70" w:unhideWhenUsed="0"/>
+    <w:lsdException w:name="Colorful Shading Accent 6" w:semiHidden="0" w:uiPriority="71" w:unhideWhenUsed="0"/>
+    <w:lsdException w:name="Colorful List Accent 6" w:semiHidden="0" w:uiPriority="72" w:unhideWhenUsed="0"/>
+    <w:lsdException w:name="Colorful Grid Accent 6" w:semiHidden="0" w:uiPriority="73" w:unhideWhenUsed="0"/>
+    <w:lsdException w:name="Subtle Emphasis" w:semiHidden="0" w:uiPriority="19" w:unhideWhenUsed="0" w:qFormat="1"/>
+    <w:lsdException w:name="Intense Emphasis" w:semiHidden="0" w:uiPriority="21" w:unhideWhenUsed="0" w:qFormat="1"/>
+    <w:lsdException w:name="Subtle Reference" w:semiHidden="0" w:uiPriority="31" w:unhideWhenUsed="0" w:qFormat="1"/>
+    <w:lsdException w:name="Intense Reference" w:semiHidden="0" w:uiPriority="32" w:unhideWhenUsed="0" w:qFormat="1"/>
+    <w:lsdException w:name="Book Title" w:semiHidden="0" w:uiPriority="33" w:unhideWhenUsed="0" w:qFormat="1"/>
+    <w:lsdException w:name="Bibliography" w:uiPriority="37"/>
+    <w:lsdException w:name="TOC Heading" w:uiPriority="39" w:qFormat="1"/>
+  </w:latentStyles>
+  <w:style w:type="paragraph" w:default="1" w:styleId="Normal">
+    <w:name w:val="Normal"/>
+    <w:qFormat/>
+    <w:rsid w:val="0044186D"/>
+    <w:pPr>
+      <w:spacing w:after="120"/>
+    </w:pPr>
+    <w:rPr>
+      <w:sz w:val="24"/>
+    </w:rPr>
+  </w:style>
+  <w:style w:type="paragraph" w:styleId="Heading1">
+    <w:name w:val="heading 1"/>
+    <w:basedOn w:val="Normal"/>
+    <w:next w:val="Normal"/>
+    <w:qFormat/>
+    <w:pPr>
+      <w:keepNext/>
+      <w:numPr>
+        <w:numId w:val="30"/>
+      </w:numPr>
+      <w:spacing w:before="240" w:after="60"/>
+      <w:outlineLvl w:val="0"/>
+    </w:pPr>
+    <w:rPr>
+      <w:rFonts w:ascii="Arial" w:hAnsi="Arial"/>
+      <w:b/>
+      <w:kern w:val="32"/>
+      <w:sz w:val="32"/>
+      <w:szCs w:val="32"/>
+    </w:rPr>
+  </w:style>
+  <w:style w:type="paragraph" w:styleId="Heading2">
+    <w:name w:val="heading 2"/>
+    <w:basedOn w:val="Normal"/>
+    <w:next w:val="Normal"/>
+    <w:qFormat/>
+    <w:rsid w:val="00643AF9"/>
+    <w:pPr>
+      <w:keepNext/>
+      <w:numPr>
+        <w:ilvl w:val="1"/>
+        <w:numId w:val="30"/>
+      </w:numPr>
+      <w:spacing w:before="240" w:after="60"/>
+      <w:outlineLvl w:val="1"/>
+    </w:pPr>
+    <w:rPr>
+      <w:rFonts w:ascii="Arial" w:hAnsi="Arial"/>
+      <w:b/>
+      <w:sz w:val="28"/>
+      <w:szCs w:val="28"/>
+    </w:rPr>
+  </w:style>
+  <w:style w:type="paragraph" w:styleId="Heading3">
+    <w:name w:val="heading 3"/>
+    <w:basedOn w:val="Normal"/>
+    <w:next w:val="Normal"/>
+    <w:qFormat/>
+    <w:rsid w:val="00643AF9"/>
+    <w:pPr>
+      <w:keepNext/>
+      <w:numPr>
+        <w:ilvl w:val="2"/>
+        <w:numId w:val="30"/>
+      </w:numPr>
+      <w:spacing w:before="240" w:after="60"/>
+      <w:outlineLvl w:val="2"/>
+    </w:pPr>
+    <w:rPr>
+      <w:rFonts w:ascii="Arial" w:hAnsi="Arial"/>
+      <w:b/>
+      <w:color w:val="000000"/>
+    </w:rPr>
+  </w:style>
+  <w:style w:type="paragraph" w:styleId="Heading4">
+    <w:name w:val="heading 4"/>
+    <w:basedOn w:val="Normal"/>
+    <w:next w:val="Normal"/>
+    <w:qFormat/>
+    <w:rsid w:val="002A058D"/>
+    <w:pPr>
+      <w:keepNext/>
+      <w:numPr>
+        <w:ilvl w:val="3"/>
+        <w:numId w:val="30"/>
+      </w:numPr>
+      <w:spacing w:before="240" w:after="60"/>
+      <w:outlineLvl w:val="3"/>
+    </w:pPr>
+    <w:rPr>
+      <w:rFonts w:ascii="Arial" w:hAnsi="Arial"/>
+      <w:b/>
+    </w:rPr>
+  </w:style>
+  <w:style w:type="paragraph" w:styleId="Heading5">
+    <w:name w:val="heading 5"/>
+    <w:basedOn w:val="Normal"/>
+    <w:next w:val="Normal"/>
+    <w:qFormat/>
+    <w:rsid w:val="002A058D"/>
+    <w:pPr>
+      <w:keepNext/>
+      <w:numPr>
+        <w:ilvl w:val="4"/>
+        <w:numId w:val="30"/>
+      </w:numPr>
+      <w:spacing w:before="240" w:after="60"/>
+      <w:outlineLvl w:val="4"/>
+    </w:pPr>
+    <w:rPr>
+      <w:rFonts w:ascii="Arial" w:hAnsi="Arial"/>
+      <w:b/>
+      <w:color w:val="000000"/>
+    </w:rPr>
+  </w:style>
+  <w:style w:type="paragraph" w:styleId="Heading6">
+    <w:name w:val="heading 6"/>
+    <w:basedOn w:val="Normal"/>
+    <w:next w:val="Normal"/>
+    <w:qFormat/>
+    <w:rsid w:val="002A058D"/>
+    <w:pPr>
+      <w:keepNext/>
+      <w:numPr>
+        <w:ilvl w:val="5"/>
+        <w:numId w:val="30"/>
+      </w:numPr>
+      <w:spacing w:before="240" w:after="60"/>
+      <w:outlineLvl w:val="5"/>
+    </w:pPr>
+    <w:rPr>
+      <w:rFonts w:ascii="Arial" w:hAnsi="Arial"/>
+      <w:b/>
+      <w:color w:val="000000"/>
+    </w:rPr>
+  </w:style>
+  <w:style w:type="paragraph" w:styleId="Heading7">
+    <w:name w:val="heading 7"/>
+    <w:basedOn w:val="Normal"/>
+    <w:next w:val="Normal"/>
+    <w:qFormat/>
+    <w:rsid w:val="002A058D"/>
+    <w:pPr>
+      <w:keepNext/>
+      <w:numPr>
+        <w:ilvl w:val="6"/>
+        <w:numId w:val="30"/>
+      </w:numPr>
+      <w:spacing w:before="240" w:after="60"/>
+      <w:outlineLvl w:val="6"/>
+    </w:pPr>
+    <w:rPr>
+      <w:rFonts w:ascii="Arial" w:hAnsi="Arial"/>
+      <w:b/>
+      <w:color w:val="000000"/>
+    </w:rPr>
+  </w:style>
+  <w:style w:type="paragraph" w:styleId="Heading8">
+    <w:name w:val="heading 8"/>
+    <w:basedOn w:val="Normal"/>
+    <w:next w:val="Normal"/>
+    <w:qFormat/>
+    <w:rsid w:val="002A058D"/>
+    <w:pPr>
+      <w:keepNext/>
+      <w:numPr>
+        <w:ilvl w:val="7"/>
+        <w:numId w:val="30"/>
+      </w:numPr>
+      <w:spacing w:before="240" w:after="60"/>
+      <w:outlineLvl w:val="7"/>
+    </w:pPr>
+    <w:rPr>
+      <w:rFonts w:ascii="Arial" w:hAnsi="Arial"/>
+      <w:b/>
+      <w:color w:val="000000"/>
+    </w:rPr>
+  </w:style>
+  <w:style w:type="paragraph" w:styleId="Heading9">
+    <w:name w:val="heading 9"/>
+    <w:basedOn w:val="Normal"/>
+    <w:next w:val="Normal"/>
+    <w:qFormat/>
+    <w:rsid w:val="002A058D"/>
+    <w:pPr>
+      <w:keepNext/>
+      <w:numPr>
+        <w:ilvl w:val="8"/>
+        <w:numId w:val="30"/>
+      </w:numPr>
+      <w:spacing w:before="240" w:after="60"/>
+      <w:outlineLvl w:val="8"/>
+    </w:pPr>
+    <w:rPr>
+      <w:rFonts w:ascii="Arial" w:hAnsi="Arial"/>
+      <w:b/>
+      <w:color w:val="000000"/>
+    </w:rPr>
+  </w:style>
+  <w:style w:type="character" w:default="1" w:styleId="DefaultParagraphFont">
+    <w:name w:val="Default Paragraph Font"/>
+    <w:uiPriority w:val="1"/>
+    <w:semiHidden/>
+    <w:unhideWhenUsed/>
+  </w:style>
+  <w:style w:type="table" w:default="1" w:styleId="TableNormal">
+    <w:name w:val="Normal Table"/>
+    <w:uiPriority w:val="99"/>
+    <w:semiHidden/>
+    <w:unhideWhenUsed/>
+    <w:tblPr>
+      <w:tblInd w:w="0" w:type="dxa"/>
+      <w:tblCellMar>
+        <w:top w:w="0" w:type="dxa"/>
+        <w:left w:w="108" w:type="dxa"/>
+        <w:bottom w:w="0" w:type="dxa"/>
+        <w:right w:w="108" w:type="dxa"/>
+      </w:tblCellMar>
+    </w:tblPr>
+  </w:style>
+  <w:style w:type="numbering" w:default="1" w:styleId="NoList">
+    <w:name w:val="No List"/>
+    <w:uiPriority w:val="99"/>
+    <w:semiHidden/>
+    <w:unhideWhenUsed/>
+  </w:style>
+  <w:style w:type="paragraph" w:styleId="Caption">
+    <w:name w:val="caption"/>
+    <w:basedOn w:val="Normal"/>
+    <w:next w:val="Normal"/>
+    <w:autoRedefine/>
+    <w:qFormat/>
+    <w:rsid w:val="00EC47B6"/>
+    <w:pPr>
+      <w:spacing w:before="120"/>
+      <w:jc w:val="center"/>
+    </w:pPr>
+    <w:rPr>
+      <w:b/>
+    </w:rPr>
+  </w:style>
+  <w:style w:type="character" w:styleId="LineNumber">
+    <w:name w:val="line number"/>
+    <w:basedOn w:val="DefaultParagraphFont"/>
+  </w:style>
+  <w:style w:type="paragraph" w:styleId="Header">
+    <w:name w:val="header"/>
+    <w:basedOn w:val="Normal"/>
+    <w:pPr>
+      <w:tabs>
+        <w:tab w:val="center" w:pos="4320"/>
+        <w:tab w:val="right" w:pos="8640"/>
+      </w:tabs>
+    </w:pPr>
+  </w:style>
+  <w:style w:type="paragraph" w:styleId="Footer">
+    <w:name w:val="footer"/>
+    <w:basedOn w:val="Normal"/>
+    <w:semiHidden/>
+    <w:pPr>
+      <w:tabs>
+        <w:tab w:val="center" w:pos="4320"/>
+        <w:tab w:val="right" w:pos="8640"/>
+      </w:tabs>
+    </w:pPr>
+  </w:style>
+  <w:style w:type="paragraph" w:customStyle="1" w:styleId="TitleCover">
+    <w:name w:val="Title Cover"/>
+    <w:basedOn w:val="Normal"/>
+    <w:next w:val="Normal"/>
+    <w:pPr>
+      <w:keepNext/>
+      <w:keepLines/>
+      <w:spacing w:before="720" w:after="160"/>
+      <w:jc w:val="center"/>
+    </w:pPr>
+    <w:rPr>
+      <w:rFonts w:ascii="Arial" w:hAnsi="Arial"/>
+      <w:b/>
+      <w:color w:val="000000"/>
+      <w:kern w:val="28"/>
+      <w:sz w:val="48"/>
+    </w:rPr>
+  </w:style>
+  <w:style w:type="paragraph" w:customStyle="1" w:styleId="Exception">
+    <w:name w:val="Exception"/>
+    <w:basedOn w:val="Normal"/>
+    <w:next w:val="Normal"/>
+    <w:pPr>
+      <w:spacing w:before="120"/>
+      <w:ind w:left="720" w:right="720"/>
+      <w:jc w:val="both"/>
+    </w:pPr>
+    <w:rPr>
+      <w:i/>
+    </w:rPr>
+  </w:style>
+  <w:style w:type="character" w:styleId="FootnoteReference">
+    <w:name w:val="footnote reference"/>
+    <w:basedOn w:val="DefaultParagraphFont"/>
+    <w:rPr>
+      <w:position w:val="6"/>
+      <w:sz w:val="16"/>
+    </w:rPr>
+  </w:style>
+  <w:style w:type="character" w:styleId="PageNumber">
+    <w:name w:val="page number"/>
+    <w:basedOn w:val="DefaultParagraphFont"/>
+  </w:style>
+  <w:style w:type="paragraph" w:customStyle="1" w:styleId="INDENT">
+    <w:name w:val="INDENT"/>
+    <w:basedOn w:val="HANGINGINDENT"/>
+    <w:pPr>
+      <w:spacing w:before="100" w:after="100"/>
+      <w:ind w:left="288" w:firstLine="0"/>
+    </w:pPr>
+  </w:style>
+  <w:style w:type="paragraph" w:customStyle="1" w:styleId="HANGINGINDENT">
+    <w:name w:val="HANGING INDENT"/>
+    <w:basedOn w:val="Normal"/>
+    <w:pPr>
+      <w:ind w:left="720" w:hanging="720"/>
+    </w:pPr>
+    <w:rPr>
+      <w:color w:val="000000"/>
+      <w:sz w:val="20"/>
+    </w:rPr>
+  </w:style>
+  <w:style w:type="paragraph" w:styleId="FootnoteText">
+    <w:name w:val="footnote text"/>
+    <w:basedOn w:val="Normal"/>
+    <w:next w:val="Normal"/>
+    <w:rPr>
+      <w:rFonts w:ascii="Times" w:hAnsi="Times"/>
+      <w:color w:val="000000"/>
+      <w:sz w:val="20"/>
+    </w:rPr>
+  </w:style>
+  <w:style w:type="character" w:styleId="CommentReference">
+    <w:name w:val="annotation reference"/>
+    <w:basedOn w:val="DefaultParagraphFont"/>
+    <w:rPr>
+      <w:sz w:val="16"/>
+    </w:rPr>
+  </w:style>
+  <w:style w:type="paragraph" w:styleId="CommentText">
+    <w:name w:val="annotation text"/>
+    <w:basedOn w:val="Normal"/>
+    <w:rPr>
+      <w:color w:val="000000"/>
+      <w:sz w:val="20"/>
+    </w:rPr>
+  </w:style>
+  <w:style w:type="paragraph" w:customStyle="1" w:styleId="H4">
+    <w:name w:val="H4"/>
+    <w:basedOn w:val="Normal"/>
+    <w:next w:val="Normal"/>
+    <w:pPr>
+      <w:keepNext/>
+      <w:widowControl w:val="0"/>
+      <w:spacing w:before="100" w:after="100"/>
+      <w:outlineLvl w:val="4"/>
+    </w:pPr>
+    <w:rPr>
+      <w:b/>
+      <w:snapToGrid w:val="0"/>
+    </w:rPr>
+  </w:style>
+  <w:style w:type="paragraph" w:customStyle="1" w:styleId="Preformatted">
+    <w:name w:val="Preformatted"/>
+    <w:basedOn w:val="Normal"/>
+    <w:pPr>
+      <w:widowControl w:val="0"/>
+      <w:tabs>
+        <w:tab w:val="left" w:pos="0"/>
+        <w:tab w:val="left" w:pos="959"/>
+        <w:tab w:val="left" w:pos="1918"/>
+        <w:tab w:val="left" w:pos="2877"/>
+        <w:tab w:val="left" w:pos="3836"/>
+        <w:tab w:val="left" w:pos="4795"/>
+        <w:tab w:val="left" w:pos="5754"/>
+        <w:tab w:val="left" w:pos="6713"/>
+        <w:tab w:val="left" w:pos="7672"/>
+        <w:tab w:val="left" w:pos="8631"/>
+        <w:tab w:val="left" w:pos="9590"/>
+      </w:tabs>
+    </w:pPr>
+    <w:rPr>
+      <w:rFonts w:ascii="Courier New" w:hAnsi="Courier New"/>
+      <w:snapToGrid w:val="0"/>
+      <w:sz w:val="20"/>
+    </w:rPr>
+  </w:style>
+  <w:style w:type="character" w:styleId="Hyperlink">
+    <w:name w:val="Hyperlink"/>
+    <w:basedOn w:val="DefaultParagraphFont"/>
+    <w:rPr>
+      <w:color w:val="0000FF"/>
+      <w:u w:val="single"/>
+    </w:rPr>
+  </w:style>
+  <w:style w:type="paragraph" w:customStyle="1" w:styleId="Text2">
+    <w:name w:val="Text 2"/>
+    <w:basedOn w:val="Normal"/>
+    <w:pPr>
+      <w:ind w:left="720" w:firstLine="18"/>
+    </w:pPr>
+    <w:rPr>
+      <w:sz w:val="20"/>
+    </w:rPr>
+  </w:style>
+  <w:style w:type="paragraph" w:styleId="List2">
+    <w:name w:val="List 2"/>
+    <w:basedOn w:val="Normal"/>
+    <w:pPr>
+      <w:spacing w:after="240"/>
+      <w:ind w:left="1080" w:hanging="360"/>
+    </w:pPr>
+    <w:rPr>
+      <w:sz w:val="20"/>
+    </w:rPr>
+  </w:style>
+  <w:style w:type="paragraph" w:customStyle="1" w:styleId="AreasOfConcern">
+    <w:name w:val="AreasOfConcern"/>
+    <w:basedOn w:val="Normal"/>
+    <w:rPr>
+      <w:color w:val="0000FF"/>
+      <w:sz w:val="20"/>
+      <w:u w:val="dotted"/>
+    </w:rPr>
+  </w:style>
+  <w:style w:type="paragraph" w:styleId="BlockText">
+    <w:name w:val="Block Text"/>
+    <w:basedOn w:val="Normal"/>
+    <w:pPr>
+      <w:ind w:left="1440" w:right="1440"/>
+    </w:pPr>
+    <w:rPr>
+      <w:color w:val="000000"/>
+      <w:sz w:val="20"/>
+    </w:rPr>
+  </w:style>
+  <w:style w:type="paragraph" w:styleId="BodyText">
+    <w:name w:val="Body Text"/>
+    <w:basedOn w:val="Normal"/>
+    <w:rPr>
+      <w:color w:val="000000"/>
+      <w:sz w:val="20"/>
+    </w:rPr>
+  </w:style>
+  <w:style w:type="paragraph" w:styleId="BodyText2">
+    <w:name w:val="Body Text 2"/>
+    <w:basedOn w:val="Normal"/>
+    <w:pPr>
+      <w:spacing w:line="480" w:lineRule="auto"/>
+    </w:pPr>
+    <w:rPr>
+      <w:color w:val="000000"/>
+      <w:sz w:val="20"/>
+    </w:rPr>
+  </w:style>
+  <w:style w:type="paragraph" w:styleId="BodyText3">
+    <w:name w:val="Body Text 3"/>
+    <w:basedOn w:val="Normal"/>
+    <w:rPr>
+      <w:color w:val="000000"/>
+      <w:sz w:val="16"/>
+    </w:rPr>
+  </w:style>
+  <w:style w:type="paragraph" w:styleId="BodyTextFirstIndent">
+    <w:name w:val="Body Text First Indent"/>
+    <w:basedOn w:val="BodyText"/>
+    <w:pPr>
+      <w:ind w:firstLine="210"/>
+    </w:pPr>
+  </w:style>
+  <w:style w:type="paragraph" w:styleId="BodyTextIndent">
+    <w:name w:val="Body Text Indent"/>
+    <w:basedOn w:val="Normal"/>
+    <w:pPr>
+      <w:ind w:left="360"/>
+    </w:pPr>
+    <w:rPr>
+      <w:color w:val="000000"/>
+      <w:sz w:val="20"/>
+    </w:rPr>
+  </w:style>
+  <w:style w:type="paragraph" w:styleId="BodyTextFirstIndent2">
+    <w:name w:val="Body Text First Indent 2"/>
+    <w:basedOn w:val="BodyTextIndent"/>
+    <w:pPr>
+      <w:ind w:firstLine="210"/>
+    </w:pPr>
+  </w:style>
+  <w:style w:type="paragraph" w:styleId="BodyTextIndent2">
+    <w:name w:val="Body Text Indent 2"/>
+    <w:basedOn w:val="Normal"/>
+    <w:pPr>
+      <w:spacing w:line="480" w:lineRule="auto"/>
+      <w:ind w:left="360"/>
+    </w:pPr>
+    <w:rPr>
+      <w:color w:val="000000"/>
+      <w:sz w:val="20"/>
+    </w:rPr>
+  </w:style>
+  <w:style w:type="paragraph" w:styleId="BodyTextIndent3">
+    <w:name w:val="Body Text Indent 3"/>
+    <w:basedOn w:val="Normal"/>
+    <w:pPr>
+      <w:ind w:left="360"/>
+    </w:pPr>
+    <w:rPr>
+      <w:color w:val="000000"/>
+      <w:sz w:val="16"/>
+    </w:rPr>
+  </w:style>
+  <w:style w:type="paragraph" w:styleId="Closing">
+    <w:name w:val="Closing"/>
+    <w:basedOn w:val="Normal"/>
+    <w:pPr>
+      <w:ind w:left="4320"/>
+    </w:pPr>
+    <w:rPr>
+      <w:color w:val="000000"/>
+      <w:sz w:val="20"/>
+    </w:rPr>
+  </w:style>
+  <w:style w:type="paragraph" w:styleId="Date">
+    <w:name w:val="Date"/>
+    <w:basedOn w:val="Normal"/>
+    <w:next w:val="Normal"/>
+    <w:rPr>
+      <w:color w:val="000000"/>
+      <w:sz w:val="20"/>
+    </w:rPr>
+  </w:style>
+  <w:style w:type="paragraph" w:styleId="DocumentMap">
+    <w:name w:val="Document Map"/>
+    <w:basedOn w:val="Normal"/>
+    <w:pPr>
+      <w:shd w:val="clear" w:color="auto" w:fill="000080"/>
+    </w:pPr>
+    <w:rPr>
+      <w:rFonts w:ascii="Tahoma" w:hAnsi="Tahoma"/>
+      <w:color w:val="000000"/>
+      <w:sz w:val="20"/>
+    </w:rPr>
+  </w:style>
+  <w:style w:type="paragraph" w:styleId="EndnoteText">
+    <w:name w:val="endnote text"/>
+    <w:basedOn w:val="Normal"/>
+    <w:rPr>
+      <w:color w:val="000000"/>
+      <w:sz w:val="20"/>
+    </w:rPr>
+  </w:style>
+  <w:style w:type="paragraph" w:styleId="EnvelopeAddress">
+    <w:name w:val="envelope address"/>
+    <w:basedOn w:val="Normal"/>
+    <w:pPr>
+      <w:framePr w:w="7920" w:h="1980" w:hRule="exact" w:hSpace="180" w:wrap="auto" w:hAnchor="page" w:xAlign="center" w:yAlign="bottom"/>
+      <w:ind w:left="2880"/>
+    </w:pPr>
+    <w:rPr>
+      <w:rFonts w:ascii="Arial" w:hAnsi="Arial"/>
+      <w:color w:val="000000"/>
+    </w:rPr>
+  </w:style>
+  <w:style w:type="paragraph" w:styleId="EnvelopeReturn">
+    <w:name w:val="envelope return"/>
+    <w:basedOn w:val="Normal"/>
+    <w:rPr>
+      <w:rFonts w:ascii="Arial" w:hAnsi="Arial"/>
+      <w:color w:val="000000"/>
+      <w:sz w:val="20"/>
+    </w:rPr>
+  </w:style>
+  <w:style w:type="paragraph" w:styleId="Index1">
+    <w:name w:val="index 1"/>
+    <w:basedOn w:val="Normal"/>
+    <w:next w:val="Normal"/>
+    <w:autoRedefine/>
+    <w:pPr>
+      <w:ind w:left="200" w:hanging="200"/>
+    </w:pPr>
+    <w:rPr>
+      <w:color w:val="000000"/>
+      <w:sz w:val="20"/>
+    </w:rPr>
+  </w:style>
+  <w:style w:type="paragraph" w:styleId="Index2">
+    <w:name w:val="index 2"/>
+    <w:basedOn w:val="Normal"/>
+    <w:next w:val="Normal"/>
+    <w:autoRedefine/>
+    <w:pPr>
+      <w:ind w:left="400" w:hanging="200"/>
+    </w:pPr>
+    <w:rPr>
+      <w:color w:val="000000"/>
+      <w:sz w:val="20"/>
+    </w:rPr>
+  </w:style>
+  <w:style w:type="paragraph" w:styleId="Index3">
+    <w:name w:val="index 3"/>
+    <w:basedOn w:val="Normal"/>
+    <w:next w:val="Normal"/>
+    <w:autoRedefine/>
+    <w:pPr>
+      <w:ind w:left="600" w:hanging="200"/>
+    </w:pPr>
+    <w:rPr>
+      <w:color w:val="000000"/>
+      <w:sz w:val="20"/>
+    </w:rPr>
+  </w:style>
+  <w:style w:type="paragraph" w:styleId="Index4">
+    <w:name w:val="index 4"/>
+    <w:basedOn w:val="Normal"/>
+    <w:next w:val="Normal"/>
+    <w:autoRedefine/>
+    <w:pPr>
+      <w:ind w:left="800" w:hanging="200"/>
+    </w:pPr>
+    <w:rPr>
+      <w:color w:val="000000"/>
+      <w:sz w:val="20"/>
+    </w:rPr>
+  </w:style>
+  <w:style w:type="paragraph" w:styleId="Index5">
+    <w:name w:val="index 5"/>
+    <w:basedOn w:val="Normal"/>
+    <w:next w:val="Normal"/>
+    <w:autoRedefine/>
+    <w:pPr>
+      <w:ind w:left="1000" w:hanging="200"/>
+    </w:pPr>
+    <w:rPr>
+      <w:color w:val="000000"/>
+      <w:sz w:val="20"/>
+    </w:rPr>
+  </w:style>
+  <w:style w:type="paragraph" w:styleId="Index6">
+    <w:name w:val="index 6"/>
+    <w:basedOn w:val="Normal"/>
+    <w:next w:val="Normal"/>
+    <w:autoRedefine/>
+    <w:pPr>
+      <w:ind w:left="1200" w:hanging="200"/>
+    </w:pPr>
+    <w:rPr>
+      <w:color w:val="000000"/>
+      <w:sz w:val="20"/>
+    </w:rPr>
+  </w:style>
+  <w:style w:type="paragraph" w:styleId="Index7">
+    <w:name w:val="index 7"/>
+    <w:basedOn w:val="Normal"/>
+    <w:next w:val="Normal"/>
+    <w:autoRedefine/>
+    <w:pPr>
+      <w:ind w:left="1400" w:hanging="200"/>
+    </w:pPr>
+    <w:rPr>
+      <w:color w:val="000000"/>
+      <w:sz w:val="20"/>
+    </w:rPr>
+  </w:style>
+  <w:style w:type="paragraph" w:styleId="Index8">
+    <w:name w:val="index 8"/>
+    <w:basedOn w:val="Normal"/>
+    <w:next w:val="Normal"/>
+    <w:autoRedefine/>
+    <w:pPr>
+      <w:ind w:left="1600" w:hanging="200"/>
+    </w:pPr>
+    <w:rPr>
+      <w:color w:val="000000"/>
+      <w:sz w:val="20"/>
+    </w:rPr>
+  </w:style>
+  <w:style w:type="paragraph" w:styleId="Index9">
+    <w:name w:val="index 9"/>
+    <w:basedOn w:val="Normal"/>
+    <w:next w:val="Normal"/>
+    <w:autoRedefine/>
+    <w:pPr>
+      <w:ind w:left="1800" w:hanging="200"/>
+    </w:pPr>
+    <w:rPr>
+      <w:color w:val="000000"/>
+      <w:sz w:val="20"/>
+    </w:rPr>
+  </w:style>
+  <w:style w:type="paragraph" w:styleId="IndexHeading">
+    <w:name w:val="index heading"/>
+    <w:basedOn w:val="Normal"/>
+    <w:next w:val="Index1"/>
+    <w:rPr>
+      <w:rFonts w:ascii="Arial" w:hAnsi="Arial"/>
+      <w:b/>
+      <w:color w:val="000000"/>
+      <w:sz w:val="20"/>
+    </w:rPr>
+  </w:style>
+  <w:style w:type="paragraph" w:styleId="List">
+    <w:name w:val="List"/>
+    <w:basedOn w:val="Normal"/>
+    <w:pPr>
+      <w:ind w:left="360" w:hanging="360"/>
+    </w:pPr>
+    <w:rPr>
+      <w:color w:val="000000"/>
+      <w:sz w:val="20"/>
+    </w:rPr>
+  </w:style>
+  <w:style w:type="paragraph" w:styleId="List3">
+    <w:name w:val="List 3"/>
+    <w:basedOn w:val="Normal"/>
+    <w:pPr>
+      <w:ind w:left="1080" w:hanging="360"/>
+    </w:pPr>
+    <w:rPr>
+      <w:color w:val="000000"/>
+      <w:sz w:val="20"/>
+    </w:rPr>
+  </w:style>
+  <w:style w:type="paragraph" w:styleId="List4">
+    <w:name w:val="List 4"/>
+    <w:basedOn w:val="Normal"/>
+    <w:pPr>
+      <w:ind w:left="1440" w:hanging="360"/>
+    </w:pPr>
+    <w:rPr>
+      <w:color w:val="000000"/>
+      <w:sz w:val="20"/>
+    </w:rPr>
+  </w:style>
+  <w:style w:type="paragraph" w:styleId="List5">
+    <w:name w:val="List 5"/>
+    <w:basedOn w:val="Normal"/>
+    <w:pPr>
+      <w:ind w:left="1800" w:hanging="360"/>
+    </w:pPr>
+    <w:rPr>
+      <w:color w:val="000000"/>
+      <w:sz w:val="20"/>
+    </w:rPr>
+  </w:style>
+  <w:style w:type="paragraph" w:styleId="ListBullet">
+    <w:name w:val="List Bullet"/>
+    <w:basedOn w:val="Normal"/>
+    <w:autoRedefine/>
+    <w:pPr>
+      <w:numPr>
+        <w:numId w:val="7"/>
+      </w:numPr>
+    </w:pPr>
+    <w:rPr>
+      <w:color w:val="000000"/>
+      <w:sz w:val="20"/>
+    </w:rPr>
+  </w:style>
+  <w:style w:type="paragraph" w:styleId="ListBullet2">
+    <w:name w:val="List Bullet 2"/>
+    <w:basedOn w:val="Normal"/>
+    <w:autoRedefine/>
+    <w:pPr>
+      <w:numPr>
+        <w:numId w:val="8"/>
+      </w:numPr>
+    </w:pPr>
+    <w:rPr>
+      <w:color w:val="000000"/>
+      <w:sz w:val="20"/>
+    </w:rPr>
+  </w:style>
+  <w:style w:type="paragraph" w:styleId="ListBullet3">
+    <w:name w:val="List Bullet 3"/>
+    <w:basedOn w:val="Normal"/>
+    <w:autoRedefine/>
+    <w:pPr>
+      <w:numPr>
+        <w:numId w:val="9"/>
+      </w:numPr>
+    </w:pPr>
+    <w:rPr>
+      <w:color w:val="000000"/>
+      <w:sz w:val="20"/>
+    </w:rPr>
+  </w:style>
+  <w:style w:type="paragraph" w:styleId="ListBullet4">
+    <w:name w:val="List Bullet 4"/>
+    <w:basedOn w:val="Normal"/>
+    <w:autoRedefine/>
+    <w:pPr>
+      <w:numPr>
+        <w:numId w:val="10"/>
+      </w:numPr>
+    </w:pPr>
+    <w:rPr>
+      <w:color w:val="000000"/>
+      <w:sz w:val="20"/>
+    </w:rPr>
+  </w:style>
+  <w:style w:type="paragraph" w:styleId="ListBullet5">
+    <w:name w:val="List Bullet 5"/>
+    <w:basedOn w:val="Normal"/>
+    <w:autoRedefine/>
+    <w:pPr>
+      <w:numPr>
+        <w:numId w:val="11"/>
+      </w:numPr>
+    </w:pPr>
+    <w:rPr>
+      <w:color w:val="000000"/>
+      <w:sz w:val="20"/>
+    </w:rPr>
+  </w:style>
+  <w:style w:type="paragraph" w:styleId="ListContinue">
+    <w:name w:val="List Continue"/>
+    <w:basedOn w:val="Normal"/>
+    <w:pPr>
+      <w:ind w:left="360"/>
+    </w:pPr>
+    <w:rPr>
+      <w:color w:val="000000"/>
+      <w:sz w:val="20"/>
+    </w:rPr>
+  </w:style>
+  <w:style w:type="paragraph" w:styleId="ListContinue2">
+    <w:name w:val="List Continue 2"/>
+    <w:basedOn w:val="Normal"/>
+    <w:pPr>
+      <w:ind w:left="720"/>
+    </w:pPr>
+    <w:rPr>
+      <w:color w:val="000000"/>
+      <w:sz w:val="20"/>
+    </w:rPr>
+  </w:style>
+  <w:style w:type="paragraph" w:styleId="ListContinue3">
+    <w:name w:val="List Continue 3"/>
+    <w:basedOn w:val="Normal"/>
+    <w:pPr>
+      <w:ind w:left="1080"/>
+    </w:pPr>
+    <w:rPr>
+      <w:color w:val="000000"/>
+      <w:sz w:val="20"/>
+    </w:rPr>
+  </w:style>
+  <w:style w:type="paragraph" w:styleId="ListContinue4">
+    <w:name w:val="List Continue 4"/>
+    <w:basedOn w:val="Normal"/>
+    <w:pPr>
+      <w:ind w:left="1440"/>
+    </w:pPr>
+    <w:rPr>
+      <w:color w:val="000000"/>
+      <w:sz w:val="20"/>
+    </w:rPr>
+  </w:style>
+  <w:style w:type="paragraph" w:styleId="ListContinue5">
+    <w:name w:val="List Continue 5"/>
+    <w:basedOn w:val="Normal"/>
+    <w:pPr>
+      <w:ind w:left="1800"/>
+    </w:pPr>
+    <w:rPr>
+      <w:color w:val="000000"/>
+      <w:sz w:val="20"/>
+    </w:rPr>
+  </w:style>
+  <w:style w:type="paragraph" w:styleId="ListNumber">
+    <w:name w:val="List Number"/>
+    <w:basedOn w:val="Normal"/>
+    <w:pPr>
+      <w:numPr>
+        <w:numId w:val="12"/>
+      </w:numPr>
+    </w:pPr>
+    <w:rPr>
+      <w:color w:val="000000"/>
+      <w:sz w:val="20"/>
+    </w:rPr>
+  </w:style>
+  <w:style w:type="paragraph" w:styleId="ListNumber2">
+    <w:name w:val="List Number 2"/>
+    <w:basedOn w:val="Normal"/>
+    <w:pPr>
+      <w:numPr>
+        <w:numId w:val="13"/>
+      </w:numPr>
+    </w:pPr>
+    <w:rPr>
+      <w:color w:val="000000"/>
+      <w:sz w:val="20"/>
+    </w:rPr>
+  </w:style>
+  <w:style w:type="paragraph" w:styleId="ListNumber3">
+    <w:name w:val="List Number 3"/>
+    <w:basedOn w:val="Normal"/>
+    <w:pPr>
+      <w:numPr>
+        <w:numId w:val="14"/>
+      </w:numPr>
+    </w:pPr>
+    <w:rPr>
+      <w:color w:val="000000"/>
+      <w:sz w:val="20"/>
+    </w:rPr>
+  </w:style>
+  <w:style w:type="paragraph" w:styleId="ListNumber4">
+    <w:name w:val="List Number 4"/>
+    <w:basedOn w:val="Normal"/>
+    <w:pPr>
+      <w:numPr>
+        <w:numId w:val="15"/>
+      </w:numPr>
+    </w:pPr>
+    <w:rPr>
+      <w:color w:val="000000"/>
+      <w:sz w:val="20"/>
+    </w:rPr>
+  </w:style>
+  <w:style w:type="paragraph" w:styleId="ListNumber5">
+    <w:name w:val="List Number 5"/>
+    <w:basedOn w:val="Normal"/>
+    <w:pPr>
+      <w:numPr>
+        <w:numId w:val="16"/>
+      </w:numPr>
+    </w:pPr>
+    <w:rPr>
+      <w:color w:val="000000"/>
+      <w:sz w:val="20"/>
+    </w:rPr>
+  </w:style>
+  <w:style w:type="paragraph" w:styleId="MacroText">
+    <w:name w:val="macro"/>
+    <w:pPr>
+      <w:tabs>
+        <w:tab w:val="left" w:pos="480"/>
+        <w:tab w:val="left" w:pos="960"/>
+        <w:tab w:val="left" w:pos="1440"/>
+        <w:tab w:val="left" w:pos="1920"/>
+        <w:tab w:val="left" w:pos="2400"/>
+        <w:tab w:val="left" w:pos="2880"/>
+        <w:tab w:val="left" w:pos="3360"/>
+        <w:tab w:val="left" w:pos="3840"/>
+        <w:tab w:val="left" w:pos="4320"/>
+      </w:tabs>
+    </w:pPr>
+    <w:rPr>
+      <w:rFonts w:ascii="Courier New" w:hAnsi="Courier New"/>
+      <w:color w:val="000000"/>
+    </w:rPr>
+  </w:style>
+  <w:style w:type="paragraph" w:styleId="MessageHeader">
+    <w:name w:val="Message Header"/>
+    <w:basedOn w:val="Normal"/>
+    <w:pPr>
+      <w:pBdr>
+        <w:top w:val="single" w:sz="6" w:space="1" w:color="auto"/>
+        <w:left w:val="single" w:sz="6" w:space="1" w:color="auto"/>
+        <w:bottom w:val="single" w:sz="6" w:space="1" w:color="auto"/>
+        <w:right w:val="single" w:sz="6" w:space="1" w:color="auto"/>
+      </w:pBdr>
+      <w:shd w:val="pct20" w:color="auto" w:fill="auto"/>
+      <w:ind w:left="1080" w:hanging="1080"/>
+    </w:pPr>
+    <w:rPr>
+      <w:rFonts w:ascii="Arial" w:hAnsi="Arial"/>
+      <w:color w:val="000000"/>
+    </w:rPr>
+  </w:style>
+  <w:style w:type="paragraph" w:styleId="NormalIndent">
+    <w:name w:val="Normal Indent"/>
+    <w:basedOn w:val="Normal"/>
+    <w:pPr>
+      <w:ind w:left="720"/>
+    </w:pPr>
+    <w:rPr>
+      <w:color w:val="000000"/>
+      <w:sz w:val="20"/>
+    </w:rPr>
+  </w:style>
+  <w:style w:type="paragraph" w:styleId="NoteHeading">
+    <w:name w:val="Note Heading"/>
+    <w:basedOn w:val="Normal"/>
+    <w:next w:val="Normal"/>
+    <w:rPr>
+      <w:color w:val="000000"/>
+      <w:sz w:val="20"/>
+    </w:rPr>
+  </w:style>
+  <w:style w:type="paragraph" w:styleId="PlainText">
+    <w:name w:val="Plain Text"/>
+    <w:basedOn w:val="Normal"/>
+    <w:rPr>
+      <w:rFonts w:ascii="Courier New" w:hAnsi="Courier New"/>
+      <w:color w:val="000000"/>
+      <w:sz w:val="20"/>
+    </w:rPr>
+  </w:style>
+  <w:style w:type="paragraph" w:styleId="Salutation">
+    <w:name w:val="Salutation"/>
+    <w:basedOn w:val="Normal"/>
+    <w:next w:val="Normal"/>
+    <w:rPr>
+      <w:color w:val="000000"/>
+      <w:sz w:val="20"/>
+    </w:rPr>
+  </w:style>
+  <w:style w:type="paragraph" w:styleId="Signature">
+    <w:name w:val="Signature"/>
+    <w:basedOn w:val="Normal"/>
+    <w:pPr>
+      <w:ind w:left="4320"/>
+    </w:pPr>
+    <w:rPr>
+      <w:color w:val="000000"/>
+      <w:sz w:val="20"/>
+    </w:rPr>
+  </w:style>
+  <w:style w:type="paragraph" w:styleId="Subtitle">
+    <w:name w:val="Subtitle"/>
+    <w:basedOn w:val="Normal"/>
+    <w:qFormat/>
+    <w:pPr>
+      <w:spacing w:after="60"/>
+      <w:jc w:val="center"/>
+      <w:outlineLvl w:val="1"/>
+    </w:pPr>
+    <w:rPr>
+      <w:rFonts w:ascii="Arial" w:hAnsi="Arial"/>
+      <w:color w:val="000000"/>
+    </w:rPr>
+  </w:style>
+  <w:style w:type="paragraph" w:styleId="TableofAuthorities">
+    <w:name w:val="table of authorities"/>
+    <w:basedOn w:val="Normal"/>
+    <w:next w:val="Normal"/>
+    <w:pPr>
+      <w:ind w:left="200" w:hanging="200"/>
+    </w:pPr>
+    <w:rPr>
+      <w:color w:val="000000"/>
+      <w:sz w:val="20"/>
+    </w:rPr>
+  </w:style>
+  <w:style w:type="paragraph" w:styleId="TableofFigures">
+    <w:name w:val="table of figures"/>
+    <w:basedOn w:val="Normal"/>
+    <w:next w:val="Normal"/>
+    <w:pPr>
+      <w:ind w:left="400" w:hanging="400"/>
+    </w:pPr>
+    <w:rPr>
+      <w:color w:val="000000"/>
+      <w:sz w:val="20"/>
+    </w:rPr>
+  </w:style>
+  <w:style w:type="paragraph" w:styleId="Title">
+    <w:name w:val="Title"/>
+    <w:basedOn w:val="Normal"/>
+    <w:qFormat/>
+    <w:pPr>
+      <w:spacing w:before="240" w:after="60"/>
+      <w:jc w:val="center"/>
+      <w:outlineLvl w:val="0"/>
+    </w:pPr>
+    <w:rPr>
+      <w:rFonts w:ascii="Arial" w:hAnsi="Arial"/>
+      <w:b/>
+      <w:color w:val="000000"/>
+      <w:kern w:val="28"/>
+      <w:sz w:val="32"/>
+    </w:rPr>
+  </w:style>
+  <w:style w:type="paragraph" w:styleId="TOAHeading">
+    <w:name w:val="toa heading"/>
+    <w:basedOn w:val="Normal"/>
+    <w:next w:val="Normal"/>
+    <w:pPr>
+      <w:spacing w:before="120"/>
+    </w:pPr>
+    <w:rPr>
+      <w:rFonts w:ascii="Arial" w:hAnsi="Arial"/>
+      <w:b/>
+      <w:color w:val="000000"/>
+    </w:rPr>
+  </w:style>
+  <w:style w:type="paragraph" w:styleId="TOC1">
+    <w:name w:val="toc 1"/>
+    <w:basedOn w:val="Normal"/>
+    <w:next w:val="Normal"/>
+    <w:autoRedefine/>
+    <w:rPr>
+      <w:color w:val="000000"/>
+      <w:sz w:val="20"/>
+    </w:rPr>
+  </w:style>
+  <w:style w:type="paragraph" w:styleId="TOC2">
+    <w:name w:val="toc 2"/>
+    <w:basedOn w:val="Normal"/>
+    <w:next w:val="Normal"/>
+    <w:autoRedefine/>
+    <w:pPr>
+      <w:ind w:left="200"/>
+    </w:pPr>
+    <w:rPr>
+      <w:color w:val="000000"/>
+      <w:sz w:val="20"/>
+    </w:rPr>
+  </w:style>
+  <w:style w:type="paragraph" w:styleId="TOC3">
+    <w:name w:val="toc 3"/>
+    <w:basedOn w:val="Normal"/>
+    <w:next w:val="Normal"/>
+    <w:autoRedefine/>
+    <w:pPr>
+      <w:ind w:left="400"/>
+    </w:pPr>
+    <w:rPr>
+      <w:color w:val="000000"/>
+      <w:sz w:val="20"/>
+    </w:rPr>
+  </w:style>
+  <w:style w:type="paragraph" w:styleId="TOC4">
+    <w:name w:val="toc 4"/>
+    <w:basedOn w:val="Normal"/>
+    <w:next w:val="Normal"/>
+    <w:autoRedefine/>
+    <w:pPr>
+      <w:ind w:left="600"/>
+    </w:pPr>
+    <w:rPr>
+      <w:color w:val="000000"/>
+      <w:sz w:val="20"/>
+    </w:rPr>
+  </w:style>
+  <w:style w:type="paragraph" w:styleId="TOC5">
+    <w:name w:val="toc 5"/>
+    <w:basedOn w:val="Normal"/>
+    <w:next w:val="Normal"/>
+    <w:autoRedefine/>
+    <w:pPr>
+      <w:ind w:left="800"/>
+    </w:pPr>
+    <w:rPr>
+      <w:color w:val="000000"/>
+      <w:sz w:val="20"/>
+    </w:rPr>
+  </w:style>
+  <w:style w:type="paragraph" w:styleId="TOC6">
+    <w:name w:val="toc 6"/>
+    <w:basedOn w:val="Normal"/>
+    <w:next w:val="Normal"/>
+    <w:autoRedefine/>
+    <w:pPr>
+      <w:ind w:left="1000"/>
+    </w:pPr>
+    <w:rPr>
+      <w:color w:val="000000"/>
+      <w:sz w:val="20"/>
+    </w:rPr>
+  </w:style>
+  <w:style w:type="paragraph" w:styleId="TOC7">
+    <w:name w:val="toc 7"/>
+    <w:basedOn w:val="Normal"/>
+    <w:next w:val="Normal"/>
+    <w:autoRedefine/>
+    <w:pPr>
+      <w:ind w:left="1200"/>
+    </w:pPr>
+    <w:rPr>
+      <w:color w:val="000000"/>
+      <w:sz w:val="20"/>
+    </w:rPr>
+  </w:style>
+  <w:style w:type="paragraph" w:styleId="TOC8">
+    <w:name w:val="toc 8"/>
+    <w:basedOn w:val="Normal"/>
+    <w:next w:val="Normal"/>
+    <w:autoRedefine/>
+    <w:pPr>
+      <w:ind w:left="1400"/>
+    </w:pPr>
+    <w:rPr>
+      <w:color w:val="000000"/>
+      <w:sz w:val="20"/>
+    </w:rPr>
+  </w:style>
+  <w:style w:type="paragraph" w:styleId="TOC9">
+    <w:name w:val="toc 9"/>
+    <w:basedOn w:val="Normal"/>
+    <w:next w:val="Normal"/>
+    <w:autoRedefine/>
+    <w:pPr>
+      <w:ind w:left="1600"/>
+    </w:pPr>
+    <w:rPr>
+      <w:color w:val="000000"/>
+      <w:sz w:val="20"/>
+    </w:rPr>
+  </w:style>
+  <w:style w:type="character" w:styleId="FollowedHyperlink">
+    <w:name w:val="FollowedHyperlink"/>
+    <w:basedOn w:val="DefaultParagraphFont"/>
+    <w:rPr>
+      <w:color w:val="800080"/>
+      <w:u w:val="single"/>
+    </w:rPr>
+  </w:style>
+  <w:style w:type="paragraph" w:customStyle="1" w:styleId="xl24">
+    <w:name w:val="xl24"/>
+    <w:basedOn w:val="Normal"/>
+    <w:pPr>
+      <w:pBdr>
+        <w:top w:val="single" w:sz="4" w:space="0" w:color="auto"/>
+        <w:bottom w:val="single" w:sz="4" w:space="0" w:color="auto"/>
+        <w:right w:val="single" w:sz="4" w:space="0" w:color="auto"/>
+      </w:pBdr>
+      <w:shd w:val="clear" w:color="auto" w:fill="C0C0C0"/>
+      <w:spacing w:before="100" w:beforeAutospacing="1" w:after="100" w:afterAutospacing="1"/>
+      <w:jc w:val="center"/>
+      <w:textAlignment w:val="center"/>
+    </w:pPr>
+    <w:rPr>
+      <w:rFonts w:ascii="Arial" w:hAnsi="Arial"/>
+      <w:b/>
+      <w:sz w:val="16"/>
+    </w:rPr>
+  </w:style>
+  <w:style w:type="paragraph" w:customStyle="1" w:styleId="xl25">
+    <w:name w:val="xl25"/>
+    <w:basedOn w:val="Normal"/>
+    <w:pPr>
+      <w:pBdr>
+        <w:top w:val="single" w:sz="4" w:space="0" w:color="auto"/>
+        <w:left w:val="single" w:sz="4" w:space="0" w:color="auto"/>
+        <w:bottom w:val="single" w:sz="4" w:space="0" w:color="auto"/>
+        <w:right w:val="single" w:sz="4" w:space="0" w:color="auto"/>
+      </w:pBdr>
+      <w:shd w:val="clear" w:color="auto" w:fill="C0C0C0"/>
+      <w:spacing w:before="100" w:beforeAutospacing="1" w:after="100" w:afterAutospacing="1"/>
+      <w:jc w:val="center"/>
+      <w:textAlignment w:val="center"/>
+    </w:pPr>
+    <w:rPr>
+      <w:rFonts w:ascii="Arial Bold" w:hAnsi="Arial Bold"/>
+      <w:b/>
+      <w:sz w:val="18"/>
+    </w:rPr>
+  </w:style>
+  <w:style w:type="paragraph" w:customStyle="1" w:styleId="xl26">
+    <w:name w:val="xl26"/>
+    <w:basedOn w:val="Normal"/>
+    <w:pPr>
+      <w:pBdr>
+        <w:left w:val="single" w:sz="4" w:space="0" w:color="auto"/>
+        <w:right w:val="single" w:sz="4" w:space="0" w:color="auto"/>
+      </w:pBdr>
+      <w:shd w:val="clear" w:color="auto" w:fill="C0C0C0"/>
+      <w:spacing w:before="100" w:beforeAutospacing="1" w:after="100" w:afterAutospacing="1"/>
+      <w:jc w:val="center"/>
+      <w:textAlignment w:val="center"/>
+    </w:pPr>
+    <w:rPr>
+      <w:rFonts w:ascii="Arial Bold" w:hAnsi="Arial Bold"/>
+      <w:b/>
+      <w:sz w:val="18"/>
+    </w:rPr>
+  </w:style>
+  <w:style w:type="paragraph" w:customStyle="1" w:styleId="xl27">
+    <w:name w:val="xl27"/>
+    <w:basedOn w:val="Normal"/>
+    <w:pPr>
+      <w:pBdr>
+        <w:left w:val="single" w:sz="4" w:space="0" w:color="auto"/>
+        <w:bottom w:val="single" w:sz="4" w:space="0" w:color="auto"/>
+        <w:right w:val="single" w:sz="4" w:space="0" w:color="auto"/>
+      </w:pBdr>
+      <w:shd w:val="clear" w:color="auto" w:fill="C0C0C0"/>
+      <w:spacing w:before="100" w:beforeAutospacing="1" w:after="100" w:afterAutospacing="1"/>
+      <w:jc w:val="center"/>
+      <w:textAlignment w:val="center"/>
+    </w:pPr>
+    <w:rPr>
+      <w:rFonts w:ascii="Arial Bold" w:hAnsi="Arial Bold"/>
+      <w:b/>
+      <w:sz w:val="18"/>
+    </w:rPr>
+  </w:style>
+  <w:style w:type="paragraph" w:customStyle="1" w:styleId="xl28">
+    <w:name w:val="xl28"/>
+    <w:basedOn w:val="Normal"/>
+    <w:pPr>
+      <w:pBdr>
+        <w:left w:val="single" w:sz="4" w:space="0" w:color="auto"/>
+        <w:bottom w:val="single" w:sz="4" w:space="0" w:color="auto"/>
+        <w:right w:val="single" w:sz="4" w:space="0" w:color="auto"/>
+      </w:pBdr>
+      <w:shd w:val="clear" w:color="auto" w:fill="C0C0C0"/>
+      <w:spacing w:before="100" w:beforeAutospacing="1" w:after="100" w:afterAutospacing="1"/>
+      <w:jc w:val="center"/>
+      <w:textAlignment w:val="center"/>
+    </w:pPr>
+    <w:rPr>
+      <w:rFonts w:ascii="Arial Bold" w:hAnsi="Arial Bold"/>
+      <w:sz w:val="18"/>
+    </w:rPr>
+  </w:style>
+  <w:style w:type="paragraph" w:customStyle="1" w:styleId="xl29">
+    <w:name w:val="xl29"/>
+    <w:basedOn w:val="Normal"/>
+    <w:pPr>
+      <w:pBdr>
+        <w:left w:val="single" w:sz="4" w:space="0" w:color="auto"/>
+        <w:right w:val="single" w:sz="4" w:space="0" w:color="auto"/>
+      </w:pBdr>
+      <w:shd w:val="clear" w:color="auto" w:fill="C0C0C0"/>
+      <w:spacing w:before="100" w:beforeAutospacing="1" w:after="100" w:afterAutospacing="1"/>
+      <w:jc w:val="center"/>
+      <w:textAlignment w:val="center"/>
+    </w:pPr>
+    <w:rPr>
+      <w:rFonts w:ascii="Arial Bold" w:hAnsi="Arial Bold"/>
+      <w:b/>
+      <w:sz w:val="18"/>
+    </w:rPr>
+  </w:style>
+  <w:style w:type="paragraph" w:customStyle="1" w:styleId="xl30">
+    <w:name w:val="xl30"/>
+    <w:basedOn w:val="Normal"/>
+    <w:pPr>
+      <w:pBdr>
+        <w:right w:val="single" w:sz="4" w:space="0" w:color="auto"/>
+      </w:pBdr>
+      <w:spacing w:before="100" w:beforeAutospacing="1" w:after="100" w:afterAutospacing="1"/>
+      <w:jc w:val="center"/>
+      <w:textAlignment w:val="center"/>
+    </w:pPr>
+    <w:rPr>
+      <w:rFonts w:ascii="Arial" w:hAnsi="Arial"/>
+      <w:sz w:val="18"/>
+    </w:rPr>
+  </w:style>
+  <w:style w:type="paragraph" w:customStyle="1" w:styleId="xl31">
+    <w:name w:val="xl31"/>
+    <w:basedOn w:val="Normal"/>
+    <w:pPr>
+      <w:pBdr>
+        <w:bottom w:val="single" w:sz="4" w:space="0" w:color="auto"/>
+        <w:right w:val="single" w:sz="4" w:space="0" w:color="auto"/>
+      </w:pBdr>
+      <w:spacing w:before="100" w:beforeAutospacing="1" w:after="100" w:afterAutospacing="1"/>
+      <w:jc w:val="center"/>
+      <w:textAlignment w:val="center"/>
+    </w:pPr>
+    <w:rPr>
+      <w:rFonts w:ascii="Arial" w:hAnsi="Arial"/>
+      <w:sz w:val="18"/>
+    </w:rPr>
+  </w:style>
+  <w:style w:type="paragraph" w:customStyle="1" w:styleId="xl32">
+    <w:name w:val="xl32"/>
+    <w:basedOn w:val="Normal"/>
+    <w:pPr>
+      <w:pBdr>
+        <w:right w:val="single" w:sz="4" w:space="0" w:color="auto"/>
+      </w:pBdr>
+      <w:spacing w:before="100" w:beforeAutospacing="1" w:after="100" w:afterAutospacing="1"/>
+      <w:jc w:val="center"/>
+      <w:textAlignment w:val="center"/>
+    </w:pPr>
+    <w:rPr>
+      <w:rFonts w:ascii="Arial" w:hAnsi="Arial"/>
+      <w:sz w:val="18"/>
+    </w:rPr>
+  </w:style>
+  <w:style w:type="paragraph" w:customStyle="1" w:styleId="xl33">
+    <w:name w:val="xl33"/>
+    <w:basedOn w:val="Normal"/>
+    <w:pPr>
+      <w:pBdr>
+        <w:bottom w:val="single" w:sz="4" w:space="0" w:color="auto"/>
+        <w:right w:val="single" w:sz="4" w:space="0" w:color="auto"/>
+      </w:pBdr>
+      <w:spacing w:before="100" w:beforeAutospacing="1" w:after="100" w:afterAutospacing="1"/>
+      <w:jc w:val="center"/>
+      <w:textAlignment w:val="center"/>
+    </w:pPr>
+    <w:rPr>
+      <w:rFonts w:ascii="Arial" w:hAnsi="Arial"/>
+      <w:sz w:val="18"/>
+    </w:rPr>
+  </w:style>
+  <w:style w:type="table" w:styleId="TableGrid">
+    <w:name w:val="Table Grid"/>
+    <w:basedOn w:val="TableNormal"/>
+    <w:rsid w:val="002A46D5"/>
+    <w:tblPr>
+      <w:tblBorders>
+        <w:top w:val="single" w:sz="4" w:space="0" w:color="auto"/>
+        <w:left w:val="single" w:sz="4" w:space="0" w:color="auto"/>
+        <w:bottom w:val="single" w:sz="4" w:space="0" w:color="auto"/>
+        <w:right w:val="single" w:sz="4" w:space="0" w:color="auto"/>
+        <w:insideH w:val="single" w:sz="4" w:space="0" w:color="auto"/>
+        <w:insideV w:val="single" w:sz="4" w:space="0" w:color="auto"/>
+      </w:tblBorders>
+    </w:tblPr>
+  </w:style>
+  <w:style w:type="paragraph" w:styleId="BalloonText">
+    <w:name w:val="Balloon Text"/>
+    <w:basedOn w:val="Normal"/>
+    <w:link w:val="BalloonTextChar"/>
+    <w:semiHidden/>
+    <w:unhideWhenUsed/>
+    <w:rsid w:val="00F7685D"/>
+    <w:rPr>
+      <w:rFonts w:ascii="Tahoma" w:hAnsi="Tahoma" w:cs="Tahoma"/>
+      <w:sz w:val="16"/>
+      <w:szCs w:val="16"/>
+    </w:rPr>
+  </w:style>
+  <w:style w:type="character" w:customStyle="1" w:styleId="BalloonTextChar">
+    <w:name w:val="Balloon Text Char"/>
+    <w:basedOn w:val="DefaultParagraphFont"/>
+    <w:link w:val="BalloonText"/>
+    <w:semiHidden/>
+    <w:rsid w:val="00F7685D"/>
+    <w:rPr>
+      <w:rFonts w:ascii="Tahoma" w:hAnsi="Tahoma" w:cs="Tahoma"/>
+      <w:sz w:val="16"/>
+      <w:szCs w:val="16"/>
+    </w:rPr>
+  </w:style>
+  <w:style w:type="character" w:styleId="Strong">
+    <w:name w:val="Strong"/>
+    <w:basedOn w:val="DefaultParagraphFont"/>
+    <w:qFormat/>
+    <w:rsid w:val="00851FCA"/>
+    <w:rPr>
+      <w:b/>
+      <w:bCs/>
+    </w:rPr>
+  </w:style>
+  <w:style w:type="paragraph" w:styleId="ListParagraph">
+    <w:name w:val="List Paragraph"/>
+    <w:basedOn w:val="Normal"/>
+    <w:uiPriority w:val="34"/>
+    <w:qFormat/>
+    <w:rsid w:val="00623B38"/>
+    <w:pPr>
+      <w:ind w:left="720"/>
+      <w:contextualSpacing/>
+    </w:pPr>
+  </w:style>
+  <w:style w:type="character" w:styleId="PlaceholderText">
+    <w:name w:val="Placeholder Text"/>
+    <w:basedOn w:val="DefaultParagraphFont"/>
+    <w:uiPriority w:val="99"/>
+    <w:semiHidden/>
+    <w:rsid w:val="00A22650"/>
+    <w:rPr>
+      <w:color w:val="808080"/>
+    </w:rPr>
+  </w:style>
+  <w:style w:type="table" w:customStyle="1" w:styleId="GridTable5Dark1">
+    <w:name w:val="Grid Table 5 Dark1"/>
+    <w:basedOn w:val="TableNormal"/>
+    <w:uiPriority w:val="50"/>
+    <w:rsid w:val="00463031"/>
+    <w:tblPr>
+      <w:tblStyleRowBandSize w:val="1"/>
+      <w:tblStyleColBandSize w:val="1"/>
+      <w:tblBorders>
+        <w:top w:val="single" w:sz="4" w:space="0" w:color="FFFFFF"/>
+        <w:left w:val="single" w:sz="4" w:space="0" w:color="FFFFFF"/>
+        <w:bottom w:val="single" w:sz="4" w:space="0" w:color="FFFFFF"/>
+        <w:right w:val="single" w:sz="4" w:space="0" w:color="FFFFFF"/>
+        <w:insideH w:val="single" w:sz="4" w:space="0" w:color="FFFFFF"/>
+        <w:insideV w:val="single" w:sz="4" w:space="0" w:color="FFFFFF"/>
+      </w:tblBorders>
+    </w:tblPr>
+    <w:tcPr>
+      <w:shd w:val="clear" w:color="auto" w:fill="CCCCCC"/>
+    </w:tcPr>
+    <w:tblStylePr w:type="firstRow">
+      <w:rPr>
+        <w:b/>
+        <w:bCs/>
+        <w:color w:val="FFFFFF"/>
+      </w:rPr>
+      <w:tblPr/>
+      <w:tcPr>
+        <w:tcBorders>
+          <w:top w:val="single" w:sz="4" w:space="0" w:color="FFFFFF"/>
+          <w:left w:val="single" w:sz="4" w:space="0" w:color="FFFFFF"/>
+          <w:right w:val="single" w:sz="4" w:space="0" w:color="FFFFFF"/>
+          <w:insideH w:val="nil"/>
+          <w:insideV w:val="nil"/>
+        </w:tcBorders>
+        <w:shd w:val="clear" w:color="auto" w:fill="000000"/>
+      </w:tcPr>
+    </w:tblStylePr>
+    <w:tblStylePr w:type="lastRow">
+      <w:rPr>
+        <w:b/>
+        <w:bCs/>
+        <w:color w:val="FFFFFF"/>
+      </w:rPr>
+      <w:tblPr/>
+      <w:tcPr>
+        <w:tcBorders>
+          <w:left w:val="single" w:sz="4" w:space="0" w:color="FFFFFF"/>
+          <w:bottom w:val="single" w:sz="4" w:space="0" w:color="FFFFFF"/>
+          <w:right w:val="single" w:sz="4" w:space="0" w:color="FFFFFF"/>
+          <w:insideH w:val="nil"/>
+          <w:insideV w:val="nil"/>
+        </w:tcBorders>
+        <w:shd w:val="clear" w:color="auto" w:fill="000000"/>
+      </w:tcPr>
+    </w:tblStylePr>
+    <w:tblStylePr w:type="firstCol">
+      <w:rPr>
+        <w:b/>
+        <w:bCs/>
+        <w:color w:val="FFFFFF"/>
+      </w:rPr>
+      <w:tblPr/>
+      <w:tcPr>
+        <w:tcBorders>
+          <w:top w:val="single" w:sz="4" w:space="0" w:color="FFFFFF"/>
+          <w:left w:val="single" w:sz="4" w:space="0" w:color="FFFFFF"/>
+          <w:bottom w:val="single" w:sz="4" w:space="0" w:color="FFFFFF"/>
+          <w:insideV w:val="nil"/>
+        </w:tcBorders>
+        <w:shd w:val="clear" w:color="auto" w:fill="000000"/>
+      </w:tcPr>
+    </w:tblStylePr>
+    <w:tblStylePr w:type="lastCol">
+      <w:rPr>
+        <w:b/>
+        <w:bCs/>
+        <w:color w:val="FFFFFF"/>
+      </w:rPr>
+      <w:tblPr/>
+      <w:tcPr>
+        <w:tcBorders>
+          <w:top w:val="single" w:sz="4" w:space="0" w:color="FFFFFF"/>
+          <w:bottom w:val="single" w:sz="4" w:space="0" w:color="FFFFFF"/>
+          <w:right w:val="single" w:sz="4" w:space="0" w:color="FFFFFF"/>
+          <w:insideV w:val="nil"/>
+        </w:tcBorders>
+        <w:shd w:val="clear" w:color="auto" w:fill="000000"/>
+      </w:tcPr>
+    </w:tblStylePr>
+    <w:tblStylePr w:type="band1Vert">
+      <w:tblPr/>
+      <w:tcPr>
+        <w:shd w:val="clear" w:color="auto" w:fill="999999"/>
+      </w:tcPr>
+    </w:tblStylePr>
+    <w:tblStylePr w:type="band1Horz">
+      <w:tblPr/>
+      <w:tcPr>
+        <w:shd w:val="clear" w:color="auto" w:fill="999999"/>
+      </w:tcPr>
+    </w:tblStylePr>
+  </w:style>
+  <w:style w:type="paragraph" w:styleId="NormalWeb">
+    <w:name w:val="Normal (Web)"/>
+    <w:basedOn w:val="Normal"/>
+    <w:uiPriority w:val="99"/>
+    <w:unhideWhenUsed/>
+    <w:rsid w:val="00365F61"/>
+    <w:pPr>
+      <w:spacing w:before="100" w:beforeAutospacing="1" w:after="100" w:afterAutospacing="1"/>
+    </w:pPr>
+    <w:rPr>
+      <w:szCs w:val="24"/>
+      <w:lang w:val="de-DE" w:eastAsia="de-DE"/>
+    </w:rPr>
+  </w:style>
+</w:styles>
+</file>
+
+<file path=word/glossary/document.xml><?xml version="1.0" encoding="utf-8"?>
+<w:glossaryDocument xmlns:wpc="http://schemas.microsoft.com/office/word/2010/wordprocessingCanvas" xmlns:mc="http://schemas.openxmlformats.org/markup-compatibility/2006" xmlns:o="urn:schemas-microsoft-com:office:office" xmlns:r="http://schemas.openxmlformats.org/officeDocument/2006/relationships" xmlns:m="http://schemas.openxmlformats.org/officeDocument/2006/math" xmlns:v="urn:schemas-microsoft-com:vml" xmlns:wp14="http://schemas.microsoft.com/office/word/2010/wordprocessingDrawing" xmlns:wp="http://schemas.openxmlformats.org/drawingml/2006/wordprocessingDrawing" xmlns:w10="urn:schemas-microsoft-com:office:word" xmlns:w="http://schemas.openxmlformats.org/wordprocessingml/2006/main" xmlns:w14="http://schemas.microsoft.com/office/word/2010/wordml" xmlns:wpg="http://schemas.microsoft.com/office/word/2010/wordprocessingGroup" xmlns:wpi="http://schemas.microsoft.com/office/word/2010/wordprocessingInk" xmlns:wne="http://schemas.microsoft.com/office/word/2006/wordml" xmlns:wps="http://schemas.microsoft.com/office/word/2010/wordprocessingShape" mc:Ignorable="w14 wp14">
+  <w:docParts>
+    <w:docPart>
+      <w:docPartPr>
+        <w:name w:val="0AEF83C7B87746F19FD69323E92D428C"/>
+        <w:category>
+          <w:name w:val="General"/>
+          <w:gallery w:val="placeholder"/>
+        </w:category>
+        <w:types>
+          <w:type w:val="bbPlcHdr"/>
+        </w:types>
+        <w:behaviors>
+          <w:behavior w:val="content"/>
+        </w:behaviors>
+        <w:guid w:val="{937DA22A-D250-403C-A27D-1A27F3BEF9BB}"/>
+      </w:docPartPr>
+      <w:docPartBody>
+        <w:p>
+          <w:r>
+            <w:rPr>
+              <w:rStyle w:val="PlaceholderText"/>
+            </w:rPr>
+            <w:t>[Subject]</w:t>
+          </w:r>
+        </w:p>
+      </w:docPartBody>
+    </w:docPart>
+    <w:docPart>
+      <w:docPartPr>
+        <w:name w:val="C7A54B05B2AC4A0CA8BBA0E270701601"/>
+        <w:category>
+          <w:name w:val="General"/>
+          <w:gallery w:val="placeholder"/>
+        </w:category>
+        <w:types>
+          <w:type w:val="bbPlcHdr"/>
+        </w:types>
+        <w:behaviors>
+          <w:behavior w:val="content"/>
+        </w:behaviors>
+        <w:guid w:val="{AECAB19D-6712-40EF-916B-0B47B2252903}"/>
+      </w:docPartPr>
+      <w:docPartBody>
+        <w:p>
+          <w:r>
+            <w:rPr>
+              <w:rStyle w:val="PlaceholderText"/>
+            </w:rPr>
+            <w:t>[Title]</w:t>
+          </w:r>
+        </w:p>
+      </w:docPartBody>
+    </w:docPart>
+    <w:docPart>
+      <w:docPartPr>
+        <w:name w:val="F09669BBBFC241FBA18792AFAB62A79E"/>
+        <w:category>
+          <w:name w:val="General"/>
+          <w:gallery w:val="placeholder"/>
+        </w:category>
+        <w:types>
+          <w:type w:val="bbPlcHdr"/>
+        </w:types>
+        <w:behaviors>
+          <w:behavior w:val="content"/>
+        </w:behaviors>
+        <w:guid w:val="{90380FD3-C15D-4B50-B494-8246C3A75F8F}"/>
+      </w:docPartPr>
+      <w:docPartBody>
+        <w:p>
+          <w:r>
+            <w:rPr>
+              <w:rStyle w:val="PlaceholderText"/>
+            </w:rPr>
+            <w:t>[Company]</w:t>
+          </w:r>
+        </w:p>
+      </w:docPartBody>
+    </w:docPart>
+    <w:docPart>
+      <w:docPartPr>
+        <w:name w:val="E43FA8962EC54351BEBEBEA7915EC200"/>
+        <w:category>
+          <w:name w:val="General"/>
+          <w:gallery w:val="placeholder"/>
+        </w:category>
+        <w:types>
+          <w:type w:val="bbPlcHdr"/>
+        </w:types>
+        <w:behaviors>
+          <w:behavior w:val="content"/>
+        </w:behaviors>
+        <w:guid w:val="{6CB28785-F060-41C0-B82F-0B612AE42A48}"/>
+      </w:docPartPr>
+      <w:docPartBody>
+        <w:p>
+          <w:r>
+            <w:rPr>
+              <w:rStyle w:val="PlaceholderText"/>
+            </w:rPr>
+            <w:t>[Company]</w:t>
+          </w:r>
+        </w:p>
+      </w:docPartBody>
+    </w:docPart>
+    <w:docPart>
+      <w:docPartPr>
+        <w:name w:val="B1880B4507D6441781452A5F89C8E9B2"/>
+        <w:category>
+          <w:name w:val="General"/>
+          <w:gallery w:val="placeholder"/>
+        </w:category>
+        <w:types>
+          <w:type w:val="bbPlcHdr"/>
+        </w:types>
+        <w:behaviors>
+          <w:behavior w:val="content"/>
+        </w:behaviors>
+        <w:guid w:val="{650CBE19-ABCE-4D46-BE20-D73FBB467085}"/>
+      </w:docPartPr>
+      <w:docPartBody>
+        <w:p>
+          <w:r>
+            <w:rPr>
+              <w:rStyle w:val="PlaceholderText"/>
+            </w:rPr>
+            <w:t>[Title]</w:t>
+          </w:r>
+        </w:p>
+      </w:docPartBody>
+    </w:docPart>
+    <w:docPart>
+      <w:docPartPr>
+        <w:name w:val="C6BB119DE5414E3586E65DB72C402DD4"/>
+        <w:category>
+          <w:name w:val="General"/>
+          <w:gallery w:val="placeholder"/>
+        </w:category>
+        <w:types>
+          <w:type w:val="bbPlcHdr"/>
+        </w:types>
+        <w:behaviors>
+          <w:behavior w:val="content"/>
+        </w:behaviors>
+        <w:guid w:val="{D5322E07-DF63-47B5-B170-E33F924CE9B8}"/>
+      </w:docPartPr>
+      <w:docPartBody>
+        <w:p>
+          <w:r>
+            <w:rPr>
+              <w:rStyle w:val="PlaceholderText"/>
+            </w:rPr>
+            <w:t>[Subject]</w:t>
+          </w:r>
+        </w:p>
+      </w:docPartBody>
+    </w:docPart>
+  </w:docParts>
+</w:glossaryDocument>
+</file>
+
+<file path=word/glossary/fontTable.xml><?xml version="1.0" encoding="utf-8"?>
+<w:fonts xmlns:mc="http://schemas.openxmlformats.org/markup-compatibility/2006" xmlns:r="http://schemas.openxmlformats.org/officeDocument/2006/relationships" xmlns:w="http://schemas.openxmlformats.org/wordprocessingml/2006/main" xmlns:w14="http://schemas.microsoft.com/office/word/2010/wordml" mc:Ignorable="w14">
+  <w:font w:name="Symbol">
+    <w:panose1 w:val="05050102010706020507"/>
+    <w:charset w:val="02"/>
+    <w:family w:val="roman"/>
+    <w:pitch w:val="variable"/>
+    <w:sig w:usb0="00000000" w:usb1="10000000" w:usb2="00000000" w:usb3="00000000" w:csb0="80000000" w:csb1="00000000"/>
+  </w:font>
+  <w:font w:name="Times New Roman">
+    <w:panose1 w:val="02020603050405020304"/>
+    <w:charset w:val="00"/>
+    <w:family w:val="roman"/>
+    <w:pitch w:val="variable"/>
+    <w:sig w:usb0="E0002EFF" w:usb1="C000785B" w:usb2="00000009" w:usb3="00000000" w:csb0="000001FF" w:csb1="00000000"/>
+  </w:font>
+  <w:font w:name="Courier New">
+    <w:panose1 w:val="02070309020205020404"/>
+    <w:charset w:val="00"/>
+    <w:family w:val="modern"/>
+    <w:pitch w:val="fixed"/>
+    <w:sig w:usb0="E0002EFF" w:usb1="C0007843" w:usb2="00000009" w:usb3="00000000" w:csb0="000001FF" w:csb1="00000000"/>
+  </w:font>
+  <w:font w:name="Wingdings">
+    <w:panose1 w:val="05000000000000000000"/>
+    <w:charset w:val="02"/>
+    <w:family w:val="auto"/>
+    <w:pitch w:val="variable"/>
+    <w:sig w:usb0="00000000" w:usb1="10000000" w:usb2="00000000" w:usb3="00000000" w:csb0="80000000" w:csb1="00000000"/>
+  </w:font>
+  <w:font w:name="Arial Bold">
+    <w:panose1 w:val="020B0704020202020204"/>
+    <w:charset w:val="00"/>
+    <w:family w:val="auto"/>
+    <w:pitch w:val="variable"/>
+    <w:sig w:usb0="E0002AFF" w:usb1="C0007843" w:usb2="00000009" w:usb3="00000000" w:csb0="000001FF" w:csb1="00000000"/>
+  </w:font>
+  <w:font w:name="Arial">
+    <w:panose1 w:val="020B0604020202020204"/>
+    <w:charset w:val="00"/>
+    <w:family w:val="swiss"/>
+    <w:pitch w:val="variable"/>
+    <w:sig w:usb0="E0002EFF" w:usb1="C000785B" w:usb2="00000009" w:usb3="00000000" w:csb0="000001FF" w:csb1="00000000"/>
+  </w:font>
+  <w:font w:name="Times">
+    <w:panose1 w:val="02020603050405020304"/>
+    <w:charset w:val="00"/>
+    <w:family w:val="roman"/>
+    <w:notTrueType/>
+    <w:pitch w:val="variable"/>
+    <w:sig w:usb0="00000003" w:usb1="00000000" w:usb2="00000000" w:usb3="00000000" w:csb0="00000001" w:csb1="00000000"/>
+  </w:font>
+  <w:font w:name="Tahoma">
+    <w:panose1 w:val="020B0604030504040204"/>
+    <w:charset w:val="00"/>
+    <w:family w:val="swiss"/>
+    <w:pitch w:val="variable"/>
+    <w:sig w:usb0="E1002EFF" w:usb1="C000605B" w:usb2="00000029" w:usb3="00000000" w:csb0="000101FF" w:csb1="00000000"/>
+  </w:font>
+  <w:font w:name="LiberationSerif">
+    <w:altName w:val="Calibri"/>
+    <w:panose1 w:val="00000000000000000000"/>
+    <w:charset w:val="A1"/>
+    <w:family w:val="auto"/>
+    <w:notTrueType/>
+    <w:pitch w:val="default"/>
+    <w:sig w:usb0="00000081" w:usb1="00000000" w:usb2="00000000" w:usb3="00000000" w:csb0="00000008" w:csb1="00000000"/>
+  </w:font>
+  <w:font w:name="Calibri">
+    <w:panose1 w:val="020F0502020204030204"/>
+    <w:charset w:val="00"/>
+    <w:family w:val="swiss"/>
+    <w:pitch w:val="variable"/>
+    <w:sig w:usb0="E4002EFF" w:usb1="C000247B" w:usb2="00000009" w:usb3="00000000" w:csb0="000001FF" w:csb1="00000000"/>
+  </w:font>
+  <w:font w:name="TimesNewRomanPS-BoldMT">
+    <w:altName w:val="Times New Roman"/>
+    <w:panose1 w:val="00000000000000000000"/>
+    <w:charset w:val="00"/>
+    <w:family w:val="auto"/>
+    <w:notTrueType/>
+    <w:pitch w:val="default"/>
+    <w:sig w:usb0="00000003" w:usb1="00000000" w:usb2="00000000" w:usb3="00000000" w:csb0="00000001" w:csb1="00000000"/>
+  </w:font>
+  <w:font w:name="TimesNewRomanPSMT">
+    <w:altName w:val="Yu Gothic"/>
+    <w:panose1 w:val="00000000000000000000"/>
+    <w:charset w:val="00"/>
+    <w:family w:val="auto"/>
+    <w:notTrueType/>
+    <w:pitch w:val="default"/>
+    <w:sig w:usb0="00000003" w:usb1="08070000" w:usb2="00000010" w:usb3="00000000" w:csb0="00020001" w:csb1="00000000"/>
+  </w:font>
+  <w:font w:name="CG Times">
+    <w:altName w:val="Times New Roman"/>
+    <w:panose1 w:val="00000000000000000000"/>
+    <w:charset w:val="00"/>
+    <w:family w:val="roman"/>
+    <w:notTrueType/>
+    <w:pitch w:val="variable"/>
+    <w:sig w:usb0="00000003" w:usb1="00000000" w:usb2="00000000" w:usb3="00000000" w:csb0="00000001" w:csb1="00000000"/>
+  </w:font>
+  <w:font w:name="Arial Narrow">
+    <w:panose1 w:val="020B0606020202030204"/>
+    <w:charset w:val="00"/>
+    <w:family w:val="swiss"/>
+    <w:pitch w:val="variable"/>
+    <w:sig w:usb0="00000287" w:usb1="00000800" w:usb2="00000000" w:usb3="00000000" w:csb0="0000009F" w:csb1="00000000"/>
+  </w:font>
+  <w:font w:name="MS Gothic">
+    <w:altName w:val="ＭＳ ゴシック"/>
+    <w:panose1 w:val="020B0609070205080204"/>
+    <w:charset w:val="80"/>
+    <w:family w:val="modern"/>
+    <w:pitch w:val="fixed"/>
+    <w:sig w:usb0="E00002FF" w:usb1="6AC7FDFB" w:usb2="08000012" w:usb3="00000000" w:csb0="0002009F" w:csb1="00000000"/>
+  </w:font>
+  <w:font w:name="MS Mincho">
+    <w:altName w:val="MS Gothic"/>
+    <w:panose1 w:val="02020609040205080304"/>
+    <w:charset w:val="80"/>
+    <w:family w:val="roman"/>
+    <w:notTrueType/>
+    <w:pitch w:val="fixed"/>
+    <w:sig w:usb0="00000000" w:usb1="08070000" w:usb2="00000010" w:usb3="00000000" w:csb0="00020000" w:csb1="00000000"/>
+  </w:font>
+  <w:font w:name="Cambria">
+    <w:panose1 w:val="02040503050406030204"/>
+    <w:charset w:val="00"/>
+    <w:family w:val="roman"/>
+    <w:pitch w:val="variable"/>
+    <w:sig w:usb0="E00006FF" w:usb1="420024FF" w:usb2="02000000" w:usb3="00000000" w:csb0="0000019F" w:csb1="00000000"/>
+  </w:font>
+</w:fonts>
+</file>
+
+<file path=word/glossary/settings.xml><?xml version="1.0" encoding="utf-8"?>
+<w:settings xmlns:mc="http://schemas.openxmlformats.org/markup-compatibility/2006" xmlns:o="urn:schemas-microsoft-com:office:office" xmlns:r="http://schemas.openxmlformats.org/officeDocument/2006/relationships" xmlns:m="http://schemas.openxmlformats.org/officeDocument/2006/math" xmlns:v="urn:schemas-microsoft-com:vml" xmlns:w10="urn:schemas-microsoft-com:office:word" xmlns:w="http://schemas.openxmlformats.org/wordprocessingml/2006/main" xmlns:w14="http://schemas.microsoft.com/office/word/2010/wordml" xmlns:sl="http://schemas.openxmlformats.org/schemaLibrary/2006/main" mc:Ignorable="w14">
+  <w:view w:val="normal"/>
+  <w:revisionView w:markup="0" w:comments="0" w:insDel="0" w:formatting="0" w:inkAnnotations="0"/>
+  <w:defaultTabStop w:val="720"/>
+  <w:characterSpacingControl w:val="doNotCompress"/>
+  <w:compat>
+    <w:useFELayout/>
+    <w:compatSetting w:name="compatibilityMode" w:uri="http://schemas.microsoft.com/office/word" w:val="14"/>
+    <w:compatSetting w:name="overrideTableStyleFontSizeAndJustification" w:uri="http://schemas.microsoft.com/office/word" w:val="1"/>
+    <w:compatSetting w:name="enableOpenTypeFeatures" w:uri="http://schemas.microsoft.com/office/word" w:val="1"/>
+    <w:compatSetting w:name="doNotFlipMirrorIndents" w:uri="http://schemas.microsoft.com/office/word" w:val="1"/>
+  </w:compat>
+  <w:rsids>
+    <w:rsidRoot w:val="006A733F"/>
+    <w:rsid w:val="00352EF5"/>
+    <w:rsid w:val="006A733F"/>
+  </w:rsids>
+  <m:mathPr>
+    <m:mathFont m:val="Cambria Math"/>
+    <m:brkBin m:val="before"/>
+    <m:brkBinSub m:val="--"/>
+    <m:smallFrac m:val="0"/>
+    <m:dispDef/>
+    <m:lMargin m:val="0"/>
+    <m:rMargin m:val="0"/>
+    <m:defJc m:val="centerGroup"/>
+    <m:wrapIndent m:val="1440"/>
+    <m:intLim m:val="subSup"/>
+    <m:naryLim m:val="undOvr"/>
+  </m:mathPr>
+  <w:themeFontLang w:val="en-US"/>
+  <w:clrSchemeMapping w:bg1="light1" w:t1="dark1" w:bg2="light2" w:t2="dark2" w:accent1="accent1" w:accent2="accent2" w:accent3="accent3" w:accent4="accent4" w:accent5="accent5" w:accent6="accent6" w:hyperlink="hyperlink" w:followedHyperlink="followedHyperlink"/>
+  <w:decimalSymbol w:val="."/>
+  <w:listSeparator w:val=","/>
+</w:settings>
+</file>
+
+<file path=word/glossary/styles.xml><?xml version="1.0" encoding="utf-8"?>
+<w:styles xmlns:mc="http://schemas.openxmlformats.org/markup-compatibility/2006" xmlns:r="http://schemas.openxmlformats.org/officeDocument/2006/relationships" xmlns:w="http://schemas.openxmlformats.org/wordprocessingml/2006/main" xmlns:w14="http://schemas.microsoft.com/office/word/2010/wordml" mc:Ignorable="w14">
+  <w:docDefaults>
+    <w:rPrDefault>
+      <w:rPr>
+        <w:rFonts w:asciiTheme="minorHAnsi" w:eastAsiaTheme="minorEastAsia" w:hAnsiTheme="minorHAnsi" w:cstheme="minorBidi"/>
+        <w:sz w:val="22"/>
+        <w:szCs w:val="22"/>
+        <w:lang w:val="en-US" w:eastAsia="en-US" w:bidi="ar-SA"/>
+      </w:rPr>
+    </w:rPrDefault>
+    <w:pPrDefault>
+      <w:pPr>
+        <w:spacing w:after="200" w:line="276" w:lineRule="auto"/>
+      </w:pPr>
+    </w:pPrDefault>
+  </w:docDefaults>
+  <w:latentStyles w:defLockedState="0" w:defUIPriority="99" w:defSemiHidden="1" w:defUnhideWhenUsed="1" w:defQFormat="0" w:count="267">
+    <w:lsdException w:name="Normal" w:semiHidden="0" w:uiPriority="0" w:unhideWhenUsed="0" w:qFormat="1"/>
+    <w:lsdException w:name="heading 1" w:semiHidden="0" w:uiPriority="9" w:unhideWhenUsed="0" w:qFormat="1"/>
+    <w:lsdException w:name="heading 2" w:uiPriority="9" w:qFormat="1"/>
+    <w:lsdException w:name="heading 3" w:uiPriority="9" w:qFormat="1"/>
+    <w:lsdException w:name="heading 4" w:uiPriority="9" w:qFormat="1"/>
+    <w:lsdException w:name="heading 5" w:uiPriority="9" w:qFormat="1"/>
+    <w:lsdException w:name="heading 6" w:uiPriority="9" w:qFormat="1"/>
+    <w:lsdException w:name="heading 7" w:uiPriority="9" w:qFormat="1"/>
+    <w:lsdException w:name="heading 8" w:uiPriority="9" w:qFormat="1"/>
+    <w:lsdException w:name="heading 9" w:uiPriority="9" w:qFormat="1"/>
+    <w:lsdException w:name="toc 1" w:uiPriority="39"/>
+    <w:lsdException w:name="toc 2" w:uiPriority="39"/>
+    <w:lsdException w:name="toc 3" w:uiPriority="39"/>
+    <w:lsdException w:name="toc 4" w:uiPriority="39"/>
+    <w:lsdException w:name="toc 5" w:uiPriority="39"/>
+    <w:lsdException w:name="toc 6" w:uiPriority="39"/>
+    <w:lsdException w:name="toc 7" w:uiPriority="39"/>
+    <w:lsdException w:name="toc 8" w:uiPriority="39"/>
+    <w:lsdException w:name="toc 9" w:uiPriority="39"/>
+    <w:lsdException w:name="caption" w:uiPriority="35" w:qFormat="1"/>
+    <w:lsdException w:name="Title" w:semiHidden="0" w:uiPriority="10" w:unhideWhenUsed="0" w:qFormat="1"/>
+    <w:lsdException w:name="Default Paragraph Font" w:uiPriority="1"/>
+    <w:lsdException w:name="Subtitle" w:semiHidden="0" w:uiPriority="11" w:unhideWhenUsed="0" w:qFormat="1"/>
+    <w:lsdException w:name="Strong" w:semiHidden="0" w:uiPriority="22" w:unhideWhenUsed="0" w:qFormat="1"/>
+    <w:lsdException w:name="Emphasis" w:semiHidden="0" w:uiPriority="20" w:unhideWhenUsed="0" w:qFormat="1"/>
+    <w:lsdException w:name="Table Grid" w:semiHidden="0" w:uiPriority="59" w:unhideWhenUsed="0"/>
+    <w:lsdException w:name="Placeholder Text" w:unhideWhenUsed="0"/>
+    <w:lsdException w:name="No Spacing" w:semiHidden="0" w:uiPriority="1" w:unhideWhenUsed="0" w:qFormat="1"/>
+    <w:lsdException w:name="Light Shading" w:semiHidden="0" w:uiPriority="60" w:unhideWhenUsed="0"/>
+    <w:lsdException w:name="Light List" w:semiHidden="0" w:uiPriority="61" w:unhideWhenUsed="0"/>
+    <w:lsdException w:name="Light Grid" w:semiHidden="0" w:uiPriority="62" w:unhideWhenUsed="0"/>
+    <w:lsdException w:name="Medium Shading 1" w:semiHidden="0" w:uiPriority="63" w:unhideWhenUsed="0"/>
+    <w:lsdException w:name="Medium Shading 2" w:semiHidden="0" w:uiPriority="64" w:unhideWhenUsed="0"/>
+    <w:lsdException w:name="Medium List 1" w:semiHidden="0" w:uiPriority="65" w:unhideWhenUsed="0"/>
+    <w:lsdException w:name="Medium List 2" w:semiHidden="0" w:uiPriority="66" w:unhideWhenUsed="0"/>
+    <w:lsdException w:name="Medium Grid 1" w:semiHidden="0" w:uiPriority="67" w:unhideWhenUsed="0"/>
+    <w:lsdException w:name="Medium Grid 2" w:semiHidden="0" w:uiPriority="68" w:unhideWhenUsed="0"/>
+    <w:lsdException w:name="Medium Grid 3" w:semiHidden="0" w:uiPriority="69" w:unhideWhenUsed="0"/>
+    <w:lsdException w:name="Dark List" w:semiHidden="0" w:uiPriority="70" w:unhideWhenUsed="0"/>
+    <w:lsdException w:name="Colorful Shading" w:semiHidden="0" w:uiPriority="71" w:unhideWhenUsed="0"/>
+    <w:lsdException w:name="Colorful List" w:semiHidden="0" w:uiPriority="72" w:unhideWhenUsed="0"/>
+    <w:lsdException w:name="Colorful Grid" w:semiHidden="0" w:uiPriority="73" w:unhideWhenUsed="0"/>
+    <w:lsdException w:name="Light Shading Accent 1" w:semiHidden="0" w:uiPriority="60" w:unhideWhenUsed="0"/>
+    <w:lsdException w:name="Light List Accent 1" w:semiHidden="0" w:uiPriority="61" w:unhideWhenUsed="0"/>
+    <w:lsdException w:name="Light Grid Accent 1" w:semiHidden="0" w:uiPriority="62" w:unhideWhenUsed="0"/>
+    <w:lsdException w:name="Medium Shading 1 Accent 1" w:semiHidden="0" w:uiPriority="63" w:unhideWhenUsed="0"/>
+    <w:lsdException w:name="Medium Shading 2 Accent 1" w:semiHidden="0" w:uiPriority="64" w:unhideWhenUsed="0"/>
+    <w:lsdException w:name="Medium List 1 Accent 1" w:semiHidden="0" w:uiPriority="65" w:unhideWhenUsed="0"/>
+    <w:lsdException w:name="Revision" w:unhideWhenUsed="0"/>
+    <w:lsdException w:name="List Paragraph" w:semiHidden="0" w:uiPriority="34" w:unhideWhenUsed="0" w:qFormat="1"/>
+    <w:lsdException w:name="Quote" w:semiHidden="0" w:uiPriority="29" w:unhideWhenUsed="0" w:qFormat="1"/>
+    <w:lsdException w:name="Intense Quote" w:semiHidden="0" w:uiPriority="30" w:unhideWhenUsed="0" w:qFormat="1"/>
+    <w:lsdException w:name="Medium List 2 Accent 1" w:semiHidden="0" w:uiPriority="66" w:unhideWhenUsed="0"/>
+    <w:lsdException w:name="Medium Grid 1 Accent 1" w:semiHidden="0" w:uiPriority="67" w:unhideWhenUsed="0"/>
+    <w:lsdException w:name="Medium Grid 2 Accent 1" w:semiHidden="0" w:uiPriority="68" w:unhideWhenUsed="0"/>
+    <w:lsdException w:name="Medium Grid 3 Accent 1" w:semiHidden="0" w:uiPriority="69" w:unhideWhenUsed="0"/>
+    <w:lsdException w:name="Dark List Accent 1" w:semiHidden="0" w:uiPriority="70" w:unhideWhenUsed="0"/>
+    <w:lsdException w:name="Colorful Shading Accent 1" w:semiHidden="0" w:uiPriority="71" w:unhideWhenUsed="0"/>
+    <w:lsdException w:name="Colorful List Accent 1" w:semiHidden="0" w:uiPriority="72" w:unhideWhenUsed="0"/>
+    <w:lsdException w:name="Colorful Grid Accent 1" w:semiHidden="0" w:uiPriority="73" w:unhideWhenUsed="0"/>
+    <w:lsdException w:name="Light Shading Accent 2" w:semiHidden="0" w:uiPriority="60" w:unhideWhenUsed="0"/>
+    <w:lsdException w:name="Light List Accent 2" w:semiHidden="0" w:uiPriority="61" w:unhideWhenUsed="0"/>
+    <w:lsdException w:name="Light Grid Accent 2" w:semiHidden="0" w:uiPriority="62" w:unhideWhenUsed="0"/>
+    <w:lsdException w:name="Medium Shading 1 Accent 2" w:semiHidden="0" w:uiPriority="63" w:unhideWhenUsed="0"/>
+    <w:lsdException w:name="Medium Shading 2 Accent 2" w:semiHidden="0" w:uiPriority="64" w:unhideWhenUsed="0"/>
+    <w:lsdException w:name="Medium List 1 Accent 2" w:semiHidden="0" w:uiPriority="65" w:unhideWhenUsed="0"/>
+    <w:lsdException w:name="Medium List 2 Accent 2" w:semiHidden="0" w:uiPriority="66" w:unhideWhenUsed="0"/>
+    <w:lsdException w:name="Medium Grid 1 Accent 2" w:semiHidden="0" w:uiPriority="67" w:unhideWhenUsed="0"/>
+    <w:lsdException w:name="Medium Grid 2 Accent 2" w:semiHidden="0" w:uiPriority="68" w:unhideWhenUsed="0"/>
+    <w:lsdException w:name="Medium Grid 3 Accent 2" w:semiHidden="0" w:uiPriority="69" w:unhideWhenUsed="0"/>
+    <w:lsdException w:name="Dark List Accent 2" w:semiHidden="0" w:uiPriority="70" w:unhideWhenUsed="0"/>
+    <w:lsdException w:name="Colorful Shading Accent 2" w:semiHidden="0" w:uiPriority="71" w:unhideWhenUsed="0"/>
+    <w:lsdException w:name="Colorful List Accent 2" w:semiHidden="0" w:uiPriority="72" w:unhideWhenUsed="0"/>
+    <w:lsdException w:name="Colorful Grid Accent 2" w:semiHidden="0" w:uiPriority="73" w:unhideWhenUsed="0"/>
+    <w:lsdException w:name="Light Shading Accent 3" w:semiHidden="0" w:uiPriority="60" w:unhideWhenUsed="0"/>
+    <w:lsdException w:name="Light List Accent 3" w:semiHidden="0" w:uiPriority="61" w:unhideWhenUsed="0"/>
+    <w:lsdException w:name="Light Grid Accent 3" w:semiHidden="0" w:uiPriority="62" w:unhideWhenUsed="0"/>
+    <w:lsdException w:name="Medium Shading 1 Accent 3" w:semiHidden="0" w:uiPriority="63" w:unhideWhenUsed="0"/>
+    <w:lsdException w:name="Medium Shading 2 Accent 3" w:semiHidden="0" w:uiPriority="64" w:unhideWhenUsed="0"/>
+    <w:lsdException w:name="Medium List 1 Accent 3" w:semiHidden="0" w:uiPriority="65" w:unhideWhenUsed="0"/>
+    <w:lsdException w:name="Medium List 2 Accent 3" w:semiHidden="0" w:uiPriority="66" w:unhideWhenUsed="0"/>
+    <w:lsdException w:name="Medium Grid 1 Accent 3" w:semiHidden="0" w:uiPriority="67" w:unhideWhenUsed="0"/>
+    <w:lsdException w:name="Medium Grid 2 Accent 3" w:semiHidden="0" w:uiPriority="68" w:unhideWhenUsed="0"/>
+    <w:lsdException w:name="Medium Grid 3 Accent 3" w:semiHidden="0" w:uiPriority="69" w:unhideWhenUsed="0"/>
+    <w:lsdException w:name="Dark List Accent 3" w:semiHidden="0" w:uiPriority="70" w:unhideWhenUsed="0"/>
+    <w:lsdException w:name="Colorful Shading Accent 3" w:semiHidden="0" w:uiPriority="71" w:unhideWhenUsed="0"/>
+    <w:lsdException w:name="Colorful List Accent 3" w:semiHidden="0" w:uiPriority="72" w:unhideWhenUsed="0"/>
+    <w:lsdException w:name="Colorful Grid Accent 3" w:semiHidden="0" w:uiPriority="73" w:unhideWhenUsed="0"/>
+    <w:lsdException w:name="Light Shading Accent 4" w:semiHidden="0" w:uiPriority="60" w:unhideWhenUsed="0"/>
+    <w:lsdException w:name="Light List Accent 4" w:semiHidden="0" w:uiPriority="61" w:unhideWhenUsed="0"/>
+    <w:lsdException w:name="Light Grid Accent 4" w:semiHidden="0" w:uiPriority="62" w:unhideWhenUsed="0"/>
+    <w:lsdException w:name="Medium Shading 1 Accent 4" w:semiHidden="0" w:uiPriority="63" w:unhideWhenUsed="0"/>
+    <w:lsdException w:name="Medium Shading 2 Accent 4" w:semiHidden="0" w:uiPriority="64" w:unhideWhenUsed="0"/>
+    <w:lsdException w:name="Medium List 1 Accent 4" w:semiHidden="0" w:uiPriority="65" w:unhideWhenUsed="0"/>
+    <w:lsdException w:name="Medium List 2 Accent 4" w:semiHidden="0" w:uiPriority="66" w:unhideWhenUsed="0"/>
+    <w:lsdException w:name="Medium Grid 1 Accent 4" w:semiHidden="0" w:uiPriority="67" w:unhideWhenUsed="0"/>
+    <w:lsdException w:name="Medium Grid 2 Accent 4" w:semiHidden="0" w:uiPriority="68" w:unhideWhenUsed="0"/>
+    <w:lsdException w:name="Medium Grid 3 Accent 4" w:semiHidden="0" w:uiPriority="69" w:unhideWhenUsed="0"/>
+    <w:lsdException w:name="Dark List Accent 4" w:semiHidden="0" w:uiPriority="70" w:unhideWhenUsed="0"/>
+    <w:lsdException w:name="Colorful Shading Accent 4" w:semiHidden="0" w:uiPriority="71" w:unhideWhenUsed="0"/>
+    <w:lsdException w:name="Colorful List Accent 4" w:semiHidden="0" w:uiPriority="72" w:unhideWhenUsed="0"/>
+    <w:lsdException w:name="Colorful Grid Accent 4" w:semiHidden="0" w:uiPriority="73" w:unhideWhenUsed="0"/>
+    <w:lsdException w:name="Light Shading Accent 5" w:semiHidden="0" w:uiPriority="60" w:unhideWhenUsed="0"/>
+    <w:lsdException w:name="Light List Accent 5" w:semiHidden="0" w:uiPriority="61" w:unhideWhenUsed="0"/>
+    <w:lsdException w:name="Light Grid Accent 5" w:semiHidden="0" w:uiPriority="62" w:unhideWhenUsed="0"/>
+    <w:lsdException w:name="Medium Shading 1 Accent 5" w:semiHidden="0" w:uiPriority="63" w:unhideWhenUsed="0"/>
+    <w:lsdException w:name="Medium Shading 2 Accent 5" w:semiHidden="0" w:uiPriority="64" w:unhideWhenUsed="0"/>
+    <w:lsdException w:name="Medium List 1 Accent 5" w:semiHidden="0" w:uiPriority="65" w:unhideWhenUsed="0"/>
+    <w:lsdException w:name="Medium List 2 Accent 5" w:semiHidden="0" w:uiPriority="66" w:unhideWhenUsed="0"/>
+    <w:lsdException w:name="Medium Grid 1 Accent 5" w:semiHidden="0" w:uiPriority="67" w:unhideWhenUsed="0"/>
+    <w:lsdException w:name="Medium Grid 2 Accent 5" w:semiHidden="0" w:uiPriority="68" w:unhideWhenUsed="0"/>
+    <w:lsdException w:name="Medium Grid 3 Accent 5" w:semiHidden="0" w:uiPriority="69" w:unhideWhenUsed="0"/>
+    <w:lsdException w:name="Dark List Accent 5" w:semiHidden="0" w:uiPriority="70" w:unhideWhenUsed="0"/>
+    <w:lsdException w:name="Colorful Shading Accent 5" w:semiHidden="0" w:uiPriority="71" w:unhideWhenUsed="0"/>
+    <w:lsdException w:name="Colorful List Accent 5" w:semiHidden="0" w:uiPriority="72" w:unhideWhenUsed="0"/>
+    <w:lsdException w:name="Colorful Grid Accent 5" w:semiHidden="0" w:uiPriority="73" w:unhideWhenUsed="0"/>
+    <w:lsdException w:name="Light Shading Accent 6" w:semiHidden="0" w:uiPriority="60" w:unhideWhenUsed="0"/>
+    <w:lsdException w:name="Light List Accent 6" w:semiHidden="0" w:uiPriority="61" w:unhideWhenUsed="0"/>
+    <w:lsdException w:name="Light Grid Accent 6" w:semiHidden="0" w:uiPriority="62" w:unhideWhenUsed="0"/>
+    <w:lsdException w:name="Medium Shading 1 Accent 6" w:semiHidden="0" w:uiPriority="63" w:unhideWhenUsed="0"/>
+    <w:lsdException w:name="Medium Shading 2 Accent 6" w:semiHidden="0" w:uiPriority="64" w:unhideWhenUsed="0"/>
+    <w:lsdException w:name="Medium List 1 Accent 6" w:semiHidden="0" w:uiPriority="65" w:unhideWhenUsed="0"/>
+    <w:lsdException w:name="Medium List 2 Accent 6" w:semiHidden="0" w:uiPriority="66" w:unhideWhenUsed="0"/>
+    <w:lsdException w:name="Medium Grid 1 Accent 6" w:semiHidden="0" w:uiPriority="67" w:unhideWhenUsed="0"/>
+    <w:lsdException w:name="Medium Grid 2 Accent 6" w:semiHidden="0" w:uiPriority="68" w:unhideWhenUsed="0"/>
+    <w:lsdException w:name="Medium Grid 3 Accent 6" w:semiHidden="0" w:uiPriority="69" w:unhideWhenUsed="0"/>
+    <w:lsdException w:name="Dark List Accent 6" w:semiHidden="0" w:uiPriority="70" w:unhideWhenUsed="0"/>
+    <w:lsdException w:name="Colorful Shading Accent 6" w:semiHidden="0" w:uiPriority="71" w:unhideWhenUsed="0"/>
+    <w:lsdException w:name="Colorful List Accent 6" w:semiHidden="0" w:uiPriority="72" w:unhideWhenUsed="0"/>
+    <w:lsdException w:name="Colorful Grid Accent 6" w:semiHidden="0" w:uiPriority="73" w:unhideWhenUsed="0"/>
+    <w:lsdException w:name="Subtle Emphasis" w:semiHidden="0" w:uiPriority="19" w:unhideWhenUsed="0" w:qFormat="1"/>
+    <w:lsdException w:name="Intense Emphasis" w:semiHidden="0" w:uiPriority="21" w:unhideWhenUsed="0" w:qFormat="1"/>
+    <w:lsdException w:name="Subtle Reference" w:semiHidden="0" w:uiPriority="31" w:unhideWhenUsed="0" w:qFormat="1"/>
+    <w:lsdException w:name="Intense Reference" w:semiHidden="0" w:uiPriority="32" w:unhideWhenUsed="0" w:qFormat="1"/>
+    <w:lsdException w:name="Book Title" w:semiHidden="0" w:uiPriority="33" w:unhideWhenUsed="0" w:qFormat="1"/>
+    <w:lsdException w:name="Bibliography" w:uiPriority="37"/>
+    <w:lsdException w:name="TOC Heading" w:uiPriority="39" w:qFormat="1"/>
+  </w:latentStyles>
+  <w:style w:type="paragraph" w:default="1" w:styleId="Normal">
+    <w:name w:val="Normal"/>
+    <w:qFormat/>
+    <w:rsid w:val="006A733F"/>
+    <w:rPr>
+      <w:rFonts w:cs="Times New Roman"/>
+      <w:sz w:val="3276"/>
+      <w:szCs w:val="3276"/>
+    </w:rPr>
+  </w:style>
+  <w:style w:type="character" w:default="1" w:styleId="DefaultParagraphFont">
+    <w:name w:val="Default Paragraph Font"/>
+    <w:uiPriority w:val="1"/>
+    <w:semiHidden/>
+    <w:unhideWhenUsed/>
+    <w:rsid w:val="006A733F"/>
+  </w:style>
+  <w:style w:type="table" w:default="1" w:styleId="TableNormal">
+    <w:name w:val="Normal Table"/>
+    <w:uiPriority w:val="99"/>
+    <w:semiHidden/>
+    <w:unhideWhenUsed/>
+    <w:tblPr>
+      <w:tblInd w:w="0" w:type="dxa"/>
+      <w:tblCellMar>
+        <w:top w:w="0" w:type="dxa"/>
+        <w:left w:w="108" w:type="dxa"/>
+        <w:bottom w:w="0" w:type="dxa"/>
+        <w:right w:w="108" w:type="dxa"/>
+      </w:tblCellMar>
+    </w:tblPr>
+  </w:style>
+  <w:style w:type="numbering" w:default="1" w:styleId="NoList">
+    <w:name w:val="No List"/>
+    <w:uiPriority w:val="99"/>
+    <w:semiHidden/>
+    <w:unhideWhenUsed/>
+  </w:style>
+  <w:style w:type="character" w:styleId="PlaceholderText">
+    <w:name w:val="Placeholder Text"/>
+    <w:basedOn w:val="DefaultParagraphFont"/>
+    <w:uiPriority w:val="99"/>
+    <w:semiHidden/>
+    <w:rsid w:val="006A733F"/>
+    <w:rPr>
+      <w:color w:val="808080"/>
+    </w:rPr>
+  </w:style>
+</w:styles>
+</file>
+
+<file path=word/glossary/stylesWithEffects.xml><?xml version="1.0" encoding="utf-8"?>
+<w:styles xmlns:wpc="http://schemas.microsoft.com/office/word/2010/wordprocessingCanvas" xmlns:mc="http://schemas.openxmlformats.org/markup-compatibility/2006" xmlns:o="urn:schemas-microsoft-com:office:office" xmlns:r="http://schemas.openxmlformats.org/officeDocument/2006/relationships" xmlns:m="http://schemas.openxmlformats.org/officeDocument/2006/math" xmlns:v="urn:schemas-microsoft-com:vml" xmlns:wp14="http://schemas.microsoft.com/office/word/2010/wordprocessingDrawing" xmlns:wp="http://schemas.openxmlformats.org/drawingml/2006/wordprocessingDrawing" xmlns:w10="urn:schemas-microsoft-com:office:word" xmlns:w="http://schemas.openxmlformats.org/wordprocessingml/2006/main" xmlns:w14="http://schemas.microsoft.com/office/word/2010/wordml" xmlns:wpg="http://schemas.microsoft.com/office/word/2010/wordprocessingGroup" xmlns:wpi="http://schemas.microsoft.com/office/word/2010/wordprocessingInk" xmlns:wne="http://schemas.microsoft.com/office/word/2006/wordml" xmlns:wps="http://schemas.microsoft.com/office/word/2010/wordprocessingShape" mc:Ignorable="w14 wp14">
+  <w:docDefaults>
+    <w:rPrDefault>
+      <w:rPr>
+        <w:rFonts w:asciiTheme="minorHAnsi" w:eastAsiaTheme="minorEastAsia" w:hAnsiTheme="minorHAnsi" w:cstheme="minorBidi"/>
+        <w:sz w:val="22"/>
+        <w:szCs w:val="22"/>
+        <w:lang w:val="en-US" w:eastAsia="en-US" w:bidi="ar-SA"/>
+      </w:rPr>
+    </w:rPrDefault>
+    <w:pPrDefault>
+      <w:pPr>
+        <w:spacing w:after="200" w:line="276" w:lineRule="auto"/>
+      </w:pPr>
+    </w:pPrDefault>
+  </w:docDefaults>
+  <w:latentStyles w:defLockedState="0" w:defUIPriority="99" w:defSemiHidden="1" w:defUnhideWhenUsed="1" w:defQFormat="0" w:count="267">
+    <w:lsdException w:name="Normal" w:semiHidden="0" w:uiPriority="0" w:unhideWhenUsed="0" w:qFormat="1"/>
+    <w:lsdException w:name="heading 1" w:semiHidden="0" w:uiPriority="9" w:unhideWhenUsed="0" w:qFormat="1"/>
+    <w:lsdException w:name="heading 2" w:uiPriority="9" w:qFormat="1"/>
+    <w:lsdException w:name="heading 3" w:uiPriority="9" w:qFormat="1"/>
+    <w:lsdException w:name="heading 4" w:uiPriority="9" w:qFormat="1"/>
+    <w:lsdException w:name="heading 5" w:uiPriority="9" w:qFormat="1"/>
+    <w:lsdException w:name="heading 6" w:uiPriority="9" w:qFormat="1"/>
+    <w:lsdException w:name="heading 7" w:uiPriority="9" w:qFormat="1"/>
+    <w:lsdException w:name="heading 8" w:uiPriority="9" w:qFormat="1"/>
+    <w:lsdException w:name="heading 9" w:uiPriority="9" w:qFormat="1"/>
+    <w:lsdException w:name="toc 1" w:uiPriority="39"/>
+    <w:lsdException w:name="toc 2" w:uiPriority="39"/>
+    <w:lsdException w:name="toc 3" w:uiPriority="39"/>
+    <w:lsdException w:name="toc 4" w:uiPriority="39"/>
+    <w:lsdException w:name="toc 5" w:uiPriority="39"/>
+    <w:lsdException w:name="toc 6" w:uiPriority="39"/>
+    <w:lsdException w:name="toc 7" w:uiPriority="39"/>
+    <w:lsdException w:name="toc 8" w:uiPriority="39"/>
+    <w:lsdException w:name="toc 9" w:uiPriority="39"/>
+    <w:lsdException w:name="caption" w:uiPriority="35" w:qFormat="1"/>
+    <w:lsdException w:name="Title" w:semiHidden="0" w:uiPriority="10" w:unhideWhenUsed="0" w:qFormat="1"/>
+    <w:lsdException w:name="Default Paragraph Font" w:uiPriority="1"/>
+    <w:lsdException w:name="Subtitle" w:semiHidden="0" w:uiPriority="11" w:unhideWhenUsed="0" w:qFormat="1"/>
+    <w:lsdException w:name="Strong" w:semiHidden="0" w:uiPriority="22" w:unhideWhenUsed="0" w:qFormat="1"/>
+    <w:lsdException w:name="Emphasis" w:semiHidden="0" w:uiPriority="20" w:unhideWhenUsed="0" w:qFormat="1"/>
+    <w:lsdException w:name="Table Grid" w:semiHidden="0" w:uiPriority="59" w:unhideWhenUsed="0"/>
+    <w:lsdException w:name="Placeholder Text" w:unhideWhenUsed="0"/>
+    <w:lsdException w:name="No Spacing" w:semiHidden="0" w:uiPriority="1" w:unhideWhenUsed="0" w:qFormat="1"/>
+    <w:lsdException w:name="Light Shading" w:semiHidden="0" w:uiPriority="60" w:unhideWhenUsed="0"/>
+    <w:lsdException w:name="Light List" w:semiHidden="0" w:uiPriority="61" w:unhideWhenUsed="0"/>
+    <w:lsdException w:name="Light Grid" w:semiHidden="0" w:uiPriority="62" w:unhideWhenUsed="0"/>
+    <w:lsdException w:name="Medium Shading 1" w:semiHidden="0" w:uiPriority="63" w:unhideWhenUsed="0"/>
+    <w:lsdException w:name="Medium Shading 2" w:semiHidden="0" w:uiPriority="64" w:unhideWhenUsed="0"/>
+    <w:lsdException w:name="Medium List 1" w:semiHidden="0" w:uiPriority="65" w:unhideWhenUsed="0"/>
+    <w:lsdException w:name="Medium List 2" w:semiHidden="0" w:uiPriority="66" w:unhideWhenUsed="0"/>
+    <w:lsdException w:name="Medium Grid 1" w:semiHidden="0" w:uiPriority="67" w:unhideWhenUsed="0"/>
+    <w:lsdException w:name="Medium Grid 2" w:semiHidden="0" w:uiPriority="68" w:unhideWhenUsed="0"/>
+    <w:lsdException w:name="Medium Grid 3" w:semiHidden="0" w:uiPriority="69" w:unhideWhenUsed="0"/>
+    <w:lsdException w:name="Dark List" w:semiHidden="0" w:uiPriority="70" w:unhideWhenUsed="0"/>
+    <w:lsdException w:name="Colorful Shading" w:semiHidden="0" w:uiPriority="71" w:unhideWhenUsed="0"/>
+    <w:lsdException w:name="Colorful List" w:semiHidden="0" w:uiPriority="72" w:unhideWhenUsed="0"/>
+    <w:lsdException w:name="Colorful Grid" w:semiHidden="0" w:uiPriority="73" w:unhideWhenUsed="0"/>
+    <w:lsdException w:name="Light Shading Accent 1" w:semiHidden="0" w:uiPriority="60" w:unhideWhenUsed="0"/>
+    <w:lsdException w:name="Light List Accent 1" w:semiHidden="0" w:uiPriority="61" w:unhideWhenUsed="0"/>
+    <w:lsdException w:name="Light Grid Accent 1" w:semiHidden="0" w:uiPriority="62" w:unhideWhenUsed="0"/>
+    <w:lsdException w:name="Medium Shading 1 Accent 1" w:semiHidden="0" w:uiPriority="63" w:unhideWhenUsed="0"/>
+    <w:lsdException w:name="Medium Shading 2 Accent 1" w:semiHidden="0" w:uiPriority="64" w:unhideWhenUsed="0"/>
+    <w:lsdException w:name="Medium List 1 Accent 1" w:semiHidden="0" w:uiPriority="65" w:unhideWhenUsed="0"/>
+    <w:lsdException w:name="Revision" w:unhideWhenUsed="0"/>
+    <w:lsdException w:name="List Paragraph" w:semiHidden="0" w:uiPriority="34" w:unhideWhenUsed="0" w:qFormat="1"/>
+    <w:lsdException w:name="Quote" w:semiHidden="0" w:uiPriority="29" w:unhideWhenUsed="0" w:qFormat="1"/>
+    <w:lsdException w:name="Intense Quote" w:semiHidden="0" w:uiPriority="30" w:unhideWhenUsed="0" w:qFormat="1"/>
+    <w:lsdException w:name="Medium List 2 Accent 1" w:semiHidden="0" w:uiPriority="66" w:unhideWhenUsed="0"/>
+    <w:lsdException w:name="Medium Grid 1 Accent 1" w:semiHidden="0" w:uiPriority="67" w:unhideWhenUsed="0"/>
+    <w:lsdException w:name="Medium Grid 2 Accent 1" w:semiHidden="0" w:uiPriority="68" w:unhideWhenUsed="0"/>
+    <w:lsdException w:name="Medium Grid 3 Accent 1" w:semiHidden="0" w:uiPriority="69" w:unhideWhenUsed="0"/>
+    <w:lsdException w:name="Dark List Accent 1" w:semiHidden="0" w:uiPriority="70" w:unhideWhenUsed="0"/>
+    <w:lsdException w:name="Colorful Shading Accent 1" w:semiHidden="0" w:uiPriority="71" w:unhideWhenUsed="0"/>
+    <w:lsdException w:name="Colorful List Accent 1" w:semiHidden="0" w:uiPriority="72" w:unhideWhenUsed="0"/>
+    <w:lsdException w:name="Colorful Grid Accent 1" w:semiHidden="0" w:uiPriority="73" w:unhideWhenUsed="0"/>
+    <w:lsdException w:name="Light Shading Accent 2" w:semiHidden="0" w:uiPriority="60" w:unhideWhenUsed="0"/>
+    <w:lsdException w:name="Light List Accent 2" w:semiHidden="0" w:uiPriority="61" w:unhideWhenUsed="0"/>
+    <w:lsdException w:name="Light Grid Accent 2" w:semiHidden="0" w:uiPriority="62" w:unhideWhenUsed="0"/>
+    <w:lsdException w:name="Medium Shading 1 Accent 2" w:semiHidden="0" w:uiPriority="63" w:unhideWhenUsed="0"/>
+    <w:lsdException w:name="Medium Shading 2 Accent 2" w:semiHidden="0" w:uiPriority="64" w:unhideWhenUsed="0"/>
+    <w:lsdException w:name="Medium List 1 Accent 2" w:semiHidden="0" w:uiPriority="65" w:unhideWhenUsed="0"/>
+    <w:lsdException w:name="Medium List 2 Accent 2" w:semiHidden="0" w:uiPriority="66" w:unhideWhenUsed="0"/>
+    <w:lsdException w:name="Medium Grid 1 Accent 2" w:semiHidden="0" w:uiPriority="67" w:unhideWhenUsed="0"/>
+    <w:lsdException w:name="Medium Grid 2 Accent 2" w:semiHidden="0" w:uiPriority="68" w:unhideWhenUsed="0"/>
+    <w:lsdException w:name="Medium Grid 3 Accent 2" w:semiHidden="0" w:uiPriority="69" w:unhideWhenUsed="0"/>
+    <w:lsdException w:name="Dark List Accent 2" w:semiHidden="0" w:uiPriority="70" w:unhideWhenUsed="0"/>
+    <w:lsdException w:name="Colorful Shading Accent 2" w:semiHidden="0" w:uiPriority="71" w:unhideWhenUsed="0"/>
+    <w:lsdException w:name="Colorful List Accent 2" w:semiHidden="0" w:uiPriority="72" w:unhideWhenUsed="0"/>
+    <w:lsdException w:name="Colorful Grid Accent 2" w:semiHidden="0" w:uiPriority="73" w:unhideWhenUsed="0"/>
+    <w:lsdException w:name="Light Shading Accent 3" w:semiHidden="0" w:uiPriority="60" w:unhideWhenUsed="0"/>
+    <w:lsdException w:name="Light List Accent 3" w:semiHidden="0" w:uiPriority="61" w:unhideWhenUsed="0"/>
+    <w:lsdException w:name="Light Grid Accent 3" w:semiHidden="0" w:uiPriority="62" w:unhideWhenUsed="0"/>
+    <w:lsdException w:name="Medium Shading 1 Accent 3" w:semiHidden="0" w:uiPriority="63" w:unhideWhenUsed="0"/>
+    <w:lsdException w:name="Medium Shading 2 Accent 3" w:semiHidden="0" w:uiPriority="64" w:unhideWhenUsed="0"/>
+    <w:lsdException w:name="Medium List 1 Accent 3" w:semiHidden="0" w:uiPriority="65" w:unhideWhenUsed="0"/>
+    <w:lsdException w:name="Medium List 2 Accent 3" w:semiHidden="0" w:uiPriority="66" w:unhideWhenUsed="0"/>
+    <w:lsdException w:name="Medium Grid 1 Accent 3" w:semiHidden="0" w:uiPriority="67" w:unhideWhenUsed="0"/>
+    <w:lsdException w:name="Medium Grid 2 Accent 3" w:semiHidden="0" w:uiPriority="68" w:unhideWhenUsed="0"/>
+    <w:lsdException w:name="Medium Grid 3 Accent 3" w:semiHidden="0" w:uiPriority="69" w:unhideWhenUsed="0"/>
+    <w:lsdException w:name="Dark List Accent 3" w:semiHidden="0" w:uiPriority="70" w:unhideWhenUsed="0"/>
+    <w:lsdException w:name="Colorful Shading Accent 3" w:semiHidden="0" w:uiPriority="71" w:unhideWhenUsed="0"/>
+    <w:lsdException w:name="Colorful List Accent 3" w:semiHidden="0" w:uiPriority="72" w:unhideWhenUsed="0"/>
+    <w:lsdException w:name="Colorful Grid Accent 3" w:semiHidden="0" w:uiPriority="73" w:unhideWhenUsed="0"/>
+    <w:lsdException w:name="Light Shading Accent 4" w:semiHidden="0" w:uiPriority="60" w:unhideWhenUsed="0"/>
+    <w:lsdException w:name="Light List Accent 4" w:semiHidden="0" w:uiPriority="61" w:unhideWhenUsed="0"/>
+    <w:lsdException w:name="Light Grid Accent 4" w:semiHidden="0" w:uiPriority="62" w:unhideWhenUsed="0"/>
+    <w:lsdException w:name="Medium Shading 1 Accent 4" w:semiHidden="0" w:uiPriority="63" w:unhideWhenUsed="0"/>
+    <w:lsdException w:name="Medium Shading 2 Accent 4" w:semiHidden="0" w:uiPriority="64" w:unhideWhenUsed="0"/>
+    <w:lsdException w:name="Medium List 1 Accent 4" w:semiHidden="0" w:uiPriority="65" w:unhideWhenUsed="0"/>
+    <w:lsdException w:name="Medium List 2 Accent 4" w:semiHidden="0" w:uiPriority="66" w:unhideWhenUsed="0"/>
+    <w:lsdException w:name="Medium Grid 1 Accent 4" w:semiHidden="0" w:uiPriority="67" w:unhideWhenUsed="0"/>
+    <w:lsdException w:name="Medium Grid 2 Accent 4" w:semiHidden="0" w:uiPriority="68" w:unhideWhenUsed="0"/>
+    <w:lsdException w:name="Medium Grid 3 Accent 4" w:semiHidden="0" w:uiPriority="69" w:unhideWhenUsed="0"/>
+    <w:lsdException w:name="Dark List Accent 4" w:semiHidden="0" w:uiPriority="70" w:unhideWhenUsed="0"/>
+    <w:lsdException w:name="Colorful Shading Accent 4" w:semiHidden="0" w:uiPriority="71" w:unhideWhenUsed="0"/>
+    <w:lsdException w:name="Colorful List Accent 4" w:semiHidden="0" w:uiPriority="72" w:unhideWhenUsed="0"/>
+    <w:lsdException w:name="Colorful Grid Accent 4" w:semiHidden="0" w:uiPriority="73" w:unhideWhenUsed="0"/>
+    <w:lsdException w:name="Light Shading Accent 5" w:semiHidden="0" w:uiPriority="60" w:unhideWhenUsed="0"/>
+    <w:lsdException w:name="Light List Accent 5" w:semiHidden="0" w:uiPriority="61" w:unhideWhenUsed="0"/>
+    <w:lsdException w:name="Light Grid Accent 5" w:semiHidden="0" w:uiPriority="62" w:unhideWhenUsed="0"/>
+    <w:lsdException w:name="Medium Shading 1 Accent 5" w:semiHidden="0" w:uiPriority="63" w:unhideWhenUsed="0"/>
+    <w:lsdException w:name="Medium Shading 2 Accent 5" w:semiHidden="0" w:uiPriority="64" w:unhideWhenUsed="0"/>
+    <w:lsdException w:name="Medium List 1 Accent 5" w:semiHidden="0" w:uiPriority="65" w:unhideWhenUsed="0"/>
+    <w:lsdException w:name="Medium List 2 Accent 5" w:semiHidden="0" w:uiPriority="66" w:unhideWhenUsed="0"/>
+    <w:lsdException w:name="Medium Grid 1 Accent 5" w:semiHidden="0" w:uiPriority="67" w:unhideWhenUsed="0"/>
+    <w:lsdException w:name="Medium Grid 2 Accent 5" w:semiHidden="0" w:uiPriority="68" w:unhideWhenUsed="0"/>
+    <w:lsdException w:name="Medium Grid 3 Accent 5" w:semiHidden="0" w:uiPriority="69" w:unhideWhenUsed="0"/>
+    <w:lsdException w:name="Dark List Accent 5" w:semiHidden="0" w:uiPriority="70" w:unhideWhenUsed="0"/>
+    <w:lsdException w:name="Colorful Shading Accent 5" w:semiHidden="0" w:uiPriority="71" w:unhideWhenUsed="0"/>
+    <w:lsdException w:name="Colorful List Accent 5" w:semiHidden="0" w:uiPriority="72" w:unhideWhenUsed="0"/>
+    <w:lsdException w:name="Colorful Grid Accent 5" w:semiHidden="0" w:uiPriority="73" w:unhideWhenUsed="0"/>
+    <w:lsdException w:name="Light Shading Accent 6" w:semiHidden="0" w:uiPriority="60" w:unhideWhenUsed="0"/>
+    <w:lsdException w:name="Light List Accent 6" w:semiHidden="0" w:uiPriority="61" w:unhideWhenUsed="0"/>
+    <w:lsdException w:name="Light Grid Accent 6" w:semiHidden="0" w:uiPriority="62" w:unhideWhenUsed="0"/>
+    <w:lsdException w:name="Medium Shading 1 Accent 6" w:semiHidden="0" w:uiPriority="63" w:unhideWhenUsed="0"/>
+    <w:lsdException w:name="Medium Shading 2 Accent 6" w:semiHidden="0" w:uiPriority="64" w:unhideWhenUsed="0"/>
+    <w:lsdException w:name="Medium List 1 Accent 6" w:semiHidden="0" w:uiPriority="65" w:unhideWhenUsed="0"/>
+    <w:lsdException w:name="Medium List 2 Accent 6" w:semiHidden="0" w:uiPriority="66" w:unhideWhenUsed="0"/>
+    <w:lsdException w:name="Medium Grid 1 Accent 6" w:semiHidden="0" w:uiPriority="67" w:unhideWhenUsed="0"/>
+    <w:lsdException w:name="Medium Grid 2 Accent 6" w:semiHidden="0" w:uiPriority="68" w:unhideWhenUsed="0"/>
+    <w:lsdException w:name="Medium Grid 3 Accent 6" w:semiHidden="0" w:uiPriority="69" w:unhideWhenUsed="0"/>
+    <w:lsdException w:name="Dark List Accent 6" w:semiHidden="0" w:uiPriority="70" w:unhideWhenUsed="0"/>
+    <w:lsdException w:name="Colorful Shading Accent 6" w:semiHidden="0" w:uiPriority="71" w:unhideWhenUsed="0"/>
+    <w:lsdException w:name="Colorful List Accent 6" w:semiHidden="0" w:uiPriority="72" w:unhideWhenUsed="0"/>
+    <w:lsdException w:name="Colorful Grid Accent 6" w:semiHidden="0" w:uiPriority="73" w:unhideWhenUsed="0"/>
+    <w:lsdException w:name="Subtle Emphasis" w:semiHidden="0" w:uiPriority="19" w:unhideWhenUsed="0" w:qFormat="1"/>
+    <w:lsdException w:name="Intense Emphasis" w:semiHidden="0" w:uiPriority="21" w:unhideWhenUsed="0" w:qFormat="1"/>
+    <w:lsdException w:name="Subtle Reference" w:semiHidden="0" w:uiPriority="31" w:unhideWhenUsed="0" w:qFormat="1"/>
+    <w:lsdException w:name="Intense Reference" w:semiHidden="0" w:uiPriority="32" w:unhideWhenUsed="0" w:qFormat="1"/>
+    <w:lsdException w:name="Book Title" w:semiHidden="0" w:uiPriority="33" w:unhideWhenUsed="0" w:qFormat="1"/>
+    <w:lsdException w:name="Bibliography" w:uiPriority="37"/>
+    <w:lsdException w:name="TOC Heading" w:uiPriority="39" w:qFormat="1"/>
+  </w:latentStyles>
+  <w:style w:type="paragraph" w:default="1" w:styleId="Normal">
+    <w:name w:val="Normal"/>
+    <w:qFormat/>
+    <w:rsid w:val="006A733F"/>
+    <w:rPr>
+      <w:rFonts w:cs="Times New Roman"/>
+      <w:sz w:val="3276"/>
+      <w:szCs w:val="3276"/>
+    </w:rPr>
+  </w:style>
+  <w:style w:type="character" w:default="1" w:styleId="DefaultParagraphFont">
+    <w:name w:val="Default Paragraph Font"/>
+    <w:uiPriority w:val="1"/>
+    <w:semiHidden/>
+    <w:unhideWhenUsed/>
+    <w:rsid w:val="006A733F"/>
+  </w:style>
+  <w:style w:type="table" w:default="1" w:styleId="TableNormal">
+    <w:name w:val="Normal Table"/>
+    <w:uiPriority w:val="99"/>
+    <w:semiHidden/>
+    <w:unhideWhenUsed/>
+    <w:tblPr>
+      <w:tblInd w:w="0" w:type="dxa"/>
+      <w:tblCellMar>
+        <w:top w:w="0" w:type="dxa"/>
+        <w:left w:w="108" w:type="dxa"/>
+        <w:bottom w:w="0" w:type="dxa"/>
+        <w:right w:w="108" w:type="dxa"/>
+      </w:tblCellMar>
+    </w:tblPr>
+  </w:style>
+  <w:style w:type="numbering" w:default="1" w:styleId="NoList">
+    <w:name w:val="No List"/>
+    <w:uiPriority w:val="99"/>
+    <w:semiHidden/>
+    <w:unhideWhenUsed/>
+  </w:style>
+  <w:style w:type="character" w:styleId="PlaceholderText">
+    <w:name w:val="Placeholder Text"/>
+    <w:basedOn w:val="DefaultParagraphFont"/>
+    <w:uiPriority w:val="99"/>
+    <w:semiHidden/>
+    <w:rsid w:val="006A733F"/>
+    <w:rPr>
+      <w:color w:val="808080"/>
+    </w:rPr>
+  </w:style>
+</w:styles>
+</file>
+
+<file path=word/glossary/webSettings.xml><?xml version="1.0" encoding="utf-8"?>
+<w:webSettings xmlns:mc="http://schemas.openxmlformats.org/markup-compatibility/2006" xmlns:r="http://schemas.openxmlformats.org/officeDocument/2006/relationships" xmlns:w="http://schemas.openxmlformats.org/wordprocessingml/2006/main" xmlns:w14="http://schemas.microsoft.com/office/word/2010/wordml" mc:Ignorable="w14">
+  <w:optimizeForBrowser/>
+  <w:allowPNG/>
+</w:webSettings>
+</file>
+
 <file path=word/theme/theme1.xml><?xml version="1.0" encoding="utf-8"?>
 <a:theme xmlns:a="http://schemas.openxmlformats.org/drawingml/2006/main" name="Office Theme">
   <a:themeElements>
@@ -24521,7 +26927,7 @@
 </file>
 
 <file path=customXml/itemProps2.xml><?xml version="1.0" encoding="utf-8"?>
-<ds:datastoreItem xmlns:ds="http://schemas.openxmlformats.org/officeDocument/2006/customXml" ds:itemID="{8E4454F1-CF65-4279-977D-2A7EA2E76081}">
+<ds:datastoreItem xmlns:ds="http://schemas.openxmlformats.org/officeDocument/2006/customXml" ds:itemID="{E8304519-1775-4781-A772-95FAF3FB0E19}">
   <ds:schemaRefs>
     <ds:schemaRef ds:uri="http://schemas.openxmlformats.org/officeDocument/2006/bibliography"/>
   </ds:schemaRefs>

</xml_diff>

<commit_message>
Copy over incorrect commit of 21MTC files from master.
</commit_message>
<xml_diff>
--- a/drafts/S-9.1.1.3 21MTC Decoder Interface.docx
+++ b/drafts/S-9.1.1.3 21MTC Decoder Interface.docx
@@ -1,6 +1,6 @@
 
 <file path=word/document.xml><?xml version="1.0" encoding="utf-8"?>
-<w:document xmlns:wpc="http://schemas.microsoft.com/office/word/2010/wordprocessingCanvas" xmlns:mc="http://schemas.openxmlformats.org/markup-compatibility/2006" xmlns:o="urn:schemas-microsoft-com:office:office" xmlns:r="http://schemas.openxmlformats.org/officeDocument/2006/relationships" xmlns:m="http://schemas.openxmlformats.org/officeDocument/2006/math" xmlns:v="urn:schemas-microsoft-com:vml" xmlns:wp14="http://schemas.microsoft.com/office/word/2010/wordprocessingDrawing" xmlns:wp="http://schemas.openxmlformats.org/drawingml/2006/wordprocessingDrawing" xmlns:w10="urn:schemas-microsoft-com:office:word" xmlns:w="http://schemas.openxmlformats.org/wordprocessingml/2006/main" xmlns:w14="http://schemas.microsoft.com/office/word/2010/wordml" xmlns:w15="http://schemas.microsoft.com/office/word/2012/wordml" xmlns:wpg="http://schemas.microsoft.com/office/word/2010/wordprocessingGroup" xmlns:wpi="http://schemas.microsoft.com/office/word/2010/wordprocessingInk" xmlns:wne="http://schemas.microsoft.com/office/word/2006/wordml" xmlns:wps="http://schemas.microsoft.com/office/word/2010/wordprocessingShape" mc:Ignorable="w14 w15 wp14">
+<w:document xmlns:wpc="http://schemas.microsoft.com/office/word/2010/wordprocessingCanvas" xmlns:cx="http://schemas.microsoft.com/office/drawing/2014/chartex" xmlns:cx1="http://schemas.microsoft.com/office/drawing/2015/9/8/chartex" xmlns:cx2="http://schemas.microsoft.com/office/drawing/2015/10/21/chartex" xmlns:cx3="http://schemas.microsoft.com/office/drawing/2016/5/9/chartex" xmlns:cx4="http://schemas.microsoft.com/office/drawing/2016/5/10/chartex" xmlns:cx5="http://schemas.microsoft.com/office/drawing/2016/5/11/chartex" xmlns:cx6="http://schemas.microsoft.com/office/drawing/2016/5/12/chartex" xmlns:cx7="http://schemas.microsoft.com/office/drawing/2016/5/13/chartex" xmlns:cx8="http://schemas.microsoft.com/office/drawing/2016/5/14/chartex" xmlns:mc="http://schemas.openxmlformats.org/markup-compatibility/2006" xmlns:aink="http://schemas.microsoft.com/office/drawing/2016/ink" xmlns:am3d="http://schemas.microsoft.com/office/drawing/2017/model3d" xmlns:o="urn:schemas-microsoft-com:office:office" xmlns:r="http://schemas.openxmlformats.org/officeDocument/2006/relationships" xmlns:m="http://schemas.openxmlformats.org/officeDocument/2006/math" xmlns:v="urn:schemas-microsoft-com:vml" xmlns:wp14="http://schemas.microsoft.com/office/word/2010/wordprocessingDrawing" xmlns:wp="http://schemas.openxmlformats.org/drawingml/2006/wordprocessingDrawing" xmlns:w10="urn:schemas-microsoft-com:office:word" xmlns:w="http://schemas.openxmlformats.org/wordprocessingml/2006/main" xmlns:w14="http://schemas.microsoft.com/office/word/2010/wordml" xmlns:w15="http://schemas.microsoft.com/office/word/2012/wordml" xmlns:w16cex="http://schemas.microsoft.com/office/word/2018/wordml/cex" xmlns:w16cid="http://schemas.microsoft.com/office/word/2016/wordml/cid" xmlns:w16="http://schemas.microsoft.com/office/word/2018/wordml" xmlns:w16se="http://schemas.microsoft.com/office/word/2015/wordml/symex" xmlns:wpg="http://schemas.microsoft.com/office/word/2010/wordprocessingGroup" xmlns:wpi="http://schemas.microsoft.com/office/word/2010/wordprocessingInk" xmlns:wne="http://schemas.microsoft.com/office/word/2006/wordml" xmlns:wps="http://schemas.microsoft.com/office/word/2010/wordprocessingShape" mc:Ignorable="w14 w15 w16se w16cid w16 w16cex wp14">
   <w:body>
     <w:p>
       <w:pPr>
@@ -381,8 +381,8 @@
         <w:tblLook w:val="04A0" w:firstRow="1" w:lastRow="0" w:firstColumn="1" w:lastColumn="0" w:noHBand="0" w:noVBand="1"/>
       </w:tblPr>
       <w:tblGrid>
-        <w:gridCol w:w="1619"/>
-        <w:gridCol w:w="7371"/>
+        <w:gridCol w:w="1620"/>
+        <w:gridCol w:w="7380"/>
       </w:tblGrid>
       <w:tr>
         <w:tc>
@@ -1036,7 +1036,6 @@
           <w:sz w:val="18"/>
           <w:szCs w:val="18"/>
         </w:rPr>
-        <w:lastRenderedPageBreak/>
         <w:drawing>
           <wp:inline distT="0" distB="0" distL="0" distR="0" wp14:anchorId="7AD48EC4" wp14:editId="5BFEE270">
             <wp:extent cx="5542915" cy="1509376"/>
@@ -1167,8 +1166,8 @@
         <w:tblLook w:val="04A0" w:firstRow="1" w:lastRow="0" w:firstColumn="1" w:lastColumn="0" w:noHBand="0" w:noVBand="1"/>
       </w:tblPr>
       <w:tblGrid>
-        <w:gridCol w:w="4818"/>
-        <w:gridCol w:w="4830"/>
+        <w:gridCol w:w="4932"/>
+        <w:gridCol w:w="4932"/>
       </w:tblGrid>
       <w:tr>
         <w:tc>
@@ -2543,7 +2542,6 @@
         <w:rPr>
           <w:rFonts w:eastAsia="Calibri"/>
         </w:rPr>
-        <w:lastRenderedPageBreak/>
         <w:t>Requirements for the vehicle</w:t>
       </w:r>
     </w:p>
@@ -3076,6 +3074,7 @@
         <w:spacing w:after="160" w:line="259" w:lineRule="auto"/>
         <w:jc w:val="both"/>
       </w:pPr>
+      <w:proofErr w:type="gramStart"/>
       <w:r>
         <w:rPr>
           <w:rFonts w:ascii="Calibri" w:eastAsia="Calibri" w:hAnsi="Calibri"/>
@@ -3088,7 +3087,14 @@
         <w:rPr>
           <w:szCs w:val="24"/>
         </w:rPr>
-        <w:t>The compact variant results in the lowest possible overall height. Here the decoder</w:t>
+        <w:t>The</w:t>
+      </w:r>
+      <w:proofErr w:type="gramEnd"/>
+      <w:r>
+        <w:rPr>
+          <w:szCs w:val="24"/>
+        </w:rPr>
+        <w:t xml:space="preserve"> compact variant results in the lowest possible overall height. Here the decoder</w:t>
       </w:r>
       <w:r>
         <w:rPr>
@@ -3270,7 +3276,6 @@
         <w:rPr>
           <w:rFonts w:eastAsia="Calibri"/>
         </w:rPr>
-        <w:lastRenderedPageBreak/>
         <w:t>Rotated variant</w:t>
       </w:r>
     </w:p>
@@ -3896,7 +3901,6 @@
         <w:ind w:left="720"/>
       </w:pPr>
       <w:r>
-        <w:lastRenderedPageBreak/>
         <w:t>Pin Assignments</w:t>
       </w:r>
     </w:p>
@@ -3970,12 +3974,12 @@
           <w:tcPr>
             <w:tcW w:w="703" w:type="dxa"/>
             <w:tcBorders>
-              <w:top w:val="single" w:sz="4" w:space="0" w:color="000000"/>
-              <w:left w:val="single" w:sz="4" w:space="0" w:color="000000"/>
-              <w:bottom w:val="single" w:sz="4" w:space="0" w:color="000000"/>
-              <w:right w:val="single" w:sz="4" w:space="0" w:color="000000"/>
+              <w:top w:val="single" w:sz="4" w:space="0" w:color="000000" w:themeColor="text1"/>
+              <w:left w:val="single" w:sz="4" w:space="0" w:color="000000" w:themeColor="text1"/>
+              <w:bottom w:val="single" w:sz="4" w:space="0" w:color="000000" w:themeColor="text1"/>
+              <w:right w:val="single" w:sz="4" w:space="0" w:color="000000" w:themeColor="text1"/>
             </w:tcBorders>
-            <w:shd w:val="clear" w:color="auto" w:fill="D9D9D9"/>
+            <w:shd w:val="clear" w:color="auto" w:fill="D9D9D9" w:themeFill="background1" w:themeFillShade="D9"/>
             <w:vAlign w:val="center"/>
           </w:tcPr>
           <w:p>
@@ -4005,12 +4009,12 @@
           <w:tcPr>
             <w:tcW w:w="1320" w:type="dxa"/>
             <w:tcBorders>
-              <w:top w:val="single" w:sz="4" w:space="0" w:color="000000"/>
-              <w:left w:val="single" w:sz="4" w:space="0" w:color="000000"/>
-              <w:bottom w:val="single" w:sz="4" w:space="0" w:color="000000"/>
-              <w:right w:val="single" w:sz="4" w:space="0" w:color="000000"/>
+              <w:top w:val="single" w:sz="4" w:space="0" w:color="000000" w:themeColor="text1"/>
+              <w:left w:val="single" w:sz="4" w:space="0" w:color="000000" w:themeColor="text1"/>
+              <w:bottom w:val="single" w:sz="4" w:space="0" w:color="000000" w:themeColor="text1"/>
+              <w:right w:val="single" w:sz="4" w:space="0" w:color="000000" w:themeColor="text1"/>
             </w:tcBorders>
-            <w:shd w:val="clear" w:color="auto" w:fill="D9D9D9"/>
+            <w:shd w:val="clear" w:color="auto" w:fill="D9D9D9" w:themeFill="background1" w:themeFillShade="D9"/>
             <w:vAlign w:val="center"/>
           </w:tcPr>
           <w:p>
@@ -4040,12 +4044,12 @@
           <w:tcPr>
             <w:tcW w:w="4574" w:type="dxa"/>
             <w:tcBorders>
-              <w:top w:val="single" w:sz="4" w:space="0" w:color="000000"/>
-              <w:left w:val="single" w:sz="4" w:space="0" w:color="000000"/>
-              <w:bottom w:val="single" w:sz="4" w:space="0" w:color="000000"/>
-              <w:right w:val="single" w:sz="4" w:space="0" w:color="000000"/>
+              <w:top w:val="single" w:sz="4" w:space="0" w:color="000000" w:themeColor="text1"/>
+              <w:left w:val="single" w:sz="4" w:space="0" w:color="000000" w:themeColor="text1"/>
+              <w:bottom w:val="single" w:sz="4" w:space="0" w:color="000000" w:themeColor="text1"/>
+              <w:right w:val="single" w:sz="4" w:space="0" w:color="000000" w:themeColor="text1"/>
             </w:tcBorders>
-            <w:shd w:val="clear" w:color="auto" w:fill="D9D9D9"/>
+            <w:shd w:val="clear" w:color="auto" w:fill="D9D9D9" w:themeFill="background1" w:themeFillShade="D9"/>
             <w:vAlign w:val="center"/>
           </w:tcPr>
           <w:p>
@@ -4094,12 +4098,12 @@
           <w:tcPr>
             <w:tcW w:w="630" w:type="dxa"/>
             <w:tcBorders>
-              <w:top w:val="single" w:sz="4" w:space="0" w:color="000000"/>
-              <w:left w:val="single" w:sz="4" w:space="0" w:color="000000"/>
-              <w:bottom w:val="single" w:sz="4" w:space="0" w:color="000000"/>
-              <w:right w:val="single" w:sz="4" w:space="0" w:color="000000"/>
+              <w:top w:val="single" w:sz="4" w:space="0" w:color="000000" w:themeColor="text1"/>
+              <w:left w:val="single" w:sz="4" w:space="0" w:color="000000" w:themeColor="text1"/>
+              <w:bottom w:val="single" w:sz="4" w:space="0" w:color="000000" w:themeColor="text1"/>
+              <w:right w:val="single" w:sz="4" w:space="0" w:color="000000" w:themeColor="text1"/>
             </w:tcBorders>
-            <w:shd w:val="clear" w:color="auto" w:fill="D9D9D9"/>
+            <w:shd w:val="clear" w:color="auto" w:fill="D9D9D9" w:themeFill="background1" w:themeFillShade="D9"/>
             <w:vAlign w:val="center"/>
           </w:tcPr>
           <w:p>
@@ -4154,12 +4158,12 @@
           <w:tcPr>
             <w:tcW w:w="703" w:type="dxa"/>
             <w:tcBorders>
-              <w:top w:val="single" w:sz="4" w:space="0" w:color="000000"/>
-              <w:left w:val="single" w:sz="4" w:space="0" w:color="000000"/>
-              <w:bottom w:val="single" w:sz="4" w:space="0" w:color="000000"/>
-              <w:right w:val="single" w:sz="4" w:space="0" w:color="000000"/>
+              <w:top w:val="single" w:sz="4" w:space="0" w:color="000000" w:themeColor="text1"/>
+              <w:left w:val="single" w:sz="4" w:space="0" w:color="000000" w:themeColor="text1"/>
+              <w:bottom w:val="single" w:sz="4" w:space="0" w:color="000000" w:themeColor="text1"/>
+              <w:right w:val="single" w:sz="4" w:space="0" w:color="000000" w:themeColor="text1"/>
             </w:tcBorders>
-            <w:shd w:val="clear" w:color="auto" w:fill="D9D9D9"/>
+            <w:shd w:val="clear" w:color="auto" w:fill="D9D9D9" w:themeFill="background1" w:themeFillShade="D9"/>
           </w:tcPr>
           <w:p>
             <w:pPr>
@@ -4190,10 +4194,10 @@
           <w:tcPr>
             <w:tcW w:w="1320" w:type="dxa"/>
             <w:tcBorders>
-              <w:top w:val="single" w:sz="4" w:space="0" w:color="000000"/>
-              <w:left w:val="single" w:sz="4" w:space="0" w:color="000000"/>
-              <w:bottom w:val="single" w:sz="4" w:space="0" w:color="000000"/>
-              <w:right w:val="single" w:sz="4" w:space="0" w:color="000000"/>
+              <w:top w:val="single" w:sz="4" w:space="0" w:color="000000" w:themeColor="text1"/>
+              <w:left w:val="single" w:sz="4" w:space="0" w:color="000000" w:themeColor="text1"/>
+              <w:bottom w:val="single" w:sz="4" w:space="0" w:color="000000" w:themeColor="text1"/>
+              <w:right w:val="single" w:sz="4" w:space="0" w:color="000000" w:themeColor="text1"/>
             </w:tcBorders>
           </w:tcPr>
           <w:p>
@@ -4220,10 +4224,10 @@
           <w:tcPr>
             <w:tcW w:w="4574" w:type="dxa"/>
             <w:tcBorders>
-              <w:top w:val="single" w:sz="4" w:space="0" w:color="000000"/>
-              <w:left w:val="single" w:sz="4" w:space="0" w:color="000000"/>
-              <w:bottom w:val="single" w:sz="4" w:space="0" w:color="000000"/>
-              <w:right w:val="single" w:sz="4" w:space="0" w:color="000000"/>
+              <w:top w:val="single" w:sz="4" w:space="0" w:color="000000" w:themeColor="text1"/>
+              <w:left w:val="single" w:sz="4" w:space="0" w:color="000000" w:themeColor="text1"/>
+              <w:bottom w:val="single" w:sz="4" w:space="0" w:color="000000" w:themeColor="text1"/>
+              <w:right w:val="single" w:sz="4" w:space="0" w:color="000000" w:themeColor="text1"/>
             </w:tcBorders>
           </w:tcPr>
           <w:p>
@@ -4284,10 +4288,10 @@
           <w:tcPr>
             <w:tcW w:w="630" w:type="dxa"/>
             <w:tcBorders>
-              <w:top w:val="single" w:sz="4" w:space="0" w:color="000000"/>
-              <w:left w:val="single" w:sz="4" w:space="0" w:color="000000"/>
-              <w:bottom w:val="single" w:sz="4" w:space="0" w:color="000000"/>
-              <w:right w:val="single" w:sz="4" w:space="0" w:color="000000"/>
+              <w:top w:val="single" w:sz="4" w:space="0" w:color="000000" w:themeColor="text1"/>
+              <w:left w:val="single" w:sz="4" w:space="0" w:color="000000" w:themeColor="text1"/>
+              <w:bottom w:val="single" w:sz="4" w:space="0" w:color="000000" w:themeColor="text1"/>
+              <w:right w:val="single" w:sz="4" w:space="0" w:color="000000" w:themeColor="text1"/>
             </w:tcBorders>
           </w:tcPr>
           <w:p>
@@ -4323,12 +4327,12 @@
           <w:tcPr>
             <w:tcW w:w="703" w:type="dxa"/>
             <w:tcBorders>
-              <w:top w:val="single" w:sz="4" w:space="0" w:color="000000"/>
-              <w:left w:val="single" w:sz="4" w:space="0" w:color="000000"/>
-              <w:bottom w:val="single" w:sz="4" w:space="0" w:color="000000"/>
-              <w:right w:val="single" w:sz="4" w:space="0" w:color="000000"/>
+              <w:top w:val="single" w:sz="4" w:space="0" w:color="000000" w:themeColor="text1"/>
+              <w:left w:val="single" w:sz="4" w:space="0" w:color="000000" w:themeColor="text1"/>
+              <w:bottom w:val="single" w:sz="4" w:space="0" w:color="000000" w:themeColor="text1"/>
+              <w:right w:val="single" w:sz="4" w:space="0" w:color="000000" w:themeColor="text1"/>
             </w:tcBorders>
-            <w:shd w:val="clear" w:color="auto" w:fill="D9D9D9"/>
+            <w:shd w:val="clear" w:color="auto" w:fill="D9D9D9" w:themeFill="background1" w:themeFillShade="D9"/>
           </w:tcPr>
           <w:p>
             <w:pPr>
@@ -4359,10 +4363,10 @@
           <w:tcPr>
             <w:tcW w:w="1320" w:type="dxa"/>
             <w:tcBorders>
-              <w:top w:val="single" w:sz="4" w:space="0" w:color="000000"/>
-              <w:left w:val="single" w:sz="4" w:space="0" w:color="000000"/>
-              <w:bottom w:val="single" w:sz="4" w:space="0" w:color="000000"/>
-              <w:right w:val="single" w:sz="4" w:space="0" w:color="000000"/>
+              <w:top w:val="single" w:sz="4" w:space="0" w:color="000000" w:themeColor="text1"/>
+              <w:left w:val="single" w:sz="4" w:space="0" w:color="000000" w:themeColor="text1"/>
+              <w:bottom w:val="single" w:sz="4" w:space="0" w:color="000000" w:themeColor="text1"/>
+              <w:right w:val="single" w:sz="4" w:space="0" w:color="000000" w:themeColor="text1"/>
             </w:tcBorders>
           </w:tcPr>
           <w:p>
@@ -4389,10 +4393,10 @@
           <w:tcPr>
             <w:tcW w:w="4574" w:type="dxa"/>
             <w:tcBorders>
-              <w:top w:val="single" w:sz="4" w:space="0" w:color="000000"/>
-              <w:left w:val="single" w:sz="4" w:space="0" w:color="000000"/>
-              <w:bottom w:val="single" w:sz="4" w:space="0" w:color="000000"/>
-              <w:right w:val="single" w:sz="4" w:space="0" w:color="000000"/>
+              <w:top w:val="single" w:sz="4" w:space="0" w:color="000000" w:themeColor="text1"/>
+              <w:left w:val="single" w:sz="4" w:space="0" w:color="000000" w:themeColor="text1"/>
+              <w:bottom w:val="single" w:sz="4" w:space="0" w:color="000000" w:themeColor="text1"/>
+              <w:right w:val="single" w:sz="4" w:space="0" w:color="000000" w:themeColor="text1"/>
             </w:tcBorders>
           </w:tcPr>
           <w:p>
@@ -4453,10 +4457,10 @@
           <w:tcPr>
             <w:tcW w:w="630" w:type="dxa"/>
             <w:tcBorders>
-              <w:top w:val="single" w:sz="4" w:space="0" w:color="000000"/>
-              <w:left w:val="single" w:sz="4" w:space="0" w:color="000000"/>
-              <w:bottom w:val="single" w:sz="4" w:space="0" w:color="000000"/>
-              <w:right w:val="single" w:sz="4" w:space="0" w:color="000000"/>
+              <w:top w:val="single" w:sz="4" w:space="0" w:color="000000" w:themeColor="text1"/>
+              <w:left w:val="single" w:sz="4" w:space="0" w:color="000000" w:themeColor="text1"/>
+              <w:bottom w:val="single" w:sz="4" w:space="0" w:color="000000" w:themeColor="text1"/>
+              <w:right w:val="single" w:sz="4" w:space="0" w:color="000000" w:themeColor="text1"/>
             </w:tcBorders>
           </w:tcPr>
           <w:p>
@@ -4492,12 +4496,12 @@
           <w:tcPr>
             <w:tcW w:w="703" w:type="dxa"/>
             <w:tcBorders>
-              <w:top w:val="single" w:sz="4" w:space="0" w:color="000000"/>
-              <w:left w:val="single" w:sz="4" w:space="0" w:color="000000"/>
-              <w:bottom w:val="single" w:sz="4" w:space="0" w:color="000000"/>
-              <w:right w:val="single" w:sz="4" w:space="0" w:color="000000"/>
+              <w:top w:val="single" w:sz="4" w:space="0" w:color="000000" w:themeColor="text1"/>
+              <w:left w:val="single" w:sz="4" w:space="0" w:color="000000" w:themeColor="text1"/>
+              <w:bottom w:val="single" w:sz="4" w:space="0" w:color="000000" w:themeColor="text1"/>
+              <w:right w:val="single" w:sz="4" w:space="0" w:color="000000" w:themeColor="text1"/>
             </w:tcBorders>
-            <w:shd w:val="clear" w:color="auto" w:fill="D9D9D9"/>
+            <w:shd w:val="clear" w:color="auto" w:fill="D9D9D9" w:themeFill="background1" w:themeFillShade="D9"/>
           </w:tcPr>
           <w:p>
             <w:pPr>
@@ -4528,10 +4532,10 @@
           <w:tcPr>
             <w:tcW w:w="1320" w:type="dxa"/>
             <w:tcBorders>
-              <w:top w:val="single" w:sz="4" w:space="0" w:color="000000"/>
-              <w:left w:val="single" w:sz="4" w:space="0" w:color="000000"/>
-              <w:bottom w:val="single" w:sz="4" w:space="0" w:color="000000"/>
-              <w:right w:val="single" w:sz="4" w:space="0" w:color="000000"/>
+              <w:top w:val="single" w:sz="4" w:space="0" w:color="000000" w:themeColor="text1"/>
+              <w:left w:val="single" w:sz="4" w:space="0" w:color="000000" w:themeColor="text1"/>
+              <w:bottom w:val="single" w:sz="4" w:space="0" w:color="000000" w:themeColor="text1"/>
+              <w:right w:val="single" w:sz="4" w:space="0" w:color="000000" w:themeColor="text1"/>
             </w:tcBorders>
           </w:tcPr>
           <w:p>
@@ -4558,10 +4562,10 @@
           <w:tcPr>
             <w:tcW w:w="4574" w:type="dxa"/>
             <w:tcBorders>
-              <w:top w:val="single" w:sz="4" w:space="0" w:color="000000"/>
-              <w:left w:val="single" w:sz="4" w:space="0" w:color="000000"/>
-              <w:bottom w:val="single" w:sz="4" w:space="0" w:color="000000"/>
-              <w:right w:val="single" w:sz="4" w:space="0" w:color="000000"/>
+              <w:top w:val="single" w:sz="4" w:space="0" w:color="000000" w:themeColor="text1"/>
+              <w:left w:val="single" w:sz="4" w:space="0" w:color="000000" w:themeColor="text1"/>
+              <w:bottom w:val="single" w:sz="4" w:space="0" w:color="000000" w:themeColor="text1"/>
+              <w:right w:val="single" w:sz="4" w:space="0" w:color="000000" w:themeColor="text1"/>
             </w:tcBorders>
           </w:tcPr>
           <w:p>
@@ -4588,10 +4592,10 @@
           <w:tcPr>
             <w:tcW w:w="630" w:type="dxa"/>
             <w:tcBorders>
-              <w:top w:val="single" w:sz="4" w:space="0" w:color="000000"/>
-              <w:left w:val="single" w:sz="4" w:space="0" w:color="000000"/>
-              <w:bottom w:val="single" w:sz="4" w:space="0" w:color="000000"/>
-              <w:right w:val="single" w:sz="4" w:space="0" w:color="000000"/>
+              <w:top w:val="single" w:sz="4" w:space="0" w:color="000000" w:themeColor="text1"/>
+              <w:left w:val="single" w:sz="4" w:space="0" w:color="000000" w:themeColor="text1"/>
+              <w:bottom w:val="single" w:sz="4" w:space="0" w:color="000000" w:themeColor="text1"/>
+              <w:right w:val="single" w:sz="4" w:space="0" w:color="000000" w:themeColor="text1"/>
             </w:tcBorders>
           </w:tcPr>
           <w:p>
@@ -4627,12 +4631,12 @@
           <w:tcPr>
             <w:tcW w:w="703" w:type="dxa"/>
             <w:tcBorders>
-              <w:top w:val="single" w:sz="4" w:space="0" w:color="000000"/>
-              <w:left w:val="single" w:sz="4" w:space="0" w:color="000000"/>
-              <w:bottom w:val="single" w:sz="4" w:space="0" w:color="000000"/>
-              <w:right w:val="single" w:sz="4" w:space="0" w:color="000000"/>
+              <w:top w:val="single" w:sz="4" w:space="0" w:color="000000" w:themeColor="text1"/>
+              <w:left w:val="single" w:sz="4" w:space="0" w:color="000000" w:themeColor="text1"/>
+              <w:bottom w:val="single" w:sz="4" w:space="0" w:color="000000" w:themeColor="text1"/>
+              <w:right w:val="single" w:sz="4" w:space="0" w:color="000000" w:themeColor="text1"/>
             </w:tcBorders>
-            <w:shd w:val="clear" w:color="auto" w:fill="D9D9D9"/>
+            <w:shd w:val="clear" w:color="auto" w:fill="D9D9D9" w:themeFill="background1" w:themeFillShade="D9"/>
           </w:tcPr>
           <w:p>
             <w:pPr>
@@ -4663,10 +4667,10 @@
           <w:tcPr>
             <w:tcW w:w="1320" w:type="dxa"/>
             <w:tcBorders>
-              <w:top w:val="single" w:sz="4" w:space="0" w:color="000000"/>
-              <w:left w:val="single" w:sz="4" w:space="0" w:color="000000"/>
-              <w:bottom w:val="single" w:sz="4" w:space="0" w:color="000000"/>
-              <w:right w:val="single" w:sz="4" w:space="0" w:color="000000"/>
+              <w:top w:val="single" w:sz="4" w:space="0" w:color="000000" w:themeColor="text1"/>
+              <w:left w:val="single" w:sz="4" w:space="0" w:color="000000" w:themeColor="text1"/>
+              <w:bottom w:val="single" w:sz="4" w:space="0" w:color="000000" w:themeColor="text1"/>
+              <w:right w:val="single" w:sz="4" w:space="0" w:color="000000" w:themeColor="text1"/>
             </w:tcBorders>
           </w:tcPr>
           <w:p>
@@ -4693,10 +4697,10 @@
           <w:tcPr>
             <w:tcW w:w="4574" w:type="dxa"/>
             <w:tcBorders>
-              <w:top w:val="single" w:sz="4" w:space="0" w:color="000000"/>
-              <w:left w:val="single" w:sz="4" w:space="0" w:color="000000"/>
-              <w:bottom w:val="single" w:sz="4" w:space="0" w:color="000000"/>
-              <w:right w:val="single" w:sz="4" w:space="0" w:color="000000"/>
+              <w:top w:val="single" w:sz="4" w:space="0" w:color="000000" w:themeColor="text1"/>
+              <w:left w:val="single" w:sz="4" w:space="0" w:color="000000" w:themeColor="text1"/>
+              <w:bottom w:val="single" w:sz="4" w:space="0" w:color="000000" w:themeColor="text1"/>
+              <w:right w:val="single" w:sz="4" w:space="0" w:color="000000" w:themeColor="text1"/>
             </w:tcBorders>
           </w:tcPr>
           <w:p>
@@ -4723,10 +4727,10 @@
           <w:tcPr>
             <w:tcW w:w="630" w:type="dxa"/>
             <w:tcBorders>
-              <w:top w:val="single" w:sz="4" w:space="0" w:color="000000"/>
-              <w:left w:val="single" w:sz="4" w:space="0" w:color="000000"/>
-              <w:bottom w:val="single" w:sz="4" w:space="0" w:color="000000"/>
-              <w:right w:val="single" w:sz="4" w:space="0" w:color="000000"/>
+              <w:top w:val="single" w:sz="4" w:space="0" w:color="000000" w:themeColor="text1"/>
+              <w:left w:val="single" w:sz="4" w:space="0" w:color="000000" w:themeColor="text1"/>
+              <w:bottom w:val="single" w:sz="4" w:space="0" w:color="000000" w:themeColor="text1"/>
+              <w:right w:val="single" w:sz="4" w:space="0" w:color="000000" w:themeColor="text1"/>
             </w:tcBorders>
           </w:tcPr>
           <w:p>
@@ -4762,12 +4766,12 @@
           <w:tcPr>
             <w:tcW w:w="703" w:type="dxa"/>
             <w:tcBorders>
-              <w:top w:val="single" w:sz="4" w:space="0" w:color="000000"/>
-              <w:left w:val="single" w:sz="4" w:space="0" w:color="000000"/>
-              <w:bottom w:val="single" w:sz="4" w:space="0" w:color="000000"/>
-              <w:right w:val="single" w:sz="4" w:space="0" w:color="000000"/>
+              <w:top w:val="single" w:sz="4" w:space="0" w:color="000000" w:themeColor="text1"/>
+              <w:left w:val="single" w:sz="4" w:space="0" w:color="000000" w:themeColor="text1"/>
+              <w:bottom w:val="single" w:sz="4" w:space="0" w:color="000000" w:themeColor="text1"/>
+              <w:right w:val="single" w:sz="4" w:space="0" w:color="000000" w:themeColor="text1"/>
             </w:tcBorders>
-            <w:shd w:val="clear" w:color="auto" w:fill="D9D9D9"/>
+            <w:shd w:val="clear" w:color="auto" w:fill="D9D9D9" w:themeFill="background1" w:themeFillShade="D9"/>
           </w:tcPr>
           <w:p>
             <w:pPr>
@@ -4798,10 +4802,10 @@
           <w:tcPr>
             <w:tcW w:w="1320" w:type="dxa"/>
             <w:tcBorders>
-              <w:top w:val="single" w:sz="4" w:space="0" w:color="000000"/>
-              <w:left w:val="single" w:sz="4" w:space="0" w:color="000000"/>
-              <w:bottom w:val="single" w:sz="4" w:space="0" w:color="000000"/>
-              <w:right w:val="single" w:sz="4" w:space="0" w:color="000000"/>
+              <w:top w:val="single" w:sz="4" w:space="0" w:color="000000" w:themeColor="text1"/>
+              <w:left w:val="single" w:sz="4" w:space="0" w:color="000000" w:themeColor="text1"/>
+              <w:bottom w:val="single" w:sz="4" w:space="0" w:color="000000" w:themeColor="text1"/>
+              <w:right w:val="single" w:sz="4" w:space="0" w:color="000000" w:themeColor="text1"/>
             </w:tcBorders>
           </w:tcPr>
           <w:p>
@@ -4828,10 +4832,10 @@
           <w:tcPr>
             <w:tcW w:w="4574" w:type="dxa"/>
             <w:tcBorders>
-              <w:top w:val="single" w:sz="4" w:space="0" w:color="000000"/>
-              <w:left w:val="single" w:sz="4" w:space="0" w:color="000000"/>
-              <w:bottom w:val="single" w:sz="4" w:space="0" w:color="000000"/>
-              <w:right w:val="single" w:sz="4" w:space="0" w:color="000000"/>
+              <w:top w:val="single" w:sz="4" w:space="0" w:color="000000" w:themeColor="text1"/>
+              <w:left w:val="single" w:sz="4" w:space="0" w:color="000000" w:themeColor="text1"/>
+              <w:bottom w:val="single" w:sz="4" w:space="0" w:color="000000" w:themeColor="text1"/>
+              <w:right w:val="single" w:sz="4" w:space="0" w:color="000000" w:themeColor="text1"/>
             </w:tcBorders>
           </w:tcPr>
           <w:p>
@@ -4892,10 +4896,10 @@
           <w:tcPr>
             <w:tcW w:w="630" w:type="dxa"/>
             <w:tcBorders>
-              <w:top w:val="single" w:sz="4" w:space="0" w:color="000000"/>
-              <w:left w:val="single" w:sz="4" w:space="0" w:color="000000"/>
-              <w:bottom w:val="single" w:sz="4" w:space="0" w:color="000000"/>
-              <w:right w:val="single" w:sz="4" w:space="0" w:color="000000"/>
+              <w:top w:val="single" w:sz="4" w:space="0" w:color="000000" w:themeColor="text1"/>
+              <w:left w:val="single" w:sz="4" w:space="0" w:color="000000" w:themeColor="text1"/>
+              <w:bottom w:val="single" w:sz="4" w:space="0" w:color="000000" w:themeColor="text1"/>
+              <w:right w:val="single" w:sz="4" w:space="0" w:color="000000" w:themeColor="text1"/>
             </w:tcBorders>
           </w:tcPr>
           <w:p>
@@ -4931,12 +4935,12 @@
           <w:tcPr>
             <w:tcW w:w="703" w:type="dxa"/>
             <w:tcBorders>
-              <w:top w:val="single" w:sz="4" w:space="0" w:color="000000"/>
-              <w:left w:val="single" w:sz="4" w:space="0" w:color="000000"/>
-              <w:bottom w:val="single" w:sz="4" w:space="0" w:color="000000"/>
-              <w:right w:val="single" w:sz="4" w:space="0" w:color="000000"/>
+              <w:top w:val="single" w:sz="4" w:space="0" w:color="000000" w:themeColor="text1"/>
+              <w:left w:val="single" w:sz="4" w:space="0" w:color="000000" w:themeColor="text1"/>
+              <w:bottom w:val="single" w:sz="4" w:space="0" w:color="000000" w:themeColor="text1"/>
+              <w:right w:val="single" w:sz="4" w:space="0" w:color="000000" w:themeColor="text1"/>
             </w:tcBorders>
-            <w:shd w:val="clear" w:color="auto" w:fill="D9D9D9"/>
+            <w:shd w:val="clear" w:color="auto" w:fill="D9D9D9" w:themeFill="background1" w:themeFillShade="D9"/>
           </w:tcPr>
           <w:p>
             <w:pPr>
@@ -4967,10 +4971,10 @@
           <w:tcPr>
             <w:tcW w:w="1320" w:type="dxa"/>
             <w:tcBorders>
-              <w:top w:val="single" w:sz="4" w:space="0" w:color="000000"/>
-              <w:left w:val="single" w:sz="4" w:space="0" w:color="000000"/>
-              <w:bottom w:val="single" w:sz="4" w:space="0" w:color="000000"/>
-              <w:right w:val="single" w:sz="4" w:space="0" w:color="000000"/>
+              <w:top w:val="single" w:sz="4" w:space="0" w:color="000000" w:themeColor="text1"/>
+              <w:left w:val="single" w:sz="4" w:space="0" w:color="000000" w:themeColor="text1"/>
+              <w:bottom w:val="single" w:sz="4" w:space="0" w:color="000000" w:themeColor="text1"/>
+              <w:right w:val="single" w:sz="4" w:space="0" w:color="000000" w:themeColor="text1"/>
             </w:tcBorders>
           </w:tcPr>
           <w:p>
@@ -4997,10 +5001,10 @@
           <w:tcPr>
             <w:tcW w:w="4574" w:type="dxa"/>
             <w:tcBorders>
-              <w:top w:val="single" w:sz="4" w:space="0" w:color="000000"/>
-              <w:left w:val="single" w:sz="4" w:space="0" w:color="000000"/>
-              <w:bottom w:val="single" w:sz="4" w:space="0" w:color="000000"/>
-              <w:right w:val="single" w:sz="4" w:space="0" w:color="000000"/>
+              <w:top w:val="single" w:sz="4" w:space="0" w:color="000000" w:themeColor="text1"/>
+              <w:left w:val="single" w:sz="4" w:space="0" w:color="000000" w:themeColor="text1"/>
+              <w:bottom w:val="single" w:sz="4" w:space="0" w:color="000000" w:themeColor="text1"/>
+              <w:right w:val="single" w:sz="4" w:space="0" w:color="000000" w:themeColor="text1"/>
             </w:tcBorders>
           </w:tcPr>
           <w:p>
@@ -5061,10 +5065,10 @@
           <w:tcPr>
             <w:tcW w:w="630" w:type="dxa"/>
             <w:tcBorders>
-              <w:top w:val="single" w:sz="4" w:space="0" w:color="000000"/>
-              <w:left w:val="single" w:sz="4" w:space="0" w:color="000000"/>
-              <w:bottom w:val="single" w:sz="4" w:space="0" w:color="000000"/>
-              <w:right w:val="single" w:sz="4" w:space="0" w:color="000000"/>
+              <w:top w:val="single" w:sz="4" w:space="0" w:color="000000" w:themeColor="text1"/>
+              <w:left w:val="single" w:sz="4" w:space="0" w:color="000000" w:themeColor="text1"/>
+              <w:bottom w:val="single" w:sz="4" w:space="0" w:color="000000" w:themeColor="text1"/>
+              <w:right w:val="single" w:sz="4" w:space="0" w:color="000000" w:themeColor="text1"/>
             </w:tcBorders>
           </w:tcPr>
           <w:p>
@@ -5100,12 +5104,12 @@
           <w:tcPr>
             <w:tcW w:w="703" w:type="dxa"/>
             <w:tcBorders>
-              <w:top w:val="single" w:sz="4" w:space="0" w:color="000000"/>
-              <w:left w:val="single" w:sz="4" w:space="0" w:color="000000"/>
-              <w:bottom w:val="single" w:sz="4" w:space="0" w:color="000000"/>
-              <w:right w:val="single" w:sz="4" w:space="0" w:color="000000"/>
+              <w:top w:val="single" w:sz="4" w:space="0" w:color="000000" w:themeColor="text1"/>
+              <w:left w:val="single" w:sz="4" w:space="0" w:color="000000" w:themeColor="text1"/>
+              <w:bottom w:val="single" w:sz="4" w:space="0" w:color="000000" w:themeColor="text1"/>
+              <w:right w:val="single" w:sz="4" w:space="0" w:color="000000" w:themeColor="text1"/>
             </w:tcBorders>
-            <w:shd w:val="clear" w:color="auto" w:fill="D9D9D9"/>
+            <w:shd w:val="clear" w:color="auto" w:fill="D9D9D9" w:themeFill="background1" w:themeFillShade="D9"/>
           </w:tcPr>
           <w:p>
             <w:pPr>
@@ -5136,10 +5140,10 @@
           <w:tcPr>
             <w:tcW w:w="1320" w:type="dxa"/>
             <w:tcBorders>
-              <w:top w:val="single" w:sz="4" w:space="0" w:color="000000"/>
-              <w:left w:val="single" w:sz="4" w:space="0" w:color="000000"/>
-              <w:bottom w:val="single" w:sz="4" w:space="0" w:color="000000"/>
-              <w:right w:val="single" w:sz="4" w:space="0" w:color="000000"/>
+              <w:top w:val="single" w:sz="4" w:space="0" w:color="000000" w:themeColor="text1"/>
+              <w:left w:val="single" w:sz="4" w:space="0" w:color="000000" w:themeColor="text1"/>
+              <w:bottom w:val="single" w:sz="4" w:space="0" w:color="000000" w:themeColor="text1"/>
+              <w:right w:val="single" w:sz="4" w:space="0" w:color="000000" w:themeColor="text1"/>
             </w:tcBorders>
           </w:tcPr>
           <w:p>
@@ -5166,10 +5170,10 @@
           <w:tcPr>
             <w:tcW w:w="4574" w:type="dxa"/>
             <w:tcBorders>
-              <w:top w:val="single" w:sz="4" w:space="0" w:color="000000"/>
-              <w:left w:val="single" w:sz="4" w:space="0" w:color="000000"/>
-              <w:bottom w:val="single" w:sz="4" w:space="0" w:color="000000"/>
-              <w:right w:val="single" w:sz="4" w:space="0" w:color="000000"/>
+              <w:top w:val="single" w:sz="4" w:space="0" w:color="000000" w:themeColor="text1"/>
+              <w:left w:val="single" w:sz="4" w:space="0" w:color="000000" w:themeColor="text1"/>
+              <w:bottom w:val="single" w:sz="4" w:space="0" w:color="000000" w:themeColor="text1"/>
+              <w:right w:val="single" w:sz="4" w:space="0" w:color="000000" w:themeColor="text1"/>
             </w:tcBorders>
           </w:tcPr>
           <w:p>
@@ -5247,10 +5251,10 @@
           <w:tcPr>
             <w:tcW w:w="630" w:type="dxa"/>
             <w:tcBorders>
-              <w:top w:val="single" w:sz="4" w:space="0" w:color="000000"/>
-              <w:left w:val="single" w:sz="4" w:space="0" w:color="000000"/>
-              <w:bottom w:val="single" w:sz="4" w:space="0" w:color="000000"/>
-              <w:right w:val="single" w:sz="4" w:space="0" w:color="000000"/>
+              <w:top w:val="single" w:sz="4" w:space="0" w:color="000000" w:themeColor="text1"/>
+              <w:left w:val="single" w:sz="4" w:space="0" w:color="000000" w:themeColor="text1"/>
+              <w:bottom w:val="single" w:sz="4" w:space="0" w:color="000000" w:themeColor="text1"/>
+              <w:right w:val="single" w:sz="4" w:space="0" w:color="000000" w:themeColor="text1"/>
             </w:tcBorders>
           </w:tcPr>
           <w:p>
@@ -5286,12 +5290,12 @@
           <w:tcPr>
             <w:tcW w:w="703" w:type="dxa"/>
             <w:tcBorders>
-              <w:top w:val="single" w:sz="4" w:space="0" w:color="000000"/>
-              <w:left w:val="single" w:sz="4" w:space="0" w:color="000000"/>
-              <w:bottom w:val="single" w:sz="4" w:space="0" w:color="000000"/>
-              <w:right w:val="single" w:sz="4" w:space="0" w:color="000000"/>
+              <w:top w:val="single" w:sz="4" w:space="0" w:color="000000" w:themeColor="text1"/>
+              <w:left w:val="single" w:sz="4" w:space="0" w:color="000000" w:themeColor="text1"/>
+              <w:bottom w:val="single" w:sz="4" w:space="0" w:color="000000" w:themeColor="text1"/>
+              <w:right w:val="single" w:sz="4" w:space="0" w:color="000000" w:themeColor="text1"/>
             </w:tcBorders>
-            <w:shd w:val="clear" w:color="auto" w:fill="D9D9D9"/>
+            <w:shd w:val="clear" w:color="auto" w:fill="D9D9D9" w:themeFill="background1" w:themeFillShade="D9"/>
           </w:tcPr>
           <w:p>
             <w:pPr>
@@ -5322,10 +5326,10 @@
           <w:tcPr>
             <w:tcW w:w="1320" w:type="dxa"/>
             <w:tcBorders>
-              <w:top w:val="single" w:sz="4" w:space="0" w:color="000000"/>
-              <w:left w:val="single" w:sz="4" w:space="0" w:color="000000"/>
-              <w:bottom w:val="single" w:sz="4" w:space="0" w:color="000000"/>
-              <w:right w:val="single" w:sz="4" w:space="0" w:color="000000"/>
+              <w:top w:val="single" w:sz="4" w:space="0" w:color="000000" w:themeColor="text1"/>
+              <w:left w:val="single" w:sz="4" w:space="0" w:color="000000" w:themeColor="text1"/>
+              <w:bottom w:val="single" w:sz="4" w:space="0" w:color="000000" w:themeColor="text1"/>
+              <w:right w:val="single" w:sz="4" w:space="0" w:color="000000" w:themeColor="text1"/>
             </w:tcBorders>
           </w:tcPr>
           <w:p>
@@ -5352,10 +5356,10 @@
           <w:tcPr>
             <w:tcW w:w="4574" w:type="dxa"/>
             <w:tcBorders>
-              <w:top w:val="single" w:sz="4" w:space="0" w:color="000000"/>
-              <w:left w:val="single" w:sz="4" w:space="0" w:color="000000"/>
-              <w:bottom w:val="single" w:sz="4" w:space="0" w:color="000000"/>
-              <w:right w:val="single" w:sz="4" w:space="0" w:color="000000"/>
+              <w:top w:val="single" w:sz="4" w:space="0" w:color="000000" w:themeColor="text1"/>
+              <w:left w:val="single" w:sz="4" w:space="0" w:color="000000" w:themeColor="text1"/>
+              <w:bottom w:val="single" w:sz="4" w:space="0" w:color="000000" w:themeColor="text1"/>
+              <w:right w:val="single" w:sz="4" w:space="0" w:color="000000" w:themeColor="text1"/>
             </w:tcBorders>
           </w:tcPr>
           <w:p>
@@ -5433,10 +5437,10 @@
           <w:tcPr>
             <w:tcW w:w="630" w:type="dxa"/>
             <w:tcBorders>
-              <w:top w:val="single" w:sz="4" w:space="0" w:color="000000"/>
-              <w:left w:val="single" w:sz="4" w:space="0" w:color="000000"/>
-              <w:bottom w:val="single" w:sz="4" w:space="0" w:color="000000"/>
-              <w:right w:val="single" w:sz="4" w:space="0" w:color="000000"/>
+              <w:top w:val="single" w:sz="4" w:space="0" w:color="000000" w:themeColor="text1"/>
+              <w:left w:val="single" w:sz="4" w:space="0" w:color="000000" w:themeColor="text1"/>
+              <w:bottom w:val="single" w:sz="4" w:space="0" w:color="000000" w:themeColor="text1"/>
+              <w:right w:val="single" w:sz="4" w:space="0" w:color="000000" w:themeColor="text1"/>
             </w:tcBorders>
           </w:tcPr>
           <w:p>
@@ -5472,12 +5476,12 @@
           <w:tcPr>
             <w:tcW w:w="703" w:type="dxa"/>
             <w:tcBorders>
-              <w:top w:val="single" w:sz="4" w:space="0" w:color="000000"/>
-              <w:left w:val="single" w:sz="4" w:space="0" w:color="000000"/>
-              <w:bottom w:val="single" w:sz="4" w:space="0" w:color="000000"/>
-              <w:right w:val="single" w:sz="4" w:space="0" w:color="000000"/>
+              <w:top w:val="single" w:sz="4" w:space="0" w:color="000000" w:themeColor="text1"/>
+              <w:left w:val="single" w:sz="4" w:space="0" w:color="000000" w:themeColor="text1"/>
+              <w:bottom w:val="single" w:sz="4" w:space="0" w:color="000000" w:themeColor="text1"/>
+              <w:right w:val="single" w:sz="4" w:space="0" w:color="000000" w:themeColor="text1"/>
             </w:tcBorders>
-            <w:shd w:val="clear" w:color="auto" w:fill="D9D9D9"/>
+            <w:shd w:val="clear" w:color="auto" w:fill="D9D9D9" w:themeFill="background1" w:themeFillShade="D9"/>
           </w:tcPr>
           <w:p>
             <w:pPr>
@@ -5508,10 +5512,10 @@
           <w:tcPr>
             <w:tcW w:w="1320" w:type="dxa"/>
             <w:tcBorders>
-              <w:top w:val="single" w:sz="4" w:space="0" w:color="000000"/>
-              <w:left w:val="single" w:sz="4" w:space="0" w:color="000000"/>
-              <w:bottom w:val="single" w:sz="4" w:space="0" w:color="000000"/>
-              <w:right w:val="single" w:sz="4" w:space="0" w:color="000000"/>
+              <w:top w:val="single" w:sz="4" w:space="0" w:color="000000" w:themeColor="text1"/>
+              <w:left w:val="single" w:sz="4" w:space="0" w:color="000000" w:themeColor="text1"/>
+              <w:bottom w:val="single" w:sz="4" w:space="0" w:color="000000" w:themeColor="text1"/>
+              <w:right w:val="single" w:sz="4" w:space="0" w:color="000000" w:themeColor="text1"/>
             </w:tcBorders>
           </w:tcPr>
           <w:p>
@@ -5538,10 +5542,10 @@
           <w:tcPr>
             <w:tcW w:w="4574" w:type="dxa"/>
             <w:tcBorders>
-              <w:top w:val="single" w:sz="4" w:space="0" w:color="000000"/>
-              <w:left w:val="single" w:sz="4" w:space="0" w:color="000000"/>
-              <w:bottom w:val="single" w:sz="4" w:space="0" w:color="000000"/>
-              <w:right w:val="single" w:sz="4" w:space="0" w:color="000000"/>
+              <w:top w:val="single" w:sz="4" w:space="0" w:color="000000" w:themeColor="text1"/>
+              <w:left w:val="single" w:sz="4" w:space="0" w:color="000000" w:themeColor="text1"/>
+              <w:bottom w:val="single" w:sz="4" w:space="0" w:color="000000" w:themeColor="text1"/>
+              <w:right w:val="single" w:sz="4" w:space="0" w:color="000000" w:themeColor="text1"/>
             </w:tcBorders>
           </w:tcPr>
           <w:p>
@@ -5619,10 +5623,10 @@
           <w:tcPr>
             <w:tcW w:w="630" w:type="dxa"/>
             <w:tcBorders>
-              <w:top w:val="single" w:sz="4" w:space="0" w:color="000000"/>
-              <w:left w:val="single" w:sz="4" w:space="0" w:color="000000"/>
-              <w:bottom w:val="single" w:sz="4" w:space="0" w:color="000000"/>
-              <w:right w:val="single" w:sz="4" w:space="0" w:color="000000"/>
+              <w:top w:val="single" w:sz="4" w:space="0" w:color="000000" w:themeColor="text1"/>
+              <w:left w:val="single" w:sz="4" w:space="0" w:color="000000" w:themeColor="text1"/>
+              <w:bottom w:val="single" w:sz="4" w:space="0" w:color="000000" w:themeColor="text1"/>
+              <w:right w:val="single" w:sz="4" w:space="0" w:color="000000" w:themeColor="text1"/>
             </w:tcBorders>
           </w:tcPr>
           <w:p>
@@ -5658,12 +5662,12 @@
           <w:tcPr>
             <w:tcW w:w="703" w:type="dxa"/>
             <w:tcBorders>
-              <w:top w:val="single" w:sz="4" w:space="0" w:color="000000"/>
-              <w:left w:val="single" w:sz="4" w:space="0" w:color="000000"/>
-              <w:bottom w:val="single" w:sz="4" w:space="0" w:color="000000"/>
-              <w:right w:val="single" w:sz="4" w:space="0" w:color="000000"/>
+              <w:top w:val="single" w:sz="4" w:space="0" w:color="000000" w:themeColor="text1"/>
+              <w:left w:val="single" w:sz="4" w:space="0" w:color="000000" w:themeColor="text1"/>
+              <w:bottom w:val="single" w:sz="4" w:space="0" w:color="000000" w:themeColor="text1"/>
+              <w:right w:val="single" w:sz="4" w:space="0" w:color="000000" w:themeColor="text1"/>
             </w:tcBorders>
-            <w:shd w:val="clear" w:color="auto" w:fill="D9D9D9"/>
+            <w:shd w:val="clear" w:color="auto" w:fill="D9D9D9" w:themeFill="background1" w:themeFillShade="D9"/>
           </w:tcPr>
           <w:p>
             <w:pPr>
@@ -5694,10 +5698,10 @@
           <w:tcPr>
             <w:tcW w:w="1320" w:type="dxa"/>
             <w:tcBorders>
-              <w:top w:val="single" w:sz="4" w:space="0" w:color="000000"/>
-              <w:left w:val="single" w:sz="4" w:space="0" w:color="000000"/>
-              <w:bottom w:val="single" w:sz="4" w:space="0" w:color="000000"/>
-              <w:right w:val="single" w:sz="4" w:space="0" w:color="000000"/>
+              <w:top w:val="single" w:sz="4" w:space="0" w:color="000000" w:themeColor="text1"/>
+              <w:left w:val="single" w:sz="4" w:space="0" w:color="000000" w:themeColor="text1"/>
+              <w:bottom w:val="single" w:sz="4" w:space="0" w:color="000000" w:themeColor="text1"/>
+              <w:right w:val="single" w:sz="4" w:space="0" w:color="000000" w:themeColor="text1"/>
             </w:tcBorders>
           </w:tcPr>
           <w:p>
@@ -5724,10 +5728,10 @@
           <w:tcPr>
             <w:tcW w:w="4574" w:type="dxa"/>
             <w:tcBorders>
-              <w:top w:val="single" w:sz="4" w:space="0" w:color="000000"/>
-              <w:left w:val="single" w:sz="4" w:space="0" w:color="000000"/>
-              <w:bottom w:val="single" w:sz="4" w:space="0" w:color="000000"/>
-              <w:right w:val="single" w:sz="4" w:space="0" w:color="000000"/>
+              <w:top w:val="single" w:sz="4" w:space="0" w:color="000000" w:themeColor="text1"/>
+              <w:left w:val="single" w:sz="4" w:space="0" w:color="000000" w:themeColor="text1"/>
+              <w:bottom w:val="single" w:sz="4" w:space="0" w:color="000000" w:themeColor="text1"/>
+              <w:right w:val="single" w:sz="4" w:space="0" w:color="000000" w:themeColor="text1"/>
             </w:tcBorders>
           </w:tcPr>
           <w:p>
@@ -5805,10 +5809,10 @@
           <w:tcPr>
             <w:tcW w:w="630" w:type="dxa"/>
             <w:tcBorders>
-              <w:top w:val="single" w:sz="4" w:space="0" w:color="000000"/>
-              <w:left w:val="single" w:sz="4" w:space="0" w:color="000000"/>
-              <w:bottom w:val="single" w:sz="4" w:space="0" w:color="000000"/>
-              <w:right w:val="single" w:sz="4" w:space="0" w:color="000000"/>
+              <w:top w:val="single" w:sz="4" w:space="0" w:color="000000" w:themeColor="text1"/>
+              <w:left w:val="single" w:sz="4" w:space="0" w:color="000000" w:themeColor="text1"/>
+              <w:bottom w:val="single" w:sz="4" w:space="0" w:color="000000" w:themeColor="text1"/>
+              <w:right w:val="single" w:sz="4" w:space="0" w:color="000000" w:themeColor="text1"/>
             </w:tcBorders>
           </w:tcPr>
           <w:p>
@@ -5844,12 +5848,12 @@
           <w:tcPr>
             <w:tcW w:w="703" w:type="dxa"/>
             <w:tcBorders>
-              <w:top w:val="single" w:sz="4" w:space="0" w:color="000000"/>
-              <w:left w:val="single" w:sz="4" w:space="0" w:color="000000"/>
-              <w:bottom w:val="single" w:sz="4" w:space="0" w:color="000000"/>
-              <w:right w:val="single" w:sz="4" w:space="0" w:color="000000"/>
+              <w:top w:val="single" w:sz="4" w:space="0" w:color="000000" w:themeColor="text1"/>
+              <w:left w:val="single" w:sz="4" w:space="0" w:color="000000" w:themeColor="text1"/>
+              <w:bottom w:val="single" w:sz="4" w:space="0" w:color="000000" w:themeColor="text1"/>
+              <w:right w:val="single" w:sz="4" w:space="0" w:color="000000" w:themeColor="text1"/>
             </w:tcBorders>
-            <w:shd w:val="clear" w:color="auto" w:fill="D9D9D9"/>
+            <w:shd w:val="clear" w:color="auto" w:fill="D9D9D9" w:themeFill="background1" w:themeFillShade="D9"/>
           </w:tcPr>
           <w:p>
             <w:pPr>
@@ -5880,10 +5884,10 @@
           <w:tcPr>
             <w:tcW w:w="1320" w:type="dxa"/>
             <w:tcBorders>
-              <w:top w:val="single" w:sz="4" w:space="0" w:color="000000"/>
-              <w:left w:val="single" w:sz="4" w:space="0" w:color="000000"/>
-              <w:bottom w:val="single" w:sz="4" w:space="0" w:color="000000"/>
-              <w:right w:val="single" w:sz="4" w:space="0" w:color="000000"/>
+              <w:top w:val="single" w:sz="4" w:space="0" w:color="000000" w:themeColor="text1"/>
+              <w:left w:val="single" w:sz="4" w:space="0" w:color="000000" w:themeColor="text1"/>
+              <w:bottom w:val="single" w:sz="4" w:space="0" w:color="000000" w:themeColor="text1"/>
+              <w:right w:val="single" w:sz="4" w:space="0" w:color="000000" w:themeColor="text1"/>
             </w:tcBorders>
           </w:tcPr>
           <w:p>
@@ -5910,10 +5914,10 @@
           <w:tcPr>
             <w:tcW w:w="4574" w:type="dxa"/>
             <w:tcBorders>
-              <w:top w:val="single" w:sz="4" w:space="0" w:color="000000"/>
-              <w:left w:val="single" w:sz="4" w:space="0" w:color="000000"/>
-              <w:bottom w:val="single" w:sz="4" w:space="0" w:color="000000"/>
-              <w:right w:val="single" w:sz="4" w:space="0" w:color="000000"/>
+              <w:top w:val="single" w:sz="4" w:space="0" w:color="000000" w:themeColor="text1"/>
+              <w:left w:val="single" w:sz="4" w:space="0" w:color="000000" w:themeColor="text1"/>
+              <w:bottom w:val="single" w:sz="4" w:space="0" w:color="000000" w:themeColor="text1"/>
+              <w:right w:val="single" w:sz="4" w:space="0" w:color="000000" w:themeColor="text1"/>
             </w:tcBorders>
           </w:tcPr>
           <w:p>
@@ -5957,10 +5961,10 @@
           <w:tcPr>
             <w:tcW w:w="630" w:type="dxa"/>
             <w:tcBorders>
-              <w:top w:val="single" w:sz="4" w:space="0" w:color="000000"/>
-              <w:left w:val="single" w:sz="4" w:space="0" w:color="000000"/>
-              <w:bottom w:val="single" w:sz="4" w:space="0" w:color="000000"/>
-              <w:right w:val="single" w:sz="4" w:space="0" w:color="000000"/>
+              <w:top w:val="single" w:sz="4" w:space="0" w:color="000000" w:themeColor="text1"/>
+              <w:left w:val="single" w:sz="4" w:space="0" w:color="000000" w:themeColor="text1"/>
+              <w:bottom w:val="single" w:sz="4" w:space="0" w:color="000000" w:themeColor="text1"/>
+              <w:right w:val="single" w:sz="4" w:space="0" w:color="000000" w:themeColor="text1"/>
             </w:tcBorders>
           </w:tcPr>
           <w:p>
@@ -5987,12 +5991,12 @@
           <w:tcPr>
             <w:tcW w:w="703" w:type="dxa"/>
             <w:tcBorders>
-              <w:top w:val="single" w:sz="4" w:space="0" w:color="000000"/>
-              <w:left w:val="single" w:sz="4" w:space="0" w:color="000000"/>
-              <w:bottom w:val="single" w:sz="4" w:space="0" w:color="000000"/>
-              <w:right w:val="single" w:sz="4" w:space="0" w:color="000000"/>
+              <w:top w:val="single" w:sz="4" w:space="0" w:color="000000" w:themeColor="text1"/>
+              <w:left w:val="single" w:sz="4" w:space="0" w:color="000000" w:themeColor="text1"/>
+              <w:bottom w:val="single" w:sz="4" w:space="0" w:color="000000" w:themeColor="text1"/>
+              <w:right w:val="single" w:sz="4" w:space="0" w:color="000000" w:themeColor="text1"/>
             </w:tcBorders>
-            <w:shd w:val="clear" w:color="auto" w:fill="D9D9D9"/>
+            <w:shd w:val="clear" w:color="auto" w:fill="D9D9D9" w:themeFill="background1" w:themeFillShade="D9"/>
           </w:tcPr>
           <w:p>
             <w:pPr>
@@ -6023,10 +6027,10 @@
           <w:tcPr>
             <w:tcW w:w="1320" w:type="dxa"/>
             <w:tcBorders>
-              <w:top w:val="single" w:sz="4" w:space="0" w:color="000000"/>
-              <w:left w:val="single" w:sz="4" w:space="0" w:color="000000"/>
-              <w:bottom w:val="single" w:sz="4" w:space="0" w:color="000000"/>
-              <w:right w:val="single" w:sz="4" w:space="0" w:color="000000"/>
+              <w:top w:val="single" w:sz="4" w:space="0" w:color="000000" w:themeColor="text1"/>
+              <w:left w:val="single" w:sz="4" w:space="0" w:color="000000" w:themeColor="text1"/>
+              <w:bottom w:val="single" w:sz="4" w:space="0" w:color="000000" w:themeColor="text1"/>
+              <w:right w:val="single" w:sz="4" w:space="0" w:color="000000" w:themeColor="text1"/>
             </w:tcBorders>
           </w:tcPr>
           <w:p>
@@ -6053,10 +6057,10 @@
           <w:tcPr>
             <w:tcW w:w="4574" w:type="dxa"/>
             <w:tcBorders>
-              <w:top w:val="single" w:sz="4" w:space="0" w:color="000000"/>
-              <w:left w:val="single" w:sz="4" w:space="0" w:color="000000"/>
-              <w:bottom w:val="single" w:sz="4" w:space="0" w:color="000000"/>
-              <w:right w:val="single" w:sz="4" w:space="0" w:color="000000"/>
+              <w:top w:val="single" w:sz="4" w:space="0" w:color="000000" w:themeColor="text1"/>
+              <w:left w:val="single" w:sz="4" w:space="0" w:color="000000" w:themeColor="text1"/>
+              <w:bottom w:val="single" w:sz="4" w:space="0" w:color="000000" w:themeColor="text1"/>
+              <w:right w:val="single" w:sz="4" w:space="0" w:color="000000" w:themeColor="text1"/>
             </w:tcBorders>
           </w:tcPr>
           <w:p>
@@ -6117,10 +6121,10 @@
           <w:tcPr>
             <w:tcW w:w="630" w:type="dxa"/>
             <w:tcBorders>
-              <w:top w:val="single" w:sz="4" w:space="0" w:color="000000"/>
-              <w:left w:val="single" w:sz="4" w:space="0" w:color="000000"/>
-              <w:bottom w:val="single" w:sz="4" w:space="0" w:color="000000"/>
-              <w:right w:val="single" w:sz="4" w:space="0" w:color="000000"/>
+              <w:top w:val="single" w:sz="4" w:space="0" w:color="000000" w:themeColor="text1"/>
+              <w:left w:val="single" w:sz="4" w:space="0" w:color="000000" w:themeColor="text1"/>
+              <w:bottom w:val="single" w:sz="4" w:space="0" w:color="000000" w:themeColor="text1"/>
+              <w:right w:val="single" w:sz="4" w:space="0" w:color="000000" w:themeColor="text1"/>
             </w:tcBorders>
           </w:tcPr>
           <w:p>
@@ -6156,12 +6160,12 @@
           <w:tcPr>
             <w:tcW w:w="703" w:type="dxa"/>
             <w:tcBorders>
-              <w:top w:val="single" w:sz="4" w:space="0" w:color="000000"/>
-              <w:left w:val="single" w:sz="4" w:space="0" w:color="000000"/>
-              <w:bottom w:val="single" w:sz="4" w:space="0" w:color="000000"/>
-              <w:right w:val="single" w:sz="4" w:space="0" w:color="000000"/>
+              <w:top w:val="single" w:sz="4" w:space="0" w:color="000000" w:themeColor="text1"/>
+              <w:left w:val="single" w:sz="4" w:space="0" w:color="000000" w:themeColor="text1"/>
+              <w:bottom w:val="single" w:sz="4" w:space="0" w:color="000000" w:themeColor="text1"/>
+              <w:right w:val="single" w:sz="4" w:space="0" w:color="000000" w:themeColor="text1"/>
             </w:tcBorders>
-            <w:shd w:val="clear" w:color="auto" w:fill="D9D9D9"/>
+            <w:shd w:val="clear" w:color="auto" w:fill="D9D9D9" w:themeFill="background1" w:themeFillShade="D9"/>
           </w:tcPr>
           <w:p>
             <w:pPr>
@@ -6192,10 +6196,10 @@
           <w:tcPr>
             <w:tcW w:w="1320" w:type="dxa"/>
             <w:tcBorders>
-              <w:top w:val="single" w:sz="4" w:space="0" w:color="000000"/>
-              <w:left w:val="single" w:sz="4" w:space="0" w:color="000000"/>
-              <w:bottom w:val="single" w:sz="4" w:space="0" w:color="000000"/>
-              <w:right w:val="single" w:sz="4" w:space="0" w:color="000000"/>
+              <w:top w:val="single" w:sz="4" w:space="0" w:color="000000" w:themeColor="text1"/>
+              <w:left w:val="single" w:sz="4" w:space="0" w:color="000000" w:themeColor="text1"/>
+              <w:bottom w:val="single" w:sz="4" w:space="0" w:color="000000" w:themeColor="text1"/>
+              <w:right w:val="single" w:sz="4" w:space="0" w:color="000000" w:themeColor="text1"/>
             </w:tcBorders>
           </w:tcPr>
           <w:p>
@@ -6222,10 +6226,10 @@
           <w:tcPr>
             <w:tcW w:w="4574" w:type="dxa"/>
             <w:tcBorders>
-              <w:top w:val="single" w:sz="4" w:space="0" w:color="000000"/>
-              <w:left w:val="single" w:sz="4" w:space="0" w:color="000000"/>
-              <w:bottom w:val="single" w:sz="4" w:space="0" w:color="000000"/>
-              <w:right w:val="single" w:sz="4" w:space="0" w:color="000000"/>
+              <w:top w:val="single" w:sz="4" w:space="0" w:color="000000" w:themeColor="text1"/>
+              <w:left w:val="single" w:sz="4" w:space="0" w:color="000000" w:themeColor="text1"/>
+              <w:bottom w:val="single" w:sz="4" w:space="0" w:color="000000" w:themeColor="text1"/>
+              <w:right w:val="single" w:sz="4" w:space="0" w:color="000000" w:themeColor="text1"/>
             </w:tcBorders>
           </w:tcPr>
           <w:p>
@@ -6252,10 +6256,10 @@
           <w:tcPr>
             <w:tcW w:w="630" w:type="dxa"/>
             <w:tcBorders>
-              <w:top w:val="single" w:sz="4" w:space="0" w:color="000000"/>
-              <w:left w:val="single" w:sz="4" w:space="0" w:color="000000"/>
-              <w:bottom w:val="single" w:sz="4" w:space="0" w:color="000000"/>
-              <w:right w:val="single" w:sz="4" w:space="0" w:color="000000"/>
+              <w:top w:val="single" w:sz="4" w:space="0" w:color="000000" w:themeColor="text1"/>
+              <w:left w:val="single" w:sz="4" w:space="0" w:color="000000" w:themeColor="text1"/>
+              <w:bottom w:val="single" w:sz="4" w:space="0" w:color="000000" w:themeColor="text1"/>
+              <w:right w:val="single" w:sz="4" w:space="0" w:color="000000" w:themeColor="text1"/>
             </w:tcBorders>
           </w:tcPr>
           <w:p>
@@ -6291,12 +6295,12 @@
           <w:tcPr>
             <w:tcW w:w="703" w:type="dxa"/>
             <w:tcBorders>
-              <w:top w:val="single" w:sz="4" w:space="0" w:color="000000"/>
-              <w:left w:val="single" w:sz="4" w:space="0" w:color="000000"/>
-              <w:bottom w:val="single" w:sz="4" w:space="0" w:color="000000"/>
-              <w:right w:val="single" w:sz="4" w:space="0" w:color="000000"/>
+              <w:top w:val="single" w:sz="4" w:space="0" w:color="000000" w:themeColor="text1"/>
+              <w:left w:val="single" w:sz="4" w:space="0" w:color="000000" w:themeColor="text1"/>
+              <w:bottom w:val="single" w:sz="4" w:space="0" w:color="000000" w:themeColor="text1"/>
+              <w:right w:val="single" w:sz="4" w:space="0" w:color="000000" w:themeColor="text1"/>
             </w:tcBorders>
-            <w:shd w:val="clear" w:color="auto" w:fill="D9D9D9"/>
+            <w:shd w:val="clear" w:color="auto" w:fill="D9D9D9" w:themeFill="background1" w:themeFillShade="D9"/>
           </w:tcPr>
           <w:p>
             <w:pPr>
@@ -6327,10 +6331,10 @@
           <w:tcPr>
             <w:tcW w:w="1320" w:type="dxa"/>
             <w:tcBorders>
-              <w:top w:val="single" w:sz="4" w:space="0" w:color="000000"/>
-              <w:left w:val="single" w:sz="4" w:space="0" w:color="000000"/>
-              <w:bottom w:val="single" w:sz="4" w:space="0" w:color="000000"/>
-              <w:right w:val="single" w:sz="4" w:space="0" w:color="000000"/>
+              <w:top w:val="single" w:sz="4" w:space="0" w:color="000000" w:themeColor="text1"/>
+              <w:left w:val="single" w:sz="4" w:space="0" w:color="000000" w:themeColor="text1"/>
+              <w:bottom w:val="single" w:sz="4" w:space="0" w:color="000000" w:themeColor="text1"/>
+              <w:right w:val="single" w:sz="4" w:space="0" w:color="000000" w:themeColor="text1"/>
             </w:tcBorders>
           </w:tcPr>
           <w:p>
@@ -6357,10 +6361,10 @@
           <w:tcPr>
             <w:tcW w:w="4574" w:type="dxa"/>
             <w:tcBorders>
-              <w:top w:val="single" w:sz="4" w:space="0" w:color="000000"/>
-              <w:left w:val="single" w:sz="4" w:space="0" w:color="000000"/>
-              <w:bottom w:val="single" w:sz="4" w:space="0" w:color="000000"/>
-              <w:right w:val="single" w:sz="4" w:space="0" w:color="000000"/>
+              <w:top w:val="single" w:sz="4" w:space="0" w:color="000000" w:themeColor="text1"/>
+              <w:left w:val="single" w:sz="4" w:space="0" w:color="000000" w:themeColor="text1"/>
+              <w:bottom w:val="single" w:sz="4" w:space="0" w:color="000000" w:themeColor="text1"/>
+              <w:right w:val="single" w:sz="4" w:space="0" w:color="000000" w:themeColor="text1"/>
             </w:tcBorders>
           </w:tcPr>
           <w:p>
@@ -6387,10 +6391,10 @@
           <w:tcPr>
             <w:tcW w:w="630" w:type="dxa"/>
             <w:tcBorders>
-              <w:top w:val="single" w:sz="4" w:space="0" w:color="000000"/>
-              <w:left w:val="single" w:sz="4" w:space="0" w:color="000000"/>
-              <w:bottom w:val="single" w:sz="4" w:space="0" w:color="000000"/>
-              <w:right w:val="single" w:sz="4" w:space="0" w:color="000000"/>
+              <w:top w:val="single" w:sz="4" w:space="0" w:color="000000" w:themeColor="text1"/>
+              <w:left w:val="single" w:sz="4" w:space="0" w:color="000000" w:themeColor="text1"/>
+              <w:bottom w:val="single" w:sz="4" w:space="0" w:color="000000" w:themeColor="text1"/>
+              <w:right w:val="single" w:sz="4" w:space="0" w:color="000000" w:themeColor="text1"/>
             </w:tcBorders>
           </w:tcPr>
           <w:p>
@@ -6426,12 +6430,12 @@
           <w:tcPr>
             <w:tcW w:w="703" w:type="dxa"/>
             <w:tcBorders>
-              <w:top w:val="single" w:sz="4" w:space="0" w:color="000000"/>
-              <w:left w:val="single" w:sz="4" w:space="0" w:color="000000"/>
-              <w:bottom w:val="single" w:sz="4" w:space="0" w:color="000000"/>
-              <w:right w:val="single" w:sz="4" w:space="0" w:color="000000"/>
+              <w:top w:val="single" w:sz="4" w:space="0" w:color="000000" w:themeColor="text1"/>
+              <w:left w:val="single" w:sz="4" w:space="0" w:color="000000" w:themeColor="text1"/>
+              <w:bottom w:val="single" w:sz="4" w:space="0" w:color="000000" w:themeColor="text1"/>
+              <w:right w:val="single" w:sz="4" w:space="0" w:color="000000" w:themeColor="text1"/>
             </w:tcBorders>
-            <w:shd w:val="clear" w:color="auto" w:fill="D9D9D9"/>
+            <w:shd w:val="clear" w:color="auto" w:fill="D9D9D9" w:themeFill="background1" w:themeFillShade="D9"/>
           </w:tcPr>
           <w:p>
             <w:pPr>
@@ -6462,10 +6466,10 @@
           <w:tcPr>
             <w:tcW w:w="1320" w:type="dxa"/>
             <w:tcBorders>
-              <w:top w:val="single" w:sz="4" w:space="0" w:color="000000"/>
-              <w:left w:val="single" w:sz="4" w:space="0" w:color="000000"/>
-              <w:bottom w:val="single" w:sz="4" w:space="0" w:color="000000"/>
-              <w:right w:val="single" w:sz="4" w:space="0" w:color="000000"/>
+              <w:top w:val="single" w:sz="4" w:space="0" w:color="000000" w:themeColor="text1"/>
+              <w:left w:val="single" w:sz="4" w:space="0" w:color="000000" w:themeColor="text1"/>
+              <w:bottom w:val="single" w:sz="4" w:space="0" w:color="000000" w:themeColor="text1"/>
+              <w:right w:val="single" w:sz="4" w:space="0" w:color="000000" w:themeColor="text1"/>
             </w:tcBorders>
           </w:tcPr>
           <w:p>
@@ -6492,10 +6496,10 @@
           <w:tcPr>
             <w:tcW w:w="4574" w:type="dxa"/>
             <w:tcBorders>
-              <w:top w:val="single" w:sz="4" w:space="0" w:color="000000"/>
-              <w:left w:val="single" w:sz="4" w:space="0" w:color="000000"/>
-              <w:bottom w:val="single" w:sz="4" w:space="0" w:color="000000"/>
-              <w:right w:val="single" w:sz="4" w:space="0" w:color="000000"/>
+              <w:top w:val="single" w:sz="4" w:space="0" w:color="000000" w:themeColor="text1"/>
+              <w:left w:val="single" w:sz="4" w:space="0" w:color="000000" w:themeColor="text1"/>
+              <w:bottom w:val="single" w:sz="4" w:space="0" w:color="000000" w:themeColor="text1"/>
+              <w:right w:val="single" w:sz="4" w:space="0" w:color="000000" w:themeColor="text1"/>
             </w:tcBorders>
           </w:tcPr>
           <w:p>
@@ -6522,10 +6526,10 @@
           <w:tcPr>
             <w:tcW w:w="630" w:type="dxa"/>
             <w:tcBorders>
-              <w:top w:val="single" w:sz="4" w:space="0" w:color="000000"/>
-              <w:left w:val="single" w:sz="4" w:space="0" w:color="000000"/>
-              <w:bottom w:val="single" w:sz="4" w:space="0" w:color="000000"/>
-              <w:right w:val="single" w:sz="4" w:space="0" w:color="000000"/>
+              <w:top w:val="single" w:sz="4" w:space="0" w:color="000000" w:themeColor="text1"/>
+              <w:left w:val="single" w:sz="4" w:space="0" w:color="000000" w:themeColor="text1"/>
+              <w:bottom w:val="single" w:sz="4" w:space="0" w:color="000000" w:themeColor="text1"/>
+              <w:right w:val="single" w:sz="4" w:space="0" w:color="000000" w:themeColor="text1"/>
             </w:tcBorders>
           </w:tcPr>
           <w:p>
@@ -6561,12 +6565,12 @@
           <w:tcPr>
             <w:tcW w:w="703" w:type="dxa"/>
             <w:tcBorders>
-              <w:top w:val="single" w:sz="4" w:space="0" w:color="000000"/>
-              <w:left w:val="single" w:sz="4" w:space="0" w:color="000000"/>
-              <w:bottom w:val="single" w:sz="4" w:space="0" w:color="000000"/>
-              <w:right w:val="single" w:sz="4" w:space="0" w:color="000000"/>
+              <w:top w:val="single" w:sz="4" w:space="0" w:color="000000" w:themeColor="text1"/>
+              <w:left w:val="single" w:sz="4" w:space="0" w:color="000000" w:themeColor="text1"/>
+              <w:bottom w:val="single" w:sz="4" w:space="0" w:color="000000" w:themeColor="text1"/>
+              <w:right w:val="single" w:sz="4" w:space="0" w:color="000000" w:themeColor="text1"/>
             </w:tcBorders>
-            <w:shd w:val="clear" w:color="auto" w:fill="D9D9D9"/>
+            <w:shd w:val="clear" w:color="auto" w:fill="D9D9D9" w:themeFill="background1" w:themeFillShade="D9"/>
           </w:tcPr>
           <w:p>
             <w:pPr>
@@ -6597,10 +6601,10 @@
           <w:tcPr>
             <w:tcW w:w="1320" w:type="dxa"/>
             <w:tcBorders>
-              <w:top w:val="single" w:sz="4" w:space="0" w:color="000000"/>
-              <w:left w:val="single" w:sz="4" w:space="0" w:color="000000"/>
-              <w:bottom w:val="single" w:sz="4" w:space="0" w:color="000000"/>
-              <w:right w:val="single" w:sz="4" w:space="0" w:color="000000"/>
+              <w:top w:val="single" w:sz="4" w:space="0" w:color="000000" w:themeColor="text1"/>
+              <w:left w:val="single" w:sz="4" w:space="0" w:color="000000" w:themeColor="text1"/>
+              <w:bottom w:val="single" w:sz="4" w:space="0" w:color="000000" w:themeColor="text1"/>
+              <w:right w:val="single" w:sz="4" w:space="0" w:color="000000" w:themeColor="text1"/>
             </w:tcBorders>
           </w:tcPr>
           <w:p>
@@ -6627,10 +6631,10 @@
           <w:tcPr>
             <w:tcW w:w="4574" w:type="dxa"/>
             <w:tcBorders>
-              <w:top w:val="single" w:sz="4" w:space="0" w:color="000000"/>
-              <w:left w:val="single" w:sz="4" w:space="0" w:color="000000"/>
-              <w:bottom w:val="single" w:sz="4" w:space="0" w:color="000000"/>
-              <w:right w:val="single" w:sz="4" w:space="0" w:color="000000"/>
+              <w:top w:val="single" w:sz="4" w:space="0" w:color="000000" w:themeColor="text1"/>
+              <w:left w:val="single" w:sz="4" w:space="0" w:color="000000" w:themeColor="text1"/>
+              <w:bottom w:val="single" w:sz="4" w:space="0" w:color="000000" w:themeColor="text1"/>
+              <w:right w:val="single" w:sz="4" w:space="0" w:color="000000" w:themeColor="text1"/>
             </w:tcBorders>
           </w:tcPr>
           <w:p>
@@ -6743,10 +6747,10 @@
           <w:tcPr>
             <w:tcW w:w="630" w:type="dxa"/>
             <w:tcBorders>
-              <w:top w:val="single" w:sz="4" w:space="0" w:color="000000"/>
-              <w:left w:val="single" w:sz="4" w:space="0" w:color="000000"/>
-              <w:bottom w:val="single" w:sz="4" w:space="0" w:color="000000"/>
-              <w:right w:val="single" w:sz="4" w:space="0" w:color="000000"/>
+              <w:top w:val="single" w:sz="4" w:space="0" w:color="000000" w:themeColor="text1"/>
+              <w:left w:val="single" w:sz="4" w:space="0" w:color="000000" w:themeColor="text1"/>
+              <w:bottom w:val="single" w:sz="4" w:space="0" w:color="000000" w:themeColor="text1"/>
+              <w:right w:val="single" w:sz="4" w:space="0" w:color="000000" w:themeColor="text1"/>
             </w:tcBorders>
           </w:tcPr>
           <w:p>
@@ -6762,14 +6766,6 @@
                 <w:szCs w:val="18"/>
               </w:rPr>
             </w:pPr>
-            <w:r>
-              <w:rPr>
-                <w:rFonts w:ascii="Calibri" w:eastAsia="Arial" w:hAnsi="Calibri"/>
-                <w:sz w:val="18"/>
-                <w:szCs w:val="18"/>
-              </w:rPr>
-              <w:t>2</w:t>
-            </w:r>
           </w:p>
         </w:tc>
       </w:tr>
@@ -6782,12 +6778,12 @@
           <w:tcPr>
             <w:tcW w:w="703" w:type="dxa"/>
             <w:tcBorders>
-              <w:top w:val="single" w:sz="4" w:space="0" w:color="000000"/>
-              <w:left w:val="single" w:sz="4" w:space="0" w:color="000000"/>
-              <w:bottom w:val="single" w:sz="4" w:space="0" w:color="000000"/>
-              <w:right w:val="single" w:sz="4" w:space="0" w:color="000000"/>
+              <w:top w:val="single" w:sz="4" w:space="0" w:color="000000" w:themeColor="text1"/>
+              <w:left w:val="single" w:sz="4" w:space="0" w:color="000000" w:themeColor="text1"/>
+              <w:bottom w:val="single" w:sz="4" w:space="0" w:color="000000" w:themeColor="text1"/>
+              <w:right w:val="single" w:sz="4" w:space="0" w:color="000000" w:themeColor="text1"/>
             </w:tcBorders>
-            <w:shd w:val="clear" w:color="auto" w:fill="D9D9D9"/>
+            <w:shd w:val="clear" w:color="auto" w:fill="D9D9D9" w:themeFill="background1" w:themeFillShade="D9"/>
           </w:tcPr>
           <w:p>
             <w:pPr>
@@ -6818,10 +6814,10 @@
           <w:tcPr>
             <w:tcW w:w="1320" w:type="dxa"/>
             <w:tcBorders>
-              <w:top w:val="single" w:sz="4" w:space="0" w:color="000000"/>
-              <w:left w:val="single" w:sz="4" w:space="0" w:color="000000"/>
-              <w:bottom w:val="single" w:sz="4" w:space="0" w:color="000000"/>
-              <w:right w:val="single" w:sz="4" w:space="0" w:color="000000"/>
+              <w:top w:val="single" w:sz="4" w:space="0" w:color="000000" w:themeColor="text1"/>
+              <w:left w:val="single" w:sz="4" w:space="0" w:color="000000" w:themeColor="text1"/>
+              <w:bottom w:val="single" w:sz="4" w:space="0" w:color="000000" w:themeColor="text1"/>
+              <w:right w:val="single" w:sz="4" w:space="0" w:color="000000" w:themeColor="text1"/>
             </w:tcBorders>
           </w:tcPr>
           <w:p>
@@ -6848,10 +6844,10 @@
           <w:tcPr>
             <w:tcW w:w="4574" w:type="dxa"/>
             <w:tcBorders>
-              <w:top w:val="single" w:sz="4" w:space="0" w:color="000000"/>
-              <w:left w:val="single" w:sz="4" w:space="0" w:color="000000"/>
-              <w:bottom w:val="single" w:sz="4" w:space="0" w:color="000000"/>
-              <w:right w:val="single" w:sz="4" w:space="0" w:color="000000"/>
+              <w:top w:val="single" w:sz="4" w:space="0" w:color="000000" w:themeColor="text1"/>
+              <w:left w:val="single" w:sz="4" w:space="0" w:color="000000" w:themeColor="text1"/>
+              <w:bottom w:val="single" w:sz="4" w:space="0" w:color="000000" w:themeColor="text1"/>
+              <w:right w:val="single" w:sz="4" w:space="0" w:color="000000" w:themeColor="text1"/>
             </w:tcBorders>
           </w:tcPr>
           <w:p>
@@ -6878,10 +6874,10 @@
           <w:tcPr>
             <w:tcW w:w="630" w:type="dxa"/>
             <w:tcBorders>
-              <w:top w:val="single" w:sz="4" w:space="0" w:color="000000"/>
-              <w:left w:val="single" w:sz="4" w:space="0" w:color="000000"/>
-              <w:bottom w:val="single" w:sz="4" w:space="0" w:color="000000"/>
-              <w:right w:val="single" w:sz="4" w:space="0" w:color="000000"/>
+              <w:top w:val="single" w:sz="4" w:space="0" w:color="000000" w:themeColor="text1"/>
+              <w:left w:val="single" w:sz="4" w:space="0" w:color="000000" w:themeColor="text1"/>
+              <w:bottom w:val="single" w:sz="4" w:space="0" w:color="000000" w:themeColor="text1"/>
+              <w:right w:val="single" w:sz="4" w:space="0" w:color="000000" w:themeColor="text1"/>
             </w:tcBorders>
           </w:tcPr>
           <w:p>
@@ -6917,12 +6913,12 @@
           <w:tcPr>
             <w:tcW w:w="703" w:type="dxa"/>
             <w:tcBorders>
-              <w:top w:val="single" w:sz="4" w:space="0" w:color="000000"/>
-              <w:left w:val="single" w:sz="4" w:space="0" w:color="000000"/>
-              <w:bottom w:val="single" w:sz="4" w:space="0" w:color="000000"/>
-              <w:right w:val="single" w:sz="4" w:space="0" w:color="000000"/>
+              <w:top w:val="single" w:sz="4" w:space="0" w:color="000000" w:themeColor="text1"/>
+              <w:left w:val="single" w:sz="4" w:space="0" w:color="000000" w:themeColor="text1"/>
+              <w:bottom w:val="single" w:sz="4" w:space="0" w:color="000000" w:themeColor="text1"/>
+              <w:right w:val="single" w:sz="4" w:space="0" w:color="000000" w:themeColor="text1"/>
             </w:tcBorders>
-            <w:shd w:val="clear" w:color="auto" w:fill="D9D9D9"/>
+            <w:shd w:val="clear" w:color="auto" w:fill="D9D9D9" w:themeFill="background1" w:themeFillShade="D9"/>
           </w:tcPr>
           <w:p>
             <w:pPr>
@@ -6953,10 +6949,10 @@
           <w:tcPr>
             <w:tcW w:w="1320" w:type="dxa"/>
             <w:tcBorders>
-              <w:top w:val="single" w:sz="4" w:space="0" w:color="000000"/>
-              <w:left w:val="single" w:sz="4" w:space="0" w:color="000000"/>
-              <w:bottom w:val="single" w:sz="4" w:space="0" w:color="000000"/>
-              <w:right w:val="single" w:sz="4" w:space="0" w:color="000000"/>
+              <w:top w:val="single" w:sz="4" w:space="0" w:color="000000" w:themeColor="text1"/>
+              <w:left w:val="single" w:sz="4" w:space="0" w:color="000000" w:themeColor="text1"/>
+              <w:bottom w:val="single" w:sz="4" w:space="0" w:color="000000" w:themeColor="text1"/>
+              <w:right w:val="single" w:sz="4" w:space="0" w:color="000000" w:themeColor="text1"/>
             </w:tcBorders>
           </w:tcPr>
           <w:p>
@@ -6983,10 +6979,10 @@
           <w:tcPr>
             <w:tcW w:w="4574" w:type="dxa"/>
             <w:tcBorders>
-              <w:top w:val="single" w:sz="4" w:space="0" w:color="000000"/>
-              <w:left w:val="single" w:sz="4" w:space="0" w:color="000000"/>
-              <w:bottom w:val="single" w:sz="4" w:space="0" w:color="000000"/>
-              <w:right w:val="single" w:sz="4" w:space="0" w:color="000000"/>
+              <w:top w:val="single" w:sz="4" w:space="0" w:color="000000" w:themeColor="text1"/>
+              <w:left w:val="single" w:sz="4" w:space="0" w:color="000000" w:themeColor="text1"/>
+              <w:bottom w:val="single" w:sz="4" w:space="0" w:color="000000" w:themeColor="text1"/>
+              <w:right w:val="single" w:sz="4" w:space="0" w:color="000000" w:themeColor="text1"/>
             </w:tcBorders>
           </w:tcPr>
           <w:p>
@@ -7081,10 +7077,10 @@
           <w:tcPr>
             <w:tcW w:w="630" w:type="dxa"/>
             <w:tcBorders>
-              <w:top w:val="single" w:sz="4" w:space="0" w:color="000000"/>
-              <w:left w:val="single" w:sz="4" w:space="0" w:color="000000"/>
-              <w:bottom w:val="single" w:sz="4" w:space="0" w:color="000000"/>
-              <w:right w:val="single" w:sz="4" w:space="0" w:color="000000"/>
+              <w:top w:val="single" w:sz="4" w:space="0" w:color="000000" w:themeColor="text1"/>
+              <w:left w:val="single" w:sz="4" w:space="0" w:color="000000" w:themeColor="text1"/>
+              <w:bottom w:val="single" w:sz="4" w:space="0" w:color="000000" w:themeColor="text1"/>
+              <w:right w:val="single" w:sz="4" w:space="0" w:color="000000" w:themeColor="text1"/>
             </w:tcBorders>
           </w:tcPr>
           <w:p>
@@ -7120,12 +7116,12 @@
           <w:tcPr>
             <w:tcW w:w="703" w:type="dxa"/>
             <w:tcBorders>
-              <w:top w:val="single" w:sz="4" w:space="0" w:color="000000"/>
-              <w:left w:val="single" w:sz="4" w:space="0" w:color="000000"/>
-              <w:bottom w:val="single" w:sz="4" w:space="0" w:color="000000"/>
-              <w:right w:val="single" w:sz="4" w:space="0" w:color="000000"/>
+              <w:top w:val="single" w:sz="4" w:space="0" w:color="000000" w:themeColor="text1"/>
+              <w:left w:val="single" w:sz="4" w:space="0" w:color="000000" w:themeColor="text1"/>
+              <w:bottom w:val="single" w:sz="4" w:space="0" w:color="000000" w:themeColor="text1"/>
+              <w:right w:val="single" w:sz="4" w:space="0" w:color="000000" w:themeColor="text1"/>
             </w:tcBorders>
-            <w:shd w:val="clear" w:color="auto" w:fill="D9D9D9"/>
+            <w:shd w:val="clear" w:color="auto" w:fill="D9D9D9" w:themeFill="background1" w:themeFillShade="D9"/>
           </w:tcPr>
           <w:p>
             <w:pPr>
@@ -7156,10 +7152,10 @@
           <w:tcPr>
             <w:tcW w:w="1320" w:type="dxa"/>
             <w:tcBorders>
-              <w:top w:val="single" w:sz="4" w:space="0" w:color="000000"/>
-              <w:left w:val="single" w:sz="4" w:space="0" w:color="000000"/>
-              <w:bottom w:val="single" w:sz="4" w:space="0" w:color="000000"/>
-              <w:right w:val="single" w:sz="4" w:space="0" w:color="000000"/>
+              <w:top w:val="single" w:sz="4" w:space="0" w:color="000000" w:themeColor="text1"/>
+              <w:left w:val="single" w:sz="4" w:space="0" w:color="000000" w:themeColor="text1"/>
+              <w:bottom w:val="single" w:sz="4" w:space="0" w:color="000000" w:themeColor="text1"/>
+              <w:right w:val="single" w:sz="4" w:space="0" w:color="000000" w:themeColor="text1"/>
             </w:tcBorders>
           </w:tcPr>
           <w:p>
@@ -7186,10 +7182,10 @@
           <w:tcPr>
             <w:tcW w:w="4574" w:type="dxa"/>
             <w:tcBorders>
-              <w:top w:val="single" w:sz="4" w:space="0" w:color="000000"/>
-              <w:left w:val="single" w:sz="4" w:space="0" w:color="000000"/>
-              <w:bottom w:val="single" w:sz="4" w:space="0" w:color="000000"/>
-              <w:right w:val="single" w:sz="4" w:space="0" w:color="000000"/>
+              <w:top w:val="single" w:sz="4" w:space="0" w:color="000000" w:themeColor="text1"/>
+              <w:left w:val="single" w:sz="4" w:space="0" w:color="000000" w:themeColor="text1"/>
+              <w:bottom w:val="single" w:sz="4" w:space="0" w:color="000000" w:themeColor="text1"/>
+              <w:right w:val="single" w:sz="4" w:space="0" w:color="000000" w:themeColor="text1"/>
             </w:tcBorders>
           </w:tcPr>
           <w:p>
@@ -7284,10 +7280,10 @@
           <w:tcPr>
             <w:tcW w:w="630" w:type="dxa"/>
             <w:tcBorders>
-              <w:top w:val="single" w:sz="4" w:space="0" w:color="000000"/>
-              <w:left w:val="single" w:sz="4" w:space="0" w:color="000000"/>
-              <w:bottom w:val="single" w:sz="4" w:space="0" w:color="000000"/>
-              <w:right w:val="single" w:sz="4" w:space="0" w:color="000000"/>
+              <w:top w:val="single" w:sz="4" w:space="0" w:color="000000" w:themeColor="text1"/>
+              <w:left w:val="single" w:sz="4" w:space="0" w:color="000000" w:themeColor="text1"/>
+              <w:bottom w:val="single" w:sz="4" w:space="0" w:color="000000" w:themeColor="text1"/>
+              <w:right w:val="single" w:sz="4" w:space="0" w:color="000000" w:themeColor="text1"/>
             </w:tcBorders>
           </w:tcPr>
           <w:p>
@@ -7323,12 +7319,12 @@
           <w:tcPr>
             <w:tcW w:w="703" w:type="dxa"/>
             <w:tcBorders>
-              <w:top w:val="single" w:sz="4" w:space="0" w:color="000000"/>
-              <w:left w:val="single" w:sz="4" w:space="0" w:color="000000"/>
-              <w:bottom w:val="single" w:sz="4" w:space="0" w:color="000000"/>
-              <w:right w:val="single" w:sz="4" w:space="0" w:color="000000"/>
+              <w:top w:val="single" w:sz="4" w:space="0" w:color="000000" w:themeColor="text1"/>
+              <w:left w:val="single" w:sz="4" w:space="0" w:color="000000" w:themeColor="text1"/>
+              <w:bottom w:val="single" w:sz="4" w:space="0" w:color="000000" w:themeColor="text1"/>
+              <w:right w:val="single" w:sz="4" w:space="0" w:color="000000" w:themeColor="text1"/>
             </w:tcBorders>
-            <w:shd w:val="clear" w:color="auto" w:fill="D9D9D9"/>
+            <w:shd w:val="clear" w:color="auto" w:fill="D9D9D9" w:themeFill="background1" w:themeFillShade="D9"/>
           </w:tcPr>
           <w:p>
             <w:pPr>
@@ -7359,10 +7355,10 @@
           <w:tcPr>
             <w:tcW w:w="1320" w:type="dxa"/>
             <w:tcBorders>
-              <w:top w:val="single" w:sz="4" w:space="0" w:color="000000"/>
-              <w:left w:val="single" w:sz="4" w:space="0" w:color="000000"/>
-              <w:bottom w:val="single" w:sz="4" w:space="0" w:color="000000"/>
-              <w:right w:val="single" w:sz="4" w:space="0" w:color="000000"/>
+              <w:top w:val="single" w:sz="4" w:space="0" w:color="000000" w:themeColor="text1"/>
+              <w:left w:val="single" w:sz="4" w:space="0" w:color="000000" w:themeColor="text1"/>
+              <w:bottom w:val="single" w:sz="4" w:space="0" w:color="000000" w:themeColor="text1"/>
+              <w:right w:val="single" w:sz="4" w:space="0" w:color="000000" w:themeColor="text1"/>
             </w:tcBorders>
           </w:tcPr>
           <w:p>
@@ -7406,10 +7402,10 @@
           <w:tcPr>
             <w:tcW w:w="4574" w:type="dxa"/>
             <w:tcBorders>
-              <w:top w:val="single" w:sz="4" w:space="0" w:color="000000"/>
-              <w:left w:val="single" w:sz="4" w:space="0" w:color="000000"/>
-              <w:bottom w:val="single" w:sz="4" w:space="0" w:color="000000"/>
-              <w:right w:val="single" w:sz="4" w:space="0" w:color="000000"/>
+              <w:top w:val="single" w:sz="4" w:space="0" w:color="000000" w:themeColor="text1"/>
+              <w:left w:val="single" w:sz="4" w:space="0" w:color="000000" w:themeColor="text1"/>
+              <w:bottom w:val="single" w:sz="4" w:space="0" w:color="000000" w:themeColor="text1"/>
+              <w:right w:val="single" w:sz="4" w:space="0" w:color="000000" w:themeColor="text1"/>
             </w:tcBorders>
           </w:tcPr>
           <w:p>
@@ -7539,10 +7535,10 @@
           <w:tcPr>
             <w:tcW w:w="630" w:type="dxa"/>
             <w:tcBorders>
-              <w:top w:val="single" w:sz="4" w:space="0" w:color="000000"/>
-              <w:left w:val="single" w:sz="4" w:space="0" w:color="000000"/>
-              <w:bottom w:val="single" w:sz="4" w:space="0" w:color="000000"/>
-              <w:right w:val="single" w:sz="4" w:space="0" w:color="000000"/>
+              <w:top w:val="single" w:sz="4" w:space="0" w:color="000000" w:themeColor="text1"/>
+              <w:left w:val="single" w:sz="4" w:space="0" w:color="000000" w:themeColor="text1"/>
+              <w:bottom w:val="single" w:sz="4" w:space="0" w:color="000000" w:themeColor="text1"/>
+              <w:right w:val="single" w:sz="4" w:space="0" w:color="000000" w:themeColor="text1"/>
             </w:tcBorders>
           </w:tcPr>
           <w:p>
@@ -7558,14 +7554,6 @@
                 <w:szCs w:val="18"/>
               </w:rPr>
             </w:pPr>
-            <w:r>
-              <w:rPr>
-                <w:rFonts w:ascii="Calibri" w:eastAsia="Arial" w:hAnsi="Calibri"/>
-                <w:sz w:val="18"/>
-                <w:szCs w:val="18"/>
-              </w:rPr>
-              <w:t>2</w:t>
-            </w:r>
           </w:p>
         </w:tc>
       </w:tr>
@@ -7578,12 +7566,12 @@
           <w:tcPr>
             <w:tcW w:w="703" w:type="dxa"/>
             <w:tcBorders>
-              <w:top w:val="single" w:sz="4" w:space="0" w:color="000000"/>
-              <w:left w:val="single" w:sz="4" w:space="0" w:color="000000"/>
-              <w:bottom w:val="single" w:sz="4" w:space="0" w:color="000000"/>
-              <w:right w:val="single" w:sz="4" w:space="0" w:color="000000"/>
+              <w:top w:val="single" w:sz="4" w:space="0" w:color="000000" w:themeColor="text1"/>
+              <w:left w:val="single" w:sz="4" w:space="0" w:color="000000" w:themeColor="text1"/>
+              <w:bottom w:val="single" w:sz="4" w:space="0" w:color="000000" w:themeColor="text1"/>
+              <w:right w:val="single" w:sz="4" w:space="0" w:color="000000" w:themeColor="text1"/>
             </w:tcBorders>
-            <w:shd w:val="clear" w:color="auto" w:fill="D9D9D9"/>
+            <w:shd w:val="clear" w:color="auto" w:fill="D9D9D9" w:themeFill="background1" w:themeFillShade="D9"/>
           </w:tcPr>
           <w:p>
             <w:pPr>
@@ -7614,10 +7602,10 @@
           <w:tcPr>
             <w:tcW w:w="1320" w:type="dxa"/>
             <w:tcBorders>
-              <w:top w:val="single" w:sz="4" w:space="0" w:color="000000"/>
-              <w:left w:val="single" w:sz="4" w:space="0" w:color="000000"/>
-              <w:bottom w:val="single" w:sz="4" w:space="0" w:color="000000"/>
-              <w:right w:val="single" w:sz="4" w:space="0" w:color="000000"/>
+              <w:top w:val="single" w:sz="4" w:space="0" w:color="000000" w:themeColor="text1"/>
+              <w:left w:val="single" w:sz="4" w:space="0" w:color="000000" w:themeColor="text1"/>
+              <w:bottom w:val="single" w:sz="4" w:space="0" w:color="000000" w:themeColor="text1"/>
+              <w:right w:val="single" w:sz="4" w:space="0" w:color="000000" w:themeColor="text1"/>
             </w:tcBorders>
           </w:tcPr>
           <w:p>
@@ -7661,10 +7649,10 @@
           <w:tcPr>
             <w:tcW w:w="4574" w:type="dxa"/>
             <w:tcBorders>
-              <w:top w:val="single" w:sz="4" w:space="0" w:color="000000"/>
-              <w:left w:val="single" w:sz="4" w:space="0" w:color="000000"/>
-              <w:bottom w:val="single" w:sz="4" w:space="0" w:color="000000"/>
-              <w:right w:val="single" w:sz="4" w:space="0" w:color="000000"/>
+              <w:top w:val="single" w:sz="4" w:space="0" w:color="000000" w:themeColor="text1"/>
+              <w:left w:val="single" w:sz="4" w:space="0" w:color="000000" w:themeColor="text1"/>
+              <w:bottom w:val="single" w:sz="4" w:space="0" w:color="000000" w:themeColor="text1"/>
+              <w:right w:val="single" w:sz="4" w:space="0" w:color="000000" w:themeColor="text1"/>
             </w:tcBorders>
           </w:tcPr>
           <w:p>
@@ -7759,10 +7747,10 @@
           <w:tcPr>
             <w:tcW w:w="630" w:type="dxa"/>
             <w:tcBorders>
-              <w:top w:val="single" w:sz="4" w:space="0" w:color="000000"/>
-              <w:left w:val="single" w:sz="4" w:space="0" w:color="000000"/>
-              <w:bottom w:val="single" w:sz="4" w:space="0" w:color="000000"/>
-              <w:right w:val="single" w:sz="4" w:space="0" w:color="000000"/>
+              <w:top w:val="single" w:sz="4" w:space="0" w:color="000000" w:themeColor="text1"/>
+              <w:left w:val="single" w:sz="4" w:space="0" w:color="000000" w:themeColor="text1"/>
+              <w:bottom w:val="single" w:sz="4" w:space="0" w:color="000000" w:themeColor="text1"/>
+              <w:right w:val="single" w:sz="4" w:space="0" w:color="000000" w:themeColor="text1"/>
             </w:tcBorders>
           </w:tcPr>
           <w:p>
@@ -7798,12 +7786,12 @@
           <w:tcPr>
             <w:tcW w:w="703" w:type="dxa"/>
             <w:tcBorders>
-              <w:top w:val="single" w:sz="4" w:space="0" w:color="000000"/>
-              <w:left w:val="single" w:sz="4" w:space="0" w:color="000000"/>
-              <w:bottom w:val="single" w:sz="4" w:space="0" w:color="000000"/>
-              <w:right w:val="single" w:sz="4" w:space="0" w:color="000000"/>
+              <w:top w:val="single" w:sz="4" w:space="0" w:color="000000" w:themeColor="text1"/>
+              <w:left w:val="single" w:sz="4" w:space="0" w:color="000000" w:themeColor="text1"/>
+              <w:bottom w:val="single" w:sz="4" w:space="0" w:color="000000" w:themeColor="text1"/>
+              <w:right w:val="single" w:sz="4" w:space="0" w:color="000000" w:themeColor="text1"/>
             </w:tcBorders>
-            <w:shd w:val="clear" w:color="auto" w:fill="D9D9D9"/>
+            <w:shd w:val="clear" w:color="auto" w:fill="D9D9D9" w:themeFill="background1" w:themeFillShade="D9"/>
           </w:tcPr>
           <w:p>
             <w:pPr>
@@ -7834,10 +7822,10 @@
           <w:tcPr>
             <w:tcW w:w="1320" w:type="dxa"/>
             <w:tcBorders>
-              <w:top w:val="single" w:sz="4" w:space="0" w:color="000000"/>
-              <w:left w:val="single" w:sz="4" w:space="0" w:color="000000"/>
-              <w:bottom w:val="single" w:sz="4" w:space="0" w:color="000000"/>
-              <w:right w:val="single" w:sz="4" w:space="0" w:color="000000"/>
+              <w:top w:val="single" w:sz="4" w:space="0" w:color="000000" w:themeColor="text1"/>
+              <w:left w:val="single" w:sz="4" w:space="0" w:color="000000" w:themeColor="text1"/>
+              <w:bottom w:val="single" w:sz="4" w:space="0" w:color="000000" w:themeColor="text1"/>
+              <w:right w:val="single" w:sz="4" w:space="0" w:color="000000" w:themeColor="text1"/>
             </w:tcBorders>
           </w:tcPr>
           <w:p>
@@ -7898,10 +7886,10 @@
           <w:tcPr>
             <w:tcW w:w="4574" w:type="dxa"/>
             <w:tcBorders>
-              <w:top w:val="single" w:sz="4" w:space="0" w:color="000000"/>
-              <w:left w:val="single" w:sz="4" w:space="0" w:color="000000"/>
-              <w:bottom w:val="single" w:sz="4" w:space="0" w:color="000000"/>
-              <w:right w:val="single" w:sz="4" w:space="0" w:color="000000"/>
+              <w:top w:val="single" w:sz="4" w:space="0" w:color="000000" w:themeColor="text1"/>
+              <w:left w:val="single" w:sz="4" w:space="0" w:color="000000" w:themeColor="text1"/>
+              <w:bottom w:val="single" w:sz="4" w:space="0" w:color="000000" w:themeColor="text1"/>
+              <w:right w:val="single" w:sz="4" w:space="0" w:color="000000" w:themeColor="text1"/>
             </w:tcBorders>
           </w:tcPr>
           <w:p>
@@ -7996,10 +7984,10 @@
           <w:tcPr>
             <w:tcW w:w="630" w:type="dxa"/>
             <w:tcBorders>
-              <w:top w:val="single" w:sz="4" w:space="0" w:color="000000"/>
-              <w:left w:val="single" w:sz="4" w:space="0" w:color="000000"/>
-              <w:bottom w:val="single" w:sz="4" w:space="0" w:color="000000"/>
-              <w:right w:val="single" w:sz="4" w:space="0" w:color="000000"/>
+              <w:top w:val="single" w:sz="4" w:space="0" w:color="000000" w:themeColor="text1"/>
+              <w:left w:val="single" w:sz="4" w:space="0" w:color="000000" w:themeColor="text1"/>
+              <w:bottom w:val="single" w:sz="4" w:space="0" w:color="000000" w:themeColor="text1"/>
+              <w:right w:val="single" w:sz="4" w:space="0" w:color="000000" w:themeColor="text1"/>
             </w:tcBorders>
           </w:tcPr>
           <w:p>
@@ -8586,7 +8574,6 @@
           <w:sz w:val="22"/>
           <w:szCs w:val="22"/>
         </w:rPr>
-        <w:lastRenderedPageBreak/>
         <w:t>Group 7:</w:t>
       </w:r>
       <w:r>
@@ -9647,9 +9634,9 @@
         <w:tblLook w:val="04A0" w:firstRow="1" w:lastRow="0" w:firstColumn="1" w:lastColumn="0" w:noHBand="0" w:noVBand="1"/>
       </w:tblPr>
       <w:tblGrid>
-        <w:gridCol w:w="3214"/>
-        <w:gridCol w:w="3217"/>
-        <w:gridCol w:w="3217"/>
+        <w:gridCol w:w="3288"/>
+        <w:gridCol w:w="3288"/>
+        <w:gridCol w:w="3288"/>
       </w:tblGrid>
       <w:tr>
         <w:trPr>
@@ -11300,98 +11287,98 @@
                 </mc:Choice>
                 <mc:Fallback>
                   <w:pict>
-                    <v:group w14:anchorId="619F1FE4" id="Group 45" o:spid="_x0000_s1026" style="position:absolute;left:0;text-align:left;margin-left:21.15pt;margin-top:7.6pt;width:90pt;height:144.75pt;z-index:251659264" coordorigin="949,589" coordsize="15845,23633" o:gfxdata="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">
-                      <v:group id="Group 818" o:spid="_x0000_s1027" style="position:absolute;left:7377;top:1439;width:3239;height:19431" coordorigin="7377,1439" coordsize="1,6" o:gfxdata="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">
-                        <v:rect id="Rectangle 819" o:spid="_x0000_s1028" style="position:absolute;left:7377;top:1439;width:1;height:1;visibility:visible;mso-wrap-style:none;v-text-anchor:middle" o:gfxdata="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" fillcolor="blue">
+                    <v:group w14:anchorId="619F1FE4" id="Group 45" o:spid="_x0000_s1026" style="position:absolute;left:0;text-align:left;margin-left:21.15pt;margin-top:7.6pt;width:90pt;height:144.75pt;z-index:251659264" coordorigin="949,589" coordsize="15845,23633" o:gfxdata="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">
+                      <v:group id="Group 818" o:spid="_x0000_s1027" style="position:absolute;left:7377;top:1439;width:3239;height:19431" coordorigin="7377,1439" coordsize="1,6" o:gfxdata="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">
+                        <v:rect id="Rectangle 819" o:spid="_x0000_s1028" style="position:absolute;left:7377;top:1439;width:1;height:1;visibility:visible;mso-wrap-style:none;v-text-anchor:middle" o:gfxdata="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" fillcolor="blue">
                           <v:shadow color="#eeece1"/>
                         </v:rect>
-                        <v:rect id="Rectangle 820" o:spid="_x0000_s1029" style="position:absolute;left:7377;top:1442;width:1;height:0;visibility:visible;mso-wrap-style:none;v-text-anchor:middle" o:gfxdata="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" fillcolor="blue">
+                        <v:rect id="Rectangle 820" o:spid="_x0000_s1029" style="position:absolute;left:7377;top:1442;width:1;height:0;visibility:visible;mso-wrap-style:none;v-text-anchor:middle" o:gfxdata="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" fillcolor="blue">
                           <v:shadow color="#eeece1"/>
                         </v:rect>
-                        <v:rect id="Rectangle 821" o:spid="_x0000_s1030" style="position:absolute;left:7377;top:1440;width:1;height:0;visibility:visible;mso-wrap-style:none;v-text-anchor:middle" o:gfxdata="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" fillcolor="blue">
+                        <v:rect id="Rectangle 821" o:spid="_x0000_s1030" style="position:absolute;left:7377;top:1440;width:1;height:0;visibility:visible;mso-wrap-style:none;v-text-anchor:middle" o:gfxdata="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" fillcolor="blue">
                           <v:shadow color="#eeece1"/>
                         </v:rect>
-                        <v:rect id="Rectangle 822" o:spid="_x0000_s1031" style="position:absolute;left:7378;top:1440;width:0;height:0;visibility:visible;mso-wrap-style:none;v-text-anchor:middle" o:gfxdata="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" fillcolor="blue">
+                        <v:rect id="Rectangle 822" o:spid="_x0000_s1031" style="position:absolute;left:7378;top:1440;width:0;height:0;visibility:visible;mso-wrap-style:none;v-text-anchor:middle" o:gfxdata="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" fillcolor="blue">
                           <v:shadow color="#eeece1"/>
                         </v:rect>
-                        <v:rect id="Rectangle 823" o:spid="_x0000_s1032" style="position:absolute;left:7377;top:1441;width:1;height:0;visibility:visible;mso-wrap-style:none;v-text-anchor:middle" o:gfxdata="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" fillcolor="blue">
+                        <v:rect id="Rectangle 823" o:spid="_x0000_s1032" style="position:absolute;left:7377;top:1441;width:1;height:0;visibility:visible;mso-wrap-style:none;v-text-anchor:middle" o:gfxdata="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" fillcolor="blue">
                           <v:shadow color="#eeece1"/>
                         </v:rect>
-                        <v:rect id="Rectangle 824" o:spid="_x0000_s1033" style="position:absolute;left:7378;top:1441;width:0;height:0;visibility:visible;mso-wrap-style:none;v-text-anchor:middle" o:gfxdata="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" fillcolor="blue">
+                        <v:rect id="Rectangle 824" o:spid="_x0000_s1033" style="position:absolute;left:7378;top:1441;width:0;height:0;visibility:visible;mso-wrap-style:none;v-text-anchor:middle" o:gfxdata="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" fillcolor="blue">
                           <v:shadow color="#eeece1"/>
                         </v:rect>
-                        <v:rect id="Rectangle 825" o:spid="_x0000_s1034" style="position:absolute;left:7377;top:1441;width:1;height:0;visibility:visible;mso-wrap-style:none;v-text-anchor:middle" o:gfxdata="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" fillcolor="blue">
+                        <v:rect id="Rectangle 825" o:spid="_x0000_s1034" style="position:absolute;left:7377;top:1441;width:1;height:0;visibility:visible;mso-wrap-style:none;v-text-anchor:middle" o:gfxdata="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" fillcolor="blue">
                           <v:shadow color="#eeece1"/>
                         </v:rect>
-                        <v:rect id="Rectangle 826" o:spid="_x0000_s1035" style="position:absolute;left:7378;top:1441;width:0;height:0;visibility:visible;mso-wrap-style:none;v-text-anchor:middle" o:gfxdata="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" fillcolor="blue">
+                        <v:rect id="Rectangle 826" o:spid="_x0000_s1035" style="position:absolute;left:7378;top:1441;width:0;height:0;visibility:visible;mso-wrap-style:none;v-text-anchor:middle" o:gfxdata="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" fillcolor="blue">
                           <v:shadow color="#eeece1"/>
                         </v:rect>
-                        <v:rect id="Rectangle 827" o:spid="_x0000_s1036" style="position:absolute;left:7377;top:1442;width:1;height:0;visibility:visible;mso-wrap-style:none;v-text-anchor:middle" o:gfxdata="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" fillcolor="blue">
+                        <v:rect id="Rectangle 827" o:spid="_x0000_s1036" style="position:absolute;left:7377;top:1442;width:1;height:0;visibility:visible;mso-wrap-style:none;v-text-anchor:middle" o:gfxdata="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" fillcolor="blue">
                           <v:shadow color="#eeece1"/>
                         </v:rect>
-                        <v:rect id="Rectangle 828" o:spid="_x0000_s1037" style="position:absolute;left:7378;top:1442;width:0;height:0;visibility:visible;mso-wrap-style:none;v-text-anchor:middle" o:gfxdata="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" fillcolor="blue">
+                        <v:rect id="Rectangle 828" o:spid="_x0000_s1037" style="position:absolute;left:7378;top:1442;width:0;height:0;visibility:visible;mso-wrap-style:none;v-text-anchor:middle" o:gfxdata="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" fillcolor="blue">
                           <v:shadow color="#eeece1"/>
                         </v:rect>
-                        <v:rect id="Rectangle 829" o:spid="_x0000_s1038" style="position:absolute;left:7378;top:1442;width:0;height:0;visibility:visible;mso-wrap-style:none;v-text-anchor:middle" o:gfxdata="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" fillcolor="blue">
+                        <v:rect id="Rectangle 829" o:spid="_x0000_s1038" style="position:absolute;left:7378;top:1442;width:0;height:0;visibility:visible;mso-wrap-style:none;v-text-anchor:middle" o:gfxdata="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" fillcolor="blue">
                           <v:shadow color="#eeece1"/>
                         </v:rect>
-                        <v:rect id="Rectangle 830" o:spid="_x0000_s1039" style="position:absolute;left:7377;top:1443;width:1;height:0;visibility:visible;mso-wrap-style:none;v-text-anchor:middle" o:gfxdata="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" fillcolor="blue">
+                        <v:rect id="Rectangle 830" o:spid="_x0000_s1039" style="position:absolute;left:7377;top:1443;width:1;height:0;visibility:visible;mso-wrap-style:none;v-text-anchor:middle" o:gfxdata="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" fillcolor="blue">
                           <v:shadow color="#eeece1"/>
                         </v:rect>
-                        <v:rect id="Rectangle 831" o:spid="_x0000_s1040" style="position:absolute;left:7378;top:1443;width:0;height:0;visibility:visible;mso-wrap-style:none;v-text-anchor:middle" o:gfxdata="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" fillcolor="blue">
+                        <v:rect id="Rectangle 831" o:spid="_x0000_s1040" style="position:absolute;left:7378;top:1443;width:0;height:0;visibility:visible;mso-wrap-style:none;v-text-anchor:middle" o:gfxdata="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" fillcolor="blue">
                           <v:shadow color="#eeece1"/>
                         </v:rect>
-                        <v:rect id="Rectangle 832" o:spid="_x0000_s1041" style="position:absolute;left:7377;top:1443;width:1;height:1;visibility:visible;mso-wrap-style:none;v-text-anchor:middle" o:gfxdata="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" fillcolor="blue">
+                        <v:rect id="Rectangle 832" o:spid="_x0000_s1041" style="position:absolute;left:7377;top:1443;width:1;height:1;visibility:visible;mso-wrap-style:none;v-text-anchor:middle" o:gfxdata="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" fillcolor="blue">
                           <v:shadow color="#eeece1"/>
                         </v:rect>
-                        <v:rect id="Rectangle 833" o:spid="_x0000_s1042" style="position:absolute;left:7378;top:1443;width:0;height:1;visibility:visible;mso-wrap-style:none;v-text-anchor:middle" o:gfxdata="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" fillcolor="blue">
+                        <v:rect id="Rectangle 833" o:spid="_x0000_s1042" style="position:absolute;left:7378;top:1443;width:0;height:1;visibility:visible;mso-wrap-style:none;v-text-anchor:middle" o:gfxdata="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" fillcolor="blue">
                           <v:shadow color="#eeece1"/>
                         </v:rect>
-                        <v:rect id="Rectangle 834" o:spid="_x0000_s1043" style="position:absolute;left:7377;top:1444;width:1;height:0;visibility:visible;mso-wrap-style:none;v-text-anchor:middle" o:gfxdata="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" fillcolor="blue">
+                        <v:rect id="Rectangle 834" o:spid="_x0000_s1043" style="position:absolute;left:7377;top:1444;width:1;height:0;visibility:visible;mso-wrap-style:none;v-text-anchor:middle" o:gfxdata="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" fillcolor="blue">
                           <v:shadow color="#eeece1"/>
                         </v:rect>
-                        <v:rect id="Rectangle 835" o:spid="_x0000_s1044" style="position:absolute;left:7378;top:1444;width:0;height:0;visibility:visible;mso-wrap-style:none;v-text-anchor:middle" o:gfxdata="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" fillcolor="blue">
+                        <v:rect id="Rectangle 835" o:spid="_x0000_s1044" style="position:absolute;left:7378;top:1444;width:0;height:0;visibility:visible;mso-wrap-style:none;v-text-anchor:middle" o:gfxdata="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" fillcolor="blue">
                           <v:shadow color="#eeece1"/>
                         </v:rect>
-                        <v:rect id="Rectangle 836" o:spid="_x0000_s1045" style="position:absolute;left:7377;top:1444;width:1;height:1;visibility:visible;mso-wrap-style:none;v-text-anchor:middle" o:gfxdata="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" fillcolor="blue">
+                        <v:rect id="Rectangle 836" o:spid="_x0000_s1045" style="position:absolute;left:7377;top:1444;width:1;height:1;visibility:visible;mso-wrap-style:none;v-text-anchor:middle" o:gfxdata="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" fillcolor="blue">
                           <v:shadow color="#eeece1"/>
                         </v:rect>
-                        <v:rect id="Rectangle 837" o:spid="_x0000_s1046" style="position:absolute;left:7378;top:1444;width:0;height:1;visibility:visible;mso-wrap-style:none;v-text-anchor:middle" o:gfxdata="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" fillcolor="blue">
+                        <v:rect id="Rectangle 837" o:spid="_x0000_s1046" style="position:absolute;left:7378;top:1444;width:0;height:1;visibility:visible;mso-wrap-style:none;v-text-anchor:middle" o:gfxdata="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" fillcolor="blue">
                           <v:shadow color="#eeece1"/>
                         </v:rect>
-                        <v:rect id="Rectangle 838" o:spid="_x0000_s1047" style="position:absolute;left:7377;top:1445;width:1;height:0;visibility:visible;mso-wrap-style:none;v-text-anchor:middle" o:gfxdata="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" fillcolor="blue">
+                        <v:rect id="Rectangle 838" o:spid="_x0000_s1047" style="position:absolute;left:7377;top:1445;width:1;height:0;visibility:visible;mso-wrap-style:none;v-text-anchor:middle" o:gfxdata="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" fillcolor="blue">
                           <v:shadow color="#eeece1"/>
                         </v:rect>
-                        <v:rect id="Rectangle 839" o:spid="_x0000_s1048" style="position:absolute;left:7378;top:1445;width:0;height:0;visibility:visible;mso-wrap-style:none;v-text-anchor:middle" o:gfxdata="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" fillcolor="blue">
+                        <v:rect id="Rectangle 839" o:spid="_x0000_s1048" style="position:absolute;left:7378;top:1445;width:0;height:0;visibility:visible;mso-wrap-style:none;v-text-anchor:middle" o:gfxdata="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" fillcolor="blue">
                           <v:shadow color="#eeece1"/>
                         </v:rect>
-                        <v:rect id="Rectangle 840" o:spid="_x0000_s1049" style="position:absolute;left:7377;top:1439;width:1;height:6;visibility:visible;mso-wrap-style:none;v-text-anchor:middle" o:gfxdata="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" filled="f" fillcolor="blue" strokeweight="1pt">
+                        <v:rect id="Rectangle 840" o:spid="_x0000_s1049" style="position:absolute;left:7377;top:1439;width:1;height:6;visibility:visible;mso-wrap-style:none;v-text-anchor:middle" o:gfxdata="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" filled="f" fillcolor="blue" strokeweight="1pt">
                           <v:shadow color="#eeece1"/>
                         </v:rect>
                       </v:group>
-                      <v:line id="Line 845" o:spid="_x0000_s1050" style="position:absolute;flip:x;visibility:visible;mso-wrap-style:square" from="4520,20108" to="8108,20108" o:connectortype="straight" o:gfxdata="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" strokeweight=".5pt">
+                      <v:line id="Line 845" o:spid="_x0000_s1050" style="position:absolute;flip:x;visibility:visible;mso-wrap-style:square" from="4520,20108" to="8108,20108" o:connectortype="straight" o:gfxdata="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" strokeweight=".5pt">
                         <v:shadow color="#eeece1"/>
                       </v:line>
-                      <v:line id="Line 846" o:spid="_x0000_s1051" style="position:absolute;flip:x;visibility:visible;mso-wrap-style:square" from="4520,14774" to="8108,14774" o:connectortype="straight" o:gfxdata="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" strokeweight=".5pt">
+                      <v:line id="Line 846" o:spid="_x0000_s1051" style="position:absolute;flip:x;visibility:visible;mso-wrap-style:square" from="4520,14774" to="8108,14774" o:connectortype="straight" o:gfxdata="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" strokeweight=".5pt">
                         <v:shadow color="#eeece1"/>
                       </v:line>
-                      <v:line id="Line 847" o:spid="_x0000_s1052" style="position:absolute;flip:y;visibility:visible;mso-wrap-style:square" from="3059,12965" to="3059,18362" o:connectortype="straight" o:gfxdata="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" strokeweight=".5pt">
+                      <v:line id="Line 847" o:spid="_x0000_s1052" style="position:absolute;flip:y;visibility:visible;mso-wrap-style:square" from="3059,12965" to="3059,18362" o:connectortype="straight" o:gfxdata="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" strokeweight=".5pt">
                         <v:shadow color="#eeece1"/>
                       </v:line>
-                      <v:line id="Line 848" o:spid="_x0000_s1053" style="position:absolute;flip:x;visibility:visible;mso-wrap-style:square" from="3059,12965" to="8108,12965" o:connectortype="straight" o:gfxdata="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" strokeweight=".5pt">
+                      <v:line id="Line 848" o:spid="_x0000_s1053" style="position:absolute;flip:x;visibility:visible;mso-wrap-style:square" from="3059,12965" to="8108,12965" o:connectortype="straight" o:gfxdata="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" strokeweight=".5pt">
                         <v:shadow color="#eeece1"/>
                       </v:line>
-                      <v:line id="Line 849" o:spid="_x0000_s1054" style="position:absolute;flip:x;visibility:visible;mso-wrap-style:square" from="3059,18299" to="8108,18299" o:connectortype="straight" o:gfxdata="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" strokeweight=".5pt">
+                      <v:line id="Line 849" o:spid="_x0000_s1054" style="position:absolute;flip:x;visibility:visible;mso-wrap-style:square" from="3059,18299" to="8108,18299" o:connectortype="straight" o:gfxdata="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" strokeweight=".5pt">
                         <v:shadow color="#eeece1"/>
                       </v:line>
-                      <v:line id="Line 850" o:spid="_x0000_s1055" style="position:absolute;flip:y;visibility:visible;mso-wrap-style:square" from="4520,14774" to="4520,20172" o:connectortype="straight" o:gfxdata="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" strokeweight=".5pt">
+                      <v:line id="Line 850" o:spid="_x0000_s1055" style="position:absolute;flip:y;visibility:visible;mso-wrap-style:square" from="4520,14774" to="4520,20172" o:connectortype="straight" o:gfxdata="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" strokeweight=".5pt">
                         <v:shadow color="#eeece1"/>
                       </v:line>
                       <v:shapetype id="_x0000_t202" coordsize="21600,21600" o:spt="202" path="m,l,21600r21600,l21600,xe">
                         <v:stroke joinstyle="miter"/>
                         <v:path gradientshapeok="t" o:connecttype="rect"/>
                       </v:shapetype>
-                      <v:shape id="Textfeld 155" o:spid="_x0000_s1056" type="#_x0000_t202" style="position:absolute;left:2218;top:589;width:6404;height:4305;visibility:visible;mso-wrap-style:square;v-text-anchor:top" o:gfxdata="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" filled="f" stroked="f">
+                      <v:shape id="Textfeld 155" o:spid="_x0000_s1056" type="#_x0000_t202" style="position:absolute;left:2218;top:589;width:6404;height:4305;visibility:visible;mso-wrap-style:square;v-text-anchor:top" o:gfxdata="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" filled="f" stroked="f">
                         <v:textbox>
                           <w:txbxContent>
                             <w:p>
@@ -11422,7 +11409,7 @@
                           </w:txbxContent>
                         </v:textbox>
                       </v:shape>
-                      <v:shape id="Textfeld 156" o:spid="_x0000_s1057" type="#_x0000_t202" style="position:absolute;left:8623;top:589;width:8172;height:5196;visibility:visible;mso-wrap-style:square;v-text-anchor:top" o:gfxdata="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" filled="f" stroked="f">
+                      <v:shape id="Textfeld 156" o:spid="_x0000_s1057" type="#_x0000_t202" style="position:absolute;left:8623;top:589;width:8172;height:5196;visibility:visible;mso-wrap-style:square;v-text-anchor:top" o:gfxdata="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" filled="f" stroked="f">
                         <v:textbox>
                           <w:txbxContent>
                             <w:p>
@@ -11453,7 +11440,7 @@
                           </w:txbxContent>
                         </v:textbox>
                       </v:shape>
-                      <v:shape id="Textfeld 163" o:spid="_x0000_s1058" type="#_x0000_t202" style="position:absolute;left:10221;top:18721;width:2681;height:3448;visibility:visible;mso-wrap-style:square;v-text-anchor:top" o:gfxdata="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" filled="f" stroked="f">
+                      <v:shape id="Textfeld 163" o:spid="_x0000_s1058" type="#_x0000_t202" style="position:absolute;left:10221;top:18721;width:2681;height:3448;visibility:visible;mso-wrap-style:square;v-text-anchor:top" o:gfxdata="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" filled="f" stroked="f">
                         <v:textbox>
                           <w:txbxContent>
                             <w:p>
@@ -11484,7 +11471,7 @@
                           </w:txbxContent>
                         </v:textbox>
                       </v:shape>
-                      <v:shape id="Textfeld 164" o:spid="_x0000_s1059" type="#_x0000_t202" style="position:absolute;left:949;top:20870;width:13001;height:3352;visibility:visible;mso-wrap-style:square;v-text-anchor:top" o:gfxdata="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" filled="f" stroked="f">
+                      <v:shape id="Textfeld 164" o:spid="_x0000_s1059" type="#_x0000_t202" style="position:absolute;left:949;top:20870;width:13001;height:3352;visibility:visible;mso-wrap-style:square;v-text-anchor:top" o:gfxdata="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" filled="f" stroked="f">
                         <v:textbox>
                           <w:txbxContent>
                             <w:p>
@@ -13839,147 +13826,147 @@
                 </mc:Choice>
                 <mc:Fallback>
                   <w:pict>
-                    <v:group w14:anchorId="30976411" id="Group 80" o:spid="_x0000_s1060" style="position:absolute;left:0;text-align:left;margin-left:19.5pt;margin-top:6.1pt;width:96pt;height:159pt;z-index:251657728" coordsize="16560,26640" o:gfxdata="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">
-                      <v:rect id="Rechteck 2" o:spid="_x0000_s1061" style="position:absolute;width:16560;height:26640;visibility:visible;mso-wrap-style:square;v-text-anchor:top" o:gfxdata="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" stroked="f" strokeweight=".5pt">
+                    <v:group w14:anchorId="30976411" id="Group 80" o:spid="_x0000_s1060" style="position:absolute;left:0;text-align:left;margin-left:19.5pt;margin-top:6.1pt;width:96pt;height:159pt;z-index:251657728" coordsize="16560,26640" o:gfxdata="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">
+                      <v:rect id="Rechteck 2" o:spid="_x0000_s1061" style="position:absolute;width:16560;height:26640;visibility:visible;mso-wrap-style:square;v-text-anchor:top" o:gfxdata="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" stroked="f" strokeweight=".5pt">
                         <v:stroke joinstyle="round"/>
                       </v:rect>
-                      <v:group id="Group 781" o:spid="_x0000_s1062" style="position:absolute;left:7375;top:1439;width:3238;height:19431" coordorigin="7375,1439" coordsize="1,6" o:gfxdata="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">
-                        <v:rect id="Rectangle 782" o:spid="_x0000_s1063" style="position:absolute;left:7375;top:1439;width:0;height:1;visibility:visible;mso-wrap-style:none;v-text-anchor:middle" o:gfxdata="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" fillcolor="blue">
+                      <v:group id="Group 781" o:spid="_x0000_s1062" style="position:absolute;left:7375;top:1439;width:3238;height:19431" coordorigin="7375,1439" coordsize="1,6" o:gfxdata="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">
+                        <v:rect id="Rectangle 782" o:spid="_x0000_s1063" style="position:absolute;left:7375;top:1439;width:0;height:1;visibility:visible;mso-wrap-style:none;v-text-anchor:middle" o:gfxdata="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" fillcolor="blue">
                           <v:shadow color="#eeece1"/>
                         </v:rect>
-                        <v:rect id="Rectangle 783" o:spid="_x0000_s1064" style="position:absolute;left:7375;top:1442;width:0;height:0;visibility:visible;mso-wrap-style:none;v-text-anchor:middle" o:gfxdata="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" fillcolor="blue">
+                        <v:rect id="Rectangle 783" o:spid="_x0000_s1064" style="position:absolute;left:7375;top:1442;width:0;height:0;visibility:visible;mso-wrap-style:none;v-text-anchor:middle" o:gfxdata="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" fillcolor="blue">
                           <v:shadow color="#eeece1"/>
                         </v:rect>
-                        <v:rect id="Rectangle 784" o:spid="_x0000_s1065" style="position:absolute;left:7375;top:1440;width:0;height:0;visibility:visible;mso-wrap-style:none;v-text-anchor:middle" o:gfxdata="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" fillcolor="blue">
+                        <v:rect id="Rectangle 784" o:spid="_x0000_s1065" style="position:absolute;left:7375;top:1440;width:0;height:0;visibility:visible;mso-wrap-style:none;v-text-anchor:middle" o:gfxdata="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" fillcolor="blue">
                           <v:shadow color="#eeece1"/>
                         </v:rect>
-                        <v:rect id="Rectangle 785" o:spid="_x0000_s1066" style="position:absolute;left:7375;top:1440;width:0;height:0;visibility:visible;mso-wrap-style:none;v-text-anchor:middle" o:gfxdata="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" fillcolor="blue">
+                        <v:rect id="Rectangle 785" o:spid="_x0000_s1066" style="position:absolute;left:7375;top:1440;width:0;height:0;visibility:visible;mso-wrap-style:none;v-text-anchor:middle" o:gfxdata="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" fillcolor="blue">
                           <v:shadow color="#eeece1"/>
                         </v:rect>
-                        <v:rect id="Rectangle 786" o:spid="_x0000_s1067" style="position:absolute;left:7375;top:1441;width:0;height:0;visibility:visible;mso-wrap-style:none;v-text-anchor:middle" o:gfxdata="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" fillcolor="blue">
+                        <v:rect id="Rectangle 786" o:spid="_x0000_s1067" style="position:absolute;left:7375;top:1441;width:0;height:0;visibility:visible;mso-wrap-style:none;v-text-anchor:middle" o:gfxdata="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" fillcolor="blue">
                           <v:shadow color="#eeece1"/>
                         </v:rect>
-                        <v:rect id="Rectangle 787" o:spid="_x0000_s1068" style="position:absolute;left:7375;top:1441;width:0;height:0;visibility:visible;mso-wrap-style:none;v-text-anchor:middle" o:gfxdata="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" fillcolor="blue">
+                        <v:rect id="Rectangle 787" o:spid="_x0000_s1068" style="position:absolute;left:7375;top:1441;width:0;height:0;visibility:visible;mso-wrap-style:none;v-text-anchor:middle" o:gfxdata="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" fillcolor="blue">
                           <v:shadow color="#eeece1"/>
                         </v:rect>
-                        <v:rect id="Rectangle 788" o:spid="_x0000_s1069" style="position:absolute;left:7375;top:1441;width:0;height:0;visibility:visible;mso-wrap-style:none;v-text-anchor:middle" o:gfxdata="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" fillcolor="blue">
+                        <v:rect id="Rectangle 788" o:spid="_x0000_s1069" style="position:absolute;left:7375;top:1441;width:0;height:0;visibility:visible;mso-wrap-style:none;v-text-anchor:middle" o:gfxdata="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" fillcolor="blue">
                           <v:shadow color="#eeece1"/>
                         </v:rect>
-                        <v:rect id="Rectangle 789" o:spid="_x0000_s1070" style="position:absolute;left:7375;top:1441;width:0;height:0;visibility:visible;mso-wrap-style:none;v-text-anchor:middle" o:gfxdata="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" fillcolor="blue">
+                        <v:rect id="Rectangle 789" o:spid="_x0000_s1070" style="position:absolute;left:7375;top:1441;width:0;height:0;visibility:visible;mso-wrap-style:none;v-text-anchor:middle" o:gfxdata="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" fillcolor="blue">
                           <v:shadow color="#eeece1"/>
                         </v:rect>
-                        <v:rect id="Rectangle 790" o:spid="_x0000_s1071" style="position:absolute;left:7375;top:1442;width:0;height:0;visibility:visible;mso-wrap-style:none;v-text-anchor:middle" o:gfxdata="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" fillcolor="blue">
+                        <v:rect id="Rectangle 790" o:spid="_x0000_s1071" style="position:absolute;left:7375;top:1442;width:0;height:0;visibility:visible;mso-wrap-style:none;v-text-anchor:middle" o:gfxdata="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" fillcolor="blue">
                           <v:shadow color="#eeece1"/>
                         </v:rect>
-                        <v:rect id="Rectangle 791" o:spid="_x0000_s1072" style="position:absolute;left:7375;top:1442;width:0;height:0;visibility:visible;mso-wrap-style:none;v-text-anchor:middle" o:gfxdata="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" fillcolor="blue">
+                        <v:rect id="Rectangle 791" o:spid="_x0000_s1072" style="position:absolute;left:7375;top:1442;width:0;height:0;visibility:visible;mso-wrap-style:none;v-text-anchor:middle" o:gfxdata="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" fillcolor="blue">
                           <v:shadow color="#eeece1"/>
                         </v:rect>
-                        <v:rect id="Rectangle 792" o:spid="_x0000_s1073" style="position:absolute;left:7375;top:1442;width:0;height:0;visibility:visible;mso-wrap-style:none;v-text-anchor:middle" o:gfxdata="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" fillcolor="blue">
+                        <v:rect id="Rectangle 792" o:spid="_x0000_s1073" style="position:absolute;left:7375;top:1442;width:0;height:0;visibility:visible;mso-wrap-style:none;v-text-anchor:middle" o:gfxdata="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" fillcolor="blue">
                           <v:shadow color="#eeece1"/>
                         </v:rect>
-                        <v:rect id="Rectangle 793" o:spid="_x0000_s1074" style="position:absolute;left:7375;top:1443;width:0;height:0;visibility:visible;mso-wrap-style:none;v-text-anchor:middle" o:gfxdata="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" fillcolor="blue">
+                        <v:rect id="Rectangle 793" o:spid="_x0000_s1074" style="position:absolute;left:7375;top:1443;width:0;height:0;visibility:visible;mso-wrap-style:none;v-text-anchor:middle" o:gfxdata="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" fillcolor="blue">
                           <v:shadow color="#eeece1"/>
                         </v:rect>
-                        <v:rect id="Rectangle 794" o:spid="_x0000_s1075" style="position:absolute;left:7375;top:1443;width:0;height:0;visibility:visible;mso-wrap-style:none;v-text-anchor:middle" o:gfxdata="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" fillcolor="blue">
+                        <v:rect id="Rectangle 794" o:spid="_x0000_s1075" style="position:absolute;left:7375;top:1443;width:0;height:0;visibility:visible;mso-wrap-style:none;v-text-anchor:middle" o:gfxdata="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" fillcolor="blue">
                           <v:shadow color="#eeece1"/>
                         </v:rect>
-                        <v:rect id="Rectangle 795" o:spid="_x0000_s1076" style="position:absolute;left:7375;top:1443;width:0;height:1;visibility:visible;mso-wrap-style:none;v-text-anchor:middle" o:gfxdata="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" fillcolor="blue">
+                        <v:rect id="Rectangle 795" o:spid="_x0000_s1076" style="position:absolute;left:7375;top:1443;width:0;height:1;visibility:visible;mso-wrap-style:none;v-text-anchor:middle" o:gfxdata="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" fillcolor="blue">
                           <v:shadow color="#eeece1"/>
                         </v:rect>
-                        <v:rect id="Rectangle 796" o:spid="_x0000_s1077" style="position:absolute;left:7375;top:1443;width:0;height:1;visibility:visible;mso-wrap-style:none;v-text-anchor:middle" o:gfxdata="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" fillcolor="blue">
+                        <v:rect id="Rectangle 796" o:spid="_x0000_s1077" style="position:absolute;left:7375;top:1443;width:0;height:1;visibility:visible;mso-wrap-style:none;v-text-anchor:middle" o:gfxdata="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" fillcolor="blue">
                           <v:shadow color="#eeece1"/>
                         </v:rect>
-                        <v:rect id="Rectangle 797" o:spid="_x0000_s1078" style="position:absolute;left:7375;top:1444;width:0;height:0;visibility:visible;mso-wrap-style:none;v-text-anchor:middle" o:gfxdata="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" fillcolor="blue">
+                        <v:rect id="Rectangle 797" o:spid="_x0000_s1078" style="position:absolute;left:7375;top:1444;width:0;height:0;visibility:visible;mso-wrap-style:none;v-text-anchor:middle" o:gfxdata="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" fillcolor="blue">
                           <v:shadow color="#eeece1"/>
                         </v:rect>
-                        <v:rect id="Rectangle 798" o:spid="_x0000_s1079" style="position:absolute;left:7375;top:1444;width:0;height:0;visibility:visible;mso-wrap-style:none;v-text-anchor:middle" o:gfxdata="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" fillcolor="blue">
+                        <v:rect id="Rectangle 798" o:spid="_x0000_s1079" style="position:absolute;left:7375;top:1444;width:0;height:0;visibility:visible;mso-wrap-style:none;v-text-anchor:middle" o:gfxdata="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" fillcolor="blue">
                           <v:shadow color="#eeece1"/>
                         </v:rect>
-                        <v:rect id="Rectangle 799" o:spid="_x0000_s1080" style="position:absolute;left:7375;top:1444;width:0;height:1;visibility:visible;mso-wrap-style:none;v-text-anchor:middle" o:gfxdata="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" fillcolor="blue">
+                        <v:rect id="Rectangle 799" o:spid="_x0000_s1080" style="position:absolute;left:7375;top:1444;width:0;height:1;visibility:visible;mso-wrap-style:none;v-text-anchor:middle" o:gfxdata="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" fillcolor="blue">
                           <v:shadow color="#eeece1"/>
                         </v:rect>
-                        <v:rect id="Rectangle 800" o:spid="_x0000_s1081" style="position:absolute;left:7375;top:1444;width:0;height:1;visibility:visible;mso-wrap-style:none;v-text-anchor:middle" o:gfxdata="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" fillcolor="blue">
+                        <v:rect id="Rectangle 800" o:spid="_x0000_s1081" style="position:absolute;left:7375;top:1444;width:0;height:1;visibility:visible;mso-wrap-style:none;v-text-anchor:middle" o:gfxdata="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" fillcolor="blue">
                           <v:shadow color="#eeece1"/>
                         </v:rect>
-                        <v:rect id="Rectangle 801" o:spid="_x0000_s1082" style="position:absolute;left:7375;top:1445;width:0;height:0;visibility:visible;mso-wrap-style:none;v-text-anchor:middle" o:gfxdata="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" fillcolor="blue">
+                        <v:rect id="Rectangle 801" o:spid="_x0000_s1082" style="position:absolute;left:7375;top:1445;width:0;height:0;visibility:visible;mso-wrap-style:none;v-text-anchor:middle" o:gfxdata="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" fillcolor="blue">
                           <v:shadow color="#eeece1"/>
                         </v:rect>
-                        <v:rect id="Rectangle 802" o:spid="_x0000_s1083" style="position:absolute;left:7375;top:1445;width:0;height:0;visibility:visible;mso-wrap-style:none;v-text-anchor:middle" o:gfxdata="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" fillcolor="blue">
+                        <v:rect id="Rectangle 802" o:spid="_x0000_s1083" style="position:absolute;left:7375;top:1445;width:0;height:0;visibility:visible;mso-wrap-style:none;v-text-anchor:middle" o:gfxdata="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" fillcolor="blue">
                           <v:shadow color="#eeece1"/>
                         </v:rect>
-                        <v:rect id="Rectangle 803" o:spid="_x0000_s1084" style="position:absolute;left:7375;top:1439;width:1;height:6;visibility:visible;mso-wrap-style:none;v-text-anchor:middle" o:gfxdata="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" filled="f" fillcolor="blue" strokeweight="1pt">
+                        <v:rect id="Rectangle 803" o:spid="_x0000_s1084" style="position:absolute;left:7375;top:1439;width:1;height:6;visibility:visible;mso-wrap-style:none;v-text-anchor:middle" o:gfxdata="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" filled="f" fillcolor="blue" strokeweight="1pt">
                           <v:shadow color="#eeece1"/>
                         </v:rect>
                       </v:group>
-                      <v:line id="Line 811" o:spid="_x0000_s1085" style="position:absolute;flip:x;visibility:visible;mso-wrap-style:square" from="4517,20108" to="8105,20108" o:connectortype="straight" o:gfxdata="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" strokeweight=".5pt">
+                      <v:line id="Line 811" o:spid="_x0000_s1085" style="position:absolute;flip:x;visibility:visible;mso-wrap-style:square" from="4517,20108" to="8105,20108" o:connectortype="straight" o:gfxdata="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" strokeweight=".5pt">
                         <v:shadow color="#eeece1"/>
                       </v:line>
-                      <v:line id="Line 812" o:spid="_x0000_s1086" style="position:absolute;flip:x;visibility:visible;mso-wrap-style:square" from="4517,14774" to="8105,14774" o:connectortype="straight" o:gfxdata="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" strokeweight=".5pt">
+                      <v:line id="Line 812" o:spid="_x0000_s1086" style="position:absolute;flip:x;visibility:visible;mso-wrap-style:square" from="4517,14774" to="8105,14774" o:connectortype="straight" o:gfxdata="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" strokeweight=".5pt">
                         <v:shadow color="#eeece1"/>
                       </v:line>
-                      <v:line id="Line 813" o:spid="_x0000_s1087" style="position:absolute;flip:y;visibility:visible;mso-wrap-style:square" from="2358,9345" to="2358,25887" o:connectortype="straight" o:gfxdata="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" strokeweight=".5pt">
+                      <v:line id="Line 813" o:spid="_x0000_s1087" style="position:absolute;flip:y;visibility:visible;mso-wrap-style:square" from="2358,9345" to="2358,25887" o:connectortype="straight" o:gfxdata="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" strokeweight=".5pt">
                         <v:shadow color="#eeece1"/>
                       </v:line>
-                      <v:line id="Line 814" o:spid="_x0000_s1088" style="position:absolute;flip:x;visibility:visible;mso-wrap-style:square" from="2358,12965" to="8105,12965" o:connectortype="straight" o:gfxdata="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" strokeweight=".5pt">
+                      <v:line id="Line 814" o:spid="_x0000_s1088" style="position:absolute;flip:x;visibility:visible;mso-wrap-style:square" from="2358,12965" to="8105,12965" o:connectortype="straight" o:gfxdata="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" strokeweight=".5pt">
                         <v:shadow color="#eeece1"/>
                       </v:line>
-                      <v:line id="Line 815" o:spid="_x0000_s1089" style="position:absolute;flip:x;visibility:visible;mso-wrap-style:square" from="2326,18299" to="8073,18299" o:connectortype="straight" o:gfxdata="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" strokeweight=".5pt">
+                      <v:line id="Line 815" o:spid="_x0000_s1089" style="position:absolute;flip:x;visibility:visible;mso-wrap-style:square" from="2326,18299" to="8073,18299" o:connectortype="straight" o:gfxdata="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" strokeweight=".5pt">
                         <v:shadow color="#eeece1"/>
                       </v:line>
-                      <v:line id="Line 816" o:spid="_x0000_s1090" style="position:absolute;flip:y;visibility:visible;mso-wrap-style:square" from="4517,9377" to="4517,24490" o:connectortype="straight" o:gfxdata="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" strokeweight=".5pt">
+                      <v:line id="Line 816" o:spid="_x0000_s1090" style="position:absolute;flip:y;visibility:visible;mso-wrap-style:square" from="4517,9377" to="4517,24490" o:connectortype="straight" o:gfxdata="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" strokeweight=".5pt">
                         <v:shadow color="#eeece1"/>
                       </v:line>
-                      <v:line id="Line 853" o:spid="_x0000_s1091" style="position:absolute;flip:x y;visibility:visible;mso-wrap-style:square" from="2358,9345" to="8105,9345" o:connectortype="straight" o:gfxdata="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" strokeweight=".5pt">
+                      <v:line id="Line 853" o:spid="_x0000_s1091" style="position:absolute;flip:x y;visibility:visible;mso-wrap-style:square" from="2358,9345" to="8105,9345" o:connectortype="straight" o:gfxdata="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" strokeweight=".5pt">
                         <v:shadow color="#eeece1"/>
                       </v:line>
-                      <v:oval id="Oval 854" o:spid="_x0000_s1092" style="position:absolute;left:2199;top:12742;width:350;height:350;visibility:visible;mso-wrap-style:none;v-text-anchor:middle" o:gfxdata="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" fillcolor="black" strokeweight=".5pt">
+                      <v:oval id="Oval 854" o:spid="_x0000_s1092" style="position:absolute;left:2199;top:12742;width:350;height:350;visibility:visible;mso-wrap-style:none;v-text-anchor:middle" o:gfxdata="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" fillcolor="black" strokeweight=".5pt">
                         <v:shadow color="#eeece1"/>
                       </v:oval>
-                      <v:oval id="Oval 855" o:spid="_x0000_s1093" style="position:absolute;left:4327;top:14584;width:349;height:349;visibility:visible;mso-wrap-style:none;v-text-anchor:middle" o:gfxdata="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" fillcolor="black" strokeweight=".5pt">
+                      <v:oval id="Oval 855" o:spid="_x0000_s1093" style="position:absolute;left:4327;top:14584;width:349;height:349;visibility:visible;mso-wrap-style:none;v-text-anchor:middle" o:gfxdata="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" fillcolor="black" strokeweight=".5pt">
                         <v:shadow color="#eeece1"/>
                       </v:oval>
-                      <v:oval id="Oval 856" o:spid="_x0000_s1094" style="position:absolute;left:2199;top:18108;width:350;height:349;visibility:visible;mso-wrap-style:none;v-text-anchor:middle" o:gfxdata="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" fillcolor="black" strokeweight=".5pt">
+                      <v:oval id="Oval 856" o:spid="_x0000_s1094" style="position:absolute;left:2199;top:18108;width:350;height:349;visibility:visible;mso-wrap-style:none;v-text-anchor:middle" o:gfxdata="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" fillcolor="black" strokeweight=".5pt">
                         <v:shadow color="#eeece1"/>
                       </v:oval>
-                      <v:oval id="Oval 857" o:spid="_x0000_s1095" style="position:absolute;left:4327;top:19950;width:349;height:349;visibility:visible;mso-wrap-style:none;v-text-anchor:middle" o:gfxdata="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" fillcolor="black" strokeweight=".5pt">
+                      <v:oval id="Oval 857" o:spid="_x0000_s1095" style="position:absolute;left:4327;top:19950;width:349;height:349;visibility:visible;mso-wrap-style:none;v-text-anchor:middle" o:gfxdata="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" fillcolor="black" strokeweight=".5pt">
                         <v:shadow color="#eeece1"/>
                       </v:oval>
-                      <v:line id="Line 858" o:spid="_x0000_s1096" style="position:absolute;visibility:visible;mso-wrap-style:square" from="9883,9377" to="13979,9377" o:connectortype="straight" o:gfxdata="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" strokeweight=".5pt">
+                      <v:line id="Line 858" o:spid="_x0000_s1096" style="position:absolute;visibility:visible;mso-wrap-style:square" from="9883,9377" to="13979,9377" o:connectortype="straight" o:gfxdata="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" strokeweight=".5pt">
                         <v:shadow color="#eeece1"/>
                       </v:line>
-                      <v:line id="Line 859" o:spid="_x0000_s1097" style="position:absolute;visibility:visible;mso-wrap-style:square" from="9883,7504" to="15280,7504" o:connectortype="straight" o:gfxdata="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" strokeweight=".5pt">
+                      <v:line id="Line 859" o:spid="_x0000_s1097" style="position:absolute;visibility:visible;mso-wrap-style:square" from="9883,7504" to="15280,7504" o:connectortype="straight" o:gfxdata="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" strokeweight=".5pt">
                         <v:shadow color="#eeece1"/>
                       </v:line>
-                      <v:line id="Line 860" o:spid="_x0000_s1098" style="position:absolute;visibility:visible;mso-wrap-style:square" from="4517,24490" to="13979,24490" o:connectortype="straight" o:gfxdata="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" strokeweight=".5pt">
+                      <v:line id="Line 860" o:spid="_x0000_s1098" style="position:absolute;visibility:visible;mso-wrap-style:square" from="4517,24490" to="13979,24490" o:connectortype="straight" o:gfxdata="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" strokeweight=".5pt">
                         <v:shadow color="#eeece1"/>
                       </v:line>
-                      <v:line id="Line 861" o:spid="_x0000_s1099" style="position:absolute;visibility:visible;mso-wrap-style:square" from="13979,9377" to="13979,24490" o:connectortype="straight" o:gfxdata="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" strokeweight=".5pt">
+                      <v:line id="Line 861" o:spid="_x0000_s1099" style="position:absolute;visibility:visible;mso-wrap-style:square" from="13979,9377" to="13979,24490" o:connectortype="straight" o:gfxdata="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" strokeweight=".5pt">
                         <v:shadow color="#eeece1"/>
                       </v:line>
-                      <v:line id="Line 863" o:spid="_x0000_s1100" style="position:absolute;visibility:visible;mso-wrap-style:square" from="2358,25919" to="15312,25919" o:connectortype="straight" o:gfxdata="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" strokeweight=".5pt">
+                      <v:line id="Line 863" o:spid="_x0000_s1100" style="position:absolute;visibility:visible;mso-wrap-style:square" from="2358,25919" to="15312,25919" o:connectortype="straight" o:gfxdata="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" strokeweight=".5pt">
                         <v:shadow color="#eeece1"/>
                       </v:line>
-                      <v:line id="Line 864" o:spid="_x0000_s1101" style="position:absolute;flip:x y;visibility:visible;mso-wrap-style:square" from="15280,7504" to="15280,25919" o:connectortype="straight" o:gfxdata="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" strokeweight=".5pt">
+                      <v:line id="Line 864" o:spid="_x0000_s1101" style="position:absolute;flip:x y;visibility:visible;mso-wrap-style:square" from="15280,7504" to="15280,25919" o:connectortype="straight" o:gfxdata="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" strokeweight=".5pt">
                         <v:shadow color="#eeece1"/>
                       </v:line>
-                      <v:oval id="Oval 865" o:spid="_x0000_s1102" style="position:absolute;left:4327;top:9218;width:349;height:349;visibility:visible;mso-wrap-style:none;v-text-anchor:middle" o:gfxdata="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" fillcolor="black" strokeweight=".5pt">
+                      <v:oval id="Oval 865" o:spid="_x0000_s1102" style="position:absolute;left:4327;top:9218;width:349;height:349;visibility:visible;mso-wrap-style:none;v-text-anchor:middle" o:gfxdata="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" fillcolor="black" strokeweight=".5pt">
                         <v:shadow color="#eeece1"/>
                       </v:oval>
-                      <v:shape id="Freeform 866" o:spid="_x0000_s1103" style="position:absolute;left:1660;top:10774;width:1428;height:698;visibility:visible;mso-wrap-style:square;v-text-anchor:top" coordsize="45,22" o:gfxdata="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" path="m,22r45,l22,,,22xe" fillcolor="black" strokeweight=".5pt">
+                      <v:shape id="Freeform 866" o:spid="_x0000_s1103" style="position:absolute;left:1660;top:10774;width:1428;height:698;visibility:visible;mso-wrap-style:square;v-text-anchor:top" coordsize="45,22" o:gfxdata="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" path="m,22r45,l22,,,22xe" fillcolor="black" strokeweight=".5pt">
                         <v:shadow color="#eeece1"/>
                         <v:path arrowok="t" o:connecttype="custom" o:connectlocs="0,2147483646;2147483646,2147483646;2147483646,0;0,2147483646" o:connectangles="0,0,0,0"/>
                       </v:shape>
-                      <v:line id="Line 867" o:spid="_x0000_s1104" style="position:absolute;visibility:visible;mso-wrap-style:square" from="1660,10742" to="3088,10742" o:connectortype="straight" o:gfxdata="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" strokeweight="1pt">
+                      <v:line id="Line 867" o:spid="_x0000_s1104" style="position:absolute;visibility:visible;mso-wrap-style:square" from="1660,10742" to="3088,10742" o:connectortype="straight" o:gfxdata="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" strokeweight="1pt">
                         <v:shadow color="#eeece1"/>
                       </v:line>
-                      <v:shape id="Freeform 868" o:spid="_x0000_s1105" style="position:absolute;left:3787;top:10806;width:1429;height:698;visibility:visible;mso-wrap-style:square;v-text-anchor:top" coordsize="45,22" o:gfxdata="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" path="m,22r45,l22,,,22xe" fillcolor="black" strokeweight=".5pt">
+                      <v:shape id="Freeform 868" o:spid="_x0000_s1105" style="position:absolute;left:3787;top:10806;width:1429;height:698;visibility:visible;mso-wrap-style:square;v-text-anchor:top" coordsize="45,22" o:gfxdata="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" path="m,22r45,l22,,,22xe" fillcolor="black" strokeweight=".5pt">
                         <v:shadow color="#eeece1"/>
                         <v:path arrowok="t" o:connecttype="custom" o:connectlocs="0,2147483646;2147483646,2147483646;2147483646,0;0,2147483646" o:connectangles="0,0,0,0"/>
                       </v:shape>
-                      <v:line id="Line 869" o:spid="_x0000_s1106" style="position:absolute;visibility:visible;mso-wrap-style:square" from="3787,10774" to="5216,10774" o:connectortype="straight" o:gfxdata="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" strokeweight="1pt">
+                      <v:line id="Line 869" o:spid="_x0000_s1106" style="position:absolute;visibility:visible;mso-wrap-style:square" from="3787,10774" to="5216,10774" o:connectortype="straight" o:gfxdata="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" strokeweight="1pt">
                         <v:shadow color="#eeece1"/>
                       </v:line>
-                      <v:shape id="Textfeld 157" o:spid="_x0000_s1107" type="#_x0000_t202" style="position:absolute;left:2549;top:723;width:5210;height:3939;visibility:visible;mso-wrap-style:square;v-text-anchor:top" o:gfxdata="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" filled="f" stroked="f">
+                      <v:shape id="Textfeld 157" o:spid="_x0000_s1107" type="#_x0000_t202" style="position:absolute;left:2549;top:723;width:5210;height:3939;visibility:visible;mso-wrap-style:square;v-text-anchor:top" o:gfxdata="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" filled="f" stroked="f">
                         <v:textbox>
                           <w:txbxContent>
                             <w:p>
@@ -14010,7 +13997,7 @@
                           </w:txbxContent>
                         </v:textbox>
                       </v:shape>
-                      <v:shape id="Textfeld 158" o:spid="_x0000_s1108" type="#_x0000_t202" style="position:absolute;left:10215;top:723;width:4744;height:4072;visibility:visible;mso-wrap-style:square;v-text-anchor:top" o:gfxdata="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" filled="f" stroked="f">
+                      <v:shape id="Textfeld 158" o:spid="_x0000_s1108" type="#_x0000_t202" style="position:absolute;left:10215;top:723;width:4744;height:4072;visibility:visible;mso-wrap-style:square;v-text-anchor:top" o:gfxdata="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" filled="f" stroked="f">
                         <v:textbox>
                           <w:txbxContent>
                             <w:p>
@@ -14041,7 +14028,7 @@
                           </w:txbxContent>
                         </v:textbox>
                       </v:shape>
-                      <v:shape id="Textfeld 162" o:spid="_x0000_s1109" type="#_x0000_t202" style="position:absolute;left:10033;top:18457;width:3365;height:3649;visibility:visible;mso-wrap-style:square;v-text-anchor:top" o:gfxdata="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" filled="f" stroked="f">
+                      <v:shape id="Textfeld 162" o:spid="_x0000_s1109" type="#_x0000_t202" style="position:absolute;left:10033;top:18457;width:3365;height:3649;visibility:visible;mso-wrap-style:square;v-text-anchor:top" o:gfxdata="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" filled="f" stroked="f">
                         <v:textbox>
                           <w:txbxContent>
                             <w:p>
@@ -14072,7 +14059,7 @@
                           </w:txbxContent>
                         </v:textbox>
                       </v:shape>
-                      <v:shape id="Textfeld 165" o:spid="_x0000_s1110" type="#_x0000_t202" style="position:absolute;left:4326;top:20651;width:5557;height:3839;visibility:visible;mso-wrap-style:square;v-text-anchor:top" o:gfxdata="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" filled="f" stroked="f">
+                      <v:shape id="Textfeld 165" o:spid="_x0000_s1110" type="#_x0000_t202" style="position:absolute;left:4326;top:20651;width:5557;height:3839;visibility:visible;mso-wrap-style:square;v-text-anchor:top" o:gfxdata="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" filled="f" stroked="f">
                         <v:textbox>
                           <w:txbxContent>
                             <w:p>
@@ -17124,195 +17111,195 @@
                 </mc:Choice>
                 <mc:Fallback>
                   <w:pict>
-                    <v:group w14:anchorId="3AE6ABC7" id="Group 131" o:spid="_x0000_s1111" style="position:absolute;left:0;text-align:left;margin-left:20.1pt;margin-top:6.1pt;width:99.75pt;height:160.45pt;z-index:251660288" coordsize="16557,26638" o:gfxdata="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">
-                      <v:rect id="Rechteck 3" o:spid="_x0000_s1112" style="position:absolute;width:16557;height:26638;visibility:visible;mso-wrap-style:square;v-text-anchor:top" o:gfxdata="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" stroked="f" strokeweight=".5pt">
+                    <v:group w14:anchorId="3AE6ABC7" id="Group 131" o:spid="_x0000_s1111" style="position:absolute;left:0;text-align:left;margin-left:20.1pt;margin-top:6.1pt;width:99.75pt;height:160.45pt;z-index:251660288" coordsize="16557,26638" o:gfxdata="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">
+                      <v:rect id="Rechteck 3" o:spid="_x0000_s1112" style="position:absolute;width:16557;height:26638;visibility:visible;mso-wrap-style:square;v-text-anchor:top" o:gfxdata="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" stroked="f" strokeweight=".5pt">
                         <v:stroke joinstyle="round"/>
                       </v:rect>
-                      <v:group id="Group 781" o:spid="_x0000_s1113" style="position:absolute;left:7370;top:1458;width:3241;height:19429" coordorigin="7299,1439" coordsize="1,6" o:gfxdata="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">
-                        <v:rect id="Rectangle 782" o:spid="_x0000_s1114" style="position:absolute;left:7299;top:1439;width:0;height:0;visibility:visible;mso-wrap-style:none;v-text-anchor:middle" o:gfxdata="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" fillcolor="blue">
+                      <v:group id="Group 781" o:spid="_x0000_s1113" style="position:absolute;left:7370;top:1458;width:3241;height:19429" coordorigin="7299,1439" coordsize="1,6" o:gfxdata="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">
+                        <v:rect id="Rectangle 782" o:spid="_x0000_s1114" style="position:absolute;left:7299;top:1439;width:0;height:0;visibility:visible;mso-wrap-style:none;v-text-anchor:middle" o:gfxdata="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" fillcolor="blue">
                           <v:shadow color="#eeece1"/>
                         </v:rect>
-                        <v:rect id="Rectangle 783" o:spid="_x0000_s1115" style="position:absolute;left:7299;top:1442;width:0;height:0;visibility:visible;mso-wrap-style:none;v-text-anchor:middle" o:gfxdata="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" fillcolor="blue">
+                        <v:rect id="Rectangle 783" o:spid="_x0000_s1115" style="position:absolute;left:7299;top:1442;width:0;height:0;visibility:visible;mso-wrap-style:none;v-text-anchor:middle" o:gfxdata="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" fillcolor="blue">
                           <v:shadow color="#eeece1"/>
                         </v:rect>
-                        <v:rect id="Rectangle 784" o:spid="_x0000_s1116" style="position:absolute;left:7299;top:1440;width:0;height:0;visibility:visible;mso-wrap-style:none;v-text-anchor:middle" o:gfxdata="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" fillcolor="blue">
+                        <v:rect id="Rectangle 784" o:spid="_x0000_s1116" style="position:absolute;left:7299;top:1440;width:0;height:0;visibility:visible;mso-wrap-style:none;v-text-anchor:middle" o:gfxdata="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" fillcolor="blue">
                           <v:shadow color="#eeece1"/>
                         </v:rect>
-                        <v:rect id="Rectangle 785" o:spid="_x0000_s1117" style="position:absolute;left:7299;top:1440;width:0;height:0;visibility:visible;mso-wrap-style:none;v-text-anchor:middle" o:gfxdata="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" fillcolor="blue">
+                        <v:rect id="Rectangle 785" o:spid="_x0000_s1117" style="position:absolute;left:7299;top:1440;width:0;height:0;visibility:visible;mso-wrap-style:none;v-text-anchor:middle" o:gfxdata="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" fillcolor="blue">
                           <v:shadow color="#eeece1"/>
                         </v:rect>
-                        <v:rect id="Rectangle 786" o:spid="_x0000_s1118" style="position:absolute;left:7299;top:1440;width:0;height:1;visibility:visible;mso-wrap-style:none;v-text-anchor:middle" o:gfxdata="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" fillcolor="blue">
+                        <v:rect id="Rectangle 786" o:spid="_x0000_s1118" style="position:absolute;left:7299;top:1440;width:0;height:1;visibility:visible;mso-wrap-style:none;v-text-anchor:middle" o:gfxdata="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" fillcolor="blue">
                           <v:shadow color="#eeece1"/>
                         </v:rect>
-                        <v:rect id="Rectangle 787" o:spid="_x0000_s1119" style="position:absolute;left:7299;top:1440;width:0;height:1;visibility:visible;mso-wrap-style:none;v-text-anchor:middle" o:gfxdata="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" fillcolor="blue">
+                        <v:rect id="Rectangle 787" o:spid="_x0000_s1119" style="position:absolute;left:7299;top:1440;width:0;height:1;visibility:visible;mso-wrap-style:none;v-text-anchor:middle" o:gfxdata="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" fillcolor="blue">
                           <v:shadow color="#eeece1"/>
                         </v:rect>
-                        <v:rect id="Rectangle 788" o:spid="_x0000_s1120" style="position:absolute;left:7299;top:1441;width:0;height:0;visibility:visible;mso-wrap-style:none;v-text-anchor:middle" o:gfxdata="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" fillcolor="blue">
+                        <v:rect id="Rectangle 788" o:spid="_x0000_s1120" style="position:absolute;left:7299;top:1441;width:0;height:0;visibility:visible;mso-wrap-style:none;v-text-anchor:middle" o:gfxdata="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" fillcolor="blue">
                           <v:shadow color="#eeece1"/>
                         </v:rect>
-                        <v:rect id="Rectangle 789" o:spid="_x0000_s1121" style="position:absolute;left:7299;top:1441;width:0;height:0;visibility:visible;mso-wrap-style:none;v-text-anchor:middle" o:gfxdata="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" fillcolor="blue">
+                        <v:rect id="Rectangle 789" o:spid="_x0000_s1121" style="position:absolute;left:7299;top:1441;width:0;height:0;visibility:visible;mso-wrap-style:none;v-text-anchor:middle" o:gfxdata="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" fillcolor="blue">
                           <v:shadow color="#eeece1"/>
                         </v:rect>
-                        <v:rect id="Rectangle 790" o:spid="_x0000_s1122" style="position:absolute;left:7299;top:1441;width:0;height:1;visibility:visible;mso-wrap-style:none;v-text-anchor:middle" o:gfxdata="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" fillcolor="blue">
+                        <v:rect id="Rectangle 790" o:spid="_x0000_s1122" style="position:absolute;left:7299;top:1441;width:0;height:1;visibility:visible;mso-wrap-style:none;v-text-anchor:middle" o:gfxdata="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" fillcolor="blue">
                           <v:shadow color="#eeece1"/>
                         </v:rect>
-                        <v:rect id="Rectangle 791" o:spid="_x0000_s1123" style="position:absolute;left:7299;top:1441;width:0;height:1;visibility:visible;mso-wrap-style:none;v-text-anchor:middle" o:gfxdata="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" fillcolor="blue">
+                        <v:rect id="Rectangle 791" o:spid="_x0000_s1123" style="position:absolute;left:7299;top:1441;width:0;height:1;visibility:visible;mso-wrap-style:none;v-text-anchor:middle" o:gfxdata="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" fillcolor="blue">
                           <v:shadow color="#eeece1"/>
                         </v:rect>
-                        <v:rect id="Rectangle 792" o:spid="_x0000_s1124" style="position:absolute;left:7299;top:1442;width:0;height:0;visibility:visible;mso-wrap-style:none;v-text-anchor:middle" o:gfxdata="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" fillcolor="blue">
+                        <v:rect id="Rectangle 792" o:spid="_x0000_s1124" style="position:absolute;left:7299;top:1442;width:0;height:0;visibility:visible;mso-wrap-style:none;v-text-anchor:middle" o:gfxdata="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" fillcolor="blue">
                           <v:shadow color="#eeece1"/>
                         </v:rect>
-                        <v:rect id="Rectangle 793" o:spid="_x0000_s1125" style="position:absolute;left:7299;top:1443;width:0;height:0;visibility:visible;mso-wrap-style:none;v-text-anchor:middle" o:gfxdata="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" fillcolor="blue">
+                        <v:rect id="Rectangle 793" o:spid="_x0000_s1125" style="position:absolute;left:7299;top:1443;width:0;height:0;visibility:visible;mso-wrap-style:none;v-text-anchor:middle" o:gfxdata="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" fillcolor="blue">
                           <v:shadow color="#eeece1"/>
                         </v:rect>
-                        <v:rect id="Rectangle 794" o:spid="_x0000_s1126" style="position:absolute;left:7299;top:1443;width:0;height:0;visibility:visible;mso-wrap-style:none;v-text-anchor:middle" o:gfxdata="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" fillcolor="blue">
+                        <v:rect id="Rectangle 794" o:spid="_x0000_s1126" style="position:absolute;left:7299;top:1443;width:0;height:0;visibility:visible;mso-wrap-style:none;v-text-anchor:middle" o:gfxdata="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" fillcolor="blue">
                           <v:shadow color="#eeece1"/>
                         </v:rect>
-                        <v:rect id="Rectangle 795" o:spid="_x0000_s1127" style="position:absolute;left:7299;top:1443;width:0;height:0;visibility:visible;mso-wrap-style:none;v-text-anchor:middle" o:gfxdata="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" fillcolor="blue">
+                        <v:rect id="Rectangle 795" o:spid="_x0000_s1127" style="position:absolute;left:7299;top:1443;width:0;height:0;visibility:visible;mso-wrap-style:none;v-text-anchor:middle" o:gfxdata="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" fillcolor="blue">
                           <v:shadow color="#eeece1"/>
                         </v:rect>
-                        <v:rect id="Rectangle 796" o:spid="_x0000_s1128" style="position:absolute;left:7299;top:1443;width:0;height:0;visibility:visible;mso-wrap-style:none;v-text-anchor:middle" o:gfxdata="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" fillcolor="blue">
+                        <v:rect id="Rectangle 796" o:spid="_x0000_s1128" style="position:absolute;left:7299;top:1443;width:0;height:0;visibility:visible;mso-wrap-style:none;v-text-anchor:middle" o:gfxdata="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" fillcolor="blue">
                           <v:shadow color="#eeece1"/>
                         </v:rect>
-                        <v:rect id="Rectangle 797" o:spid="_x0000_s1129" style="position:absolute;left:7299;top:1444;width:0;height:0;visibility:visible;mso-wrap-style:none;v-text-anchor:middle" o:gfxdata="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" fillcolor="blue">
+                        <v:rect id="Rectangle 797" o:spid="_x0000_s1129" style="position:absolute;left:7299;top:1444;width:0;height:0;visibility:visible;mso-wrap-style:none;v-text-anchor:middle" o:gfxdata="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" fillcolor="blue">
                           <v:shadow color="#eeece1"/>
                         </v:rect>
-                        <v:rect id="Rectangle 798" o:spid="_x0000_s1130" style="position:absolute;left:7299;top:1444;width:0;height:0;visibility:visible;mso-wrap-style:none;v-text-anchor:middle" o:gfxdata="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" fillcolor="blue">
+                        <v:rect id="Rectangle 798" o:spid="_x0000_s1130" style="position:absolute;left:7299;top:1444;width:0;height:0;visibility:visible;mso-wrap-style:none;v-text-anchor:middle" o:gfxdata="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" fillcolor="blue">
                           <v:shadow color="#eeece1"/>
                         </v:rect>
-                        <v:rect id="Rectangle 799" o:spid="_x0000_s1131" style="position:absolute;left:7299;top:1444;width:0;height:1;visibility:visible;mso-wrap-style:none;v-text-anchor:middle" o:gfxdata="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" fillcolor="blue">
+                        <v:rect id="Rectangle 799" o:spid="_x0000_s1131" style="position:absolute;left:7299;top:1444;width:0;height:1;visibility:visible;mso-wrap-style:none;v-text-anchor:middle" o:gfxdata="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" fillcolor="blue">
                           <v:shadow color="#eeece1"/>
                         </v:rect>
-                        <v:rect id="Rectangle 800" o:spid="_x0000_s1132" style="position:absolute;left:7299;top:1444;width:0;height:1;visibility:visible;mso-wrap-style:none;v-text-anchor:middle" o:gfxdata="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" fillcolor="blue">
+                        <v:rect id="Rectangle 800" o:spid="_x0000_s1132" style="position:absolute;left:7299;top:1444;width:0;height:1;visibility:visible;mso-wrap-style:none;v-text-anchor:middle" o:gfxdata="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" fillcolor="blue">
                           <v:shadow color="#eeece1"/>
                         </v:rect>
-                        <v:rect id="Rectangle 801" o:spid="_x0000_s1133" style="position:absolute;left:7299;top:1445;width:0;height:0;visibility:visible;mso-wrap-style:none;v-text-anchor:middle" o:gfxdata="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" fillcolor="blue">
+                        <v:rect id="Rectangle 801" o:spid="_x0000_s1133" style="position:absolute;left:7299;top:1445;width:0;height:0;visibility:visible;mso-wrap-style:none;v-text-anchor:middle" o:gfxdata="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" fillcolor="blue">
                           <v:shadow color="#eeece1"/>
                         </v:rect>
-                        <v:rect id="Rectangle 802" o:spid="_x0000_s1134" style="position:absolute;left:7299;top:1445;width:0;height:0;visibility:visible;mso-wrap-style:none;v-text-anchor:middle" o:gfxdata="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" fillcolor="blue">
+                        <v:rect id="Rectangle 802" o:spid="_x0000_s1134" style="position:absolute;left:7299;top:1445;width:0;height:0;visibility:visible;mso-wrap-style:none;v-text-anchor:middle" o:gfxdata="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" fillcolor="blue">
                           <v:shadow color="#eeece1"/>
                         </v:rect>
-                        <v:rect id="Rectangle 803" o:spid="_x0000_s1135" style="position:absolute;left:7299;top:1439;width:1;height:6;visibility:visible;mso-wrap-style:none;v-text-anchor:middle" o:gfxdata="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" filled="f" fillcolor="blue" strokeweight="1pt">
+                        <v:rect id="Rectangle 803" o:spid="_x0000_s1135" style="position:absolute;left:7299;top:1439;width:1;height:6;visibility:visible;mso-wrap-style:none;v-text-anchor:middle" o:gfxdata="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" filled="f" fillcolor="blue" strokeweight="1pt">
                           <v:shadow color="#eeece1"/>
                         </v:rect>
                       </v:group>
-                      <v:line id="Line 811" o:spid="_x0000_s1136" style="position:absolute;flip:x;visibility:visible;mso-wrap-style:square" from="2289,20106" to="8054,20106" o:connectortype="straight" o:gfxdata="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" strokeweight=".5pt">
+                      <v:line id="Line 811" o:spid="_x0000_s1136" style="position:absolute;flip:x;visibility:visible;mso-wrap-style:square" from="2289,20106" to="8054,20106" o:connectortype="straight" o:gfxdata="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" strokeweight=".5pt">
                         <v:shadow color="#eeece1"/>
                       </v:line>
-                      <v:line id="Line 812" o:spid="_x0000_s1137" style="position:absolute;flip:x;visibility:visible;mso-wrap-style:square" from="2289,14773" to="8054,14773" o:connectortype="straight" o:gfxdata="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" strokeweight=".5pt">
+                      <v:line id="Line 812" o:spid="_x0000_s1137" style="position:absolute;flip:x;visibility:visible;mso-wrap-style:square" from="2289,14773" to="8054,14773" o:connectortype="straight" o:gfxdata="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" strokeweight=".5pt">
                         <v:shadow color="#eeece1"/>
                       </v:line>
-                      <v:line id="Line 813" o:spid="_x0000_s1138" style="position:absolute;flip:y;visibility:visible;mso-wrap-style:square" from="848,5759" to="848,25917" o:connectortype="straight" o:gfxdata="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" strokeweight=".5pt">
+                      <v:line id="Line 813" o:spid="_x0000_s1138" style="position:absolute;flip:y;visibility:visible;mso-wrap-style:square" from="848,5759" to="848,25917" o:connectortype="straight" o:gfxdata="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" strokeweight=".5pt">
                         <v:shadow color="#eeece1"/>
                       </v:line>
-                      <v:line id="Line 814" o:spid="_x0000_s1139" style="position:absolute;flip:x;visibility:visible;mso-wrap-style:square" from="848,12963" to="8054,12963" o:connectortype="straight" o:gfxdata="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" strokeweight=".5pt">
+                      <v:line id="Line 814" o:spid="_x0000_s1139" style="position:absolute;flip:x;visibility:visible;mso-wrap-style:square" from="848,12963" to="8054,12963" o:connectortype="straight" o:gfxdata="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" strokeweight=".5pt">
                         <v:shadow color="#eeece1"/>
                       </v:line>
-                      <v:line id="Line 815" o:spid="_x0000_s1140" style="position:absolute;flip:x;visibility:visible;mso-wrap-style:square" from="776,18297" to="7982,18297" o:connectortype="straight" o:gfxdata="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" strokeweight=".5pt">
+                      <v:line id="Line 815" o:spid="_x0000_s1140" style="position:absolute;flip:x;visibility:visible;mso-wrap-style:square" from="776,18297" to="7982,18297" o:connectortype="straight" o:gfxdata="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" strokeweight=".5pt">
                         <v:shadow color="#eeece1"/>
                       </v:line>
-                      <v:line id="Line 816" o:spid="_x0000_s1141" style="position:absolute;flip:y;visibility:visible;mso-wrap-style:square" from="2290,7513" to="2290,24468" o:connectortype="straight" o:gfxdata="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" strokeweight=".5pt">
+                      <v:line id="Line 816" o:spid="_x0000_s1141" style="position:absolute;flip:y;visibility:visible;mso-wrap-style:square" from="2290,7513" to="2290,24468" o:connectortype="straight" o:gfxdata="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" strokeweight=".5pt">
                         <v:shadow color="#eeece1"/>
                       </v:line>
-                      <v:oval id="Oval 854" o:spid="_x0000_s1142" style="position:absolute;left:704;top:12741;width:350;height:349;visibility:visible;mso-wrap-style:none;v-text-anchor:middle" o:gfxdata="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" fillcolor="black" strokeweight=".5pt">
+                      <v:oval id="Oval 854" o:spid="_x0000_s1142" style="position:absolute;left:704;top:12741;width:350;height:349;visibility:visible;mso-wrap-style:none;v-text-anchor:middle" o:gfxdata="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" fillcolor="black" strokeweight=".5pt">
                         <v:shadow color="#eeece1"/>
                       </v:oval>
-                      <v:oval id="Oval 855" o:spid="_x0000_s1143" style="position:absolute;left:2145;top:14582;width:350;height:349;visibility:visible;mso-wrap-style:none;v-text-anchor:middle" o:gfxdata="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" fillcolor="black" strokeweight=".5pt">
+                      <v:oval id="Oval 855" o:spid="_x0000_s1143" style="position:absolute;left:2145;top:14582;width:350;height:349;visibility:visible;mso-wrap-style:none;v-text-anchor:middle" o:gfxdata="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" fillcolor="black" strokeweight=".5pt">
                         <v:shadow color="#eeece1"/>
                       </v:oval>
-                      <v:oval id="Oval 856" o:spid="_x0000_s1144" style="position:absolute;left:704;top:18106;width:350;height:349;visibility:visible;mso-wrap-style:none;v-text-anchor:middle" o:gfxdata="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" fillcolor="black" strokeweight=".5pt">
+                      <v:oval id="Oval 856" o:spid="_x0000_s1144" style="position:absolute;left:704;top:18106;width:350;height:349;visibility:visible;mso-wrap-style:none;v-text-anchor:middle" o:gfxdata="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" fillcolor="black" strokeweight=".5pt">
                         <v:shadow color="#eeece1"/>
                       </v:oval>
-                      <v:oval id="Oval 857" o:spid="_x0000_s1145" style="position:absolute;left:2145;top:19947;width:350;height:350;visibility:visible;mso-wrap-style:none;v-text-anchor:middle" o:gfxdata="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" fillcolor="black" strokeweight=".5pt">
+                      <v:oval id="Oval 857" o:spid="_x0000_s1145" style="position:absolute;left:2145;top:19947;width:350;height:350;visibility:visible;mso-wrap-style:none;v-text-anchor:middle" o:gfxdata="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" fillcolor="black" strokeweight=".5pt">
                         <v:shadow color="#eeece1"/>
                       </v:oval>
-                      <v:line id="Line 858" o:spid="_x0000_s1146" style="position:absolute;visibility:visible;mso-wrap-style:square" from="9809,9376" to="13916,9376" o:connectortype="straight" o:gfxdata="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" strokeweight=".5pt">
+                      <v:line id="Line 858" o:spid="_x0000_s1146" style="position:absolute;visibility:visible;mso-wrap-style:square" from="9809,9376" to="13916,9376" o:connectortype="straight" o:gfxdata="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" strokeweight=".5pt">
                         <v:shadow color="#eeece1"/>
                       </v:line>
-                      <v:line id="Line 859" o:spid="_x0000_s1147" style="position:absolute;visibility:visible;mso-wrap-style:square" from="9809,7503" to="15214,7503" o:connectortype="straight" o:gfxdata="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" strokeweight=".5pt">
+                      <v:line id="Line 859" o:spid="_x0000_s1147" style="position:absolute;visibility:visible;mso-wrap-style:square" from="9809,7503" to="15214,7503" o:connectortype="straight" o:gfxdata="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" strokeweight=".5pt">
                         <v:shadow color="#eeece1"/>
                       </v:line>
-                      <v:line id="Line 860" o:spid="_x0000_s1148" style="position:absolute;visibility:visible;mso-wrap-style:square" from="2290,24487" to="13891,24487" o:connectortype="straight" o:gfxdata="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" strokeweight=".5pt">
+                      <v:line id="Line 860" o:spid="_x0000_s1148" style="position:absolute;visibility:visible;mso-wrap-style:square" from="2290,24487" to="13891,24487" o:connectortype="straight" o:gfxdata="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" strokeweight=".5pt">
                         <v:shadow color="#eeece1"/>
                       </v:line>
-                      <v:line id="Line 861" o:spid="_x0000_s1149" style="position:absolute;visibility:visible;mso-wrap-style:square" from="13891,9359" to="13891,24477" o:connectortype="straight" o:gfxdata="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" strokeweight=".5pt">
+                      <v:line id="Line 861" o:spid="_x0000_s1149" style="position:absolute;visibility:visible;mso-wrap-style:square" from="13891,9359" to="13891,24477" o:connectortype="straight" o:gfxdata="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" strokeweight=".5pt">
                         <v:shadow color="#eeece1"/>
                       </v:line>
-                      <v:line id="Line 863" o:spid="_x0000_s1150" style="position:absolute;visibility:visible;mso-wrap-style:square" from="848,25916" to="15261,25916" o:connectortype="straight" o:gfxdata="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" strokeweight=".5pt">
+                      <v:line id="Line 863" o:spid="_x0000_s1150" style="position:absolute;visibility:visible;mso-wrap-style:square" from="848,25916" to="15261,25916" o:connectortype="straight" o:gfxdata="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" strokeweight=".5pt">
                         <v:shadow color="#eeece1"/>
                       </v:line>
-                      <v:line id="Line 864" o:spid="_x0000_s1151" style="position:absolute;flip:x y;visibility:visible;mso-wrap-style:square" from="15189,7487" to="15189,25917" o:connectortype="straight" o:gfxdata="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" strokeweight=".5pt">
+                      <v:line id="Line 864" o:spid="_x0000_s1151" style="position:absolute;flip:x y;visibility:visible;mso-wrap-style:square" from="15189,7487" to="15189,25917" o:connectortype="straight" o:gfxdata="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" strokeweight=".5pt">
                         <v:shadow color="#eeece1"/>
                       </v:line>
-                      <v:oval id="Oval 865" o:spid="_x0000_s1152" style="position:absolute;left:5676;top:9215;width:350;height:349;visibility:visible;mso-wrap-style:none;v-text-anchor:middle" o:gfxdata="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" fillcolor="black" strokeweight=".5pt">
+                      <v:oval id="Oval 865" o:spid="_x0000_s1152" style="position:absolute;left:5676;top:9215;width:350;height:349;visibility:visible;mso-wrap-style:none;v-text-anchor:middle" o:gfxdata="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" fillcolor="black" strokeweight=".5pt">
                         <v:shadow color="#eeece1"/>
                       </v:oval>
-                      <v:group id="Gruppieren 22" o:spid="_x0000_s1153" style="position:absolute;left:3692;top:8677;width:763;height:3159" coordorigin="3692,8677" coordsize="381,1579" o:gfxdata="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">
-                        <v:shape id="Freeform 866" o:spid="_x0000_s1154" style="position:absolute;left:3525;top:8860;width:715;height:349;rotation:90;visibility:visible;mso-wrap-style:square;v-text-anchor:top" coordsize="45,22" o:gfxdata="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" path="m,22r45,l22,,,22xe" fillcolor="black" strokeweight=".5pt">
+                      <v:group id="Gruppieren 22" o:spid="_x0000_s1153" style="position:absolute;left:3692;top:8677;width:763;height:3159" coordorigin="3692,8677" coordsize="381,1579" o:gfxdata="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">
+                        <v:shape id="Freeform 866" o:spid="_x0000_s1154" style="position:absolute;left:3525;top:8860;width:715;height:349;rotation:90;visibility:visible;mso-wrap-style:square;v-text-anchor:top" coordsize="45,22" o:gfxdata="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" path="m,22r45,l22,,,22xe" fillcolor="black" strokeweight=".5pt">
                           <v:shadow color="#eeece1"/>
                           <v:path arrowok="t" o:connecttype="custom" o:connectlocs="0,2147483646;2147483646,2147483646;2147483646,0;0,2147483646" o:connectangles="0,0,0,0"/>
                         </v:shape>
-                        <v:line id="Line 867" o:spid="_x0000_s1155" style="position:absolute;rotation:90;visibility:visible;mso-wrap-style:square" from="3715,9035" to="4430,9035" o:connectortype="straight" o:gfxdata="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" strokeweight="1pt">
+                        <v:line id="Line 867" o:spid="_x0000_s1155" style="position:absolute;rotation:90;visibility:visible;mso-wrap-style:square" from="3715,9035" to="4430,9035" o:connectortype="straight" o:gfxdata="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" strokeweight="1pt">
                           <v:shadow color="#eeece1"/>
                         </v:line>
-                        <v:shape id="Freeform 868" o:spid="_x0000_s1156" style="position:absolute;left:3510;top:9725;width:714;height:349;rotation:90;visibility:visible;mso-wrap-style:square;v-text-anchor:top" coordsize="45,22" o:gfxdata="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" path="m,22r45,l22,,,22xe" fillcolor="black" strokeweight=".5pt">
+                        <v:shape id="Freeform 868" o:spid="_x0000_s1156" style="position:absolute;left:3510;top:9725;width:714;height:349;rotation:90;visibility:visible;mso-wrap-style:square;v-text-anchor:top" coordsize="45,22" o:gfxdata="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" path="m,22r45,l22,,,22xe" fillcolor="black" strokeweight=".5pt">
                           <v:shadow color="#eeece1"/>
                           <v:path arrowok="t" o:connecttype="custom" o:connectlocs="0,2147483646;2147483646,2147483646;2147483646,0;0,2147483646" o:connectangles="0,0,0,0"/>
                         </v:shape>
-                        <v:line id="Line 869" o:spid="_x0000_s1157" style="position:absolute;rotation:90;visibility:visible;mso-wrap-style:square" from="3700,9900" to="4414,9900" o:connectortype="straight" o:gfxdata="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" strokeweight="1pt">
+                        <v:line id="Line 869" o:spid="_x0000_s1157" style="position:absolute;rotation:90;visibility:visible;mso-wrap-style:square" from="3700,9900" to="4414,9900" o:connectortype="straight" o:gfxdata="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" strokeweight="1pt">
                           <v:shadow color="#eeece1"/>
                         </v:line>
                       </v:group>
-                      <v:line id="Line 853" o:spid="_x0000_s1158" style="position:absolute;flip:x y;visibility:visible;mso-wrap-style:square" from="2278,7487" to="8029,7487" o:connectortype="straight" o:gfxdata="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" strokeweight=".5pt">
+                      <v:line id="Line 853" o:spid="_x0000_s1158" style="position:absolute;flip:x y;visibility:visible;mso-wrap-style:square" from="2278,7487" to="8029,7487" o:connectortype="straight" o:gfxdata="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" strokeweight=".5pt">
                         <v:shadow color="#eeece1"/>
                       </v:line>
-                      <v:line id="Line 814" o:spid="_x0000_s1159" style="position:absolute;flip:x;visibility:visible;mso-wrap-style:square" from="2278,5788" to="8029,5788" o:connectortype="straight" o:gfxdata="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" strokeweight=".5pt">
+                      <v:line id="Line 814" o:spid="_x0000_s1159" style="position:absolute;flip:x;visibility:visible;mso-wrap-style:square" from="2278,5788" to="8029,5788" o:connectortype="straight" o:gfxdata="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" strokeweight=".5pt">
                         <v:shadow color="#eeece1"/>
                       </v:line>
-                      <v:oval id="Oval 854" o:spid="_x0000_s1160" style="position:absolute;left:2119;top:10942;width:349;height:350;visibility:visible;mso-wrap-style:none;v-text-anchor:middle" o:gfxdata="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" fillcolor="black" strokeweight=".5pt">
+                      <v:oval id="Oval 854" o:spid="_x0000_s1160" style="position:absolute;left:2119;top:10942;width:349;height:350;visibility:visible;mso-wrap-style:none;v-text-anchor:middle" o:gfxdata="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" fillcolor="black" strokeweight=".5pt">
                         <v:shadow color="#eeece1"/>
                       </v:oval>
-                      <v:line id="Line 812" o:spid="_x0000_s1161" style="position:absolute;flip:x;visibility:visible;mso-wrap-style:square" from="2289,11169" to="5893,11169" o:connectortype="straight" o:gfxdata="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" strokeweight=".5pt">
+                      <v:line id="Line 812" o:spid="_x0000_s1161" style="position:absolute;flip:x;visibility:visible;mso-wrap-style:square" from="2289,11169" to="5893,11169" o:connectortype="straight" o:gfxdata="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" strokeweight=".5pt">
                         <v:shadow color="#eeece1"/>
                       </v:line>
-                      <v:group id="Gruppieren 27" o:spid="_x0000_s1162" style="position:absolute;left:3692;top:5039;width:762;height:3159;rotation:180" coordorigin="3692,5039" coordsize="381,1579" o:gfxdata="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">
-                        <v:shape id="Freeform 866" o:spid="_x0000_s1163" style="position:absolute;left:3526;top:5221;width:714;height:349;rotation:90;visibility:visible;mso-wrap-style:square;v-text-anchor:top" coordsize="45,22" o:gfxdata="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" path="m,22r45,l22,,,22xe" fillcolor="black" strokeweight=".5pt">
+                      <v:group id="Gruppieren 27" o:spid="_x0000_s1162" style="position:absolute;left:3692;top:5039;width:762;height:3159;rotation:180" coordorigin="3692,5039" coordsize="381,1579" o:gfxdata="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">
+                        <v:shape id="Freeform 866" o:spid="_x0000_s1163" style="position:absolute;left:3526;top:5221;width:714;height:349;rotation:90;visibility:visible;mso-wrap-style:square;v-text-anchor:top" coordsize="45,22" o:gfxdata="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" path="m,22r45,l22,,,22xe" fillcolor="black" strokeweight=".5pt">
                           <v:shadow color="#eeece1"/>
                           <v:path arrowok="t" o:connecttype="custom" o:connectlocs="0,2147483646;2147483646,2147483646;2147483646,0;0,2147483646" o:connectangles="0,0,0,0"/>
                         </v:shape>
-                        <v:line id="Line 867" o:spid="_x0000_s1164" style="position:absolute;rotation:90;visibility:visible;mso-wrap-style:square" from="3716,5396" to="4430,5396" o:connectortype="straight" o:gfxdata="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" strokeweight="1pt">
+                        <v:line id="Line 867" o:spid="_x0000_s1164" style="position:absolute;rotation:90;visibility:visible;mso-wrap-style:square" from="3716,5396" to="4430,5396" o:connectortype="straight" o:gfxdata="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" strokeweight="1pt">
                           <v:shadow color="#eeece1"/>
                         </v:line>
-                        <v:shape id="Freeform 868" o:spid="_x0000_s1165" style="position:absolute;left:3509;top:6087;width:715;height:349;rotation:90;visibility:visible;mso-wrap-style:square;v-text-anchor:top" coordsize="45,22" o:gfxdata="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" path="m,22r45,l22,,,22xe" fillcolor="black" strokeweight=".5pt">
+                        <v:shape id="Freeform 868" o:spid="_x0000_s1165" style="position:absolute;left:3509;top:6087;width:715;height:349;rotation:90;visibility:visible;mso-wrap-style:square;v-text-anchor:top" coordsize="45,22" o:gfxdata="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" path="m,22r45,l22,,,22xe" fillcolor="black" strokeweight=".5pt">
                           <v:shadow color="#eeece1"/>
                           <v:path arrowok="t" o:connecttype="custom" o:connectlocs="0,2147483646;2147483646,2147483646;2147483646,0;0,2147483646" o:connectangles="0,0,0,0"/>
                         </v:shape>
-                        <v:line id="Line 869" o:spid="_x0000_s1166" style="position:absolute;rotation:90;visibility:visible;mso-wrap-style:square" from="3699,6262" to="4414,6262" o:connectortype="straight" o:gfxdata="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" strokeweight="1pt">
+                        <v:line id="Line 869" o:spid="_x0000_s1166" style="position:absolute;rotation:90;visibility:visible;mso-wrap-style:square" from="3699,6262" to="4414,6262" o:connectortype="straight" o:gfxdata="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" strokeweight="1pt">
                           <v:shadow color="#eeece1"/>
                         </v:line>
                       </v:group>
-                      <v:oval id="Oval 865" o:spid="_x0000_s1167" style="position:absolute;left:5676;top:7322;width:350;height:349;visibility:visible;mso-wrap-style:none;v-text-anchor:middle" o:gfxdata="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" fillcolor="black" strokeweight=".5pt">
+                      <v:oval id="Oval 865" o:spid="_x0000_s1167" style="position:absolute;left:5676;top:7322;width:350;height:349;visibility:visible;mso-wrap-style:none;v-text-anchor:middle" o:gfxdata="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" fillcolor="black" strokeweight=".5pt">
                         <v:shadow color="#eeece1"/>
                       </v:oval>
-                      <v:line id="Line 853" o:spid="_x0000_s1168" style="position:absolute;flip:x y;visibility:visible;mso-wrap-style:square" from="848,5788" to="8054,5788" o:connectortype="straight" o:gfxdata="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" strokeweight=".5pt">
+                      <v:line id="Line 853" o:spid="_x0000_s1168" style="position:absolute;flip:x y;visibility:visible;mso-wrap-style:square" from="848,5788" to="8054,5788" o:connectortype="straight" o:gfxdata="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" strokeweight=".5pt">
                         <v:shadow color="#eeece1"/>
                       </v:line>
-                      <v:oval id="Oval 865" o:spid="_x0000_s1169" style="position:absolute;left:5676;top:5659;width:350;height:349;visibility:visible;mso-wrap-style:none;v-text-anchor:middle" o:gfxdata="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" fillcolor="black" strokeweight=".5pt">
+                      <v:oval id="Oval 865" o:spid="_x0000_s1169" style="position:absolute;left:5676;top:5659;width:350;height:349;visibility:visible;mso-wrap-style:none;v-text-anchor:middle" o:gfxdata="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" fillcolor="black" strokeweight=".5pt">
                         <v:shadow color="#eeece1"/>
                       </v:oval>
-                      <v:line id="Line 813" o:spid="_x0000_s1170" style="position:absolute;flip:y;visibility:visible;mso-wrap-style:square" from="5836,9344" to="5836,11144" o:connectortype="straight" o:gfxdata="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" strokeweight=".5pt">
+                      <v:line id="Line 813" o:spid="_x0000_s1170" style="position:absolute;flip:y;visibility:visible;mso-wrap-style:square" from="5836,9344" to="5836,11144" o:connectortype="straight" o:gfxdata="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" strokeweight=".5pt">
                         <v:shadow color="#eeece1"/>
                       </v:line>
-                      <v:line id="Line 813" o:spid="_x0000_s1171" style="position:absolute;flip:y;visibility:visible;mso-wrap-style:square" from="5836,5759" to="5836,7559" o:connectortype="straight" o:gfxdata="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" strokeweight=".5pt">
+                      <v:line id="Line 813" o:spid="_x0000_s1171" style="position:absolute;flip:y;visibility:visible;mso-wrap-style:square" from="5836,5759" to="5836,7559" o:connectortype="straight" o:gfxdata="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" strokeweight=".5pt">
                         <v:shadow color="#eeece1"/>
                       </v:line>
-                      <v:line id="Line 814" o:spid="_x0000_s1172" style="position:absolute;flip:x;visibility:visible;mso-wrap-style:square" from="848,9312" to="8054,9312" o:connectortype="straight" o:gfxdata="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" strokeweight=".5pt">
+                      <v:line id="Line 814" o:spid="_x0000_s1172" style="position:absolute;flip:x;visibility:visible;mso-wrap-style:square" from="848,9312" to="8054,9312" o:connectortype="straight" o:gfxdata="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" strokeweight=".5pt">
                         <v:shadow color="#eeece1"/>
                       </v:line>
-                      <v:oval id="Oval 854" o:spid="_x0000_s1173" style="position:absolute;left:704;top:9090;width:350;height:349;visibility:visible;mso-wrap-style:none;v-text-anchor:middle" o:gfxdata="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" fillcolor="black" strokeweight=".5pt">
+                      <v:oval id="Oval 854" o:spid="_x0000_s1173" style="position:absolute;left:704;top:9090;width:350;height:349;visibility:visible;mso-wrap-style:none;v-text-anchor:middle" o:gfxdata="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" fillcolor="black" strokeweight=".5pt">
                         <v:shadow color="#eeece1"/>
                       </v:oval>
-                      <v:shape id="Textfeld 159" o:spid="_x0000_s1174" type="#_x0000_t202" style="position:absolute;left:2495;top:723;width:5269;height:4315;visibility:visible;mso-wrap-style:square;v-text-anchor:top" o:gfxdata="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" filled="f" stroked="f">
+                      <v:shape id="Textfeld 159" o:spid="_x0000_s1174" type="#_x0000_t202" style="position:absolute;left:2495;top:723;width:5269;height:4315;visibility:visible;mso-wrap-style:square;v-text-anchor:top" o:gfxdata="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" filled="f" stroked="f">
                         <v:textbox>
                           <w:txbxContent>
                             <w:p>
@@ -17340,7 +17327,7 @@
                           </w:txbxContent>
                         </v:textbox>
                       </v:shape>
-                      <v:shape id="Textfeld 160" o:spid="_x0000_s1175" type="#_x0000_t202" style="position:absolute;left:8839;top:724;width:7096;height:4029;visibility:visible;mso-wrap-style:square;v-text-anchor:top" o:gfxdata="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" filled="f" stroked="f">
+                      <v:shape id="Textfeld 160" o:spid="_x0000_s1175" type="#_x0000_t202" style="position:absolute;left:8839;top:724;width:7096;height:4029;visibility:visible;mso-wrap-style:square;v-text-anchor:top" o:gfxdata="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" filled="f" stroked="f">
                         <v:textbox>
                           <w:txbxContent>
                             <w:p>
@@ -17368,7 +17355,7 @@
                           </w:txbxContent>
                         </v:textbox>
                       </v:shape>
-                      <v:shape id="Textfeld 161" o:spid="_x0000_s1176" type="#_x0000_t202" style="position:absolute;left:10215;top:18715;width:3977;height:3652;visibility:visible;mso-wrap-style:square;v-text-anchor:top" o:gfxdata="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" filled="f" stroked="f">
+                      <v:shape id="Textfeld 161" o:spid="_x0000_s1176" type="#_x0000_t202" style="position:absolute;left:10215;top:18715;width:3977;height:3652;visibility:visible;mso-wrap-style:square;v-text-anchor:top" o:gfxdata="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" filled="f" stroked="f">
                         <v:textbox>
                           <w:txbxContent>
                             <w:p>
@@ -17396,7 +17383,7 @@
                           </w:txbxContent>
                         </v:textbox>
                       </v:shape>
-                      <v:shape id="Textfeld 166" o:spid="_x0000_s1177" type="#_x0000_t202" style="position:absolute;left:5342;top:20687;width:4467;height:4011;visibility:visible;mso-wrap-style:square;v-text-anchor:top" o:gfxdata="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" filled="f" stroked="f">
+                      <v:shape id="Textfeld 166" o:spid="_x0000_s1177" type="#_x0000_t202" style="position:absolute;left:5342;top:20687;width:4467;height:4011;visibility:visible;mso-wrap-style:square;v-text-anchor:top" o:gfxdata="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" filled="f" stroked="f">
                         <v:textbox>
                           <w:txbxContent>
                             <w:p>
@@ -17537,7 +17524,6 @@
           <w:rFonts w:eastAsia="Calibri"/>
           <w:szCs w:val="24"/>
         </w:rPr>
-        <w:lastRenderedPageBreak/>
         <w:tab/>
       </w:r>
     </w:p>
@@ -17877,7 +17863,7 @@
           </w:tcPr>
           <w:p>
             <w:r>
-              <w:t>Nov 29</w:t>
+              <w:t>Dec 1</w:t>
             </w:r>
             <w:r>
               <w:t>, 2020</w:t>
@@ -17893,25 +17879,13 @@
               <w:t>First Revision</w:t>
             </w:r>
             <w:r>
-              <w:t xml:space="preserve"> of S.9.1.1.3, created with new template.</w:t>
-            </w:r>
-            <w:r>
-              <w:t xml:space="preserve"> U</w:t>
-            </w:r>
-            <w:r>
-              <w:t>pgraded graphics, text corrections, and changes to text supporting the latest 21MTC proposed feature additions.</w:t>
-            </w:r>
-            <w:r>
-              <w:t xml:space="preserve"> </w:t>
-            </w:r>
-            <w:r>
-              <w:t>Added additional cl</w:t>
-            </w:r>
-            <w:r>
-              <w:t>arifying tex</w:t>
-            </w:r>
-            <w:r>
-              <w:t>t for the speaker requirements.</w:t>
+              <w:t xml:space="preserve"> of S.9.1.1.3</w:t>
+            </w:r>
+            <w:r>
+              <w:t>,</w:t>
+            </w:r>
+            <w:r>
+              <w:t xml:space="preserve"> supporting the latest 21MTC proposed feature additions. Added additional clarifying text for the speaker requirements.</w:t>
             </w:r>
           </w:p>
         </w:tc>
@@ -17935,10 +17909,7 @@
           <w:tcPr>
             <w:tcW w:w="1615" w:type="dxa"/>
           </w:tcPr>
-          <w:p>
-            <w:bookmarkStart w:id="0" w:name="_GoBack"/>
-            <w:bookmarkEnd w:id="0"/>
-          </w:p>
+          <w:p/>
         </w:tc>
         <w:tc>
           <w:tcPr>
@@ -18007,7 +17978,6 @@
           <w:sz w:val="26"/>
           <w:szCs w:val="26"/>
         </w:rPr>
-        <w:lastRenderedPageBreak/>
         <w:t>Important Notices and Disclaimers Concerning NMRA Standards Documents</w:t>
       </w:r>
     </w:p>
@@ -19157,7 +19127,25 @@
           <w:sz w:val="17"/>
           <w:szCs w:val="17"/>
         </w:rPr>
-        <w:t>both use, by reference, in laws and regulations, and use in private self</w:t>
+        <w:t xml:space="preserve">both </w:t>
+      </w:r>
+      <w:proofErr w:type="gramStart"/>
+      <w:r>
+        <w:rPr>
+          <w:rFonts w:ascii="Arial Narrow" w:hAnsi="Arial Narrow" w:cs="TimesNewRomanPSMT"/>
+          <w:sz w:val="17"/>
+          <w:szCs w:val="17"/>
+        </w:rPr>
+        <w:t>use</w:t>
+      </w:r>
+      <w:proofErr w:type="gramEnd"/>
+      <w:r>
+        <w:rPr>
+          <w:rFonts w:ascii="Arial Narrow" w:hAnsi="Arial Narrow" w:cs="TimesNewRomanPSMT"/>
+          <w:sz w:val="17"/>
+          <w:szCs w:val="17"/>
+        </w:rPr>
+        <w:t>, by reference, in laws and regulations, and use in private self</w:t>
       </w:r>
       <w:r>
         <w:rPr>
@@ -19506,7 +19494,7 @@
 </file>
 
 <file path=word/endnotes.xml><?xml version="1.0" encoding="utf-8"?>
-<w:endnotes xmlns:wpc="http://schemas.microsoft.com/office/word/2010/wordprocessingCanvas" xmlns:mc="http://schemas.openxmlformats.org/markup-compatibility/2006" xmlns:o="urn:schemas-microsoft-com:office:office" xmlns:r="http://schemas.openxmlformats.org/officeDocument/2006/relationships" xmlns:m="http://schemas.openxmlformats.org/officeDocument/2006/math" xmlns:v="urn:schemas-microsoft-com:vml" xmlns:wp14="http://schemas.microsoft.com/office/word/2010/wordprocessingDrawing" xmlns:wp="http://schemas.openxmlformats.org/drawingml/2006/wordprocessingDrawing" xmlns:w10="urn:schemas-microsoft-com:office:word" xmlns:w="http://schemas.openxmlformats.org/wordprocessingml/2006/main" xmlns:w14="http://schemas.microsoft.com/office/word/2010/wordml" xmlns:w15="http://schemas.microsoft.com/office/word/2012/wordml" xmlns:wpg="http://schemas.microsoft.com/office/word/2010/wordprocessingGroup" xmlns:wpi="http://schemas.microsoft.com/office/word/2010/wordprocessingInk" xmlns:wne="http://schemas.microsoft.com/office/word/2006/wordml" xmlns:wps="http://schemas.microsoft.com/office/word/2010/wordprocessingShape" mc:Ignorable="w14 w15 wp14">
+<w:endnotes xmlns:wpc="http://schemas.microsoft.com/office/word/2010/wordprocessingCanvas" xmlns:cx="http://schemas.microsoft.com/office/drawing/2014/chartex" xmlns:cx1="http://schemas.microsoft.com/office/drawing/2015/9/8/chartex" xmlns:cx2="http://schemas.microsoft.com/office/drawing/2015/10/21/chartex" xmlns:cx3="http://schemas.microsoft.com/office/drawing/2016/5/9/chartex" xmlns:cx4="http://schemas.microsoft.com/office/drawing/2016/5/10/chartex" xmlns:cx5="http://schemas.microsoft.com/office/drawing/2016/5/11/chartex" xmlns:cx6="http://schemas.microsoft.com/office/drawing/2016/5/12/chartex" xmlns:cx7="http://schemas.microsoft.com/office/drawing/2016/5/13/chartex" xmlns:cx8="http://schemas.microsoft.com/office/drawing/2016/5/14/chartex" xmlns:mc="http://schemas.openxmlformats.org/markup-compatibility/2006" xmlns:aink="http://schemas.microsoft.com/office/drawing/2016/ink" xmlns:am3d="http://schemas.microsoft.com/office/drawing/2017/model3d" xmlns:o="urn:schemas-microsoft-com:office:office" xmlns:r="http://schemas.openxmlformats.org/officeDocument/2006/relationships" xmlns:m="http://schemas.openxmlformats.org/officeDocument/2006/math" xmlns:v="urn:schemas-microsoft-com:vml" xmlns:wp14="http://schemas.microsoft.com/office/word/2010/wordprocessingDrawing" xmlns:wp="http://schemas.openxmlformats.org/drawingml/2006/wordprocessingDrawing" xmlns:w10="urn:schemas-microsoft-com:office:word" xmlns:w="http://schemas.openxmlformats.org/wordprocessingml/2006/main" xmlns:w14="http://schemas.microsoft.com/office/word/2010/wordml" xmlns:w15="http://schemas.microsoft.com/office/word/2012/wordml" xmlns:w16cex="http://schemas.microsoft.com/office/word/2018/wordml/cex" xmlns:w16cid="http://schemas.microsoft.com/office/word/2016/wordml/cid" xmlns:w16="http://schemas.microsoft.com/office/word/2018/wordml" xmlns:w16se="http://schemas.microsoft.com/office/word/2015/wordml/symex" xmlns:wpg="http://schemas.microsoft.com/office/word/2010/wordprocessingGroup" xmlns:wpi="http://schemas.microsoft.com/office/word/2010/wordprocessingInk" xmlns:wne="http://schemas.microsoft.com/office/word/2006/wordml" xmlns:wps="http://schemas.microsoft.com/office/word/2010/wordprocessingShape" mc:Ignorable="w14 w15 w16se w16cid w16 w16cex wp14">
   <w:endnote w:type="separator" w:id="-1">
     <w:p>
       <w:r>
@@ -19525,7 +19513,7 @@
 </file>
 
 <file path=word/footer1.xml><?xml version="1.0" encoding="utf-8"?>
-<w:ftr xmlns:wpc="http://schemas.microsoft.com/office/word/2010/wordprocessingCanvas" xmlns:mc="http://schemas.openxmlformats.org/markup-compatibility/2006" xmlns:o="urn:schemas-microsoft-com:office:office" xmlns:r="http://schemas.openxmlformats.org/officeDocument/2006/relationships" xmlns:m="http://schemas.openxmlformats.org/officeDocument/2006/math" xmlns:v="urn:schemas-microsoft-com:vml" xmlns:wp14="http://schemas.microsoft.com/office/word/2010/wordprocessingDrawing" xmlns:wp="http://schemas.openxmlformats.org/drawingml/2006/wordprocessingDrawing" xmlns:w10="urn:schemas-microsoft-com:office:word" xmlns:w="http://schemas.openxmlformats.org/wordprocessingml/2006/main" xmlns:w14="http://schemas.microsoft.com/office/word/2010/wordml" xmlns:w15="http://schemas.microsoft.com/office/word/2012/wordml" xmlns:wpg="http://schemas.microsoft.com/office/word/2010/wordprocessingGroup" xmlns:wpi="http://schemas.microsoft.com/office/word/2010/wordprocessingInk" xmlns:wne="http://schemas.microsoft.com/office/word/2006/wordml" xmlns:wps="http://schemas.microsoft.com/office/word/2010/wordprocessingShape" mc:Ignorable="w14 w15 wp14">
+<w:ftr xmlns:wpc="http://schemas.microsoft.com/office/word/2010/wordprocessingCanvas" xmlns:cx="http://schemas.microsoft.com/office/drawing/2014/chartex" xmlns:cx1="http://schemas.microsoft.com/office/drawing/2015/9/8/chartex" xmlns:cx2="http://schemas.microsoft.com/office/drawing/2015/10/21/chartex" xmlns:cx3="http://schemas.microsoft.com/office/drawing/2016/5/9/chartex" xmlns:cx4="http://schemas.microsoft.com/office/drawing/2016/5/10/chartex" xmlns:cx5="http://schemas.microsoft.com/office/drawing/2016/5/11/chartex" xmlns:cx6="http://schemas.microsoft.com/office/drawing/2016/5/12/chartex" xmlns:cx7="http://schemas.microsoft.com/office/drawing/2016/5/13/chartex" xmlns:cx8="http://schemas.microsoft.com/office/drawing/2016/5/14/chartex" xmlns:mc="http://schemas.openxmlformats.org/markup-compatibility/2006" xmlns:aink="http://schemas.microsoft.com/office/drawing/2016/ink" xmlns:am3d="http://schemas.microsoft.com/office/drawing/2017/model3d" xmlns:o="urn:schemas-microsoft-com:office:office" xmlns:r="http://schemas.openxmlformats.org/officeDocument/2006/relationships" xmlns:m="http://schemas.openxmlformats.org/officeDocument/2006/math" xmlns:v="urn:schemas-microsoft-com:vml" xmlns:wp14="http://schemas.microsoft.com/office/word/2010/wordprocessingDrawing" xmlns:wp="http://schemas.openxmlformats.org/drawingml/2006/wordprocessingDrawing" xmlns:w10="urn:schemas-microsoft-com:office:word" xmlns:w="http://schemas.openxmlformats.org/wordprocessingml/2006/main" xmlns:w14="http://schemas.microsoft.com/office/word/2010/wordml" xmlns:w15="http://schemas.microsoft.com/office/word/2012/wordml" xmlns:w16cex="http://schemas.microsoft.com/office/word/2018/wordml/cex" xmlns:w16cid="http://schemas.microsoft.com/office/word/2016/wordml/cid" xmlns:w16="http://schemas.microsoft.com/office/word/2018/wordml" xmlns:w16se="http://schemas.microsoft.com/office/word/2015/wordml/symex" xmlns:wpg="http://schemas.microsoft.com/office/word/2010/wordprocessingGroup" xmlns:wpi="http://schemas.microsoft.com/office/word/2010/wordprocessingInk" xmlns:wne="http://schemas.microsoft.com/office/word/2006/wordml" xmlns:wps="http://schemas.microsoft.com/office/word/2010/wordprocessingShape" mc:Ignorable="w14 w15 w16se w16cid w16 w16cex wp14">
   <w:tbl>
     <w:tblPr>
       <w:tblStyle w:val="TableGrid"/>
@@ -19563,11 +19551,21 @@
           <w:pPr>
             <w:jc w:val="right"/>
           </w:pPr>
-          <w:fldSimple w:instr=" DOCPROPERTY &quot;Company&quot;  \* MERGEFORMAT ">
-            <w:r>
-              <w:t>© yyyy-yyyy National Model Railroad Association, Inc.</w:t>
-            </w:r>
-          </w:fldSimple>
+          <w:r>
+            <w:fldChar w:fldCharType="begin"/>
+          </w:r>
+          <w:r>
+            <w:instrText>DOCPROPERTY "Company"  \* MERGEFORMAT</w:instrText>
+          </w:r>
+          <w:r>
+            <w:fldChar w:fldCharType="separate"/>
+          </w:r>
+          <w:r>
+            <w:t>© 2020 National Model Railroad Association, Inc.</w:t>
+          </w:r>
+          <w:r>
+            <w:fldChar w:fldCharType="end"/>
+          </w:r>
         </w:p>
       </w:tc>
     </w:tr>
@@ -19661,19 +19659,39 @@
           <w:pPr>
             <w:jc w:val="right"/>
           </w:pPr>
-          <w:fldSimple w:instr=" TITLE  \* MERGEFORMAT ">
-            <w:r>
-              <w:t>S-9.1.1.3</w:t>
-            </w:r>
-          </w:fldSimple>
+          <w:r>
+            <w:fldChar w:fldCharType="begin"/>
+          </w:r>
+          <w:r>
+            <w:instrText>TITLE  \* MERGEFORMAT</w:instrText>
+          </w:r>
+          <w:r>
+            <w:fldChar w:fldCharType="separate"/>
+          </w:r>
+          <w:r>
+            <w:t>S-9.1.1.3 Draft</w:t>
+          </w:r>
+          <w:r>
+            <w:fldChar w:fldCharType="end"/>
+          </w:r>
           <w:r>
             <w:t xml:space="preserve"> </w:t>
           </w:r>
-          <w:fldSimple w:instr=" SUBJECT  \* MERGEFORMAT ">
-            <w:r>
-              <w:t>Brief Desc.</w:t>
-            </w:r>
-          </w:fldSimple>
+          <w:r>
+            <w:fldChar w:fldCharType="begin"/>
+          </w:r>
+          <w:r>
+            <w:instrText>SUBJECT  \* MERGEFORMAT</w:instrText>
+          </w:r>
+          <w:r>
+            <w:fldChar w:fldCharType="separate"/>
+          </w:r>
+          <w:r>
+            <w:t>21MTC Decoder Interface</w:t>
+          </w:r>
+          <w:r>
+            <w:fldChar w:fldCharType="end"/>
+          </w:r>
         </w:p>
       </w:tc>
     </w:tr>
@@ -19687,7 +19705,7 @@
 </file>
 
 <file path=word/footer2.xml><?xml version="1.0" encoding="utf-8"?>
-<w:ftr xmlns:wpc="http://schemas.microsoft.com/office/word/2010/wordprocessingCanvas" xmlns:mc="http://schemas.openxmlformats.org/markup-compatibility/2006" xmlns:o="urn:schemas-microsoft-com:office:office" xmlns:r="http://schemas.openxmlformats.org/officeDocument/2006/relationships" xmlns:m="http://schemas.openxmlformats.org/officeDocument/2006/math" xmlns:v="urn:schemas-microsoft-com:vml" xmlns:wp14="http://schemas.microsoft.com/office/word/2010/wordprocessingDrawing" xmlns:wp="http://schemas.openxmlformats.org/drawingml/2006/wordprocessingDrawing" xmlns:w10="urn:schemas-microsoft-com:office:word" xmlns:w="http://schemas.openxmlformats.org/wordprocessingml/2006/main" xmlns:w14="http://schemas.microsoft.com/office/word/2010/wordml" xmlns:w15="http://schemas.microsoft.com/office/word/2012/wordml" xmlns:wpg="http://schemas.microsoft.com/office/word/2010/wordprocessingGroup" xmlns:wpi="http://schemas.microsoft.com/office/word/2010/wordprocessingInk" xmlns:wne="http://schemas.microsoft.com/office/word/2006/wordml" xmlns:wps="http://schemas.microsoft.com/office/word/2010/wordprocessingShape" mc:Ignorable="w14 w15 wp14">
+<w:ftr xmlns:wpc="http://schemas.microsoft.com/office/word/2010/wordprocessingCanvas" xmlns:cx="http://schemas.microsoft.com/office/drawing/2014/chartex" xmlns:cx1="http://schemas.microsoft.com/office/drawing/2015/9/8/chartex" xmlns:cx2="http://schemas.microsoft.com/office/drawing/2015/10/21/chartex" xmlns:cx3="http://schemas.microsoft.com/office/drawing/2016/5/9/chartex" xmlns:cx4="http://schemas.microsoft.com/office/drawing/2016/5/10/chartex" xmlns:cx5="http://schemas.microsoft.com/office/drawing/2016/5/11/chartex" xmlns:cx6="http://schemas.microsoft.com/office/drawing/2016/5/12/chartex" xmlns:cx7="http://schemas.microsoft.com/office/drawing/2016/5/13/chartex" xmlns:cx8="http://schemas.microsoft.com/office/drawing/2016/5/14/chartex" xmlns:mc="http://schemas.openxmlformats.org/markup-compatibility/2006" xmlns:aink="http://schemas.microsoft.com/office/drawing/2016/ink" xmlns:am3d="http://schemas.microsoft.com/office/drawing/2017/model3d" xmlns:o="urn:schemas-microsoft-com:office:office" xmlns:r="http://schemas.openxmlformats.org/officeDocument/2006/relationships" xmlns:m="http://schemas.openxmlformats.org/officeDocument/2006/math" xmlns:v="urn:schemas-microsoft-com:vml" xmlns:wp14="http://schemas.microsoft.com/office/word/2010/wordprocessingDrawing" xmlns:wp="http://schemas.openxmlformats.org/drawingml/2006/wordprocessingDrawing" xmlns:w10="urn:schemas-microsoft-com:office:word" xmlns:w="http://schemas.openxmlformats.org/wordprocessingml/2006/main" xmlns:w14="http://schemas.microsoft.com/office/word/2010/wordml" xmlns:w15="http://schemas.microsoft.com/office/word/2012/wordml" xmlns:w16cex="http://schemas.microsoft.com/office/word/2018/wordml/cex" xmlns:w16cid="http://schemas.microsoft.com/office/word/2016/wordml/cid" xmlns:w16="http://schemas.microsoft.com/office/word/2018/wordml" xmlns:w16se="http://schemas.microsoft.com/office/word/2015/wordml/symex" xmlns:wpg="http://schemas.microsoft.com/office/word/2010/wordprocessingGroup" xmlns:wpi="http://schemas.microsoft.com/office/word/2010/wordprocessingInk" xmlns:wne="http://schemas.microsoft.com/office/word/2006/wordml" xmlns:wps="http://schemas.microsoft.com/office/word/2010/wordprocessingShape" mc:Ignorable="w14 w15 w16se w16cid w16 w16cex wp14">
   <w:sdt>
     <w:sdtPr>
       <w:alias w:val="Company"/>
@@ -19789,9 +19807,8 @@
     <w:r>
       <w:rPr>
         <w:rStyle w:val="PageNumber"/>
-        <w:noProof/>
       </w:rPr>
-      <w:t>8</w:t>
+      <w:t>2</w:t>
     </w:r>
     <w:r>
       <w:rPr>
@@ -19851,7 +19868,7 @@
         <w:tag w:val=""/>
         <w:id w:val="324172492"/>
         <w:dataBinding w:prefixMappings="xmlns:ns0='http://schemas.microsoft.com/office/2006/coverPageProps' " w:xpath="/ns0:CoverPageProperties[1]/ns0:PublishDate[1]" w:storeItemID="{55AF091B-3C7A-41E3-B477-F2FDAA23CFDA}"/>
-        <w:date w:fullDate="2020-11-29T00:00:00Z">
+        <w:date w:fullDate="2020-12-01T00:00:00Z">
           <w:dateFormat w:val="MMM d, yyyy"/>
           <w:lid w:val="en-US"/>
           <w:storeMappedDataAs w:val="dateTime"/>
@@ -19868,7 +19885,7 @@
           <w:rPr>
             <w:rStyle w:val="PageNumber"/>
           </w:rPr>
-          <w:t>Nov 29, 2020</w:t>
+          <w:t>Dec 1, 2020</w:t>
         </w:r>
       </w:sdtContent>
     </w:sdt>
@@ -19877,15 +19894,12 @@
 </file>
 
 <file path=word/footer3.xml><?xml version="1.0" encoding="utf-8"?>
-<w:ftr xmlns:wpc="http://schemas.microsoft.com/office/word/2010/wordprocessingCanvas" xmlns:mc="http://schemas.openxmlformats.org/markup-compatibility/2006" xmlns:o="urn:schemas-microsoft-com:office:office" xmlns:r="http://schemas.openxmlformats.org/officeDocument/2006/relationships" xmlns:m="http://schemas.openxmlformats.org/officeDocument/2006/math" xmlns:v="urn:schemas-microsoft-com:vml" xmlns:wp14="http://schemas.microsoft.com/office/word/2010/wordprocessingDrawing" xmlns:wp="http://schemas.openxmlformats.org/drawingml/2006/wordprocessingDrawing" xmlns:w10="urn:schemas-microsoft-com:office:word" xmlns:w="http://schemas.openxmlformats.org/wordprocessingml/2006/main" xmlns:w14="http://schemas.microsoft.com/office/word/2010/wordml" xmlns:w15="http://schemas.microsoft.com/office/word/2012/wordml" xmlns:wpg="http://schemas.microsoft.com/office/word/2010/wordprocessingGroup" xmlns:wpi="http://schemas.microsoft.com/office/word/2010/wordprocessingInk" xmlns:wne="http://schemas.microsoft.com/office/word/2006/wordml" xmlns:wps="http://schemas.microsoft.com/office/word/2010/wordprocessingShape" mc:Ignorable="w14 w15 wp14">
+<w:ftr xmlns:wpc="http://schemas.microsoft.com/office/word/2010/wordprocessingCanvas" xmlns:cx="http://schemas.microsoft.com/office/drawing/2014/chartex" xmlns:cx1="http://schemas.microsoft.com/office/drawing/2015/9/8/chartex" xmlns:cx2="http://schemas.microsoft.com/office/drawing/2015/10/21/chartex" xmlns:cx3="http://schemas.microsoft.com/office/drawing/2016/5/9/chartex" xmlns:cx4="http://schemas.microsoft.com/office/drawing/2016/5/10/chartex" xmlns:cx5="http://schemas.microsoft.com/office/drawing/2016/5/11/chartex" xmlns:cx6="http://schemas.microsoft.com/office/drawing/2016/5/12/chartex" xmlns:cx7="http://schemas.microsoft.com/office/drawing/2016/5/13/chartex" xmlns:cx8="http://schemas.microsoft.com/office/drawing/2016/5/14/chartex" xmlns:mc="http://schemas.openxmlformats.org/markup-compatibility/2006" xmlns:aink="http://schemas.microsoft.com/office/drawing/2016/ink" xmlns:am3d="http://schemas.microsoft.com/office/drawing/2017/model3d" xmlns:o="urn:schemas-microsoft-com:office:office" xmlns:r="http://schemas.openxmlformats.org/officeDocument/2006/relationships" xmlns:m="http://schemas.openxmlformats.org/officeDocument/2006/math" xmlns:v="urn:schemas-microsoft-com:vml" xmlns:wp14="http://schemas.microsoft.com/office/word/2010/wordprocessingDrawing" xmlns:wp="http://schemas.openxmlformats.org/drawingml/2006/wordprocessingDrawing" xmlns:w10="urn:schemas-microsoft-com:office:word" xmlns:w="http://schemas.openxmlformats.org/wordprocessingml/2006/main" xmlns:w14="http://schemas.microsoft.com/office/word/2010/wordml" xmlns:w15="http://schemas.microsoft.com/office/word/2012/wordml" xmlns:w16cex="http://schemas.microsoft.com/office/word/2018/wordml/cex" xmlns:w16cid="http://schemas.microsoft.com/office/word/2016/wordml/cid" xmlns:w16="http://schemas.microsoft.com/office/word/2018/wordml" xmlns:w16se="http://schemas.microsoft.com/office/word/2015/wordml/symex" xmlns:wpg="http://schemas.microsoft.com/office/word/2010/wordprocessingGroup" xmlns:wpi="http://schemas.microsoft.com/office/word/2010/wordprocessingInk" xmlns:wne="http://schemas.microsoft.com/office/word/2006/wordml" xmlns:wps="http://schemas.microsoft.com/office/word/2010/wordprocessingShape" mc:Ignorable="w14 w15 w16se w16cid w16 w16cex wp14">
   <w:sdt>
     <w:sdtPr>
       <w:alias w:val="Company"/>
       <w:tag w:val=""/>
       <w:id w:val="-1237477684"/>
-      <w:placeholder>
-        <w:docPart w:val="F09669BBBFC241FBA18792AFAB62A79E"/>
-      </w:placeholder>
       <w:dataBinding w:prefixMappings="xmlns:ns0='http://schemas.openxmlformats.org/officeDocument/2006/extended-properties' " w:xpath="/ns0:Properties[1]/ns0:Company[1]" w:storeItemID="{6668398D-A668-4E3E-A5EB-62B293D839F1}"/>
       <w:text/>
     </w:sdtPr>
@@ -20007,7 +20021,7 @@
         <w:rStyle w:val="PageNumber"/>
         <w:noProof/>
       </w:rPr>
-      <w:t>9</w:t>
+      <w:t>1</w:t>
     </w:r>
     <w:r>
       <w:rPr>
@@ -20030,7 +20044,7 @@
         <w:tag w:val=""/>
         <w:id w:val="-824500248"/>
         <w:dataBinding w:prefixMappings="xmlns:ns0='http://schemas.microsoft.com/office/2006/coverPageProps' " w:xpath="/ns0:CoverPageProperties[1]/ns0:PublishDate[1]" w:storeItemID="{55AF091B-3C7A-41E3-B477-F2FDAA23CFDA}"/>
-        <w:date w:fullDate="2020-11-29T00:00:00Z">
+        <w:date w:fullDate="2020-12-01T00:00:00Z">
           <w:dateFormat w:val="MMM d, yyyy"/>
           <w:lid w:val="en-US"/>
           <w:storeMappedDataAs w:val="dateTime"/>
@@ -20047,7 +20061,7 @@
           <w:rPr>
             <w:rStyle w:val="PageNumber"/>
           </w:rPr>
-          <w:t>Nov 29, 2020</w:t>
+          <w:t>Dec 1, 2020</w:t>
         </w:r>
       </w:sdtContent>
     </w:sdt>
@@ -20056,7 +20070,7 @@
 </file>
 
 <file path=word/footnotes.xml><?xml version="1.0" encoding="utf-8"?>
-<w:footnotes xmlns:wpc="http://schemas.microsoft.com/office/word/2010/wordprocessingCanvas" xmlns:mc="http://schemas.openxmlformats.org/markup-compatibility/2006" xmlns:o="urn:schemas-microsoft-com:office:office" xmlns:r="http://schemas.openxmlformats.org/officeDocument/2006/relationships" xmlns:m="http://schemas.openxmlformats.org/officeDocument/2006/math" xmlns:v="urn:schemas-microsoft-com:vml" xmlns:wp14="http://schemas.microsoft.com/office/word/2010/wordprocessingDrawing" xmlns:wp="http://schemas.openxmlformats.org/drawingml/2006/wordprocessingDrawing" xmlns:w10="urn:schemas-microsoft-com:office:word" xmlns:w="http://schemas.openxmlformats.org/wordprocessingml/2006/main" xmlns:w14="http://schemas.microsoft.com/office/word/2010/wordml" xmlns:w15="http://schemas.microsoft.com/office/word/2012/wordml" xmlns:wpg="http://schemas.microsoft.com/office/word/2010/wordprocessingGroup" xmlns:wpi="http://schemas.microsoft.com/office/word/2010/wordprocessingInk" xmlns:wne="http://schemas.microsoft.com/office/word/2006/wordml" xmlns:wps="http://schemas.microsoft.com/office/word/2010/wordprocessingShape" mc:Ignorable="w14 w15 wp14">
+<w:footnotes xmlns:wpc="http://schemas.microsoft.com/office/word/2010/wordprocessingCanvas" xmlns:cx="http://schemas.microsoft.com/office/drawing/2014/chartex" xmlns:cx1="http://schemas.microsoft.com/office/drawing/2015/9/8/chartex" xmlns:cx2="http://schemas.microsoft.com/office/drawing/2015/10/21/chartex" xmlns:cx3="http://schemas.microsoft.com/office/drawing/2016/5/9/chartex" xmlns:cx4="http://schemas.microsoft.com/office/drawing/2016/5/10/chartex" xmlns:cx5="http://schemas.microsoft.com/office/drawing/2016/5/11/chartex" xmlns:cx6="http://schemas.microsoft.com/office/drawing/2016/5/12/chartex" xmlns:cx7="http://schemas.microsoft.com/office/drawing/2016/5/13/chartex" xmlns:cx8="http://schemas.microsoft.com/office/drawing/2016/5/14/chartex" xmlns:mc="http://schemas.openxmlformats.org/markup-compatibility/2006" xmlns:aink="http://schemas.microsoft.com/office/drawing/2016/ink" xmlns:am3d="http://schemas.microsoft.com/office/drawing/2017/model3d" xmlns:o="urn:schemas-microsoft-com:office:office" xmlns:r="http://schemas.openxmlformats.org/officeDocument/2006/relationships" xmlns:m="http://schemas.openxmlformats.org/officeDocument/2006/math" xmlns:v="urn:schemas-microsoft-com:vml" xmlns:wp14="http://schemas.microsoft.com/office/word/2010/wordprocessingDrawing" xmlns:wp="http://schemas.openxmlformats.org/drawingml/2006/wordprocessingDrawing" xmlns:w10="urn:schemas-microsoft-com:office:word" xmlns:w="http://schemas.openxmlformats.org/wordprocessingml/2006/main" xmlns:w14="http://schemas.microsoft.com/office/word/2010/wordml" xmlns:w15="http://schemas.microsoft.com/office/word/2012/wordml" xmlns:w16cex="http://schemas.microsoft.com/office/word/2018/wordml/cex" xmlns:w16cid="http://schemas.microsoft.com/office/word/2016/wordml/cid" xmlns:w16="http://schemas.microsoft.com/office/word/2018/wordml" xmlns:w16se="http://schemas.microsoft.com/office/word/2015/wordml/symex" xmlns:wpg="http://schemas.microsoft.com/office/word/2010/wordprocessingGroup" xmlns:wpi="http://schemas.microsoft.com/office/word/2010/wordprocessingInk" xmlns:wne="http://schemas.microsoft.com/office/word/2006/wordml" xmlns:wps="http://schemas.microsoft.com/office/word/2010/wordprocessingShape" mc:Ignorable="w14 w15 w16se w16cid w16 w16cex wp14">
   <w:footnote w:type="separator" w:id="-1">
     <w:p>
       <w:r>
@@ -20075,7 +20089,7 @@
 </file>
 
 <file path=word/header1.xml><?xml version="1.0" encoding="utf-8"?>
-<w:hdr xmlns:wpc="http://schemas.microsoft.com/office/word/2010/wordprocessingCanvas" xmlns:mc="http://schemas.openxmlformats.org/markup-compatibility/2006" xmlns:o="urn:schemas-microsoft-com:office:office" xmlns:r="http://schemas.openxmlformats.org/officeDocument/2006/relationships" xmlns:m="http://schemas.openxmlformats.org/officeDocument/2006/math" xmlns:v="urn:schemas-microsoft-com:vml" xmlns:wp14="http://schemas.microsoft.com/office/word/2010/wordprocessingDrawing" xmlns:wp="http://schemas.openxmlformats.org/drawingml/2006/wordprocessingDrawing" xmlns:w10="urn:schemas-microsoft-com:office:word" xmlns:w="http://schemas.openxmlformats.org/wordprocessingml/2006/main" xmlns:w14="http://schemas.microsoft.com/office/word/2010/wordml" xmlns:w15="http://schemas.microsoft.com/office/word/2012/wordml" xmlns:wpg="http://schemas.microsoft.com/office/word/2010/wordprocessingGroup" xmlns:wpi="http://schemas.microsoft.com/office/word/2010/wordprocessingInk" xmlns:wne="http://schemas.microsoft.com/office/word/2006/wordml" xmlns:wps="http://schemas.microsoft.com/office/word/2010/wordprocessingShape" mc:Ignorable="w14 w15 wp14">
+<w:hdr xmlns:wpc="http://schemas.microsoft.com/office/word/2010/wordprocessingCanvas" xmlns:cx="http://schemas.microsoft.com/office/drawing/2014/chartex" xmlns:cx1="http://schemas.microsoft.com/office/drawing/2015/9/8/chartex" xmlns:cx2="http://schemas.microsoft.com/office/drawing/2015/10/21/chartex" xmlns:cx3="http://schemas.microsoft.com/office/drawing/2016/5/9/chartex" xmlns:cx4="http://schemas.microsoft.com/office/drawing/2016/5/10/chartex" xmlns:cx5="http://schemas.microsoft.com/office/drawing/2016/5/11/chartex" xmlns:cx6="http://schemas.microsoft.com/office/drawing/2016/5/12/chartex" xmlns:cx7="http://schemas.microsoft.com/office/drawing/2016/5/13/chartex" xmlns:cx8="http://schemas.microsoft.com/office/drawing/2016/5/14/chartex" xmlns:mc="http://schemas.openxmlformats.org/markup-compatibility/2006" xmlns:aink="http://schemas.microsoft.com/office/drawing/2016/ink" xmlns:am3d="http://schemas.microsoft.com/office/drawing/2017/model3d" xmlns:o="urn:schemas-microsoft-com:office:office" xmlns:r="http://schemas.openxmlformats.org/officeDocument/2006/relationships" xmlns:m="http://schemas.openxmlformats.org/officeDocument/2006/math" xmlns:v="urn:schemas-microsoft-com:vml" xmlns:wp14="http://schemas.microsoft.com/office/word/2010/wordprocessingDrawing" xmlns:wp="http://schemas.openxmlformats.org/drawingml/2006/wordprocessingDrawing" xmlns:w10="urn:schemas-microsoft-com:office:word" xmlns:w="http://schemas.openxmlformats.org/wordprocessingml/2006/main" xmlns:w14="http://schemas.microsoft.com/office/word/2010/wordml" xmlns:w15="http://schemas.microsoft.com/office/word/2012/wordml" xmlns:w16cex="http://schemas.microsoft.com/office/word/2018/wordml/cex" xmlns:w16cid="http://schemas.microsoft.com/office/word/2016/wordml/cid" xmlns:w16="http://schemas.microsoft.com/office/word/2018/wordml" xmlns:w16se="http://schemas.microsoft.com/office/word/2015/wordml/symex" xmlns:wpg="http://schemas.microsoft.com/office/word/2010/wordprocessingGroup" xmlns:wpi="http://schemas.microsoft.com/office/word/2010/wordprocessingInk" xmlns:wne="http://schemas.microsoft.com/office/word/2006/wordml" xmlns:wps="http://schemas.microsoft.com/office/word/2010/wordprocessingShape" mc:Ignorable="w14 w15 w16se w16cid w16 w16cex wp14">
   <w:tbl>
     <w:tblPr>
       <w:tblW w:w="4982" w:type="pct"/>
@@ -20091,12 +20105,12 @@
       <w:tblLook w:val="01E0" w:firstRow="1" w:lastRow="1" w:firstColumn="1" w:lastColumn="1" w:noHBand="0" w:noVBand="0"/>
     </w:tblPr>
     <w:tblGrid>
-      <w:gridCol w:w="1064"/>
-      <w:gridCol w:w="270"/>
-      <w:gridCol w:w="4718"/>
-      <w:gridCol w:w="236"/>
-      <w:gridCol w:w="1429"/>
-      <w:gridCol w:w="1891"/>
+      <w:gridCol w:w="1089"/>
+      <w:gridCol w:w="277"/>
+      <w:gridCol w:w="4828"/>
+      <w:gridCol w:w="238"/>
+      <w:gridCol w:w="1462"/>
+      <w:gridCol w:w="1934"/>
     </w:tblGrid>
     <w:tr>
       <w:tc>
@@ -20663,12 +20677,6 @@
               <w:sz w:val="16"/>
             </w:rPr>
           </w:pPr>
-          <w:r>
-            <w:rPr>
-              <w:sz w:val="16"/>
-            </w:rPr>
-            <w:t>Carl Marchand</w:t>
-          </w:r>
         </w:p>
       </w:tc>
       <w:tc>
@@ -20725,7 +20733,7 @@
           <w:tag w:val=""/>
           <w:id w:val="1853835996"/>
           <w:dataBinding w:prefixMappings="xmlns:ns0='http://schemas.microsoft.com/office/2006/coverPageProps' " w:xpath="/ns0:CoverPageProperties[1]/ns0:PublishDate[1]" w:storeItemID="{55AF091B-3C7A-41E3-B477-F2FDAA23CFDA}"/>
-          <w:date w:fullDate="2020-11-29T00:00:00Z">
+          <w:date w:fullDate="2020-12-01T00:00:00Z">
             <w:dateFormat w:val="MMM d, yyyy"/>
             <w:lid w:val="en-US"/>
             <w:storeMappedDataAs w:val="dateTime"/>
@@ -20778,7 +20786,28 @@
                   <w:rFonts w:ascii="CG Times" w:hAnsi="CG Times"/>
                   <w:sz w:val="20"/>
                 </w:rPr>
-                <w:t>Nov 29, 2020</w:t>
+                <w:t>Dec</w:t>
+              </w:r>
+              <w:r>
+                <w:rPr>
+                  <w:rFonts w:ascii="CG Times" w:hAnsi="CG Times"/>
+                  <w:sz w:val="20"/>
+                </w:rPr>
+                <w:t xml:space="preserve"> </w:t>
+              </w:r>
+              <w:r>
+                <w:rPr>
+                  <w:rFonts w:ascii="CG Times" w:hAnsi="CG Times"/>
+                  <w:sz w:val="20"/>
+                </w:rPr>
+                <w:t>1</w:t>
+              </w:r>
+              <w:r>
+                <w:rPr>
+                  <w:rFonts w:ascii="CG Times" w:hAnsi="CG Times"/>
+                  <w:sz w:val="20"/>
+                </w:rPr>
+                <w:t>, 2020</w:t>
               </w:r>
             </w:p>
           </w:tc>
@@ -20792,9 +20821,6 @@
           <w:alias w:val="Title"/>
           <w:tag w:val=""/>
           <w:id w:val="-311019735"/>
-          <w:placeholder>
-            <w:docPart w:val="C7A54B05B2AC4A0CA8BBA0E270701601"/>
-          </w:placeholder>
           <w:dataBinding w:prefixMappings="xmlns:ns0='http://purl.org/dc/elements/1.1/' xmlns:ns1='http://schemas.openxmlformats.org/package/2006/metadata/core-properties' " w:xpath="/ns1:coreProperties[1]/ns0:title[1]" w:storeItemID="{6C3C8BC8-F283-45AE-878A-BAB7291924A1}"/>
           <w:text/>
         </w:sdtPr>
@@ -20832,7 +20858,7 @@
 </file>
 
 <file path=word/header2.xml><?xml version="1.0" encoding="utf-8"?>
-<w:hdr xmlns:wpc="http://schemas.microsoft.com/office/word/2010/wordprocessingCanvas" xmlns:mc="http://schemas.openxmlformats.org/markup-compatibility/2006" xmlns:o="urn:schemas-microsoft-com:office:office" xmlns:r="http://schemas.openxmlformats.org/officeDocument/2006/relationships" xmlns:m="http://schemas.openxmlformats.org/officeDocument/2006/math" xmlns:v="urn:schemas-microsoft-com:vml" xmlns:wp14="http://schemas.microsoft.com/office/word/2010/wordprocessingDrawing" xmlns:wp="http://schemas.openxmlformats.org/drawingml/2006/wordprocessingDrawing" xmlns:w10="urn:schemas-microsoft-com:office:word" xmlns:w="http://schemas.openxmlformats.org/wordprocessingml/2006/main" xmlns:w14="http://schemas.microsoft.com/office/word/2010/wordml" xmlns:w15="http://schemas.microsoft.com/office/word/2012/wordml" xmlns:wpg="http://schemas.microsoft.com/office/word/2010/wordprocessingGroup" xmlns:wpi="http://schemas.microsoft.com/office/word/2010/wordprocessingInk" xmlns:wne="http://schemas.microsoft.com/office/word/2006/wordml" xmlns:wps="http://schemas.microsoft.com/office/word/2010/wordprocessingShape" mc:Ignorable="w14 w15 wp14">
+<w:hdr xmlns:wpc="http://schemas.microsoft.com/office/word/2010/wordprocessingCanvas" xmlns:cx="http://schemas.microsoft.com/office/drawing/2014/chartex" xmlns:cx1="http://schemas.microsoft.com/office/drawing/2015/9/8/chartex" xmlns:cx2="http://schemas.microsoft.com/office/drawing/2015/10/21/chartex" xmlns:cx3="http://schemas.microsoft.com/office/drawing/2016/5/9/chartex" xmlns:cx4="http://schemas.microsoft.com/office/drawing/2016/5/10/chartex" xmlns:cx5="http://schemas.microsoft.com/office/drawing/2016/5/11/chartex" xmlns:cx6="http://schemas.microsoft.com/office/drawing/2016/5/12/chartex" xmlns:cx7="http://schemas.microsoft.com/office/drawing/2016/5/13/chartex" xmlns:cx8="http://schemas.microsoft.com/office/drawing/2016/5/14/chartex" xmlns:mc="http://schemas.openxmlformats.org/markup-compatibility/2006" xmlns:aink="http://schemas.microsoft.com/office/drawing/2016/ink" xmlns:am3d="http://schemas.microsoft.com/office/drawing/2017/model3d" xmlns:o="urn:schemas-microsoft-com:office:office" xmlns:r="http://schemas.openxmlformats.org/officeDocument/2006/relationships" xmlns:m="http://schemas.openxmlformats.org/officeDocument/2006/math" xmlns:v="urn:schemas-microsoft-com:vml" xmlns:wp14="http://schemas.microsoft.com/office/word/2010/wordprocessingDrawing" xmlns:wp="http://schemas.openxmlformats.org/drawingml/2006/wordprocessingDrawing" xmlns:w10="urn:schemas-microsoft-com:office:word" xmlns:w="http://schemas.openxmlformats.org/wordprocessingml/2006/main" xmlns:w14="http://schemas.microsoft.com/office/word/2010/wordml" xmlns:w15="http://schemas.microsoft.com/office/word/2012/wordml" xmlns:w16cex="http://schemas.microsoft.com/office/word/2018/wordml/cex" xmlns:w16cid="http://schemas.microsoft.com/office/word/2016/wordml/cid" xmlns:w16="http://schemas.microsoft.com/office/word/2018/wordml" xmlns:w16se="http://schemas.microsoft.com/office/word/2015/wordml/symex" xmlns:wpg="http://schemas.microsoft.com/office/word/2010/wordprocessingGroup" xmlns:wpi="http://schemas.microsoft.com/office/word/2010/wordprocessingInk" xmlns:wne="http://schemas.microsoft.com/office/word/2006/wordml" xmlns:wps="http://schemas.microsoft.com/office/word/2010/wordprocessingShape" mc:Ignorable="w14 w15 w16se w16cid w16 w16cex wp14">
   <w:p>
     <w:pPr>
       <w:pStyle w:val="Header"/>
@@ -20842,7 +20868,7 @@
 </file>
 
 <file path=word/numbering.xml><?xml version="1.0" encoding="utf-8"?>
-<w:numbering xmlns:wpc="http://schemas.microsoft.com/office/word/2010/wordprocessingCanvas" xmlns:mc="http://schemas.openxmlformats.org/markup-compatibility/2006" xmlns:o="urn:schemas-microsoft-com:office:office" xmlns:r="http://schemas.openxmlformats.org/officeDocument/2006/relationships" xmlns:m="http://schemas.openxmlformats.org/officeDocument/2006/math" xmlns:v="urn:schemas-microsoft-com:vml" xmlns:wp14="http://schemas.microsoft.com/office/word/2010/wordprocessingDrawing" xmlns:wp="http://schemas.openxmlformats.org/drawingml/2006/wordprocessingDrawing" xmlns:w10="urn:schemas-microsoft-com:office:word" xmlns:w="http://schemas.openxmlformats.org/wordprocessingml/2006/main" xmlns:w14="http://schemas.microsoft.com/office/word/2010/wordml" xmlns:w15="http://schemas.microsoft.com/office/word/2012/wordml" xmlns:wpg="http://schemas.microsoft.com/office/word/2010/wordprocessingGroup" xmlns:wpi="http://schemas.microsoft.com/office/word/2010/wordprocessingInk" xmlns:wne="http://schemas.microsoft.com/office/word/2006/wordml" xmlns:wps="http://schemas.microsoft.com/office/word/2010/wordprocessingShape" mc:Ignorable="w14 w15 wp14">
+<w:numbering xmlns:wpc="http://schemas.microsoft.com/office/word/2010/wordprocessingCanvas" xmlns:cx="http://schemas.microsoft.com/office/drawing/2014/chartex" xmlns:cx1="http://schemas.microsoft.com/office/drawing/2015/9/8/chartex" xmlns:cx2="http://schemas.microsoft.com/office/drawing/2015/10/21/chartex" xmlns:cx3="http://schemas.microsoft.com/office/drawing/2016/5/9/chartex" xmlns:cx4="http://schemas.microsoft.com/office/drawing/2016/5/10/chartex" xmlns:cx5="http://schemas.microsoft.com/office/drawing/2016/5/11/chartex" xmlns:cx6="http://schemas.microsoft.com/office/drawing/2016/5/12/chartex" xmlns:cx7="http://schemas.microsoft.com/office/drawing/2016/5/13/chartex" xmlns:cx8="http://schemas.microsoft.com/office/drawing/2016/5/14/chartex" xmlns:mc="http://schemas.openxmlformats.org/markup-compatibility/2006" xmlns:aink="http://schemas.microsoft.com/office/drawing/2016/ink" xmlns:am3d="http://schemas.microsoft.com/office/drawing/2017/model3d" xmlns:o="urn:schemas-microsoft-com:office:office" xmlns:r="http://schemas.openxmlformats.org/officeDocument/2006/relationships" xmlns:m="http://schemas.openxmlformats.org/officeDocument/2006/math" xmlns:v="urn:schemas-microsoft-com:vml" xmlns:wp14="http://schemas.microsoft.com/office/word/2010/wordprocessingDrawing" xmlns:wp="http://schemas.openxmlformats.org/drawingml/2006/wordprocessingDrawing" xmlns:w10="urn:schemas-microsoft-com:office:word" xmlns:w="http://schemas.openxmlformats.org/wordprocessingml/2006/main" xmlns:w14="http://schemas.microsoft.com/office/word/2010/wordml" xmlns:w15="http://schemas.microsoft.com/office/word/2012/wordml" xmlns:w16cex="http://schemas.microsoft.com/office/word/2018/wordml/cex" xmlns:w16cid="http://schemas.microsoft.com/office/word/2016/wordml/cid" xmlns:w16="http://schemas.microsoft.com/office/word/2018/wordml" xmlns:w16se="http://schemas.microsoft.com/office/word/2015/wordml/symex" xmlns:wpg="http://schemas.microsoft.com/office/word/2010/wordprocessingGroup" xmlns:wpi="http://schemas.microsoft.com/office/word/2010/wordprocessingInk" xmlns:wne="http://schemas.microsoft.com/office/word/2006/wordml" xmlns:wps="http://schemas.microsoft.com/office/word/2010/wordprocessingShape" mc:Ignorable="w14 w15 w16se w16cid w16 w16cex wp14">
   <w:abstractNum w:abstractNumId="0" w15:restartNumberingAfterBreak="0">
     <w:nsid w:val="FFFFFF7C"/>
     <w:multiLevelType w:val="singleLevel"/>
@@ -21439,7 +21465,7 @@
   </w:abstractNum>
   <w:abstractNum w:abstractNumId="18" w15:restartNumberingAfterBreak="0">
     <w:nsid w:val="510906A6"/>
-    <w:multiLevelType w:val="singleLevel"/>
+    <w:multiLevelType w:val="multilevel"/>
     <w:tmpl w:val="04090001"/>
     <w:lvl w:ilvl="0">
       <w:start w:val="1"/>
@@ -21455,6 +21481,46 @@
       <w:rPr>
         <w:rFonts w:ascii="Symbol" w:hAnsi="Symbol" w:hint="default"/>
       </w:rPr>
+    </w:lvl>
+    <w:lvl w:ilvl="1">
+      <w:numFmt w:val="decimal"/>
+      <w:lvlText w:val=""/>
+      <w:lvlJc w:val="left"/>
+    </w:lvl>
+    <w:lvl w:ilvl="2">
+      <w:numFmt w:val="decimal"/>
+      <w:lvlText w:val=""/>
+      <w:lvlJc w:val="left"/>
+    </w:lvl>
+    <w:lvl w:ilvl="3">
+      <w:numFmt w:val="decimal"/>
+      <w:lvlText w:val=""/>
+      <w:lvlJc w:val="left"/>
+    </w:lvl>
+    <w:lvl w:ilvl="4">
+      <w:numFmt w:val="decimal"/>
+      <w:lvlText w:val=""/>
+      <w:lvlJc w:val="left"/>
+    </w:lvl>
+    <w:lvl w:ilvl="5">
+      <w:numFmt w:val="decimal"/>
+      <w:lvlText w:val=""/>
+      <w:lvlJc w:val="left"/>
+    </w:lvl>
+    <w:lvl w:ilvl="6">
+      <w:numFmt w:val="decimal"/>
+      <w:lvlText w:val=""/>
+      <w:lvlJc w:val="left"/>
+    </w:lvl>
+    <w:lvl w:ilvl="7">
+      <w:numFmt w:val="decimal"/>
+      <w:lvlText w:val=""/>
+      <w:lvlJc w:val="left"/>
+    </w:lvl>
+    <w:lvl w:ilvl="8">
+      <w:numFmt w:val="decimal"/>
+      <w:lvlText w:val=""/>
+      <w:lvlJc w:val="left"/>
     </w:lvl>
   </w:abstractNum>
   <w:abstractNum w:abstractNumId="19" w15:restartNumberingAfterBreak="0">
@@ -21572,9 +21638,9 @@
   </w:abstractNum>
   <w:abstractNum w:abstractNumId="20" w15:restartNumberingAfterBreak="0">
     <w:nsid w:val="64FE2F4B"/>
-    <w:multiLevelType w:val="multilevel"/>
+    <w:multiLevelType w:val="hybridMultilevel"/>
     <w:tmpl w:val="3238173C"/>
-    <w:lvl w:ilvl="0">
+    <w:lvl w:ilvl="0" w:tplc="54CEC522">
       <w:start w:val="1"/>
       <w:numFmt w:val="bullet"/>
       <w:lvlText w:val=""/>
@@ -21590,7 +21656,7 @@
         <w:sz w:val="20"/>
       </w:rPr>
     </w:lvl>
-    <w:lvl w:ilvl="1" w:tentative="1">
+    <w:lvl w:ilvl="1" w:tplc="52D889A6" w:tentative="1">
       <w:start w:val="1"/>
       <w:numFmt w:val="bullet"/>
       <w:lvlText w:val="o"/>
@@ -21606,7 +21672,7 @@
         <w:sz w:val="20"/>
       </w:rPr>
     </w:lvl>
-    <w:lvl w:ilvl="2" w:tentative="1">
+    <w:lvl w:ilvl="2" w:tplc="1A28BEA6" w:tentative="1">
       <w:start w:val="1"/>
       <w:numFmt w:val="bullet"/>
       <w:lvlText w:val=""/>
@@ -21622,7 +21688,7 @@
         <w:sz w:val="20"/>
       </w:rPr>
     </w:lvl>
-    <w:lvl w:ilvl="3" w:tentative="1">
+    <w:lvl w:ilvl="3" w:tplc="5630D3D2" w:tentative="1">
       <w:start w:val="1"/>
       <w:numFmt w:val="bullet"/>
       <w:lvlText w:val=""/>
@@ -21638,7 +21704,7 @@
         <w:sz w:val="20"/>
       </w:rPr>
     </w:lvl>
-    <w:lvl w:ilvl="4" w:tentative="1">
+    <w:lvl w:ilvl="4" w:tplc="DA825BEC" w:tentative="1">
       <w:start w:val="1"/>
       <w:numFmt w:val="bullet"/>
       <w:lvlText w:val=""/>
@@ -21654,7 +21720,7 @@
         <w:sz w:val="20"/>
       </w:rPr>
     </w:lvl>
-    <w:lvl w:ilvl="5" w:tentative="1">
+    <w:lvl w:ilvl="5" w:tplc="F2AC74C6" w:tentative="1">
       <w:start w:val="1"/>
       <w:numFmt w:val="bullet"/>
       <w:lvlText w:val=""/>
@@ -21670,7 +21736,7 @@
         <w:sz w:val="20"/>
       </w:rPr>
     </w:lvl>
-    <w:lvl w:ilvl="6" w:tentative="1">
+    <w:lvl w:ilvl="6" w:tplc="29F27730" w:tentative="1">
       <w:start w:val="1"/>
       <w:numFmt w:val="bullet"/>
       <w:lvlText w:val=""/>
@@ -21686,7 +21752,7 @@
         <w:sz w:val="20"/>
       </w:rPr>
     </w:lvl>
-    <w:lvl w:ilvl="7" w:tentative="1">
+    <w:lvl w:ilvl="7" w:tplc="0F5ED70A" w:tentative="1">
       <w:start w:val="1"/>
       <w:numFmt w:val="bullet"/>
       <w:lvlText w:val=""/>
@@ -21702,7 +21768,7 @@
         <w:sz w:val="20"/>
       </w:rPr>
     </w:lvl>
-    <w:lvl w:ilvl="8" w:tentative="1">
+    <w:lvl w:ilvl="8" w:tplc="40F67E3C" w:tentative="1">
       <w:start w:val="1"/>
       <w:numFmt w:val="bullet"/>
       <w:lvlText w:val=""/>
@@ -21722,7 +21788,7 @@
   <w:abstractNum w:abstractNumId="21" w15:restartNumberingAfterBreak="0">
     <w:nsid w:val="68D049E6"/>
     <w:multiLevelType w:val="multilevel"/>
-    <w:tmpl w:val="CC2AFCDE"/>
+    <w:tmpl w:val="0DC46EC2"/>
     <w:lvl w:ilvl="0">
       <w:start w:val="1"/>
       <w:numFmt w:val="decimal"/>
@@ -21929,9 +21995,9 @@
   </w:abstractNum>
   <w:abstractNum w:abstractNumId="22" w15:restartNumberingAfterBreak="0">
     <w:nsid w:val="7D6E41E9"/>
-    <w:multiLevelType w:val="singleLevel"/>
+    <w:multiLevelType w:val="hybridMultilevel"/>
     <w:tmpl w:val="B03A3A72"/>
-    <w:lvl w:ilvl="0">
+    <w:lvl w:ilvl="0" w:tplc="2CA8B89E">
       <w:start w:val="1"/>
       <w:numFmt w:val="upperLetter"/>
       <w:lvlText w:val="%1."/>
@@ -21945,6 +22011,46 @@
       <w:rPr>
         <w:rFonts w:hint="default"/>
       </w:rPr>
+    </w:lvl>
+    <w:lvl w:ilvl="1" w:tplc="3D58E6A4">
+      <w:numFmt w:val="decimal"/>
+      <w:lvlText w:val=""/>
+      <w:lvlJc w:val="left"/>
+    </w:lvl>
+    <w:lvl w:ilvl="2" w:tplc="B5B468A4">
+      <w:numFmt w:val="decimal"/>
+      <w:lvlText w:val=""/>
+      <w:lvlJc w:val="left"/>
+    </w:lvl>
+    <w:lvl w:ilvl="3" w:tplc="D92043F0">
+      <w:numFmt w:val="decimal"/>
+      <w:lvlText w:val=""/>
+      <w:lvlJc w:val="left"/>
+    </w:lvl>
+    <w:lvl w:ilvl="4" w:tplc="D522177A">
+      <w:numFmt w:val="decimal"/>
+      <w:lvlText w:val=""/>
+      <w:lvlJc w:val="left"/>
+    </w:lvl>
+    <w:lvl w:ilvl="5" w:tplc="F9E2063E">
+      <w:numFmt w:val="decimal"/>
+      <w:lvlText w:val=""/>
+      <w:lvlJc w:val="left"/>
+    </w:lvl>
+    <w:lvl w:ilvl="6" w:tplc="EB2E057A">
+      <w:numFmt w:val="decimal"/>
+      <w:lvlText w:val=""/>
+      <w:lvlJc w:val="left"/>
+    </w:lvl>
+    <w:lvl w:ilvl="7" w:tplc="782E02C6">
+      <w:numFmt w:val="decimal"/>
+      <w:lvlText w:val=""/>
+      <w:lvlJc w:val="left"/>
+    </w:lvl>
+    <w:lvl w:ilvl="8" w:tplc="9F982E72">
+      <w:numFmt w:val="decimal"/>
+      <w:lvlText w:val=""/>
+      <w:lvlJc w:val="left"/>
     </w:lvl>
   </w:abstractNum>
   <w:num w:numId="1">
@@ -22161,7 +22267,7 @@
 </file>
 
 <file path=word/styles.xml><?xml version="1.0" encoding="utf-8"?>
-<w:styles xmlns:mc="http://schemas.openxmlformats.org/markup-compatibility/2006" xmlns:r="http://schemas.openxmlformats.org/officeDocument/2006/relationships" xmlns:w="http://schemas.openxmlformats.org/wordprocessingml/2006/main" xmlns:w14="http://schemas.microsoft.com/office/word/2010/wordml" xmlns:w15="http://schemas.microsoft.com/office/word/2012/wordml" mc:Ignorable="w14 w15">
+<w:styles xmlns:mc="http://schemas.openxmlformats.org/markup-compatibility/2006" xmlns:r="http://schemas.openxmlformats.org/officeDocument/2006/relationships" xmlns:w="http://schemas.openxmlformats.org/wordprocessingml/2006/main" xmlns:w14="http://schemas.microsoft.com/office/word/2010/wordml" xmlns:w15="http://schemas.microsoft.com/office/word/2012/wordml" xmlns:w16cex="http://schemas.microsoft.com/office/word/2018/wordml/cex" xmlns:w16cid="http://schemas.microsoft.com/office/word/2016/wordml/cid" xmlns:w16="http://schemas.microsoft.com/office/word/2018/wordml" xmlns:w16se="http://schemas.microsoft.com/office/word/2015/wordml/symex" mc:Ignorable="w14 w15 w16se w16cid w16 w16cex">
   <w:docDefaults>
     <w:rPrDefault>
       <w:rPr>
@@ -22171,7 +22277,7 @@
     </w:rPrDefault>
     <w:pPrDefault/>
   </w:docDefaults>
-  <w:latentStyles w:defLockedState="0" w:defUIPriority="0" w:defSemiHidden="0" w:defUnhideWhenUsed="0" w:defQFormat="0" w:count="371">
+  <w:latentStyles w:defLockedState="0" w:defUIPriority="0" w:defSemiHidden="0" w:defUnhideWhenUsed="0" w:defQFormat="0" w:count="376">
     <w:lsdException w:name="Normal" w:qFormat="1"/>
     <w:lsdException w:name="heading 1" w:qFormat="1"/>
     <w:lsdException w:name="heading 2" w:qFormat="1"/>
@@ -22317,6 +22423,7 @@
     <w:lsdException w:name="Table Web 2" w:semiHidden="1" w:unhideWhenUsed="1"/>
     <w:lsdException w:name="Table Web 3" w:semiHidden="1" w:unhideWhenUsed="1"/>
     <w:lsdException w:name="Balloon Text" w:semiHidden="1" w:unhideWhenUsed="1"/>
+    <w:lsdException w:name="Table Grid" w:semiHidden="1" w:unhideWhenUsed="1"/>
     <w:lsdException w:name="Table Theme" w:semiHidden="1" w:unhideWhenUsed="1"/>
     <w:lsdException w:name="Placeholder Text" w:semiHidden="1" w:uiPriority="99"/>
     <w:lsdException w:name="No Spacing" w:uiPriority="1" w:qFormat="1"/>
@@ -22533,6 +22640,11 @@
     <w:lsdException w:name="List Table 5 Dark Accent 6" w:uiPriority="50"/>
     <w:lsdException w:name="List Table 6 Colorful Accent 6" w:uiPriority="51"/>
     <w:lsdException w:name="List Table 7 Colorful Accent 6" w:uiPriority="52"/>
+    <w:lsdException w:name="Mention" w:semiHidden="1" w:uiPriority="99" w:unhideWhenUsed="1"/>
+    <w:lsdException w:name="Smart Hyperlink" w:semiHidden="1" w:uiPriority="99" w:unhideWhenUsed="1"/>
+    <w:lsdException w:name="Hashtag" w:semiHidden="1" w:uiPriority="99" w:unhideWhenUsed="1"/>
+    <w:lsdException w:name="Unresolved Mention" w:semiHidden="1" w:uiPriority="99" w:unhideWhenUsed="1"/>
+    <w:lsdException w:name="Smart Link" w:semiHidden="1" w:uiPriority="99" w:unhideWhenUsed="1"/>
   </w:latentStyles>
   <w:style w:type="paragraph" w:default="1" w:styleId="Normal">
     <w:name w:val="Normal"/>
@@ -24128,7 +24240,7 @@
 </file>
 
 <file path=word/glossary/document.xml><?xml version="1.0" encoding="utf-8"?>
-<w:glossaryDocument xmlns:wpc="http://schemas.microsoft.com/office/word/2010/wordprocessingCanvas" xmlns:mc="http://schemas.openxmlformats.org/markup-compatibility/2006" xmlns:o="urn:schemas-microsoft-com:office:office" xmlns:r="http://schemas.openxmlformats.org/officeDocument/2006/relationships" xmlns:m="http://schemas.openxmlformats.org/officeDocument/2006/math" xmlns:v="urn:schemas-microsoft-com:vml" xmlns:wp14="http://schemas.microsoft.com/office/word/2010/wordprocessingDrawing" xmlns:wp="http://schemas.openxmlformats.org/drawingml/2006/wordprocessingDrawing" xmlns:w10="urn:schemas-microsoft-com:office:word" xmlns:w="http://schemas.openxmlformats.org/wordprocessingml/2006/main" xmlns:w14="http://schemas.microsoft.com/office/word/2010/wordml" xmlns:w15="http://schemas.microsoft.com/office/word/2012/wordml" xmlns:wpg="http://schemas.microsoft.com/office/word/2010/wordprocessingGroup" xmlns:wpi="http://schemas.microsoft.com/office/word/2010/wordprocessingInk" xmlns:wne="http://schemas.microsoft.com/office/word/2006/wordml" xmlns:wps="http://schemas.microsoft.com/office/word/2010/wordprocessingShape" mc:Ignorable="w14 w15 wp14">
+<w:glossaryDocument xmlns:wpc="http://schemas.microsoft.com/office/word/2010/wordprocessingCanvas" xmlns:cx="http://schemas.microsoft.com/office/drawing/2014/chartex" xmlns:cx1="http://schemas.microsoft.com/office/drawing/2015/9/8/chartex" xmlns:cx2="http://schemas.microsoft.com/office/drawing/2015/10/21/chartex" xmlns:cx3="http://schemas.microsoft.com/office/drawing/2016/5/9/chartex" xmlns:cx4="http://schemas.microsoft.com/office/drawing/2016/5/10/chartex" xmlns:cx5="http://schemas.microsoft.com/office/drawing/2016/5/11/chartex" xmlns:cx6="http://schemas.microsoft.com/office/drawing/2016/5/12/chartex" xmlns:cx7="http://schemas.microsoft.com/office/drawing/2016/5/13/chartex" xmlns:cx8="http://schemas.microsoft.com/office/drawing/2016/5/14/chartex" xmlns:mc="http://schemas.openxmlformats.org/markup-compatibility/2006" xmlns:aink="http://schemas.microsoft.com/office/drawing/2016/ink" xmlns:am3d="http://schemas.microsoft.com/office/drawing/2017/model3d" xmlns:o="urn:schemas-microsoft-com:office:office" xmlns:r="http://schemas.openxmlformats.org/officeDocument/2006/relationships" xmlns:m="http://schemas.openxmlformats.org/officeDocument/2006/math" xmlns:v="urn:schemas-microsoft-com:vml" xmlns:wp14="http://schemas.microsoft.com/office/word/2010/wordprocessingDrawing" xmlns:wp="http://schemas.openxmlformats.org/drawingml/2006/wordprocessingDrawing" xmlns:w10="urn:schemas-microsoft-com:office:word" xmlns:w="http://schemas.openxmlformats.org/wordprocessingml/2006/main" xmlns:w14="http://schemas.microsoft.com/office/word/2010/wordml" xmlns:w15="http://schemas.microsoft.com/office/word/2012/wordml" xmlns:w16cex="http://schemas.microsoft.com/office/word/2018/wordml/cex" xmlns:w16cid="http://schemas.microsoft.com/office/word/2016/wordml/cid" xmlns:w16="http://schemas.microsoft.com/office/word/2018/wordml" xmlns:w16se="http://schemas.microsoft.com/office/word/2015/wordml/symex" xmlns:wpg="http://schemas.microsoft.com/office/word/2010/wordprocessingGroup" xmlns:wpi="http://schemas.microsoft.com/office/word/2010/wordprocessingInk" xmlns:wne="http://schemas.microsoft.com/office/word/2006/wordml" xmlns:wps="http://schemas.microsoft.com/office/word/2010/wordprocessingShape" mc:Ignorable="w14 w15 w16se w16cid w16 w16cex wp14">
   <w:docParts>
     <w:docPart>
       <w:docPartPr>
@@ -24152,58 +24264,6 @@
               <w:rStyle w:val="PlaceholderText"/>
             </w:rPr>
             <w:t>[Subject]</w:t>
-          </w:r>
-        </w:p>
-      </w:docPartBody>
-    </w:docPart>
-    <w:docPart>
-      <w:docPartPr>
-        <w:name w:val="C7A54B05B2AC4A0CA8BBA0E270701601"/>
-        <w:category>
-          <w:name w:val="General"/>
-          <w:gallery w:val="placeholder"/>
-        </w:category>
-        <w:types>
-          <w:type w:val="bbPlcHdr"/>
-        </w:types>
-        <w:behaviors>
-          <w:behavior w:val="content"/>
-        </w:behaviors>
-        <w:guid w:val="{AECAB19D-6712-40EF-916B-0B47B2252903}"/>
-      </w:docPartPr>
-      <w:docPartBody>
-        <w:p>
-          <w:r>
-            <w:rPr>
-              <w:rStyle w:val="PlaceholderText"/>
-            </w:rPr>
-            <w:t>[Title]</w:t>
-          </w:r>
-        </w:p>
-      </w:docPartBody>
-    </w:docPart>
-    <w:docPart>
-      <w:docPartPr>
-        <w:name w:val="F09669BBBFC241FBA18792AFAB62A79E"/>
-        <w:category>
-          <w:name w:val="General"/>
-          <w:gallery w:val="placeholder"/>
-        </w:category>
-        <w:types>
-          <w:type w:val="bbPlcHdr"/>
-        </w:types>
-        <w:behaviors>
-          <w:behavior w:val="content"/>
-        </w:behaviors>
-        <w:guid w:val="{90380FD3-C15D-4B50-B494-8246C3A75F8F}"/>
-      </w:docPartPr>
-      <w:docPartBody>
-        <w:p>
-          <w:r>
-            <w:rPr>
-              <w:rStyle w:val="PlaceholderText"/>
-            </w:rPr>
-            <w:t>[Company]</w:t>
           </w:r>
         </w:p>
       </w:docPartBody>
@@ -24291,7 +24351,7 @@
 </file>
 
 <file path=word/glossary/fontTable.xml><?xml version="1.0" encoding="utf-8"?>
-<w:fonts xmlns:mc="http://schemas.openxmlformats.org/markup-compatibility/2006" xmlns:r="http://schemas.openxmlformats.org/officeDocument/2006/relationships" xmlns:w="http://schemas.openxmlformats.org/wordprocessingml/2006/main" xmlns:w14="http://schemas.microsoft.com/office/word/2010/wordml" xmlns:w15="http://schemas.microsoft.com/office/word/2012/wordml" mc:Ignorable="w14 w15">
+<w:fonts xmlns:mc="http://schemas.openxmlformats.org/markup-compatibility/2006" xmlns:r="http://schemas.openxmlformats.org/officeDocument/2006/relationships" xmlns:w="http://schemas.openxmlformats.org/wordprocessingml/2006/main" xmlns:w14="http://schemas.microsoft.com/office/word/2010/wordml" xmlns:w15="http://schemas.microsoft.com/office/word/2012/wordml" xmlns:w16cex="http://schemas.microsoft.com/office/word/2018/wordml/cex" xmlns:w16cid="http://schemas.microsoft.com/office/word/2016/wordml/cid" xmlns:w16="http://schemas.microsoft.com/office/word/2018/wordml" xmlns:w16se="http://schemas.microsoft.com/office/word/2015/wordml/symex" mc:Ignorable="w14 w15 w16se w16cid w16 w16cex">
   <w:font w:name="Symbol">
     <w:panose1 w:val="05050102010706020507"/>
     <w:charset w:val="02"/>
@@ -24408,7 +24468,7 @@
     <w:sig w:usb0="E00002FF" w:usb1="6AC7FDFB" w:usb2="08000012" w:usb3="00000000" w:csb0="0002009F" w:csb1="00000000"/>
   </w:font>
   <w:font w:name="MS Mincho">
-    <w:altName w:val="MS Gothic"/>
+    <w:altName w:val="ＭＳ 明朝"/>
     <w:panose1 w:val="02020609040205080304"/>
     <w:charset w:val="80"/>
     <w:family w:val="roman"/>
@@ -24434,7 +24494,7 @@
 </file>
 
 <file path=word/glossary/settings.xml><?xml version="1.0" encoding="utf-8"?>
-<w:settings xmlns:mc="http://schemas.openxmlformats.org/markup-compatibility/2006" xmlns:o="urn:schemas-microsoft-com:office:office" xmlns:r="http://schemas.openxmlformats.org/officeDocument/2006/relationships" xmlns:m="http://schemas.openxmlformats.org/officeDocument/2006/math" xmlns:v="urn:schemas-microsoft-com:vml" xmlns:w10="urn:schemas-microsoft-com:office:word" xmlns:w="http://schemas.openxmlformats.org/wordprocessingml/2006/main" xmlns:w14="http://schemas.microsoft.com/office/word/2010/wordml" xmlns:w15="http://schemas.microsoft.com/office/word/2012/wordml" xmlns:sl="http://schemas.openxmlformats.org/schemaLibrary/2006/main" mc:Ignorable="w14 w15">
+<w:settings xmlns:mc="http://schemas.openxmlformats.org/markup-compatibility/2006" xmlns:o="urn:schemas-microsoft-com:office:office" xmlns:r="http://schemas.openxmlformats.org/officeDocument/2006/relationships" xmlns:m="http://schemas.openxmlformats.org/officeDocument/2006/math" xmlns:v="urn:schemas-microsoft-com:vml" xmlns:w10="urn:schemas-microsoft-com:office:word" xmlns:w="http://schemas.openxmlformats.org/wordprocessingml/2006/main" xmlns:w14="http://schemas.microsoft.com/office/word/2010/wordml" xmlns:w15="http://schemas.microsoft.com/office/word/2012/wordml" xmlns:w16cex="http://schemas.microsoft.com/office/word/2018/wordml/cex" xmlns:w16cid="http://schemas.microsoft.com/office/word/2016/wordml/cid" xmlns:w16="http://schemas.microsoft.com/office/word/2018/wordml" xmlns:w16se="http://schemas.microsoft.com/office/word/2015/wordml/symex" xmlns:sl="http://schemas.openxmlformats.org/schemaLibrary/2006/main" mc:Ignorable="w14 w15 w16se w16cid w16 w16cex">
   <w:view w:val="normal"/>
   <w:revisionView w:markup="0" w:comments="0" w:insDel="0" w:formatting="0" w:inkAnnotations="0"/>
   <w:defaultTabStop w:val="720"/>
@@ -24445,6 +24505,7 @@
     <w:compatSetting w:name="overrideTableStyleFontSizeAndJustification" w:uri="http://schemas.microsoft.com/office/word" w:val="1"/>
     <w:compatSetting w:name="enableOpenTypeFeatures" w:uri="http://schemas.microsoft.com/office/word" w:val="1"/>
     <w:compatSetting w:name="doNotFlipMirrorIndents" w:uri="http://schemas.microsoft.com/office/word" w:val="1"/>
+    <w:compatSetting w:name="useWord2013TrackBottomHyphenation" w:uri="http://schemas.microsoft.com/office/word" w:val="1"/>
   </w:compat>
   <w:rsids>
     <w:rsidRoot w:val="006A733F"/>
@@ -24452,6 +24513,7 @@
     <w:rsid w:val="00352EF5"/>
     <w:rsid w:val="006A733F"/>
     <w:rsid w:val="00A0724B"/>
+    <w:rsid w:val="00D245B9"/>
   </w:rsids>
   <m:mathPr>
     <m:mathFont m:val="Cambria Math"/>
@@ -24474,7 +24536,7 @@
 </file>
 
 <file path=word/glossary/styles.xml><?xml version="1.0" encoding="utf-8"?>
-<w:styles xmlns:mc="http://schemas.openxmlformats.org/markup-compatibility/2006" xmlns:r="http://schemas.openxmlformats.org/officeDocument/2006/relationships" xmlns:w="http://schemas.openxmlformats.org/wordprocessingml/2006/main" xmlns:w14="http://schemas.microsoft.com/office/word/2010/wordml" xmlns:w15="http://schemas.microsoft.com/office/word/2012/wordml" mc:Ignorable="w14 w15">
+<w:styles xmlns:mc="http://schemas.openxmlformats.org/markup-compatibility/2006" xmlns:r="http://schemas.openxmlformats.org/officeDocument/2006/relationships" xmlns:w="http://schemas.openxmlformats.org/wordprocessingml/2006/main" xmlns:w14="http://schemas.microsoft.com/office/word/2010/wordml" xmlns:w15="http://schemas.microsoft.com/office/word/2012/wordml" xmlns:w16cex="http://schemas.microsoft.com/office/word/2018/wordml/cex" xmlns:w16cid="http://schemas.microsoft.com/office/word/2016/wordml/cid" xmlns:w16="http://schemas.microsoft.com/office/word/2018/wordml" xmlns:w16se="http://schemas.microsoft.com/office/word/2015/wordml/symex" mc:Ignorable="w14 w15 w16se w16cid w16 w16cex">
   <w:docDefaults>
     <w:rPrDefault>
       <w:rPr>
@@ -24490,7 +24552,7 @@
       </w:pPr>
     </w:pPrDefault>
   </w:docDefaults>
-  <w:latentStyles w:defLockedState="0" w:defUIPriority="99" w:defSemiHidden="0" w:defUnhideWhenUsed="0" w:defQFormat="0" w:count="371">
+  <w:latentStyles w:defLockedState="0" w:defUIPriority="99" w:defSemiHidden="0" w:defUnhideWhenUsed="0" w:defQFormat="0" w:count="376">
     <w:lsdException w:name="Normal" w:uiPriority="0" w:qFormat="1"/>
     <w:lsdException w:name="heading 1" w:uiPriority="9" w:qFormat="1"/>
     <w:lsdException w:name="heading 2" w:semiHidden="1" w:uiPriority="9" w:unhideWhenUsed="1" w:qFormat="1"/>
@@ -24645,7 +24707,7 @@
     <w:lsdException w:name="Table Web 2" w:semiHidden="1" w:unhideWhenUsed="1"/>
     <w:lsdException w:name="Table Web 3" w:semiHidden="1" w:unhideWhenUsed="1"/>
     <w:lsdException w:name="Balloon Text" w:semiHidden="1" w:unhideWhenUsed="1"/>
-    <w:lsdException w:name="Table Grid" w:uiPriority="59"/>
+    <w:lsdException w:name="Table Grid" w:semiHidden="1" w:uiPriority="59" w:unhideWhenUsed="1"/>
     <w:lsdException w:name="Table Theme" w:semiHidden="1" w:unhideWhenUsed="1"/>
     <w:lsdException w:name="Placeholder Text" w:semiHidden="1"/>
     <w:lsdException w:name="No Spacing" w:uiPriority="1" w:qFormat="1"/>
@@ -24862,6 +24924,11 @@
     <w:lsdException w:name="List Table 5 Dark Accent 6" w:uiPriority="50"/>
     <w:lsdException w:name="List Table 6 Colorful Accent 6" w:uiPriority="51"/>
     <w:lsdException w:name="List Table 7 Colorful Accent 6" w:uiPriority="52"/>
+    <w:lsdException w:name="Mention" w:semiHidden="1" w:unhideWhenUsed="1"/>
+    <w:lsdException w:name="Smart Hyperlink" w:semiHidden="1" w:unhideWhenUsed="1"/>
+    <w:lsdException w:name="Hashtag" w:semiHidden="1" w:unhideWhenUsed="1"/>
+    <w:lsdException w:name="Unresolved Mention" w:semiHidden="1" w:unhideWhenUsed="1"/>
+    <w:lsdException w:name="Smart Link" w:semiHidden="1" w:unhideWhenUsed="1"/>
   </w:latentStyles>
   <w:style w:type="paragraph" w:default="1" w:styleId="Normal">
     <w:name w:val="Normal"/>
@@ -24914,7 +24981,7 @@
 </file>
 
 <file path=word/glossary/webSettings.xml><?xml version="1.0" encoding="utf-8"?>
-<w:webSettings xmlns:mc="http://schemas.openxmlformats.org/markup-compatibility/2006" xmlns:r="http://schemas.openxmlformats.org/officeDocument/2006/relationships" xmlns:w="http://schemas.openxmlformats.org/wordprocessingml/2006/main" xmlns:w14="http://schemas.microsoft.com/office/word/2010/wordml" xmlns:w15="http://schemas.microsoft.com/office/word/2012/wordml" mc:Ignorable="w14 w15">
+<w:webSettings xmlns:mc="http://schemas.openxmlformats.org/markup-compatibility/2006" xmlns:r="http://schemas.openxmlformats.org/officeDocument/2006/relationships" xmlns:w="http://schemas.openxmlformats.org/wordprocessingml/2006/main" xmlns:w14="http://schemas.microsoft.com/office/word/2010/wordml" xmlns:w15="http://schemas.microsoft.com/office/word/2012/wordml" xmlns:w16cex="http://schemas.microsoft.com/office/word/2018/wordml/cex" xmlns:w16cid="http://schemas.microsoft.com/office/word/2016/wordml/cid" xmlns:w16="http://schemas.microsoft.com/office/word/2018/wordml" xmlns:w16se="http://schemas.microsoft.com/office/word/2015/wordml/symex" mc:Ignorable="w14 w15 w16se w16cid w16 w16cex">
   <w:optimizeForBrowser/>
   <w:allowPNG/>
 </w:webSettings>
@@ -25242,7 +25309,7 @@
 
 <file path=customXml/item1.xml><?xml version="1.0" encoding="utf-8"?>
 <CoverPageProperties xmlns="http://schemas.microsoft.com/office/2006/coverPageProps">
-  <PublishDate>2020-11-29T00:00:00</PublishDate>
+  <PublishDate>2020-12-01T00:00:00</PublishDate>
   <Abstract/>
   <CompanyAddress/>
   <CompanyPhone/>
@@ -25264,7 +25331,7 @@
 </file>
 
 <file path=customXml/itemProps2.xml><?xml version="1.0" encoding="utf-8"?>
-<ds:datastoreItem xmlns:ds="http://schemas.openxmlformats.org/officeDocument/2006/customXml" ds:itemID="{A446C6FD-F32F-48A1-A4FD-AB9AE0DB582A}">
+<ds:datastoreItem xmlns:ds="http://schemas.openxmlformats.org/officeDocument/2006/customXml" ds:itemID="{1631FCFD-7897-4023-B74F-72B8E0B94618}">
   <ds:schemaRefs>
     <ds:schemaRef ds:uri="http://schemas.openxmlformats.org/officeDocument/2006/bibliography"/>
   </ds:schemaRefs>

</xml_diff>